<commit_message>
Finish describing the technologies
</commit_message>
<xml_diff>
--- a/README/Documentation.docx
+++ b/README/Documentation.docx
@@ -668,7 +668,16 @@
           <w:szCs w:val="28"/>
           <w:lang w:val="bg-BG"/>
         </w:rPr>
-        <w:t xml:space="preserve">асистиране при решаването на математически задачи, включващи стереометрия в тях. Целта е да се </w:t>
+        <w:t>решаване</w:t>
+      </w:r>
+      <w:r>
+        <w:rPr>
+          <w:rFonts w:asciiTheme="majorHAnsi" w:hAnsiTheme="majorHAnsi" w:cstheme="majorHAnsi"/>
+          <w:sz w:val="28"/>
+          <w:szCs w:val="28"/>
+          <w:lang w:val="bg-BG"/>
+        </w:rPr>
+        <w:t xml:space="preserve"> на математически задачи, включващи стереометрия в тях. Целта е да се </w:t>
       </w:r>
       <w:r>
         <w:rPr>
@@ -704,7 +713,16 @@
           <w:szCs w:val="28"/>
           <w:lang w:val="bg-BG"/>
         </w:rPr>
-        <w:t xml:space="preserve"> устройство, за </w:t>
+        <w:t xml:space="preserve"> устройство</w:t>
+      </w:r>
+      <w:r>
+        <w:rPr>
+          <w:rFonts w:asciiTheme="majorHAnsi" w:hAnsiTheme="majorHAnsi" w:cstheme="majorHAnsi"/>
+          <w:sz w:val="28"/>
+          <w:szCs w:val="28"/>
+          <w:lang w:val="bg-BG"/>
+        </w:rPr>
+        <w:t xml:space="preserve"> за </w:t>
       </w:r>
       <w:r>
         <w:rPr>
@@ -779,13 +797,41 @@
           <w:szCs w:val="28"/>
           <w:lang w:val="bg-BG"/>
         </w:rPr>
-        <w:t>Проблема, който приложението решава е невъзможността да се визуализира триизмерен чертеж върху двуизмерна равнина като например лист хартия</w:t>
-      </w:r>
-      <w:r>
-        <w:rPr>
-          <w:rFonts w:asciiTheme="majorHAnsi" w:hAnsiTheme="majorHAnsi" w:cstheme="majorHAnsi"/>
-          <w:sz w:val="28"/>
-          <w:szCs w:val="28"/>
+        <w:t>Проблемът</w:t>
+      </w:r>
+      <w:r>
+        <w:rPr>
+          <w:rFonts w:asciiTheme="majorHAnsi" w:hAnsiTheme="majorHAnsi" w:cstheme="majorHAnsi"/>
+          <w:sz w:val="28"/>
+          <w:szCs w:val="28"/>
+          <w:lang w:val="bg-BG"/>
+        </w:rPr>
+        <w:t xml:space="preserve">, който приложението решава е невъзможността да се визуализира </w:t>
+      </w:r>
+      <w:r>
+        <w:rPr>
+          <w:rFonts w:asciiTheme="majorHAnsi" w:hAnsiTheme="majorHAnsi" w:cstheme="majorHAnsi"/>
+          <w:sz w:val="28"/>
+          <w:szCs w:val="28"/>
+          <w:lang w:val="bg-BG"/>
+        </w:rPr>
+        <w:t xml:space="preserve">триизмерно тяло </w:t>
+      </w:r>
+      <w:r>
+        <w:rPr>
+          <w:rFonts w:asciiTheme="majorHAnsi" w:hAnsiTheme="majorHAnsi" w:cstheme="majorHAnsi"/>
+          <w:sz w:val="28"/>
+          <w:szCs w:val="28"/>
+          <w:lang w:val="bg-BG"/>
+        </w:rPr>
+        <w:t>върху двуизмерна равнина</w:t>
+      </w:r>
+      <w:r>
+        <w:rPr>
+          <w:rFonts w:asciiTheme="majorHAnsi" w:hAnsiTheme="majorHAnsi" w:cstheme="majorHAnsi"/>
+          <w:sz w:val="28"/>
+          <w:szCs w:val="28"/>
+          <w:lang w:val="bg-BG"/>
         </w:rPr>
         <w:t xml:space="preserve"> </w:t>
       </w:r>
@@ -805,7 +851,43 @@
           <w:szCs w:val="28"/>
           <w:lang w:val="bg-BG"/>
         </w:rPr>
-        <w:t xml:space="preserve">. </w:t>
+        <w:t>,</w:t>
+      </w:r>
+      <w:r>
+        <w:rPr>
+          <w:rFonts w:asciiTheme="majorHAnsi" w:hAnsiTheme="majorHAnsi" w:cstheme="majorHAnsi"/>
+          <w:sz w:val="28"/>
+          <w:szCs w:val="28"/>
+          <w:lang w:val="bg-BG"/>
+        </w:rPr>
+        <w:t xml:space="preserve"> например</w:t>
+      </w:r>
+      <w:r>
+        <w:rPr>
+          <w:rFonts w:asciiTheme="majorHAnsi" w:hAnsiTheme="majorHAnsi" w:cstheme="majorHAnsi"/>
+          <w:sz w:val="28"/>
+          <w:szCs w:val="28"/>
+          <w:lang w:val="bg-BG"/>
+        </w:rPr>
+        <w:t xml:space="preserve"> чертеж </w:t>
+      </w:r>
+      <w:r>
+        <w:rPr>
+          <w:rFonts w:asciiTheme="majorHAnsi" w:hAnsiTheme="majorHAnsi" w:cstheme="majorHAnsi"/>
+          <w:sz w:val="28"/>
+          <w:szCs w:val="28"/>
+          <w:lang w:val="bg-BG"/>
+        </w:rPr>
+        <w:t>върху</w:t>
+      </w:r>
+      <w:r>
+        <w:rPr>
+          <w:rFonts w:asciiTheme="majorHAnsi" w:hAnsiTheme="majorHAnsi" w:cstheme="majorHAnsi"/>
+          <w:sz w:val="28"/>
+          <w:szCs w:val="28"/>
+          <w:lang w:val="bg-BG"/>
+        </w:rPr>
+        <w:t xml:space="preserve"> лист хартия. </w:t>
       </w:r>
       <w:r>
         <w:rPr>
@@ -832,16 +914,16 @@
           <w:szCs w:val="28"/>
           <w:lang w:val="bg-BG"/>
         </w:rPr>
-        <w:t xml:space="preserve">пространственото </w:t>
-      </w:r>
-      <w:r>
-        <w:rPr>
-          <w:rFonts w:asciiTheme="majorHAnsi" w:hAnsiTheme="majorHAnsi" w:cstheme="majorHAnsi"/>
-          <w:sz w:val="28"/>
-          <w:szCs w:val="28"/>
-          <w:lang w:val="bg-BG"/>
-        </w:rPr>
-        <w:t>осъзнаването на чертежа доста трудоемка задача.</w:t>
+        <w:t>пространственото възприемане</w:t>
+      </w:r>
+      <w:r>
+        <w:rPr>
+          <w:rFonts w:asciiTheme="majorHAnsi" w:hAnsiTheme="majorHAnsi" w:cstheme="majorHAnsi"/>
+          <w:sz w:val="28"/>
+          <w:szCs w:val="28"/>
+          <w:lang w:val="bg-BG"/>
+        </w:rPr>
+        <w:t xml:space="preserve"> на чертежа доста трудоемка задача.</w:t>
       </w:r>
     </w:p>
     <w:p>
@@ -1038,119 +1120,7 @@
         <mc:AlternateContent>
           <mc:Choice Requires="wps">
             <w:drawing>
-              <wp:anchor distT="45720" distB="45720" distL="114300" distR="114300" simplePos="0" relativeHeight="251676672" behindDoc="0" locked="0" layoutInCell="1" allowOverlap="1" wp14:anchorId="01817FE6" wp14:editId="6014438A">
-                <wp:simplePos x="0" y="0"/>
-                <wp:positionH relativeFrom="margin">
-                  <wp:posOffset>5030578</wp:posOffset>
-                </wp:positionH>
-                <wp:positionV relativeFrom="paragraph">
-                  <wp:posOffset>4136666</wp:posOffset>
-                </wp:positionV>
-                <wp:extent cx="278130" cy="1404620"/>
-                <wp:effectExtent l="0" t="0" r="0" b="0"/>
-                <wp:wrapSquare wrapText="bothSides"/>
-                <wp:docPr id="31" name="Text Box 2"/>
-                <wp:cNvGraphicFramePr>
-                  <a:graphicFrameLocks xmlns:a="http://schemas.openxmlformats.org/drawingml/2006/main"/>
-                </wp:cNvGraphicFramePr>
-                <a:graphic xmlns:a="http://schemas.openxmlformats.org/drawingml/2006/main">
-                  <a:graphicData uri="http://schemas.microsoft.com/office/word/2010/wordprocessingShape">
-                    <wps:wsp>
-                      <wps:cNvSpPr txBox="1">
-                        <a:spLocks noChangeArrowheads="1"/>
-                      </wps:cNvSpPr>
-                      <wps:spPr bwMode="auto">
-                        <a:xfrm>
-                          <a:off x="0" y="0"/>
-                          <a:ext cx="278130" cy="1404620"/>
-                        </a:xfrm>
-                        <a:prstGeom prst="rect">
-                          <a:avLst/>
-                        </a:prstGeom>
-                        <a:noFill/>
-                        <a:ln w="9525">
-                          <a:noFill/>
-                          <a:miter lim="800000"/>
-                          <a:headEnd/>
-                          <a:tailEnd/>
-                        </a:ln>
-                      </wps:spPr>
-                      <wps:txbx>
-                        <w:txbxContent>
-                          <w:p>
-                            <w:pPr>
-                              <w:rPr>
-                                <w:rFonts w:asciiTheme="minorHAnsi" w:hAnsiTheme="minorHAnsi"/>
-                                <w:b/>
-                              </w:rPr>
-                            </w:pPr>
-                            <w:r>
-                              <w:rPr>
-                                <w:rFonts w:asciiTheme="minorHAnsi" w:hAnsiTheme="minorHAnsi"/>
-                                <w:b/>
-                                <w:lang w:val="bg-BG"/>
-                              </w:rPr>
-                              <w:t>B</w:t>
-                            </w:r>
-                          </w:p>
-                        </w:txbxContent>
-                      </wps:txbx>
-                      <wps:bodyPr rot="0" vert="horz" wrap="square" lIns="91440" tIns="45720" rIns="91440" bIns="45720" anchor="t" anchorCtr="0">
-                        <a:spAutoFit/>
-                      </wps:bodyPr>
-                    </wps:wsp>
-                  </a:graphicData>
-                </a:graphic>
-                <wp14:sizeRelH relativeFrom="margin">
-                  <wp14:pctWidth>0</wp14:pctWidth>
-                </wp14:sizeRelH>
-                <wp14:sizeRelV relativeFrom="margin">
-                  <wp14:pctHeight>20000</wp14:pctHeight>
-                </wp14:sizeRelV>
-              </wp:anchor>
-            </w:drawing>
-          </mc:Choice>
-          <mc:Fallback>
-            <w:pict>
-              <v:shape w14:anchorId="01817FE6" id="_x0000_s1027" type="#_x0000_t202" style="position:absolute;left:0;text-align:left;margin-left:396.1pt;margin-top:325.7pt;width:21.9pt;height:110.6pt;z-index:251676672;visibility:visible;mso-wrap-style:square;mso-width-percent:0;mso-height-percent:200;mso-wrap-distance-left:9pt;mso-wrap-distance-top:3.6pt;mso-wrap-distance-right:9pt;mso-wrap-distance-bottom:3.6pt;mso-position-horizontal:absolute;mso-position-horizontal-relative:margin;mso-position-vertical:absolute;mso-position-vertical-relative:text;mso-width-percent:0;mso-height-percent:200;mso-width-relative:margin;mso-height-relative:margin;v-text-anchor:top" o:gfxdata="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" filled="f" stroked="f">
-                <v:textbox style="mso-fit-shape-to-text:t">
-                  <w:txbxContent>
-                    <w:p>
-                      <w:pPr>
-                        <w:rPr>
-                          <w:rFonts w:asciiTheme="minorHAnsi" w:hAnsiTheme="minorHAnsi"/>
-                          <w:b/>
-                        </w:rPr>
-                      </w:pPr>
-                      <w:r>
-                        <w:rPr>
-                          <w:rFonts w:asciiTheme="minorHAnsi" w:hAnsiTheme="minorHAnsi"/>
-                          <w:b/>
-                          <w:lang w:val="bg-BG"/>
-                        </w:rPr>
-                        <w:t>B</w:t>
-                      </w:r>
-                    </w:p>
-                  </w:txbxContent>
-                </v:textbox>
-                <w10:wrap type="square" anchorx="margin"/>
-              </v:shape>
-            </w:pict>
-          </mc:Fallback>
-        </mc:AlternateContent>
-      </w:r>
-      <w:r>
-        <w:rPr>
-          <w:rFonts w:asciiTheme="majorHAnsi" w:hAnsiTheme="majorHAnsi" w:cstheme="majorHAnsi"/>
-          <w:noProof/>
-          <w:sz w:val="28"/>
-          <w:szCs w:val="28"/>
-          <w:lang w:eastAsia="en-US"/>
-        </w:rPr>
-        <mc:AlternateContent>
-          <mc:Choice Requires="wps">
-            <w:drawing>
-              <wp:anchor distT="45720" distB="45720" distL="114300" distR="114300" simplePos="0" relativeHeight="251660288" behindDoc="0" locked="0" layoutInCell="1" allowOverlap="1" wp14:anchorId="046FECB0" wp14:editId="54D7DBED">
+              <wp:anchor distT="45720" distB="45720" distL="114300" distR="114300" simplePos="0" relativeHeight="251660288" behindDoc="0" locked="0" layoutInCell="1" allowOverlap="1" wp14:anchorId="43B0F2E6" wp14:editId="76633C4A">
                 <wp:simplePos x="0" y="0"/>
                 <wp:positionH relativeFrom="margin">
                   <wp:align>left</wp:align>
@@ -1244,7 +1214,7 @@
           </mc:Choice>
           <mc:Fallback>
             <w:pict>
-              <v:shape w14:anchorId="046FECB0" id="_x0000_s1028" type="#_x0000_t202" style="position:absolute;left:0;text-align:left;margin-left:0;margin-top:342.65pt;width:195.95pt;height:110.6pt;z-index:251660288;visibility:visible;mso-wrap-style:square;mso-width-percent:0;mso-height-percent:200;mso-wrap-distance-left:9pt;mso-wrap-distance-top:3.6pt;mso-wrap-distance-right:9pt;mso-wrap-distance-bottom:3.6pt;mso-position-horizontal:left;mso-position-horizontal-relative:margin;mso-position-vertical:absolute;mso-position-vertical-relative:text;mso-width-percent:0;mso-height-percent:200;mso-width-relative:margin;mso-height-relative:margin;v-text-anchor:top" o:gfxdata="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" filled="f" stroked="f">
+              <v:shape w14:anchorId="43B0F2E6" id="_x0000_s1027" type="#_x0000_t202" style="position:absolute;left:0;text-align:left;margin-left:0;margin-top:342.65pt;width:195.95pt;height:110.6pt;z-index:251660288;visibility:visible;mso-wrap-style:square;mso-width-percent:0;mso-height-percent:200;mso-wrap-distance-left:9pt;mso-wrap-distance-top:3.6pt;mso-wrap-distance-right:9pt;mso-wrap-distance-bottom:3.6pt;mso-position-horizontal:left;mso-position-horizontal-relative:margin;mso-position-vertical:absolute;mso-position-vertical-relative:text;mso-width-percent:0;mso-height-percent:200;mso-width-relative:margin;mso-height-relative:margin;v-text-anchor:top" o:gfxdata="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" filled="f" stroked="f">
                 <v:textbox style="mso-fit-shape-to-text:t">
                   <w:txbxContent>
                     <w:p>
@@ -1302,13 +1272,1180 @@
         <mc:AlternateContent>
           <mc:Choice Requires="wps">
             <w:drawing>
-              <wp:anchor distT="45720" distB="45720" distL="114300" distR="114300" simplePos="0" relativeHeight="251684864" behindDoc="0" locked="0" layoutInCell="1" allowOverlap="1" wp14:anchorId="781CF194" wp14:editId="096CBCD8">
+              <wp:anchor distT="45720" distB="45720" distL="114300" distR="114300" simplePos="0" relativeHeight="251667456" behindDoc="0" locked="0" layoutInCell="1" allowOverlap="1" wp14:anchorId="580CE1CF" wp14:editId="013FB704">
                 <wp:simplePos x="0" y="0"/>
                 <wp:positionH relativeFrom="margin">
-                  <wp:posOffset>3757031</wp:posOffset>
+                  <wp:posOffset>2407453</wp:posOffset>
                 </wp:positionH>
                 <wp:positionV relativeFrom="paragraph">
-                  <wp:posOffset>4369028</wp:posOffset>
+                  <wp:posOffset>3408189</wp:posOffset>
+                </wp:positionV>
+                <wp:extent cx="278130" cy="1404620"/>
+                <wp:effectExtent l="0" t="0" r="0" b="0"/>
+                <wp:wrapSquare wrapText="bothSides"/>
+                <wp:docPr id="21" name="Text Box 2"/>
+                <wp:cNvGraphicFramePr>
+                  <a:graphicFrameLocks xmlns:a="http://schemas.openxmlformats.org/drawingml/2006/main"/>
+                </wp:cNvGraphicFramePr>
+                <a:graphic xmlns:a="http://schemas.openxmlformats.org/drawingml/2006/main">
+                  <a:graphicData uri="http://schemas.microsoft.com/office/word/2010/wordprocessingShape">
+                    <wps:wsp>
+                      <wps:cNvSpPr txBox="1">
+                        <a:spLocks noChangeArrowheads="1"/>
+                      </wps:cNvSpPr>
+                      <wps:spPr bwMode="auto">
+                        <a:xfrm>
+                          <a:off x="0" y="0"/>
+                          <a:ext cx="278130" cy="1404620"/>
+                        </a:xfrm>
+                        <a:prstGeom prst="rect">
+                          <a:avLst/>
+                        </a:prstGeom>
+                        <a:noFill/>
+                        <a:ln w="9525">
+                          <a:noFill/>
+                          <a:miter lim="800000"/>
+                          <a:headEnd/>
+                          <a:tailEnd/>
+                        </a:ln>
+                      </wps:spPr>
+                      <wps:txbx>
+                        <w:txbxContent>
+                          <w:p>
+                            <w:pPr>
+                              <w:rPr>
+                                <w:rFonts w:asciiTheme="minorHAnsi" w:hAnsiTheme="minorHAnsi"/>
+                                <w:b/>
+                                <w:lang w:val="bg-BG"/>
+                              </w:rPr>
+                            </w:pPr>
+                            <w:r>
+                              <w:rPr>
+                                <w:rFonts w:asciiTheme="minorHAnsi" w:hAnsiTheme="minorHAnsi"/>
+                                <w:b/>
+                                <w:lang w:val="bg-BG"/>
+                              </w:rPr>
+                              <w:t>C</w:t>
+                            </w:r>
+                          </w:p>
+                        </w:txbxContent>
+                      </wps:txbx>
+                      <wps:bodyPr rot="0" vert="horz" wrap="square" lIns="91440" tIns="45720" rIns="91440" bIns="45720" anchor="t" anchorCtr="0">
+                        <a:spAutoFit/>
+                      </wps:bodyPr>
+                    </wps:wsp>
+                  </a:graphicData>
+                </a:graphic>
+                <wp14:sizeRelH relativeFrom="margin">
+                  <wp14:pctWidth>0</wp14:pctWidth>
+                </wp14:sizeRelH>
+                <wp14:sizeRelV relativeFrom="margin">
+                  <wp14:pctHeight>20000</wp14:pctHeight>
+                </wp14:sizeRelV>
+              </wp:anchor>
+            </w:drawing>
+          </mc:Choice>
+          <mc:Fallback>
+            <w:pict>
+              <v:shape w14:anchorId="580CE1CF" id="_x0000_s1028" type="#_x0000_t202" style="position:absolute;left:0;text-align:left;margin-left:189.55pt;margin-top:268.35pt;width:21.9pt;height:110.6pt;z-index:251667456;visibility:visible;mso-wrap-style:square;mso-width-percent:0;mso-height-percent:200;mso-wrap-distance-left:9pt;mso-wrap-distance-top:3.6pt;mso-wrap-distance-right:9pt;mso-wrap-distance-bottom:3.6pt;mso-position-horizontal:absolute;mso-position-horizontal-relative:margin;mso-position-vertical:absolute;mso-position-vertical-relative:text;mso-width-percent:0;mso-height-percent:200;mso-width-relative:margin;mso-height-relative:margin;v-text-anchor:top" o:gfxdata="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" filled="f" stroked="f">
+                <v:textbox style="mso-fit-shape-to-text:t">
+                  <w:txbxContent>
+                    <w:p>
+                      <w:pPr>
+                        <w:rPr>
+                          <w:rFonts w:asciiTheme="minorHAnsi" w:hAnsiTheme="minorHAnsi"/>
+                          <w:b/>
+                          <w:lang w:val="bg-BG"/>
+                        </w:rPr>
+                      </w:pPr>
+                      <w:r>
+                        <w:rPr>
+                          <w:rFonts w:asciiTheme="minorHAnsi" w:hAnsiTheme="minorHAnsi"/>
+                          <w:b/>
+                          <w:lang w:val="bg-BG"/>
+                        </w:rPr>
+                        <w:t>C</w:t>
+                      </w:r>
+                    </w:p>
+                  </w:txbxContent>
+                </v:textbox>
+                <w10:wrap type="square" anchorx="margin"/>
+              </v:shape>
+            </w:pict>
+          </mc:Fallback>
+        </mc:AlternateContent>
+      </w:r>
+      <w:r>
+        <w:rPr>
+          <w:rFonts w:asciiTheme="majorHAnsi" w:hAnsiTheme="majorHAnsi" w:cstheme="majorHAnsi"/>
+          <w:noProof/>
+          <w:sz w:val="28"/>
+          <w:szCs w:val="28"/>
+          <w:lang w:eastAsia="en-US"/>
+        </w:rPr>
+        <mc:AlternateContent>
+          <mc:Choice Requires="wps">
+            <w:drawing>
+              <wp:anchor distT="45720" distB="45720" distL="114300" distR="114300" simplePos="0" relativeHeight="251662336" behindDoc="0" locked="0" layoutInCell="1" allowOverlap="1" wp14:anchorId="045CCEC0" wp14:editId="77745B5D">
+                <wp:simplePos x="0" y="0"/>
+                <wp:positionH relativeFrom="margin">
+                  <wp:posOffset>-183144</wp:posOffset>
+                </wp:positionH>
+                <wp:positionV relativeFrom="paragraph">
+                  <wp:posOffset>3554503</wp:posOffset>
+                </wp:positionV>
+                <wp:extent cx="278130" cy="1404620"/>
+                <wp:effectExtent l="0" t="0" r="0" b="0"/>
+                <wp:wrapSquare wrapText="bothSides"/>
+                <wp:docPr id="18" name="Text Box 2"/>
+                <wp:cNvGraphicFramePr>
+                  <a:graphicFrameLocks xmlns:a="http://schemas.openxmlformats.org/drawingml/2006/main"/>
+                </wp:cNvGraphicFramePr>
+                <a:graphic xmlns:a="http://schemas.openxmlformats.org/drawingml/2006/main">
+                  <a:graphicData uri="http://schemas.microsoft.com/office/word/2010/wordprocessingShape">
+                    <wps:wsp>
+                      <wps:cNvSpPr txBox="1">
+                        <a:spLocks noChangeArrowheads="1"/>
+                      </wps:cNvSpPr>
+                      <wps:spPr bwMode="auto">
+                        <a:xfrm>
+                          <a:off x="0" y="0"/>
+                          <a:ext cx="278130" cy="1404620"/>
+                        </a:xfrm>
+                        <a:prstGeom prst="rect">
+                          <a:avLst/>
+                        </a:prstGeom>
+                        <a:noFill/>
+                        <a:ln w="9525">
+                          <a:noFill/>
+                          <a:miter lim="800000"/>
+                          <a:headEnd/>
+                          <a:tailEnd/>
+                        </a:ln>
+                      </wps:spPr>
+                      <wps:txbx>
+                        <w:txbxContent>
+                          <w:p>
+                            <w:pPr>
+                              <w:rPr>
+                                <w:rFonts w:asciiTheme="minorHAnsi" w:hAnsiTheme="minorHAnsi"/>
+                                <w:b/>
+                                <w:lang w:val="bg-BG"/>
+                              </w:rPr>
+                            </w:pPr>
+                            <w:r>
+                              <w:rPr>
+                                <w:rFonts w:asciiTheme="minorHAnsi" w:hAnsiTheme="minorHAnsi"/>
+                                <w:b/>
+                                <w:lang w:val="bg-BG"/>
+                              </w:rPr>
+                              <w:t>А</w:t>
+                            </w:r>
+                          </w:p>
+                        </w:txbxContent>
+                      </wps:txbx>
+                      <wps:bodyPr rot="0" vert="horz" wrap="square" lIns="91440" tIns="45720" rIns="91440" bIns="45720" anchor="t" anchorCtr="0">
+                        <a:spAutoFit/>
+                      </wps:bodyPr>
+                    </wps:wsp>
+                  </a:graphicData>
+                </a:graphic>
+                <wp14:sizeRelH relativeFrom="margin">
+                  <wp14:pctWidth>0</wp14:pctWidth>
+                </wp14:sizeRelH>
+                <wp14:sizeRelV relativeFrom="margin">
+                  <wp14:pctHeight>20000</wp14:pctHeight>
+                </wp14:sizeRelV>
+              </wp:anchor>
+            </w:drawing>
+          </mc:Choice>
+          <mc:Fallback>
+            <w:pict>
+              <v:shape w14:anchorId="045CCEC0" id="_x0000_s1029" type="#_x0000_t202" style="position:absolute;left:0;text-align:left;margin-left:-14.4pt;margin-top:279.9pt;width:21.9pt;height:110.6pt;z-index:251662336;visibility:visible;mso-wrap-style:square;mso-width-percent:0;mso-height-percent:200;mso-wrap-distance-left:9pt;mso-wrap-distance-top:3.6pt;mso-wrap-distance-right:9pt;mso-wrap-distance-bottom:3.6pt;mso-position-horizontal:absolute;mso-position-horizontal-relative:margin;mso-position-vertical:absolute;mso-position-vertical-relative:text;mso-width-percent:0;mso-height-percent:200;mso-width-relative:margin;mso-height-relative:margin;v-text-anchor:top" o:gfxdata="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" filled="f" stroked="f">
+                <v:textbox style="mso-fit-shape-to-text:t">
+                  <w:txbxContent>
+                    <w:p>
+                      <w:pPr>
+                        <w:rPr>
+                          <w:rFonts w:asciiTheme="minorHAnsi" w:hAnsiTheme="minorHAnsi"/>
+                          <w:b/>
+                          <w:lang w:val="bg-BG"/>
+                        </w:rPr>
+                      </w:pPr>
+                      <w:r>
+                        <w:rPr>
+                          <w:rFonts w:asciiTheme="minorHAnsi" w:hAnsiTheme="minorHAnsi"/>
+                          <w:b/>
+                          <w:lang w:val="bg-BG"/>
+                        </w:rPr>
+                        <w:t>А</w:t>
+                      </w:r>
+                    </w:p>
+                  </w:txbxContent>
+                </v:textbox>
+                <w10:wrap type="square" anchorx="margin"/>
+              </v:shape>
+            </w:pict>
+          </mc:Fallback>
+        </mc:AlternateContent>
+      </w:r>
+      <w:r>
+        <w:rPr>
+          <w:rFonts w:asciiTheme="majorHAnsi" w:hAnsiTheme="majorHAnsi" w:cstheme="majorHAnsi"/>
+          <w:noProof/>
+          <w:sz w:val="28"/>
+          <w:szCs w:val="28"/>
+          <w:lang w:eastAsia="en-US"/>
+        </w:rPr>
+        <mc:AlternateContent>
+          <mc:Choice Requires="wps">
+            <w:drawing>
+              <wp:anchor distT="45720" distB="45720" distL="114300" distR="114300" simplePos="0" relativeHeight="251664384" behindDoc="0" locked="0" layoutInCell="1" allowOverlap="1" wp14:anchorId="45E1EC4A" wp14:editId="0732A3E2">
+                <wp:simplePos x="0" y="0"/>
+                <wp:positionH relativeFrom="margin">
+                  <wp:posOffset>1283658</wp:posOffset>
+                </wp:positionH>
+                <wp:positionV relativeFrom="paragraph">
+                  <wp:posOffset>3955511</wp:posOffset>
+                </wp:positionV>
+                <wp:extent cx="278130" cy="1404620"/>
+                <wp:effectExtent l="0" t="0" r="0" b="0"/>
+                <wp:wrapSquare wrapText="bothSides"/>
+                <wp:docPr id="19" name="Text Box 2"/>
+                <wp:cNvGraphicFramePr>
+                  <a:graphicFrameLocks xmlns:a="http://schemas.openxmlformats.org/drawingml/2006/main"/>
+                </wp:cNvGraphicFramePr>
+                <a:graphic xmlns:a="http://schemas.openxmlformats.org/drawingml/2006/main">
+                  <a:graphicData uri="http://schemas.microsoft.com/office/word/2010/wordprocessingShape">
+                    <wps:wsp>
+                      <wps:cNvSpPr txBox="1">
+                        <a:spLocks noChangeArrowheads="1"/>
+                      </wps:cNvSpPr>
+                      <wps:spPr bwMode="auto">
+                        <a:xfrm>
+                          <a:off x="0" y="0"/>
+                          <a:ext cx="278130" cy="1404620"/>
+                        </a:xfrm>
+                        <a:prstGeom prst="rect">
+                          <a:avLst/>
+                        </a:prstGeom>
+                        <a:noFill/>
+                        <a:ln w="9525">
+                          <a:noFill/>
+                          <a:miter lim="800000"/>
+                          <a:headEnd/>
+                          <a:tailEnd/>
+                        </a:ln>
+                      </wps:spPr>
+                      <wps:txbx>
+                        <w:txbxContent>
+                          <w:p>
+                            <w:pPr>
+                              <w:rPr>
+                                <w:rFonts w:asciiTheme="minorHAnsi" w:hAnsiTheme="minorHAnsi"/>
+                                <w:b/>
+                              </w:rPr>
+                            </w:pPr>
+                            <w:r>
+                              <w:rPr>
+                                <w:rFonts w:asciiTheme="minorHAnsi" w:hAnsiTheme="minorHAnsi"/>
+                                <w:b/>
+                                <w:lang w:val="bg-BG"/>
+                              </w:rPr>
+                              <w:t>B</w:t>
+                            </w:r>
+                          </w:p>
+                        </w:txbxContent>
+                      </wps:txbx>
+                      <wps:bodyPr rot="0" vert="horz" wrap="square" lIns="91440" tIns="45720" rIns="91440" bIns="45720" anchor="t" anchorCtr="0">
+                        <a:spAutoFit/>
+                      </wps:bodyPr>
+                    </wps:wsp>
+                  </a:graphicData>
+                </a:graphic>
+                <wp14:sizeRelH relativeFrom="margin">
+                  <wp14:pctWidth>0</wp14:pctWidth>
+                </wp14:sizeRelH>
+                <wp14:sizeRelV relativeFrom="margin">
+                  <wp14:pctHeight>20000</wp14:pctHeight>
+                </wp14:sizeRelV>
+              </wp:anchor>
+            </w:drawing>
+          </mc:Choice>
+          <mc:Fallback>
+            <w:pict>
+              <v:shape w14:anchorId="45E1EC4A" id="_x0000_s1030" type="#_x0000_t202" style="position:absolute;left:0;text-align:left;margin-left:101.1pt;margin-top:311.45pt;width:21.9pt;height:110.6pt;z-index:251664384;visibility:visible;mso-wrap-style:square;mso-width-percent:0;mso-height-percent:200;mso-wrap-distance-left:9pt;mso-wrap-distance-top:3.6pt;mso-wrap-distance-right:9pt;mso-wrap-distance-bottom:3.6pt;mso-position-horizontal:absolute;mso-position-horizontal-relative:margin;mso-position-vertical:absolute;mso-position-vertical-relative:text;mso-width-percent:0;mso-height-percent:200;mso-width-relative:margin;mso-height-relative:margin;v-text-anchor:top" o:gfxdata="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" filled="f" stroked="f">
+                <v:textbox style="mso-fit-shape-to-text:t">
+                  <w:txbxContent>
+                    <w:p>
+                      <w:pPr>
+                        <w:rPr>
+                          <w:rFonts w:asciiTheme="minorHAnsi" w:hAnsiTheme="minorHAnsi"/>
+                          <w:b/>
+                        </w:rPr>
+                      </w:pPr>
+                      <w:r>
+                        <w:rPr>
+                          <w:rFonts w:asciiTheme="minorHAnsi" w:hAnsiTheme="minorHAnsi"/>
+                          <w:b/>
+                          <w:lang w:val="bg-BG"/>
+                        </w:rPr>
+                        <w:t>B</w:t>
+                      </w:r>
+                    </w:p>
+                  </w:txbxContent>
+                </v:textbox>
+                <w10:wrap type="square" anchorx="margin"/>
+              </v:shape>
+            </w:pict>
+          </mc:Fallback>
+        </mc:AlternateContent>
+      </w:r>
+      <w:r>
+        <w:rPr>
+          <w:rFonts w:asciiTheme="majorHAnsi" w:hAnsiTheme="majorHAnsi" w:cstheme="majorHAnsi"/>
+          <w:noProof/>
+          <w:sz w:val="28"/>
+          <w:szCs w:val="28"/>
+          <w:lang w:eastAsia="en-US"/>
+        </w:rPr>
+        <mc:AlternateContent>
+          <mc:Choice Requires="wps">
+            <w:drawing>
+              <wp:anchor distT="45720" distB="45720" distL="114300" distR="114300" simplePos="0" relativeHeight="251671552" behindDoc="0" locked="0" layoutInCell="1" allowOverlap="1" wp14:anchorId="3CC5D624" wp14:editId="0CB4F008">
+                <wp:simplePos x="0" y="0"/>
+                <wp:positionH relativeFrom="margin">
+                  <wp:posOffset>822960</wp:posOffset>
+                </wp:positionH>
+                <wp:positionV relativeFrom="paragraph">
+                  <wp:posOffset>1157605</wp:posOffset>
+                </wp:positionV>
+                <wp:extent cx="349250" cy="294005"/>
+                <wp:effectExtent l="0" t="0" r="0" b="0"/>
+                <wp:wrapSquare wrapText="bothSides"/>
+                <wp:docPr id="24" name="Text Box 2"/>
+                <wp:cNvGraphicFramePr>
+                  <a:graphicFrameLocks xmlns:a="http://schemas.openxmlformats.org/drawingml/2006/main"/>
+                </wp:cNvGraphicFramePr>
+                <a:graphic xmlns:a="http://schemas.openxmlformats.org/drawingml/2006/main">
+                  <a:graphicData uri="http://schemas.microsoft.com/office/word/2010/wordprocessingShape">
+                    <wps:wsp>
+                      <wps:cNvSpPr txBox="1">
+                        <a:spLocks noChangeArrowheads="1"/>
+                      </wps:cNvSpPr>
+                      <wps:spPr bwMode="auto">
+                        <a:xfrm>
+                          <a:off x="0" y="0"/>
+                          <a:ext cx="349250" cy="294005"/>
+                        </a:xfrm>
+                        <a:prstGeom prst="rect">
+                          <a:avLst/>
+                        </a:prstGeom>
+                        <a:noFill/>
+                        <a:ln w="9525">
+                          <a:noFill/>
+                          <a:miter lim="800000"/>
+                          <a:headEnd/>
+                          <a:tailEnd/>
+                        </a:ln>
+                      </wps:spPr>
+                      <wps:txbx>
+                        <w:txbxContent>
+                          <w:p>
+                            <w:pPr>
+                              <w:rPr>
+                                <w:rFonts w:asciiTheme="minorHAnsi" w:hAnsiTheme="minorHAnsi"/>
+                                <w:b/>
+                              </w:rPr>
+                            </w:pPr>
+                            <w:r>
+                              <w:rPr>
+                                <w:rFonts w:asciiTheme="minorHAnsi" w:hAnsiTheme="minorHAnsi"/>
+                                <w:b/>
+                              </w:rPr>
+                              <w:t>D</w:t>
+                            </w:r>
+                            <w:r>
+                              <w:rPr>
+                                <w:rFonts w:asciiTheme="minorHAnsi" w:hAnsiTheme="minorHAnsi"/>
+                                <w:b/>
+                                <w:sz w:val="14"/>
+                              </w:rPr>
+                              <w:t>1</w:t>
+                            </w:r>
+                          </w:p>
+                          <w:p>
+                            <w:pPr>
+                              <w:rPr>
+                                <w:rFonts w:asciiTheme="minorHAnsi" w:hAnsiTheme="minorHAnsi"/>
+                                <w:b/>
+                                <w:lang w:val="bg-BG"/>
+                              </w:rPr>
+                            </w:pPr>
+                          </w:p>
+                        </w:txbxContent>
+                      </wps:txbx>
+                      <wps:bodyPr rot="0" vert="horz" wrap="square" lIns="91440" tIns="45720" rIns="91440" bIns="45720" anchor="t" anchorCtr="0">
+                        <a:noAutofit/>
+                      </wps:bodyPr>
+                    </wps:wsp>
+                  </a:graphicData>
+                </a:graphic>
+                <wp14:sizeRelH relativeFrom="margin">
+                  <wp14:pctWidth>0</wp14:pctWidth>
+                </wp14:sizeRelH>
+                <wp14:sizeRelV relativeFrom="margin">
+                  <wp14:pctHeight>0</wp14:pctHeight>
+                </wp14:sizeRelV>
+              </wp:anchor>
+            </w:drawing>
+          </mc:Choice>
+          <mc:Fallback>
+            <w:pict>
+              <v:shape w14:anchorId="3CC5D624" id="_x0000_s1031" type="#_x0000_t202" style="position:absolute;left:0;text-align:left;margin-left:64.8pt;margin-top:91.15pt;width:27.5pt;height:23.15pt;z-index:251671552;visibility:visible;mso-wrap-style:square;mso-width-percent:0;mso-height-percent:0;mso-wrap-distance-left:9pt;mso-wrap-distance-top:3.6pt;mso-wrap-distance-right:9pt;mso-wrap-distance-bottom:3.6pt;mso-position-horizontal:absolute;mso-position-horizontal-relative:margin;mso-position-vertical:absolute;mso-position-vertical-relative:text;mso-width-percent:0;mso-height-percent:0;mso-width-relative:margin;mso-height-relative:margin;v-text-anchor:top" o:gfxdata="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" filled="f" stroked="f">
+                <v:textbox>
+                  <w:txbxContent>
+                    <w:p>
+                      <w:pPr>
+                        <w:rPr>
+                          <w:rFonts w:asciiTheme="minorHAnsi" w:hAnsiTheme="minorHAnsi"/>
+                          <w:b/>
+                        </w:rPr>
+                      </w:pPr>
+                      <w:r>
+                        <w:rPr>
+                          <w:rFonts w:asciiTheme="minorHAnsi" w:hAnsiTheme="minorHAnsi"/>
+                          <w:b/>
+                        </w:rPr>
+                        <w:t>D</w:t>
+                      </w:r>
+                      <w:r>
+                        <w:rPr>
+                          <w:rFonts w:asciiTheme="minorHAnsi" w:hAnsiTheme="minorHAnsi"/>
+                          <w:b/>
+                          <w:sz w:val="14"/>
+                        </w:rPr>
+                        <w:t>1</w:t>
+                      </w:r>
+                    </w:p>
+                    <w:p>
+                      <w:pPr>
+                        <w:rPr>
+                          <w:rFonts w:asciiTheme="minorHAnsi" w:hAnsiTheme="minorHAnsi"/>
+                          <w:b/>
+                          <w:lang w:val="bg-BG"/>
+                        </w:rPr>
+                      </w:pPr>
+                    </w:p>
+                  </w:txbxContent>
+                </v:textbox>
+                <w10:wrap type="square" anchorx="margin"/>
+              </v:shape>
+            </w:pict>
+          </mc:Fallback>
+        </mc:AlternateContent>
+      </w:r>
+      <w:r>
+        <w:rPr>
+          <w:rFonts w:asciiTheme="majorHAnsi" w:hAnsiTheme="majorHAnsi" w:cstheme="majorHAnsi"/>
+          <w:noProof/>
+          <w:sz w:val="28"/>
+          <w:szCs w:val="28"/>
+          <w:lang w:eastAsia="en-US"/>
+        </w:rPr>
+        <mc:AlternateContent>
+          <mc:Choice Requires="wps">
+            <w:drawing>
+              <wp:anchor distT="45720" distB="45720" distL="114300" distR="114300" simplePos="0" relativeHeight="251672576" behindDoc="0" locked="0" layoutInCell="1" allowOverlap="1" wp14:anchorId="14692B4A" wp14:editId="21AE7B32">
+                <wp:simplePos x="0" y="0"/>
+                <wp:positionH relativeFrom="margin">
+                  <wp:posOffset>2426335</wp:posOffset>
+                </wp:positionH>
+                <wp:positionV relativeFrom="paragraph">
+                  <wp:posOffset>1668145</wp:posOffset>
+                </wp:positionV>
+                <wp:extent cx="445135" cy="1404620"/>
+                <wp:effectExtent l="0" t="0" r="0" b="3810"/>
+                <wp:wrapSquare wrapText="bothSides"/>
+                <wp:docPr id="25" name="Text Box 2"/>
+                <wp:cNvGraphicFramePr>
+                  <a:graphicFrameLocks xmlns:a="http://schemas.openxmlformats.org/drawingml/2006/main"/>
+                </wp:cNvGraphicFramePr>
+                <a:graphic xmlns:a="http://schemas.openxmlformats.org/drawingml/2006/main">
+                  <a:graphicData uri="http://schemas.microsoft.com/office/word/2010/wordprocessingShape">
+                    <wps:wsp>
+                      <wps:cNvSpPr txBox="1">
+                        <a:spLocks noChangeArrowheads="1"/>
+                      </wps:cNvSpPr>
+                      <wps:spPr bwMode="auto">
+                        <a:xfrm>
+                          <a:off x="0" y="0"/>
+                          <a:ext cx="445135" cy="1404620"/>
+                        </a:xfrm>
+                        <a:prstGeom prst="rect">
+                          <a:avLst/>
+                        </a:prstGeom>
+                        <a:noFill/>
+                        <a:ln w="9525">
+                          <a:noFill/>
+                          <a:miter lim="800000"/>
+                          <a:headEnd/>
+                          <a:tailEnd/>
+                        </a:ln>
+                      </wps:spPr>
+                      <wps:txbx>
+                        <w:txbxContent>
+                          <w:p>
+                            <w:pPr>
+                              <w:rPr>
+                                <w:rFonts w:asciiTheme="minorHAnsi" w:hAnsiTheme="minorHAnsi"/>
+                                <w:b/>
+                              </w:rPr>
+                            </w:pPr>
+                            <w:r>
+                              <w:rPr>
+                                <w:rFonts w:asciiTheme="minorHAnsi" w:hAnsiTheme="minorHAnsi"/>
+                                <w:b/>
+                              </w:rPr>
+                              <w:t>C</w:t>
+                            </w:r>
+                            <w:r>
+                              <w:rPr>
+                                <w:rFonts w:asciiTheme="minorHAnsi" w:hAnsiTheme="minorHAnsi"/>
+                                <w:b/>
+                                <w:sz w:val="14"/>
+                              </w:rPr>
+                              <w:t>1</w:t>
+                            </w:r>
+                          </w:p>
+                          <w:p>
+                            <w:pPr>
+                              <w:rPr>
+                                <w:rFonts w:asciiTheme="minorHAnsi" w:hAnsiTheme="minorHAnsi"/>
+                                <w:b/>
+                                <w:lang w:val="bg-BG"/>
+                              </w:rPr>
+                            </w:pPr>
+                          </w:p>
+                        </w:txbxContent>
+                      </wps:txbx>
+                      <wps:bodyPr rot="0" vert="horz" wrap="square" lIns="91440" tIns="45720" rIns="91440" bIns="45720" anchor="t" anchorCtr="0">
+                        <a:spAutoFit/>
+                      </wps:bodyPr>
+                    </wps:wsp>
+                  </a:graphicData>
+                </a:graphic>
+                <wp14:sizeRelH relativeFrom="margin">
+                  <wp14:pctWidth>0</wp14:pctWidth>
+                </wp14:sizeRelH>
+                <wp14:sizeRelV relativeFrom="margin">
+                  <wp14:pctHeight>20000</wp14:pctHeight>
+                </wp14:sizeRelV>
+              </wp:anchor>
+            </w:drawing>
+          </mc:Choice>
+          <mc:Fallback>
+            <w:pict>
+              <v:shape w14:anchorId="14692B4A" id="_x0000_s1032" type="#_x0000_t202" style="position:absolute;left:0;text-align:left;margin-left:191.05pt;margin-top:131.35pt;width:35.05pt;height:110.6pt;z-index:251672576;visibility:visible;mso-wrap-style:square;mso-width-percent:0;mso-height-percent:200;mso-wrap-distance-left:9pt;mso-wrap-distance-top:3.6pt;mso-wrap-distance-right:9pt;mso-wrap-distance-bottom:3.6pt;mso-position-horizontal:absolute;mso-position-horizontal-relative:margin;mso-position-vertical:absolute;mso-position-vertical-relative:text;mso-width-percent:0;mso-height-percent:200;mso-width-relative:margin;mso-height-relative:margin;v-text-anchor:top" o:gfxdata="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" filled="f" stroked="f">
+                <v:textbox style="mso-fit-shape-to-text:t">
+                  <w:txbxContent>
+                    <w:p>
+                      <w:pPr>
+                        <w:rPr>
+                          <w:rFonts w:asciiTheme="minorHAnsi" w:hAnsiTheme="minorHAnsi"/>
+                          <w:b/>
+                        </w:rPr>
+                      </w:pPr>
+                      <w:r>
+                        <w:rPr>
+                          <w:rFonts w:asciiTheme="minorHAnsi" w:hAnsiTheme="minorHAnsi"/>
+                          <w:b/>
+                        </w:rPr>
+                        <w:t>C</w:t>
+                      </w:r>
+                      <w:r>
+                        <w:rPr>
+                          <w:rFonts w:asciiTheme="minorHAnsi" w:hAnsiTheme="minorHAnsi"/>
+                          <w:b/>
+                          <w:sz w:val="14"/>
+                        </w:rPr>
+                        <w:t>1</w:t>
+                      </w:r>
+                    </w:p>
+                    <w:p>
+                      <w:pPr>
+                        <w:rPr>
+                          <w:rFonts w:asciiTheme="minorHAnsi" w:hAnsiTheme="minorHAnsi"/>
+                          <w:b/>
+                          <w:lang w:val="bg-BG"/>
+                        </w:rPr>
+                      </w:pPr>
+                    </w:p>
+                  </w:txbxContent>
+                </v:textbox>
+                <w10:wrap type="square" anchorx="margin"/>
+              </v:shape>
+            </w:pict>
+          </mc:Fallback>
+        </mc:AlternateContent>
+      </w:r>
+      <w:r>
+        <w:rPr>
+          <w:rFonts w:asciiTheme="majorHAnsi" w:hAnsiTheme="majorHAnsi" w:cstheme="majorHAnsi"/>
+          <w:noProof/>
+          <w:sz w:val="28"/>
+          <w:szCs w:val="28"/>
+          <w:lang w:eastAsia="en-US"/>
+        </w:rPr>
+        <mc:AlternateContent>
+          <mc:Choice Requires="wps">
+            <w:drawing>
+              <wp:anchor distT="45720" distB="45720" distL="114300" distR="114300" simplePos="0" relativeHeight="251666432" behindDoc="0" locked="0" layoutInCell="1" allowOverlap="1" wp14:anchorId="3DB8E151" wp14:editId="78A8A415">
+                <wp:simplePos x="0" y="0"/>
+                <wp:positionH relativeFrom="margin">
+                  <wp:posOffset>897255</wp:posOffset>
+                </wp:positionH>
+                <wp:positionV relativeFrom="paragraph">
+                  <wp:posOffset>3009900</wp:posOffset>
+                </wp:positionV>
+                <wp:extent cx="278130" cy="1404620"/>
+                <wp:effectExtent l="0" t="0" r="0" b="0"/>
+                <wp:wrapSquare wrapText="bothSides"/>
+                <wp:docPr id="20" name="Text Box 2"/>
+                <wp:cNvGraphicFramePr>
+                  <a:graphicFrameLocks xmlns:a="http://schemas.openxmlformats.org/drawingml/2006/main"/>
+                </wp:cNvGraphicFramePr>
+                <a:graphic xmlns:a="http://schemas.openxmlformats.org/drawingml/2006/main">
+                  <a:graphicData uri="http://schemas.microsoft.com/office/word/2010/wordprocessingShape">
+                    <wps:wsp>
+                      <wps:cNvSpPr txBox="1">
+                        <a:spLocks noChangeArrowheads="1"/>
+                      </wps:cNvSpPr>
+                      <wps:spPr bwMode="auto">
+                        <a:xfrm>
+                          <a:off x="0" y="0"/>
+                          <a:ext cx="278130" cy="1404620"/>
+                        </a:xfrm>
+                        <a:prstGeom prst="rect">
+                          <a:avLst/>
+                        </a:prstGeom>
+                        <a:noFill/>
+                        <a:ln w="9525">
+                          <a:noFill/>
+                          <a:miter lim="800000"/>
+                          <a:headEnd/>
+                          <a:tailEnd/>
+                        </a:ln>
+                      </wps:spPr>
+                      <wps:txbx>
+                        <w:txbxContent>
+                          <w:p>
+                            <w:pPr>
+                              <w:rPr>
+                                <w:rFonts w:asciiTheme="minorHAnsi" w:hAnsiTheme="minorHAnsi"/>
+                                <w:b/>
+                                <w:lang w:val="bg-BG"/>
+                              </w:rPr>
+                            </w:pPr>
+                            <w:r>
+                              <w:rPr>
+                                <w:rFonts w:asciiTheme="minorHAnsi" w:hAnsiTheme="minorHAnsi"/>
+                                <w:b/>
+                                <w:lang w:val="bg-BG"/>
+                              </w:rPr>
+                              <w:t>D</w:t>
+                            </w:r>
+                          </w:p>
+                        </w:txbxContent>
+                      </wps:txbx>
+                      <wps:bodyPr rot="0" vert="horz" wrap="square" lIns="91440" tIns="45720" rIns="91440" bIns="45720" anchor="t" anchorCtr="0">
+                        <a:spAutoFit/>
+                      </wps:bodyPr>
+                    </wps:wsp>
+                  </a:graphicData>
+                </a:graphic>
+                <wp14:sizeRelH relativeFrom="margin">
+                  <wp14:pctWidth>0</wp14:pctWidth>
+                </wp14:sizeRelH>
+                <wp14:sizeRelV relativeFrom="margin">
+                  <wp14:pctHeight>20000</wp14:pctHeight>
+                </wp14:sizeRelV>
+              </wp:anchor>
+            </w:drawing>
+          </mc:Choice>
+          <mc:Fallback>
+            <w:pict>
+              <v:shape w14:anchorId="3DB8E151" id="_x0000_s1033" type="#_x0000_t202" style="position:absolute;left:0;text-align:left;margin-left:70.65pt;margin-top:237pt;width:21.9pt;height:110.6pt;z-index:251666432;visibility:visible;mso-wrap-style:square;mso-width-percent:0;mso-height-percent:200;mso-wrap-distance-left:9pt;mso-wrap-distance-top:3.6pt;mso-wrap-distance-right:9pt;mso-wrap-distance-bottom:3.6pt;mso-position-horizontal:absolute;mso-position-horizontal-relative:margin;mso-position-vertical:absolute;mso-position-vertical-relative:text;mso-width-percent:0;mso-height-percent:200;mso-width-relative:margin;mso-height-relative:margin;v-text-anchor:top" o:gfxdata="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" filled="f" stroked="f">
+                <v:textbox style="mso-fit-shape-to-text:t">
+                  <w:txbxContent>
+                    <w:p>
+                      <w:pPr>
+                        <w:rPr>
+                          <w:rFonts w:asciiTheme="minorHAnsi" w:hAnsiTheme="minorHAnsi"/>
+                          <w:b/>
+                          <w:lang w:val="bg-BG"/>
+                        </w:rPr>
+                      </w:pPr>
+                      <w:r>
+                        <w:rPr>
+                          <w:rFonts w:asciiTheme="minorHAnsi" w:hAnsiTheme="minorHAnsi"/>
+                          <w:b/>
+                          <w:lang w:val="bg-BG"/>
+                        </w:rPr>
+                        <w:t>D</w:t>
+                      </w:r>
+                    </w:p>
+                  </w:txbxContent>
+                </v:textbox>
+                <w10:wrap type="square" anchorx="margin"/>
+              </v:shape>
+            </w:pict>
+          </mc:Fallback>
+        </mc:AlternateContent>
+      </w:r>
+      <w:r>
+        <w:rPr>
+          <w:rFonts w:asciiTheme="majorHAnsi" w:hAnsiTheme="majorHAnsi" w:cstheme="majorHAnsi"/>
+          <w:noProof/>
+          <w:sz w:val="28"/>
+          <w:szCs w:val="28"/>
+          <w:lang w:eastAsia="en-US"/>
+        </w:rPr>
+        <mc:AlternateContent>
+          <mc:Choice Requires="wps">
+            <w:drawing>
+              <wp:anchor distT="45720" distB="45720" distL="114300" distR="114300" simplePos="0" relativeHeight="251669504" behindDoc="0" locked="0" layoutInCell="1" allowOverlap="1" wp14:anchorId="78ABBAA7" wp14:editId="6F2490C7">
+                <wp:simplePos x="0" y="0"/>
+                <wp:positionH relativeFrom="margin">
+                  <wp:posOffset>-262255</wp:posOffset>
+                </wp:positionH>
+                <wp:positionV relativeFrom="paragraph">
+                  <wp:posOffset>1853565</wp:posOffset>
+                </wp:positionV>
+                <wp:extent cx="429260" cy="1404620"/>
+                <wp:effectExtent l="0" t="0" r="0" b="0"/>
+                <wp:wrapSquare wrapText="bothSides"/>
+                <wp:docPr id="22" name="Text Box 2"/>
+                <wp:cNvGraphicFramePr>
+                  <a:graphicFrameLocks xmlns:a="http://schemas.openxmlformats.org/drawingml/2006/main"/>
+                </wp:cNvGraphicFramePr>
+                <a:graphic xmlns:a="http://schemas.openxmlformats.org/drawingml/2006/main">
+                  <a:graphicData uri="http://schemas.microsoft.com/office/word/2010/wordprocessingShape">
+                    <wps:wsp>
+                      <wps:cNvSpPr txBox="1">
+                        <a:spLocks noChangeArrowheads="1"/>
+                      </wps:cNvSpPr>
+                      <wps:spPr bwMode="auto">
+                        <a:xfrm>
+                          <a:off x="0" y="0"/>
+                          <a:ext cx="429260" cy="1404620"/>
+                        </a:xfrm>
+                        <a:prstGeom prst="rect">
+                          <a:avLst/>
+                        </a:prstGeom>
+                        <a:noFill/>
+                        <a:ln w="9525">
+                          <a:noFill/>
+                          <a:miter lim="800000"/>
+                          <a:headEnd/>
+                          <a:tailEnd/>
+                        </a:ln>
+                      </wps:spPr>
+                      <wps:txbx>
+                        <w:txbxContent>
+                          <w:p>
+                            <w:pPr>
+                              <w:rPr>
+                                <w:rFonts w:asciiTheme="minorHAnsi" w:hAnsiTheme="minorHAnsi"/>
+                                <w:b/>
+                              </w:rPr>
+                            </w:pPr>
+                            <w:r>
+                              <w:rPr>
+                                <w:rFonts w:asciiTheme="minorHAnsi" w:hAnsiTheme="minorHAnsi"/>
+                                <w:b/>
+                                <w:lang w:val="bg-BG"/>
+                              </w:rPr>
+                              <w:t>А</w:t>
+                            </w:r>
+                            <w:r>
+                              <w:rPr>
+                                <w:rFonts w:asciiTheme="minorHAnsi" w:hAnsiTheme="minorHAnsi"/>
+                                <w:b/>
+                                <w:sz w:val="14"/>
+                              </w:rPr>
+                              <w:t>1</w:t>
+                            </w:r>
+                          </w:p>
+                        </w:txbxContent>
+                      </wps:txbx>
+                      <wps:bodyPr rot="0" vert="horz" wrap="square" lIns="91440" tIns="45720" rIns="91440" bIns="45720" anchor="t" anchorCtr="0">
+                        <a:spAutoFit/>
+                      </wps:bodyPr>
+                    </wps:wsp>
+                  </a:graphicData>
+                </a:graphic>
+                <wp14:sizeRelH relativeFrom="margin">
+                  <wp14:pctWidth>0</wp14:pctWidth>
+                </wp14:sizeRelH>
+                <wp14:sizeRelV relativeFrom="margin">
+                  <wp14:pctHeight>20000</wp14:pctHeight>
+                </wp14:sizeRelV>
+              </wp:anchor>
+            </w:drawing>
+          </mc:Choice>
+          <mc:Fallback>
+            <w:pict>
+              <v:shape w14:anchorId="78ABBAA7" id="_x0000_s1034" type="#_x0000_t202" style="position:absolute;left:0;text-align:left;margin-left:-20.65pt;margin-top:145.95pt;width:33.8pt;height:110.6pt;z-index:251669504;visibility:visible;mso-wrap-style:square;mso-width-percent:0;mso-height-percent:200;mso-wrap-distance-left:9pt;mso-wrap-distance-top:3.6pt;mso-wrap-distance-right:9pt;mso-wrap-distance-bottom:3.6pt;mso-position-horizontal:absolute;mso-position-horizontal-relative:margin;mso-position-vertical:absolute;mso-position-vertical-relative:text;mso-width-percent:0;mso-height-percent:200;mso-width-relative:margin;mso-height-relative:margin;v-text-anchor:top" o:gfxdata="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" filled="f" stroked="f">
+                <v:textbox style="mso-fit-shape-to-text:t">
+                  <w:txbxContent>
+                    <w:p>
+                      <w:pPr>
+                        <w:rPr>
+                          <w:rFonts w:asciiTheme="minorHAnsi" w:hAnsiTheme="minorHAnsi"/>
+                          <w:b/>
+                        </w:rPr>
+                      </w:pPr>
+                      <w:r>
+                        <w:rPr>
+                          <w:rFonts w:asciiTheme="minorHAnsi" w:hAnsiTheme="minorHAnsi"/>
+                          <w:b/>
+                          <w:lang w:val="bg-BG"/>
+                        </w:rPr>
+                        <w:t>А</w:t>
+                      </w:r>
+                      <w:r>
+                        <w:rPr>
+                          <w:rFonts w:asciiTheme="minorHAnsi" w:hAnsiTheme="minorHAnsi"/>
+                          <w:b/>
+                          <w:sz w:val="14"/>
+                        </w:rPr>
+                        <w:t>1</w:t>
+                      </w:r>
+                    </w:p>
+                  </w:txbxContent>
+                </v:textbox>
+                <w10:wrap type="square" anchorx="margin"/>
+              </v:shape>
+            </w:pict>
+          </mc:Fallback>
+        </mc:AlternateContent>
+      </w:r>
+      <w:r>
+        <w:rPr>
+          <w:rFonts w:asciiTheme="majorHAnsi" w:hAnsiTheme="majorHAnsi" w:cstheme="majorHAnsi"/>
+          <w:noProof/>
+          <w:sz w:val="28"/>
+          <w:szCs w:val="28"/>
+          <w:lang w:eastAsia="en-US"/>
+        </w:rPr>
+        <mc:AlternateContent>
+          <mc:Choice Requires="wps">
+            <w:drawing>
+              <wp:anchor distT="45720" distB="45720" distL="114300" distR="114300" simplePos="0" relativeHeight="251670528" behindDoc="0" locked="0" layoutInCell="1" allowOverlap="1" wp14:anchorId="68D302B9" wp14:editId="021C6AB9">
+                <wp:simplePos x="0" y="0"/>
+                <wp:positionH relativeFrom="margin">
+                  <wp:posOffset>1195705</wp:posOffset>
+                </wp:positionH>
+                <wp:positionV relativeFrom="paragraph">
+                  <wp:posOffset>2326005</wp:posOffset>
+                </wp:positionV>
+                <wp:extent cx="421005" cy="1404620"/>
+                <wp:effectExtent l="0" t="0" r="0" b="3810"/>
+                <wp:wrapSquare wrapText="bothSides"/>
+                <wp:docPr id="23" name="Text Box 2"/>
+                <wp:cNvGraphicFramePr>
+                  <a:graphicFrameLocks xmlns:a="http://schemas.openxmlformats.org/drawingml/2006/main"/>
+                </wp:cNvGraphicFramePr>
+                <a:graphic xmlns:a="http://schemas.openxmlformats.org/drawingml/2006/main">
+                  <a:graphicData uri="http://schemas.microsoft.com/office/word/2010/wordprocessingShape">
+                    <wps:wsp>
+                      <wps:cNvSpPr txBox="1">
+                        <a:spLocks noChangeArrowheads="1"/>
+                      </wps:cNvSpPr>
+                      <wps:spPr bwMode="auto">
+                        <a:xfrm>
+                          <a:off x="0" y="0"/>
+                          <a:ext cx="421005" cy="1404620"/>
+                        </a:xfrm>
+                        <a:prstGeom prst="rect">
+                          <a:avLst/>
+                        </a:prstGeom>
+                        <a:noFill/>
+                        <a:ln w="9525">
+                          <a:noFill/>
+                          <a:miter lim="800000"/>
+                          <a:headEnd/>
+                          <a:tailEnd/>
+                        </a:ln>
+                      </wps:spPr>
+                      <wps:txbx>
+                        <w:txbxContent>
+                          <w:p>
+                            <w:pPr>
+                              <w:rPr>
+                                <w:rFonts w:asciiTheme="minorHAnsi" w:hAnsiTheme="minorHAnsi"/>
+                                <w:b/>
+                              </w:rPr>
+                            </w:pPr>
+                            <w:r>
+                              <w:rPr>
+                                <w:rFonts w:asciiTheme="minorHAnsi" w:hAnsiTheme="minorHAnsi"/>
+                                <w:b/>
+                              </w:rPr>
+                              <w:t>B</w:t>
+                            </w:r>
+                            <w:r>
+                              <w:rPr>
+                                <w:rFonts w:asciiTheme="minorHAnsi" w:hAnsiTheme="minorHAnsi"/>
+                                <w:b/>
+                                <w:sz w:val="14"/>
+                              </w:rPr>
+                              <w:t>1</w:t>
+                            </w:r>
+                          </w:p>
+                          <w:p>
+                            <w:pPr>
+                              <w:rPr>
+                                <w:rFonts w:asciiTheme="minorHAnsi" w:hAnsiTheme="minorHAnsi"/>
+                                <w:b/>
+                                <w:lang w:val="bg-BG"/>
+                              </w:rPr>
+                            </w:pPr>
+                          </w:p>
+                        </w:txbxContent>
+                      </wps:txbx>
+                      <wps:bodyPr rot="0" vert="horz" wrap="square" lIns="91440" tIns="45720" rIns="91440" bIns="45720" anchor="t" anchorCtr="0">
+                        <a:spAutoFit/>
+                      </wps:bodyPr>
+                    </wps:wsp>
+                  </a:graphicData>
+                </a:graphic>
+                <wp14:sizeRelH relativeFrom="margin">
+                  <wp14:pctWidth>0</wp14:pctWidth>
+                </wp14:sizeRelH>
+                <wp14:sizeRelV relativeFrom="margin">
+                  <wp14:pctHeight>20000</wp14:pctHeight>
+                </wp14:sizeRelV>
+              </wp:anchor>
+            </w:drawing>
+          </mc:Choice>
+          <mc:Fallback>
+            <w:pict>
+              <v:shape w14:anchorId="68D302B9" id="_x0000_s1035" type="#_x0000_t202" style="position:absolute;left:0;text-align:left;margin-left:94.15pt;margin-top:183.15pt;width:33.15pt;height:110.6pt;z-index:251670528;visibility:visible;mso-wrap-style:square;mso-width-percent:0;mso-height-percent:200;mso-wrap-distance-left:9pt;mso-wrap-distance-top:3.6pt;mso-wrap-distance-right:9pt;mso-wrap-distance-bottom:3.6pt;mso-position-horizontal:absolute;mso-position-horizontal-relative:margin;mso-position-vertical:absolute;mso-position-vertical-relative:text;mso-width-percent:0;mso-height-percent:200;mso-width-relative:margin;mso-height-relative:margin;v-text-anchor:top" o:gfxdata="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" filled="f" stroked="f">
+                <v:textbox style="mso-fit-shape-to-text:t">
+                  <w:txbxContent>
+                    <w:p>
+                      <w:pPr>
+                        <w:rPr>
+                          <w:rFonts w:asciiTheme="minorHAnsi" w:hAnsiTheme="minorHAnsi"/>
+                          <w:b/>
+                        </w:rPr>
+                      </w:pPr>
+                      <w:r>
+                        <w:rPr>
+                          <w:rFonts w:asciiTheme="minorHAnsi" w:hAnsiTheme="minorHAnsi"/>
+                          <w:b/>
+                        </w:rPr>
+                        <w:t>B</w:t>
+                      </w:r>
+                      <w:r>
+                        <w:rPr>
+                          <w:rFonts w:asciiTheme="minorHAnsi" w:hAnsiTheme="minorHAnsi"/>
+                          <w:b/>
+                          <w:sz w:val="14"/>
+                        </w:rPr>
+                        <w:t>1</w:t>
+                      </w:r>
+                    </w:p>
+                    <w:p>
+                      <w:pPr>
+                        <w:rPr>
+                          <w:rFonts w:asciiTheme="minorHAnsi" w:hAnsiTheme="minorHAnsi"/>
+                          <w:b/>
+                          <w:lang w:val="bg-BG"/>
+                        </w:rPr>
+                      </w:pPr>
+                    </w:p>
+                  </w:txbxContent>
+                </v:textbox>
+                <w10:wrap type="square" anchorx="margin"/>
+              </v:shape>
+            </w:pict>
+          </mc:Fallback>
+        </mc:AlternateContent>
+      </w:r>
+      <w:r>
+        <w:rPr>
+          <w:rFonts w:asciiTheme="majorHAnsi" w:hAnsiTheme="majorHAnsi" w:cstheme="majorHAnsi"/>
+          <w:noProof/>
+          <w:sz w:val="28"/>
+          <w:szCs w:val="28"/>
+          <w:lang w:eastAsia="en-US"/>
+        </w:rPr>
+        <w:drawing>
+          <wp:anchor distT="0" distB="0" distL="114300" distR="114300" simplePos="0" relativeHeight="251658240" behindDoc="0" locked="0" layoutInCell="1" allowOverlap="1" wp14:anchorId="662579BA" wp14:editId="46BBCF14">
+            <wp:simplePos x="0" y="0"/>
+            <wp:positionH relativeFrom="margin">
+              <wp:posOffset>-255270</wp:posOffset>
+            </wp:positionH>
+            <wp:positionV relativeFrom="paragraph">
+              <wp:posOffset>1318428</wp:posOffset>
+            </wp:positionV>
+            <wp:extent cx="3001010" cy="3001010"/>
+            <wp:effectExtent l="0" t="0" r="8890" b="8890"/>
+            <wp:wrapSquare wrapText="bothSides"/>
+            <wp:docPr id="16" name="Picture 16"/>
+            <wp:cNvGraphicFramePr>
+              <a:graphicFrameLocks xmlns:a="http://schemas.openxmlformats.org/drawingml/2006/main" noChangeAspect="1"/>
+            </wp:cNvGraphicFramePr>
+            <a:graphic xmlns:a="http://schemas.openxmlformats.org/drawingml/2006/main">
+              <a:graphicData uri="http://schemas.openxmlformats.org/drawingml/2006/picture">
+                <pic:pic xmlns:pic="http://schemas.openxmlformats.org/drawingml/2006/picture">
+                  <pic:nvPicPr>
+                    <pic:cNvPr id="1" name=""/>
+                    <pic:cNvPicPr/>
+                  </pic:nvPicPr>
+                  <pic:blipFill>
+                    <a:blip r:embed="rId8" cstate="print">
+                      <a:extLst>
+                        <a:ext uri="{28A0092B-C50C-407E-A947-70E740481C1C}">
+                          <a14:useLocalDpi xmlns:a14="http://schemas.microsoft.com/office/drawing/2010/main" val="0"/>
+                        </a:ext>
+                      </a:extLst>
+                    </a:blip>
+                    <a:stretch>
+                      <a:fillRect/>
+                    </a:stretch>
+                  </pic:blipFill>
+                  <pic:spPr>
+                    <a:xfrm>
+                      <a:off x="0" y="0"/>
+                      <a:ext cx="3001010" cy="3001010"/>
+                    </a:xfrm>
+                    <a:prstGeom prst="rect">
+                      <a:avLst/>
+                    </a:prstGeom>
+                  </pic:spPr>
+                </pic:pic>
+              </a:graphicData>
+            </a:graphic>
+            <wp14:sizeRelH relativeFrom="page">
+              <wp14:pctWidth>0</wp14:pctWidth>
+            </wp14:sizeRelH>
+            <wp14:sizeRelV relativeFrom="page">
+              <wp14:pctHeight>0</wp14:pctHeight>
+            </wp14:sizeRelV>
+          </wp:anchor>
+        </w:drawing>
+      </w:r>
+      <w:r>
+        <w:rPr>
+          <w:rFonts w:asciiTheme="majorHAnsi" w:hAnsiTheme="majorHAnsi" w:cstheme="majorHAnsi"/>
+          <w:b/>
+          <w:sz w:val="28"/>
+          <w:szCs w:val="28"/>
+          <w:lang w:val="bg-BG"/>
+        </w:rPr>
+        <w:t>Пример:</w:t>
+      </w:r>
+      <w:r>
+        <w:rPr>
+          <w:rFonts w:asciiTheme="majorHAnsi" w:hAnsiTheme="majorHAnsi" w:cstheme="majorHAnsi"/>
+          <w:b/>
+          <w:sz w:val="28"/>
+          <w:szCs w:val="28"/>
+          <w:lang w:val="bg-BG"/>
+        </w:rPr>
+        <w:t xml:space="preserve"> </w:t>
+      </w:r>
+      <w:r>
+        <w:rPr>
+          <w:rFonts w:asciiTheme="majorHAnsi" w:hAnsiTheme="majorHAnsi" w:cstheme="majorHAnsi"/>
+          <w:sz w:val="28"/>
+          <w:szCs w:val="28"/>
+          <w:lang w:val="bg-BG"/>
+        </w:rPr>
+        <w:t>В следния чертеж на вписана пирамида в куб, независимо от проекцията с</w:t>
+      </w:r>
+      <w:r>
+        <w:rPr>
+          <w:rFonts w:asciiTheme="majorHAnsi" w:hAnsiTheme="majorHAnsi" w:cstheme="majorHAnsi"/>
+          <w:sz w:val="28"/>
+          <w:szCs w:val="28"/>
+          <w:lang w:val="bg-BG"/>
+        </w:rPr>
+        <w:t>а</w:t>
+      </w:r>
+      <w:r>
+        <w:rPr>
+          <w:rFonts w:asciiTheme="majorHAnsi" w:hAnsiTheme="majorHAnsi" w:cstheme="majorHAnsi"/>
+          <w:sz w:val="28"/>
+          <w:szCs w:val="28"/>
+          <w:lang w:val="bg-BG"/>
+        </w:rPr>
+        <w:t xml:space="preserve"> нужни поне няколко секунди</w:t>
+      </w:r>
+      <w:r>
+        <w:rPr>
+          <w:rFonts w:asciiTheme="majorHAnsi" w:hAnsiTheme="majorHAnsi" w:cstheme="majorHAnsi"/>
+          <w:sz w:val="28"/>
+          <w:szCs w:val="28"/>
+          <w:lang w:val="bg-BG"/>
+        </w:rPr>
+        <w:t xml:space="preserve"> фокусиране и пространствено визуализиране</w:t>
+      </w:r>
+      <w:r>
+        <w:rPr>
+          <w:rFonts w:asciiTheme="majorHAnsi" w:hAnsiTheme="majorHAnsi" w:cstheme="majorHAnsi"/>
+          <w:sz w:val="28"/>
+          <w:szCs w:val="28"/>
+          <w:lang w:val="bg-BG"/>
+        </w:rPr>
+        <w:t>,</w:t>
+      </w:r>
+      <w:r>
+        <w:rPr>
+          <w:rFonts w:asciiTheme="majorHAnsi" w:hAnsiTheme="majorHAnsi" w:cstheme="majorHAnsi"/>
+          <w:sz w:val="28"/>
+          <w:szCs w:val="28"/>
+          <w:lang w:val="bg-BG"/>
+        </w:rPr>
+        <w:t xml:space="preserve"> докато успеем да си представим изкривената форма на пирамидата.</w:t>
+      </w:r>
+    </w:p>
+    <w:p>
+      <w:pPr>
+        <w:suppressAutoHyphens w:val="0"/>
+        <w:overflowPunct/>
+        <w:autoSpaceDE/>
+        <w:spacing w:after="160" w:line="259" w:lineRule="auto"/>
+        <w:textAlignment w:val="auto"/>
+        <w:rPr>
+          <w:rFonts w:asciiTheme="majorHAnsi" w:hAnsiTheme="majorHAnsi" w:cstheme="majorHAnsi"/>
+          <w:sz w:val="28"/>
+          <w:szCs w:val="28"/>
+          <w:lang w:val="bg-BG"/>
+        </w:rPr>
+      </w:pPr>
+      <w:r>
+        <w:rPr>
+          <w:rFonts w:asciiTheme="majorHAnsi" w:hAnsiTheme="majorHAnsi" w:cstheme="majorHAnsi"/>
+          <w:noProof/>
+          <w:sz w:val="28"/>
+          <w:szCs w:val="28"/>
+          <w:lang w:eastAsia="en-US"/>
+        </w:rPr>
+        <mc:AlternateContent>
+          <mc:Choice Requires="wps">
+            <w:drawing>
+              <wp:anchor distT="45720" distB="45720" distL="114300" distR="114300" simplePos="0" relativeHeight="251684864" behindDoc="0" locked="0" layoutInCell="1" allowOverlap="1" wp14:anchorId="6A3FE829" wp14:editId="30BA6335">
+                <wp:simplePos x="0" y="0"/>
+                <wp:positionH relativeFrom="margin">
+                  <wp:posOffset>3790950</wp:posOffset>
+                </wp:positionH>
+                <wp:positionV relativeFrom="paragraph">
+                  <wp:posOffset>3485479</wp:posOffset>
                 </wp:positionV>
                 <wp:extent cx="2717165" cy="1404620"/>
                 <wp:effectExtent l="0" t="0" r="0" b="0"/>
@@ -1429,7 +2566,7 @@
           </mc:Choice>
           <mc:Fallback>
             <w:pict>
-              <v:shape w14:anchorId="781CF194" id="_x0000_s1029" type="#_x0000_t202" style="position:absolute;left:0;text-align:left;margin-left:295.85pt;margin-top:344pt;width:213.95pt;height:110.6pt;z-index:251684864;visibility:visible;mso-wrap-style:square;mso-width-percent:0;mso-height-percent:200;mso-wrap-distance-left:9pt;mso-wrap-distance-top:3.6pt;mso-wrap-distance-right:9pt;mso-wrap-distance-bottom:3.6pt;mso-position-horizontal:absolute;mso-position-horizontal-relative:margin;mso-position-vertical:absolute;mso-position-vertical-relative:text;mso-width-percent:0;mso-height-percent:200;mso-width-relative:margin;mso-height-relative:margin;v-text-anchor:top" o:gfxdata="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" filled="f" stroked="f">
+              <v:shape w14:anchorId="6A3FE829" id="_x0000_s1036" type="#_x0000_t202" style="position:absolute;margin-left:298.5pt;margin-top:274.45pt;width:213.95pt;height:110.6pt;z-index:251684864;visibility:visible;mso-wrap-style:square;mso-width-percent:0;mso-height-percent:200;mso-wrap-distance-left:9pt;mso-wrap-distance-top:3.6pt;mso-wrap-distance-right:9pt;mso-wrap-distance-bottom:3.6pt;mso-position-horizontal:absolute;mso-position-horizontal-relative:margin;mso-position-vertical:absolute;mso-position-vertical-relative:text;mso-width-percent:0;mso-height-percent:200;mso-width-relative:margin;mso-height-relative:margin;v-text-anchor:top" o:gfxdata="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" filled="f" stroked="f">
                 <v:textbox style="mso-fit-shape-to-text:t">
                   <w:txbxContent>
                     <w:p>
@@ -1520,246 +2657,18 @@
         <mc:AlternateContent>
           <mc:Choice Requires="wps">
             <w:drawing>
-              <wp:anchor distT="45720" distB="45720" distL="114300" distR="114300" simplePos="0" relativeHeight="251667456" behindDoc="0" locked="0" layoutInCell="1" allowOverlap="1" wp14:anchorId="2B956A89" wp14:editId="1E24C8DD">
+              <wp:anchor distT="45720" distB="45720" distL="114300" distR="114300" simplePos="0" relativeHeight="251676672" behindDoc="0" locked="0" layoutInCell="1" allowOverlap="1" wp14:anchorId="7C78381E" wp14:editId="2B0DC243">
                 <wp:simplePos x="0" y="0"/>
                 <wp:positionH relativeFrom="margin">
-                  <wp:posOffset>2407453</wp:posOffset>
+                  <wp:posOffset>5030470</wp:posOffset>
                 </wp:positionH>
                 <wp:positionV relativeFrom="paragraph">
-                  <wp:posOffset>3408189</wp:posOffset>
+                  <wp:posOffset>3197225</wp:posOffset>
                 </wp:positionV>
                 <wp:extent cx="278130" cy="1404620"/>
                 <wp:effectExtent l="0" t="0" r="0" b="0"/>
                 <wp:wrapSquare wrapText="bothSides"/>
-                <wp:docPr id="21" name="Text Box 2"/>
-                <wp:cNvGraphicFramePr>
-                  <a:graphicFrameLocks xmlns:a="http://schemas.openxmlformats.org/drawingml/2006/main"/>
-                </wp:cNvGraphicFramePr>
-                <a:graphic xmlns:a="http://schemas.openxmlformats.org/drawingml/2006/main">
-                  <a:graphicData uri="http://schemas.microsoft.com/office/word/2010/wordprocessingShape">
-                    <wps:wsp>
-                      <wps:cNvSpPr txBox="1">
-                        <a:spLocks noChangeArrowheads="1"/>
-                      </wps:cNvSpPr>
-                      <wps:spPr bwMode="auto">
-                        <a:xfrm>
-                          <a:off x="0" y="0"/>
-                          <a:ext cx="278130" cy="1404620"/>
-                        </a:xfrm>
-                        <a:prstGeom prst="rect">
-                          <a:avLst/>
-                        </a:prstGeom>
-                        <a:noFill/>
-                        <a:ln w="9525">
-                          <a:noFill/>
-                          <a:miter lim="800000"/>
-                          <a:headEnd/>
-                          <a:tailEnd/>
-                        </a:ln>
-                      </wps:spPr>
-                      <wps:txbx>
-                        <w:txbxContent>
-                          <w:p>
-                            <w:pPr>
-                              <w:rPr>
-                                <w:rFonts w:asciiTheme="minorHAnsi" w:hAnsiTheme="minorHAnsi"/>
-                                <w:b/>
-                                <w:lang w:val="bg-BG"/>
-                              </w:rPr>
-                            </w:pPr>
-                            <w:r>
-                              <w:rPr>
-                                <w:rFonts w:asciiTheme="minorHAnsi" w:hAnsiTheme="minorHAnsi"/>
-                                <w:b/>
-                                <w:lang w:val="bg-BG"/>
-                              </w:rPr>
-                              <w:t>C</w:t>
-                            </w:r>
-                          </w:p>
-                        </w:txbxContent>
-                      </wps:txbx>
-                      <wps:bodyPr rot="0" vert="horz" wrap="square" lIns="91440" tIns="45720" rIns="91440" bIns="45720" anchor="t" anchorCtr="0">
-                        <a:spAutoFit/>
-                      </wps:bodyPr>
-                    </wps:wsp>
-                  </a:graphicData>
-                </a:graphic>
-                <wp14:sizeRelH relativeFrom="margin">
-                  <wp14:pctWidth>0</wp14:pctWidth>
-                </wp14:sizeRelH>
-                <wp14:sizeRelV relativeFrom="margin">
-                  <wp14:pctHeight>20000</wp14:pctHeight>
-                </wp14:sizeRelV>
-              </wp:anchor>
-            </w:drawing>
-          </mc:Choice>
-          <mc:Fallback>
-            <w:pict>
-              <v:shape w14:anchorId="2B956A89" id="_x0000_s1030" type="#_x0000_t202" style="position:absolute;left:0;text-align:left;margin-left:189.55pt;margin-top:268.35pt;width:21.9pt;height:110.6pt;z-index:251667456;visibility:visible;mso-wrap-style:square;mso-width-percent:0;mso-height-percent:200;mso-wrap-distance-left:9pt;mso-wrap-distance-top:3.6pt;mso-wrap-distance-right:9pt;mso-wrap-distance-bottom:3.6pt;mso-position-horizontal:absolute;mso-position-horizontal-relative:margin;mso-position-vertical:absolute;mso-position-vertical-relative:text;mso-width-percent:0;mso-height-percent:200;mso-width-relative:margin;mso-height-relative:margin;v-text-anchor:top" o:gfxdata="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" filled="f" stroked="f">
-                <v:textbox style="mso-fit-shape-to-text:t">
-                  <w:txbxContent>
-                    <w:p>
-                      <w:pPr>
-                        <w:rPr>
-                          <w:rFonts w:asciiTheme="minorHAnsi" w:hAnsiTheme="minorHAnsi"/>
-                          <w:b/>
-                          <w:lang w:val="bg-BG"/>
-                        </w:rPr>
-                      </w:pPr>
-                      <w:r>
-                        <w:rPr>
-                          <w:rFonts w:asciiTheme="minorHAnsi" w:hAnsiTheme="minorHAnsi"/>
-                          <w:b/>
-                          <w:lang w:val="bg-BG"/>
-                        </w:rPr>
-                        <w:t>C</w:t>
-                      </w:r>
-                    </w:p>
-                  </w:txbxContent>
-                </v:textbox>
-                <w10:wrap type="square" anchorx="margin"/>
-              </v:shape>
-            </w:pict>
-          </mc:Fallback>
-        </mc:AlternateContent>
-      </w:r>
-      <w:r>
-        <w:rPr>
-          <w:rFonts w:asciiTheme="majorHAnsi" w:hAnsiTheme="majorHAnsi" w:cstheme="majorHAnsi"/>
-          <w:noProof/>
-          <w:sz w:val="28"/>
-          <w:szCs w:val="28"/>
-          <w:lang w:eastAsia="en-US"/>
-        </w:rPr>
-        <mc:AlternateContent>
-          <mc:Choice Requires="wps">
-            <w:drawing>
-              <wp:anchor distT="45720" distB="45720" distL="114300" distR="114300" simplePos="0" relativeHeight="251662336" behindDoc="0" locked="0" layoutInCell="1" allowOverlap="1" wp14:anchorId="043A7784" wp14:editId="5207C364">
-                <wp:simplePos x="0" y="0"/>
-                <wp:positionH relativeFrom="margin">
-                  <wp:posOffset>-183144</wp:posOffset>
-                </wp:positionH>
-                <wp:positionV relativeFrom="paragraph">
-                  <wp:posOffset>3554503</wp:posOffset>
-                </wp:positionV>
-                <wp:extent cx="278130" cy="1404620"/>
-                <wp:effectExtent l="0" t="0" r="0" b="0"/>
-                <wp:wrapSquare wrapText="bothSides"/>
-                <wp:docPr id="18" name="Text Box 2"/>
-                <wp:cNvGraphicFramePr>
-                  <a:graphicFrameLocks xmlns:a="http://schemas.openxmlformats.org/drawingml/2006/main"/>
-                </wp:cNvGraphicFramePr>
-                <a:graphic xmlns:a="http://schemas.openxmlformats.org/drawingml/2006/main">
-                  <a:graphicData uri="http://schemas.microsoft.com/office/word/2010/wordprocessingShape">
-                    <wps:wsp>
-                      <wps:cNvSpPr txBox="1">
-                        <a:spLocks noChangeArrowheads="1"/>
-                      </wps:cNvSpPr>
-                      <wps:spPr bwMode="auto">
-                        <a:xfrm>
-                          <a:off x="0" y="0"/>
-                          <a:ext cx="278130" cy="1404620"/>
-                        </a:xfrm>
-                        <a:prstGeom prst="rect">
-                          <a:avLst/>
-                        </a:prstGeom>
-                        <a:noFill/>
-                        <a:ln w="9525">
-                          <a:noFill/>
-                          <a:miter lim="800000"/>
-                          <a:headEnd/>
-                          <a:tailEnd/>
-                        </a:ln>
-                      </wps:spPr>
-                      <wps:txbx>
-                        <w:txbxContent>
-                          <w:p>
-                            <w:pPr>
-                              <w:rPr>
-                                <w:rFonts w:asciiTheme="minorHAnsi" w:hAnsiTheme="minorHAnsi"/>
-                                <w:b/>
-                                <w:lang w:val="bg-BG"/>
-                              </w:rPr>
-                            </w:pPr>
-                            <w:r>
-                              <w:rPr>
-                                <w:rFonts w:asciiTheme="minorHAnsi" w:hAnsiTheme="minorHAnsi"/>
-                                <w:b/>
-                                <w:lang w:val="bg-BG"/>
-                              </w:rPr>
-                              <w:t>А</w:t>
-                            </w:r>
-                          </w:p>
-                        </w:txbxContent>
-                      </wps:txbx>
-                      <wps:bodyPr rot="0" vert="horz" wrap="square" lIns="91440" tIns="45720" rIns="91440" bIns="45720" anchor="t" anchorCtr="0">
-                        <a:spAutoFit/>
-                      </wps:bodyPr>
-                    </wps:wsp>
-                  </a:graphicData>
-                </a:graphic>
-                <wp14:sizeRelH relativeFrom="margin">
-                  <wp14:pctWidth>0</wp14:pctWidth>
-                </wp14:sizeRelH>
-                <wp14:sizeRelV relativeFrom="margin">
-                  <wp14:pctHeight>20000</wp14:pctHeight>
-                </wp14:sizeRelV>
-              </wp:anchor>
-            </w:drawing>
-          </mc:Choice>
-          <mc:Fallback>
-            <w:pict>
-              <v:shape w14:anchorId="043A7784" id="_x0000_s1031" type="#_x0000_t202" style="position:absolute;left:0;text-align:left;margin-left:-14.4pt;margin-top:279.9pt;width:21.9pt;height:110.6pt;z-index:251662336;visibility:visible;mso-wrap-style:square;mso-width-percent:0;mso-height-percent:200;mso-wrap-distance-left:9pt;mso-wrap-distance-top:3.6pt;mso-wrap-distance-right:9pt;mso-wrap-distance-bottom:3.6pt;mso-position-horizontal:absolute;mso-position-horizontal-relative:margin;mso-position-vertical:absolute;mso-position-vertical-relative:text;mso-width-percent:0;mso-height-percent:200;mso-width-relative:margin;mso-height-relative:margin;v-text-anchor:top" o:gfxdata="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" filled="f" stroked="f">
-                <v:textbox style="mso-fit-shape-to-text:t">
-                  <w:txbxContent>
-                    <w:p>
-                      <w:pPr>
-                        <w:rPr>
-                          <w:rFonts w:asciiTheme="minorHAnsi" w:hAnsiTheme="minorHAnsi"/>
-                          <w:b/>
-                          <w:lang w:val="bg-BG"/>
-                        </w:rPr>
-                      </w:pPr>
-                      <w:r>
-                        <w:rPr>
-                          <w:rFonts w:asciiTheme="minorHAnsi" w:hAnsiTheme="minorHAnsi"/>
-                          <w:b/>
-                          <w:lang w:val="bg-BG"/>
-                        </w:rPr>
-                        <w:t>А</w:t>
-                      </w:r>
-                    </w:p>
-                  </w:txbxContent>
-                </v:textbox>
-                <w10:wrap type="square" anchorx="margin"/>
-              </v:shape>
-            </w:pict>
-          </mc:Fallback>
-        </mc:AlternateContent>
-      </w:r>
-      <w:r>
-        <w:rPr>
-          <w:rFonts w:asciiTheme="majorHAnsi" w:hAnsiTheme="majorHAnsi" w:cstheme="majorHAnsi"/>
-          <w:noProof/>
-          <w:sz w:val="28"/>
-          <w:szCs w:val="28"/>
-          <w:lang w:eastAsia="en-US"/>
-        </w:rPr>
-        <mc:AlternateContent>
-          <mc:Choice Requires="wps">
-            <w:drawing>
-              <wp:anchor distT="45720" distB="45720" distL="114300" distR="114300" simplePos="0" relativeHeight="251664384" behindDoc="0" locked="0" layoutInCell="1" allowOverlap="1" wp14:anchorId="0EDFB543" wp14:editId="37398E54">
-                <wp:simplePos x="0" y="0"/>
-                <wp:positionH relativeFrom="margin">
-                  <wp:posOffset>1283658</wp:posOffset>
-                </wp:positionH>
-                <wp:positionV relativeFrom="paragraph">
-                  <wp:posOffset>3955511</wp:posOffset>
-                </wp:positionV>
-                <wp:extent cx="278130" cy="1404620"/>
-                <wp:effectExtent l="0" t="0" r="0" b="0"/>
-                <wp:wrapSquare wrapText="bothSides"/>
-                <wp:docPr id="19" name="Text Box 2"/>
+                <wp:docPr id="31" name="Text Box 2"/>
                 <wp:cNvGraphicFramePr>
                   <a:graphicFrameLocks xmlns:a="http://schemas.openxmlformats.org/drawingml/2006/main"/>
                 </wp:cNvGraphicFramePr>
@@ -1822,7 +2731,7 @@
           </mc:Choice>
           <mc:Fallback>
             <w:pict>
-              <v:shape w14:anchorId="0EDFB543" id="_x0000_s1032" type="#_x0000_t202" style="position:absolute;left:0;text-align:left;margin-left:101.1pt;margin-top:311.45pt;width:21.9pt;height:110.6pt;z-index:251664384;visibility:visible;mso-wrap-style:square;mso-width-percent:0;mso-height-percent:200;mso-wrap-distance-left:9pt;mso-wrap-distance-top:3.6pt;mso-wrap-distance-right:9pt;mso-wrap-distance-bottom:3.6pt;mso-position-horizontal:absolute;mso-position-horizontal-relative:margin;mso-position-vertical:absolute;mso-position-vertical-relative:text;mso-width-percent:0;mso-height-percent:200;mso-width-relative:margin;mso-height-relative:margin;v-text-anchor:top" o:gfxdata="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" filled="f" stroked="f">
+              <v:shape w14:anchorId="7C78381E" id="_x0000_s1037" type="#_x0000_t202" style="position:absolute;margin-left:396.1pt;margin-top:251.75pt;width:21.9pt;height:110.6pt;z-index:251676672;visibility:visible;mso-wrap-style:square;mso-width-percent:0;mso-height-percent:200;mso-wrap-distance-left:9pt;mso-wrap-distance-top:3.6pt;mso-wrap-distance-right:9pt;mso-wrap-distance-bottom:3.6pt;mso-position-horizontal:absolute;mso-position-horizontal-relative:margin;mso-position-vertical:absolute;mso-position-vertical-relative:text;mso-width-percent:0;mso-height-percent:200;mso-width-relative:margin;mso-height-relative:margin;v-text-anchor:top" o:gfxdata="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" filled="f" stroked="f">
                 <v:textbox style="mso-fit-shape-to-text:t">
                   <w:txbxContent>
                     <w:p>
@@ -1860,687 +2769,13 @@
         <mc:AlternateContent>
           <mc:Choice Requires="wps">
             <w:drawing>
-              <wp:anchor distT="45720" distB="45720" distL="114300" distR="114300" simplePos="0" relativeHeight="251671552" behindDoc="0" locked="0" layoutInCell="1" allowOverlap="1" wp14:anchorId="3615EED4" wp14:editId="02780B58">
-                <wp:simplePos x="0" y="0"/>
-                <wp:positionH relativeFrom="margin">
-                  <wp:posOffset>822960</wp:posOffset>
-                </wp:positionH>
-                <wp:positionV relativeFrom="paragraph">
-                  <wp:posOffset>1157605</wp:posOffset>
-                </wp:positionV>
-                <wp:extent cx="349250" cy="294005"/>
-                <wp:effectExtent l="0" t="0" r="0" b="0"/>
-                <wp:wrapSquare wrapText="bothSides"/>
-                <wp:docPr id="24" name="Text Box 2"/>
-                <wp:cNvGraphicFramePr>
-                  <a:graphicFrameLocks xmlns:a="http://schemas.openxmlformats.org/drawingml/2006/main"/>
-                </wp:cNvGraphicFramePr>
-                <a:graphic xmlns:a="http://schemas.openxmlformats.org/drawingml/2006/main">
-                  <a:graphicData uri="http://schemas.microsoft.com/office/word/2010/wordprocessingShape">
-                    <wps:wsp>
-                      <wps:cNvSpPr txBox="1">
-                        <a:spLocks noChangeArrowheads="1"/>
-                      </wps:cNvSpPr>
-                      <wps:spPr bwMode="auto">
-                        <a:xfrm>
-                          <a:off x="0" y="0"/>
-                          <a:ext cx="349250" cy="294005"/>
-                        </a:xfrm>
-                        <a:prstGeom prst="rect">
-                          <a:avLst/>
-                        </a:prstGeom>
-                        <a:noFill/>
-                        <a:ln w="9525">
-                          <a:noFill/>
-                          <a:miter lim="800000"/>
-                          <a:headEnd/>
-                          <a:tailEnd/>
-                        </a:ln>
-                      </wps:spPr>
-                      <wps:txbx>
-                        <w:txbxContent>
-                          <w:p>
-                            <w:pPr>
-                              <w:rPr>
-                                <w:rFonts w:asciiTheme="minorHAnsi" w:hAnsiTheme="minorHAnsi"/>
-                                <w:b/>
-                              </w:rPr>
-                            </w:pPr>
-                            <w:r>
-                              <w:rPr>
-                                <w:rFonts w:asciiTheme="minorHAnsi" w:hAnsiTheme="minorHAnsi"/>
-                                <w:b/>
-                              </w:rPr>
-                              <w:t>D</w:t>
-                            </w:r>
-                            <w:r>
-                              <w:rPr>
-                                <w:rFonts w:asciiTheme="minorHAnsi" w:hAnsiTheme="minorHAnsi"/>
-                                <w:b/>
-                                <w:sz w:val="14"/>
-                              </w:rPr>
-                              <w:t>1</w:t>
-                            </w:r>
-                          </w:p>
-                          <w:p>
-                            <w:pPr>
-                              <w:rPr>
-                                <w:rFonts w:asciiTheme="minorHAnsi" w:hAnsiTheme="minorHAnsi"/>
-                                <w:b/>
-                                <w:lang w:val="bg-BG"/>
-                              </w:rPr>
-                            </w:pPr>
-                          </w:p>
-                        </w:txbxContent>
-                      </wps:txbx>
-                      <wps:bodyPr rot="0" vert="horz" wrap="square" lIns="91440" tIns="45720" rIns="91440" bIns="45720" anchor="t" anchorCtr="0">
-                        <a:noAutofit/>
-                      </wps:bodyPr>
-                    </wps:wsp>
-                  </a:graphicData>
-                </a:graphic>
-                <wp14:sizeRelH relativeFrom="margin">
-                  <wp14:pctWidth>0</wp14:pctWidth>
-                </wp14:sizeRelH>
-                <wp14:sizeRelV relativeFrom="margin">
-                  <wp14:pctHeight>0</wp14:pctHeight>
-                </wp14:sizeRelV>
-              </wp:anchor>
-            </w:drawing>
-          </mc:Choice>
-          <mc:Fallback>
-            <w:pict>
-              <v:shape w14:anchorId="3615EED4" id="_x0000_s1033" type="#_x0000_t202" style="position:absolute;left:0;text-align:left;margin-left:64.8pt;margin-top:91.15pt;width:27.5pt;height:23.15pt;z-index:251671552;visibility:visible;mso-wrap-style:square;mso-width-percent:0;mso-height-percent:0;mso-wrap-distance-left:9pt;mso-wrap-distance-top:3.6pt;mso-wrap-distance-right:9pt;mso-wrap-distance-bottom:3.6pt;mso-position-horizontal:absolute;mso-position-horizontal-relative:margin;mso-position-vertical:absolute;mso-position-vertical-relative:text;mso-width-percent:0;mso-height-percent:0;mso-width-relative:margin;mso-height-relative:margin;v-text-anchor:top" o:gfxdata="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" filled="f" stroked="f">
-                <v:textbox>
-                  <w:txbxContent>
-                    <w:p>
-                      <w:pPr>
-                        <w:rPr>
-                          <w:rFonts w:asciiTheme="minorHAnsi" w:hAnsiTheme="minorHAnsi"/>
-                          <w:b/>
-                        </w:rPr>
-                      </w:pPr>
-                      <w:r>
-                        <w:rPr>
-                          <w:rFonts w:asciiTheme="minorHAnsi" w:hAnsiTheme="minorHAnsi"/>
-                          <w:b/>
-                        </w:rPr>
-                        <w:t>D</w:t>
-                      </w:r>
-                      <w:r>
-                        <w:rPr>
-                          <w:rFonts w:asciiTheme="minorHAnsi" w:hAnsiTheme="minorHAnsi"/>
-                          <w:b/>
-                          <w:sz w:val="14"/>
-                        </w:rPr>
-                        <w:t>1</w:t>
-                      </w:r>
-                    </w:p>
-                    <w:p>
-                      <w:pPr>
-                        <w:rPr>
-                          <w:rFonts w:asciiTheme="minorHAnsi" w:hAnsiTheme="minorHAnsi"/>
-                          <w:b/>
-                          <w:lang w:val="bg-BG"/>
-                        </w:rPr>
-                      </w:pPr>
-                    </w:p>
-                  </w:txbxContent>
-                </v:textbox>
-                <w10:wrap type="square" anchorx="margin"/>
-              </v:shape>
-            </w:pict>
-          </mc:Fallback>
-        </mc:AlternateContent>
-      </w:r>
-      <w:r>
-        <w:rPr>
-          <w:rFonts w:asciiTheme="majorHAnsi" w:hAnsiTheme="majorHAnsi" w:cstheme="majorHAnsi"/>
-          <w:noProof/>
-          <w:sz w:val="28"/>
-          <w:szCs w:val="28"/>
-          <w:lang w:eastAsia="en-US"/>
-        </w:rPr>
-        <mc:AlternateContent>
-          <mc:Choice Requires="wps">
-            <w:drawing>
-              <wp:anchor distT="45720" distB="45720" distL="114300" distR="114300" simplePos="0" relativeHeight="251672576" behindDoc="0" locked="0" layoutInCell="1" allowOverlap="1" wp14:anchorId="5257D7A7" wp14:editId="0EF913B7">
-                <wp:simplePos x="0" y="0"/>
-                <wp:positionH relativeFrom="margin">
-                  <wp:posOffset>2426335</wp:posOffset>
-                </wp:positionH>
-                <wp:positionV relativeFrom="paragraph">
-                  <wp:posOffset>1668145</wp:posOffset>
-                </wp:positionV>
-                <wp:extent cx="445135" cy="1404620"/>
-                <wp:effectExtent l="0" t="0" r="0" b="3810"/>
-                <wp:wrapSquare wrapText="bothSides"/>
-                <wp:docPr id="25" name="Text Box 2"/>
-                <wp:cNvGraphicFramePr>
-                  <a:graphicFrameLocks xmlns:a="http://schemas.openxmlformats.org/drawingml/2006/main"/>
-                </wp:cNvGraphicFramePr>
-                <a:graphic xmlns:a="http://schemas.openxmlformats.org/drawingml/2006/main">
-                  <a:graphicData uri="http://schemas.microsoft.com/office/word/2010/wordprocessingShape">
-                    <wps:wsp>
-                      <wps:cNvSpPr txBox="1">
-                        <a:spLocks noChangeArrowheads="1"/>
-                      </wps:cNvSpPr>
-                      <wps:spPr bwMode="auto">
-                        <a:xfrm>
-                          <a:off x="0" y="0"/>
-                          <a:ext cx="445135" cy="1404620"/>
-                        </a:xfrm>
-                        <a:prstGeom prst="rect">
-                          <a:avLst/>
-                        </a:prstGeom>
-                        <a:noFill/>
-                        <a:ln w="9525">
-                          <a:noFill/>
-                          <a:miter lim="800000"/>
-                          <a:headEnd/>
-                          <a:tailEnd/>
-                        </a:ln>
-                      </wps:spPr>
-                      <wps:txbx>
-                        <w:txbxContent>
-                          <w:p>
-                            <w:pPr>
-                              <w:rPr>
-                                <w:rFonts w:asciiTheme="minorHAnsi" w:hAnsiTheme="minorHAnsi"/>
-                                <w:b/>
-                              </w:rPr>
-                            </w:pPr>
-                            <w:r>
-                              <w:rPr>
-                                <w:rFonts w:asciiTheme="minorHAnsi" w:hAnsiTheme="minorHAnsi"/>
-                                <w:b/>
-                              </w:rPr>
-                              <w:t>C</w:t>
-                            </w:r>
-                            <w:r>
-                              <w:rPr>
-                                <w:rFonts w:asciiTheme="minorHAnsi" w:hAnsiTheme="minorHAnsi"/>
-                                <w:b/>
-                                <w:sz w:val="14"/>
-                              </w:rPr>
-                              <w:t>1</w:t>
-                            </w:r>
-                          </w:p>
-                          <w:p>
-                            <w:pPr>
-                              <w:rPr>
-                                <w:rFonts w:asciiTheme="minorHAnsi" w:hAnsiTheme="minorHAnsi"/>
-                                <w:b/>
-                                <w:lang w:val="bg-BG"/>
-                              </w:rPr>
-                            </w:pPr>
-                          </w:p>
-                        </w:txbxContent>
-                      </wps:txbx>
-                      <wps:bodyPr rot="0" vert="horz" wrap="square" lIns="91440" tIns="45720" rIns="91440" bIns="45720" anchor="t" anchorCtr="0">
-                        <a:spAutoFit/>
-                      </wps:bodyPr>
-                    </wps:wsp>
-                  </a:graphicData>
-                </a:graphic>
-                <wp14:sizeRelH relativeFrom="margin">
-                  <wp14:pctWidth>0</wp14:pctWidth>
-                </wp14:sizeRelH>
-                <wp14:sizeRelV relativeFrom="margin">
-                  <wp14:pctHeight>20000</wp14:pctHeight>
-                </wp14:sizeRelV>
-              </wp:anchor>
-            </w:drawing>
-          </mc:Choice>
-          <mc:Fallback>
-            <w:pict>
-              <v:shape w14:anchorId="5257D7A7" id="_x0000_s1034" type="#_x0000_t202" style="position:absolute;left:0;text-align:left;margin-left:191.05pt;margin-top:131.35pt;width:35.05pt;height:110.6pt;z-index:251672576;visibility:visible;mso-wrap-style:square;mso-width-percent:0;mso-height-percent:200;mso-wrap-distance-left:9pt;mso-wrap-distance-top:3.6pt;mso-wrap-distance-right:9pt;mso-wrap-distance-bottom:3.6pt;mso-position-horizontal:absolute;mso-position-horizontal-relative:margin;mso-position-vertical:absolute;mso-position-vertical-relative:text;mso-width-percent:0;mso-height-percent:200;mso-width-relative:margin;mso-height-relative:margin;v-text-anchor:top" o:gfxdata="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" filled="f" stroked="f">
-                <v:textbox style="mso-fit-shape-to-text:t">
-                  <w:txbxContent>
-                    <w:p>
-                      <w:pPr>
-                        <w:rPr>
-                          <w:rFonts w:asciiTheme="minorHAnsi" w:hAnsiTheme="minorHAnsi"/>
-                          <w:b/>
-                        </w:rPr>
-                      </w:pPr>
-                      <w:r>
-                        <w:rPr>
-                          <w:rFonts w:asciiTheme="minorHAnsi" w:hAnsiTheme="minorHAnsi"/>
-                          <w:b/>
-                        </w:rPr>
-                        <w:t>C</w:t>
-                      </w:r>
-                      <w:r>
-                        <w:rPr>
-                          <w:rFonts w:asciiTheme="minorHAnsi" w:hAnsiTheme="minorHAnsi"/>
-                          <w:b/>
-                          <w:sz w:val="14"/>
-                        </w:rPr>
-                        <w:t>1</w:t>
-                      </w:r>
-                    </w:p>
-                    <w:p>
-                      <w:pPr>
-                        <w:rPr>
-                          <w:rFonts w:asciiTheme="minorHAnsi" w:hAnsiTheme="minorHAnsi"/>
-                          <w:b/>
-                          <w:lang w:val="bg-BG"/>
-                        </w:rPr>
-                      </w:pPr>
-                    </w:p>
-                  </w:txbxContent>
-                </v:textbox>
-                <w10:wrap type="square" anchorx="margin"/>
-              </v:shape>
-            </w:pict>
-          </mc:Fallback>
-        </mc:AlternateContent>
-      </w:r>
-      <w:r>
-        <w:rPr>
-          <w:rFonts w:asciiTheme="majorHAnsi" w:hAnsiTheme="majorHAnsi" w:cstheme="majorHAnsi"/>
-          <w:noProof/>
-          <w:sz w:val="28"/>
-          <w:szCs w:val="28"/>
-          <w:lang w:eastAsia="en-US"/>
-        </w:rPr>
-        <mc:AlternateContent>
-          <mc:Choice Requires="wps">
-            <w:drawing>
-              <wp:anchor distT="45720" distB="45720" distL="114300" distR="114300" simplePos="0" relativeHeight="251666432" behindDoc="0" locked="0" layoutInCell="1" allowOverlap="1" wp14:anchorId="04760922" wp14:editId="3F4912ED">
-                <wp:simplePos x="0" y="0"/>
-                <wp:positionH relativeFrom="margin">
-                  <wp:posOffset>897255</wp:posOffset>
-                </wp:positionH>
-                <wp:positionV relativeFrom="paragraph">
-                  <wp:posOffset>3009900</wp:posOffset>
-                </wp:positionV>
-                <wp:extent cx="278130" cy="1404620"/>
-                <wp:effectExtent l="0" t="0" r="0" b="0"/>
-                <wp:wrapSquare wrapText="bothSides"/>
-                <wp:docPr id="20" name="Text Box 2"/>
-                <wp:cNvGraphicFramePr>
-                  <a:graphicFrameLocks xmlns:a="http://schemas.openxmlformats.org/drawingml/2006/main"/>
-                </wp:cNvGraphicFramePr>
-                <a:graphic xmlns:a="http://schemas.openxmlformats.org/drawingml/2006/main">
-                  <a:graphicData uri="http://schemas.microsoft.com/office/word/2010/wordprocessingShape">
-                    <wps:wsp>
-                      <wps:cNvSpPr txBox="1">
-                        <a:spLocks noChangeArrowheads="1"/>
-                      </wps:cNvSpPr>
-                      <wps:spPr bwMode="auto">
-                        <a:xfrm>
-                          <a:off x="0" y="0"/>
-                          <a:ext cx="278130" cy="1404620"/>
-                        </a:xfrm>
-                        <a:prstGeom prst="rect">
-                          <a:avLst/>
-                        </a:prstGeom>
-                        <a:noFill/>
-                        <a:ln w="9525">
-                          <a:noFill/>
-                          <a:miter lim="800000"/>
-                          <a:headEnd/>
-                          <a:tailEnd/>
-                        </a:ln>
-                      </wps:spPr>
-                      <wps:txbx>
-                        <w:txbxContent>
-                          <w:p>
-                            <w:pPr>
-                              <w:rPr>
-                                <w:rFonts w:asciiTheme="minorHAnsi" w:hAnsiTheme="minorHAnsi"/>
-                                <w:b/>
-                                <w:lang w:val="bg-BG"/>
-                              </w:rPr>
-                            </w:pPr>
-                            <w:r>
-                              <w:rPr>
-                                <w:rFonts w:asciiTheme="minorHAnsi" w:hAnsiTheme="minorHAnsi"/>
-                                <w:b/>
-                                <w:lang w:val="bg-BG"/>
-                              </w:rPr>
-                              <w:t>D</w:t>
-                            </w:r>
-                          </w:p>
-                        </w:txbxContent>
-                      </wps:txbx>
-                      <wps:bodyPr rot="0" vert="horz" wrap="square" lIns="91440" tIns="45720" rIns="91440" bIns="45720" anchor="t" anchorCtr="0">
-                        <a:spAutoFit/>
-                      </wps:bodyPr>
-                    </wps:wsp>
-                  </a:graphicData>
-                </a:graphic>
-                <wp14:sizeRelH relativeFrom="margin">
-                  <wp14:pctWidth>0</wp14:pctWidth>
-                </wp14:sizeRelH>
-                <wp14:sizeRelV relativeFrom="margin">
-                  <wp14:pctHeight>20000</wp14:pctHeight>
-                </wp14:sizeRelV>
-              </wp:anchor>
-            </w:drawing>
-          </mc:Choice>
-          <mc:Fallback>
-            <w:pict>
-              <v:shape w14:anchorId="04760922" id="_x0000_s1035" type="#_x0000_t202" style="position:absolute;left:0;text-align:left;margin-left:70.65pt;margin-top:237pt;width:21.9pt;height:110.6pt;z-index:251666432;visibility:visible;mso-wrap-style:square;mso-width-percent:0;mso-height-percent:200;mso-wrap-distance-left:9pt;mso-wrap-distance-top:3.6pt;mso-wrap-distance-right:9pt;mso-wrap-distance-bottom:3.6pt;mso-position-horizontal:absolute;mso-position-horizontal-relative:margin;mso-position-vertical:absolute;mso-position-vertical-relative:text;mso-width-percent:0;mso-height-percent:200;mso-width-relative:margin;mso-height-relative:margin;v-text-anchor:top" o:gfxdata="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" filled="f" stroked="f">
-                <v:textbox style="mso-fit-shape-to-text:t">
-                  <w:txbxContent>
-                    <w:p>
-                      <w:pPr>
-                        <w:rPr>
-                          <w:rFonts w:asciiTheme="minorHAnsi" w:hAnsiTheme="minorHAnsi"/>
-                          <w:b/>
-                          <w:lang w:val="bg-BG"/>
-                        </w:rPr>
-                      </w:pPr>
-                      <w:r>
-                        <w:rPr>
-                          <w:rFonts w:asciiTheme="minorHAnsi" w:hAnsiTheme="minorHAnsi"/>
-                          <w:b/>
-                          <w:lang w:val="bg-BG"/>
-                        </w:rPr>
-                        <w:t>D</w:t>
-                      </w:r>
-                    </w:p>
-                  </w:txbxContent>
-                </v:textbox>
-                <w10:wrap type="square" anchorx="margin"/>
-              </v:shape>
-            </w:pict>
-          </mc:Fallback>
-        </mc:AlternateContent>
-      </w:r>
-      <w:r>
-        <w:rPr>
-          <w:rFonts w:asciiTheme="majorHAnsi" w:hAnsiTheme="majorHAnsi" w:cstheme="majorHAnsi"/>
-          <w:noProof/>
-          <w:sz w:val="28"/>
-          <w:szCs w:val="28"/>
-          <w:lang w:eastAsia="en-US"/>
-        </w:rPr>
-        <mc:AlternateContent>
-          <mc:Choice Requires="wps">
-            <w:drawing>
-              <wp:anchor distT="45720" distB="45720" distL="114300" distR="114300" simplePos="0" relativeHeight="251669504" behindDoc="0" locked="0" layoutInCell="1" allowOverlap="1" wp14:anchorId="7167E310" wp14:editId="397EDC44">
-                <wp:simplePos x="0" y="0"/>
-                <wp:positionH relativeFrom="margin">
-                  <wp:posOffset>-262255</wp:posOffset>
-                </wp:positionH>
-                <wp:positionV relativeFrom="paragraph">
-                  <wp:posOffset>1853565</wp:posOffset>
-                </wp:positionV>
-                <wp:extent cx="429260" cy="1404620"/>
-                <wp:effectExtent l="0" t="0" r="0" b="0"/>
-                <wp:wrapSquare wrapText="bothSides"/>
-                <wp:docPr id="22" name="Text Box 2"/>
-                <wp:cNvGraphicFramePr>
-                  <a:graphicFrameLocks xmlns:a="http://schemas.openxmlformats.org/drawingml/2006/main"/>
-                </wp:cNvGraphicFramePr>
-                <a:graphic xmlns:a="http://schemas.openxmlformats.org/drawingml/2006/main">
-                  <a:graphicData uri="http://schemas.microsoft.com/office/word/2010/wordprocessingShape">
-                    <wps:wsp>
-                      <wps:cNvSpPr txBox="1">
-                        <a:spLocks noChangeArrowheads="1"/>
-                      </wps:cNvSpPr>
-                      <wps:spPr bwMode="auto">
-                        <a:xfrm>
-                          <a:off x="0" y="0"/>
-                          <a:ext cx="429260" cy="1404620"/>
-                        </a:xfrm>
-                        <a:prstGeom prst="rect">
-                          <a:avLst/>
-                        </a:prstGeom>
-                        <a:noFill/>
-                        <a:ln w="9525">
-                          <a:noFill/>
-                          <a:miter lim="800000"/>
-                          <a:headEnd/>
-                          <a:tailEnd/>
-                        </a:ln>
-                      </wps:spPr>
-                      <wps:txbx>
-                        <w:txbxContent>
-                          <w:p>
-                            <w:pPr>
-                              <w:rPr>
-                                <w:rFonts w:asciiTheme="minorHAnsi" w:hAnsiTheme="minorHAnsi"/>
-                                <w:b/>
-                              </w:rPr>
-                            </w:pPr>
-                            <w:r>
-                              <w:rPr>
-                                <w:rFonts w:asciiTheme="minorHAnsi" w:hAnsiTheme="minorHAnsi"/>
-                                <w:b/>
-                                <w:lang w:val="bg-BG"/>
-                              </w:rPr>
-                              <w:t>А</w:t>
-                            </w:r>
-                            <w:r>
-                              <w:rPr>
-                                <w:rFonts w:asciiTheme="minorHAnsi" w:hAnsiTheme="minorHAnsi"/>
-                                <w:b/>
-                                <w:sz w:val="14"/>
-                              </w:rPr>
-                              <w:t>1</w:t>
-                            </w:r>
-                          </w:p>
-                        </w:txbxContent>
-                      </wps:txbx>
-                      <wps:bodyPr rot="0" vert="horz" wrap="square" lIns="91440" tIns="45720" rIns="91440" bIns="45720" anchor="t" anchorCtr="0">
-                        <a:spAutoFit/>
-                      </wps:bodyPr>
-                    </wps:wsp>
-                  </a:graphicData>
-                </a:graphic>
-                <wp14:sizeRelH relativeFrom="margin">
-                  <wp14:pctWidth>0</wp14:pctWidth>
-                </wp14:sizeRelH>
-                <wp14:sizeRelV relativeFrom="margin">
-                  <wp14:pctHeight>20000</wp14:pctHeight>
-                </wp14:sizeRelV>
-              </wp:anchor>
-            </w:drawing>
-          </mc:Choice>
-          <mc:Fallback>
-            <w:pict>
-              <v:shape w14:anchorId="7167E310" id="_x0000_s1036" type="#_x0000_t202" style="position:absolute;left:0;text-align:left;margin-left:-20.65pt;margin-top:145.95pt;width:33.8pt;height:110.6pt;z-index:251669504;visibility:visible;mso-wrap-style:square;mso-width-percent:0;mso-height-percent:200;mso-wrap-distance-left:9pt;mso-wrap-distance-top:3.6pt;mso-wrap-distance-right:9pt;mso-wrap-distance-bottom:3.6pt;mso-position-horizontal:absolute;mso-position-horizontal-relative:margin;mso-position-vertical:absolute;mso-position-vertical-relative:text;mso-width-percent:0;mso-height-percent:200;mso-width-relative:margin;mso-height-relative:margin;v-text-anchor:top" o:gfxdata="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" filled="f" stroked="f">
-                <v:textbox style="mso-fit-shape-to-text:t">
-                  <w:txbxContent>
-                    <w:p>
-                      <w:pPr>
-                        <w:rPr>
-                          <w:rFonts w:asciiTheme="minorHAnsi" w:hAnsiTheme="minorHAnsi"/>
-                          <w:b/>
-                        </w:rPr>
-                      </w:pPr>
-                      <w:r>
-                        <w:rPr>
-                          <w:rFonts w:asciiTheme="minorHAnsi" w:hAnsiTheme="minorHAnsi"/>
-                          <w:b/>
-                          <w:lang w:val="bg-BG"/>
-                        </w:rPr>
-                        <w:t>А</w:t>
-                      </w:r>
-                      <w:r>
-                        <w:rPr>
-                          <w:rFonts w:asciiTheme="minorHAnsi" w:hAnsiTheme="minorHAnsi"/>
-                          <w:b/>
-                          <w:sz w:val="14"/>
-                        </w:rPr>
-                        <w:t>1</w:t>
-                      </w:r>
-                    </w:p>
-                  </w:txbxContent>
-                </v:textbox>
-                <w10:wrap type="square" anchorx="margin"/>
-              </v:shape>
-            </w:pict>
-          </mc:Fallback>
-        </mc:AlternateContent>
-      </w:r>
-      <w:r>
-        <w:rPr>
-          <w:rFonts w:asciiTheme="majorHAnsi" w:hAnsiTheme="majorHAnsi" w:cstheme="majorHAnsi"/>
-          <w:noProof/>
-          <w:sz w:val="28"/>
-          <w:szCs w:val="28"/>
-          <w:lang w:eastAsia="en-US"/>
-        </w:rPr>
-        <mc:AlternateContent>
-          <mc:Choice Requires="wps">
-            <w:drawing>
-              <wp:anchor distT="45720" distB="45720" distL="114300" distR="114300" simplePos="0" relativeHeight="251670528" behindDoc="0" locked="0" layoutInCell="1" allowOverlap="1" wp14:anchorId="52D4F57E" wp14:editId="4EDAC5FA">
-                <wp:simplePos x="0" y="0"/>
-                <wp:positionH relativeFrom="margin">
-                  <wp:posOffset>1195705</wp:posOffset>
-                </wp:positionH>
-                <wp:positionV relativeFrom="paragraph">
-                  <wp:posOffset>2326005</wp:posOffset>
-                </wp:positionV>
-                <wp:extent cx="421005" cy="1404620"/>
-                <wp:effectExtent l="0" t="0" r="0" b="3810"/>
-                <wp:wrapSquare wrapText="bothSides"/>
-                <wp:docPr id="23" name="Text Box 2"/>
-                <wp:cNvGraphicFramePr>
-                  <a:graphicFrameLocks xmlns:a="http://schemas.openxmlformats.org/drawingml/2006/main"/>
-                </wp:cNvGraphicFramePr>
-                <a:graphic xmlns:a="http://schemas.openxmlformats.org/drawingml/2006/main">
-                  <a:graphicData uri="http://schemas.microsoft.com/office/word/2010/wordprocessingShape">
-                    <wps:wsp>
-                      <wps:cNvSpPr txBox="1">
-                        <a:spLocks noChangeArrowheads="1"/>
-                      </wps:cNvSpPr>
-                      <wps:spPr bwMode="auto">
-                        <a:xfrm>
-                          <a:off x="0" y="0"/>
-                          <a:ext cx="421005" cy="1404620"/>
-                        </a:xfrm>
-                        <a:prstGeom prst="rect">
-                          <a:avLst/>
-                        </a:prstGeom>
-                        <a:noFill/>
-                        <a:ln w="9525">
-                          <a:noFill/>
-                          <a:miter lim="800000"/>
-                          <a:headEnd/>
-                          <a:tailEnd/>
-                        </a:ln>
-                      </wps:spPr>
-                      <wps:txbx>
-                        <w:txbxContent>
-                          <w:p>
-                            <w:pPr>
-                              <w:rPr>
-                                <w:rFonts w:asciiTheme="minorHAnsi" w:hAnsiTheme="minorHAnsi"/>
-                                <w:b/>
-                              </w:rPr>
-                            </w:pPr>
-                            <w:r>
-                              <w:rPr>
-                                <w:rFonts w:asciiTheme="minorHAnsi" w:hAnsiTheme="minorHAnsi"/>
-                                <w:b/>
-                              </w:rPr>
-                              <w:t>B</w:t>
-                            </w:r>
-                            <w:r>
-                              <w:rPr>
-                                <w:rFonts w:asciiTheme="minorHAnsi" w:hAnsiTheme="minorHAnsi"/>
-                                <w:b/>
-                                <w:sz w:val="14"/>
-                              </w:rPr>
-                              <w:t>1</w:t>
-                            </w:r>
-                          </w:p>
-                          <w:p>
-                            <w:pPr>
-                              <w:rPr>
-                                <w:rFonts w:asciiTheme="minorHAnsi" w:hAnsiTheme="minorHAnsi"/>
-                                <w:b/>
-                                <w:lang w:val="bg-BG"/>
-                              </w:rPr>
-                            </w:pPr>
-                          </w:p>
-                        </w:txbxContent>
-                      </wps:txbx>
-                      <wps:bodyPr rot="0" vert="horz" wrap="square" lIns="91440" tIns="45720" rIns="91440" bIns="45720" anchor="t" anchorCtr="0">
-                        <a:spAutoFit/>
-                      </wps:bodyPr>
-                    </wps:wsp>
-                  </a:graphicData>
-                </a:graphic>
-                <wp14:sizeRelH relativeFrom="margin">
-                  <wp14:pctWidth>0</wp14:pctWidth>
-                </wp14:sizeRelH>
-                <wp14:sizeRelV relativeFrom="margin">
-                  <wp14:pctHeight>20000</wp14:pctHeight>
-                </wp14:sizeRelV>
-              </wp:anchor>
-            </w:drawing>
-          </mc:Choice>
-          <mc:Fallback>
-            <w:pict>
-              <v:shape w14:anchorId="52D4F57E" id="_x0000_s1037" type="#_x0000_t202" style="position:absolute;left:0;text-align:left;margin-left:94.15pt;margin-top:183.15pt;width:33.15pt;height:110.6pt;z-index:251670528;visibility:visible;mso-wrap-style:square;mso-width-percent:0;mso-height-percent:200;mso-wrap-distance-left:9pt;mso-wrap-distance-top:3.6pt;mso-wrap-distance-right:9pt;mso-wrap-distance-bottom:3.6pt;mso-position-horizontal:absolute;mso-position-horizontal-relative:margin;mso-position-vertical:absolute;mso-position-vertical-relative:text;mso-width-percent:0;mso-height-percent:200;mso-width-relative:margin;mso-height-relative:margin;v-text-anchor:top" o:gfxdata="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" filled="f" stroked="f">
-                <v:textbox style="mso-fit-shape-to-text:t">
-                  <w:txbxContent>
-                    <w:p>
-                      <w:pPr>
-                        <w:rPr>
-                          <w:rFonts w:asciiTheme="minorHAnsi" w:hAnsiTheme="minorHAnsi"/>
-                          <w:b/>
-                        </w:rPr>
-                      </w:pPr>
-                      <w:r>
-                        <w:rPr>
-                          <w:rFonts w:asciiTheme="minorHAnsi" w:hAnsiTheme="minorHAnsi"/>
-                          <w:b/>
-                        </w:rPr>
-                        <w:t>B</w:t>
-                      </w:r>
-                      <w:r>
-                        <w:rPr>
-                          <w:rFonts w:asciiTheme="minorHAnsi" w:hAnsiTheme="minorHAnsi"/>
-                          <w:b/>
-                          <w:sz w:val="14"/>
-                        </w:rPr>
-                        <w:t>1</w:t>
-                      </w:r>
-                    </w:p>
-                    <w:p>
-                      <w:pPr>
-                        <w:rPr>
-                          <w:rFonts w:asciiTheme="minorHAnsi" w:hAnsiTheme="minorHAnsi"/>
-                          <w:b/>
-                          <w:lang w:val="bg-BG"/>
-                        </w:rPr>
-                      </w:pPr>
-                    </w:p>
-                  </w:txbxContent>
-                </v:textbox>
-                <w10:wrap type="square" anchorx="margin"/>
-              </v:shape>
-            </w:pict>
-          </mc:Fallback>
-        </mc:AlternateContent>
-      </w:r>
-      <w:r>
-        <w:rPr>
-          <w:rFonts w:asciiTheme="majorHAnsi" w:hAnsiTheme="majorHAnsi" w:cstheme="majorHAnsi"/>
-          <w:noProof/>
-          <w:sz w:val="28"/>
-          <w:szCs w:val="28"/>
-          <w:lang w:eastAsia="en-US"/>
-        </w:rPr>
-        <mc:AlternateContent>
-          <mc:Choice Requires="wps">
-            <w:drawing>
-              <wp:anchor distT="45720" distB="45720" distL="114300" distR="114300" simplePos="0" relativeHeight="251681792" behindDoc="0" locked="0" layoutInCell="1" allowOverlap="1" wp14:anchorId="39E9F48B" wp14:editId="5F57417A">
+              <wp:anchor distT="45720" distB="45720" distL="114300" distR="114300" simplePos="0" relativeHeight="251681792" behindDoc="0" locked="0" layoutInCell="1" allowOverlap="1" wp14:anchorId="49E25A22" wp14:editId="0BA8A35F">
                 <wp:simplePos x="0" y="0"/>
                 <wp:positionH relativeFrom="margin">
                   <wp:posOffset>4758690</wp:posOffset>
                 </wp:positionH>
                 <wp:positionV relativeFrom="paragraph">
-                  <wp:posOffset>1433195</wp:posOffset>
+                  <wp:posOffset>494030</wp:posOffset>
                 </wp:positionV>
                 <wp:extent cx="349250" cy="294005"/>
                 <wp:effectExtent l="0" t="0" r="0" b="0"/>
@@ -2624,7 +2859,7 @@
           </mc:Choice>
           <mc:Fallback>
             <w:pict>
-              <v:shape w14:anchorId="39E9F48B" id="_x0000_s1038" type="#_x0000_t202" style="position:absolute;left:0;text-align:left;margin-left:374.7pt;margin-top:112.85pt;width:27.5pt;height:23.15pt;z-index:251681792;visibility:visible;mso-wrap-style:square;mso-width-percent:0;mso-height-percent:0;mso-wrap-distance-left:9pt;mso-wrap-distance-top:3.6pt;mso-wrap-distance-right:9pt;mso-wrap-distance-bottom:3.6pt;mso-position-horizontal:absolute;mso-position-horizontal-relative:margin;mso-position-vertical:absolute;mso-position-vertical-relative:text;mso-width-percent:0;mso-height-percent:0;mso-width-relative:margin;mso-height-relative:margin;v-text-anchor:top" o:gfxdata="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" filled="f" stroked="f">
+              <v:shape w14:anchorId="49E25A22" id="_x0000_s1038" type="#_x0000_t202" style="position:absolute;margin-left:374.7pt;margin-top:38.9pt;width:27.5pt;height:23.15pt;z-index:251681792;visibility:visible;mso-wrap-style:square;mso-width-percent:0;mso-height-percent:0;mso-wrap-distance-left:9pt;mso-wrap-distance-top:3.6pt;mso-wrap-distance-right:9pt;mso-wrap-distance-bottom:3.6pt;mso-position-horizontal:absolute;mso-position-horizontal-relative:margin;mso-position-vertical:absolute;mso-position-vertical-relative:text;mso-width-percent:0;mso-height-percent:0;mso-width-relative:margin;mso-height-relative:margin;v-text-anchor:top" o:gfxdata="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" filled="f" stroked="f">
                 <v:textbox>
                   <w:txbxContent>
                     <w:p>
@@ -2678,13 +2913,13 @@
         <mc:AlternateContent>
           <mc:Choice Requires="wps">
             <w:drawing>
-              <wp:anchor distT="45720" distB="45720" distL="114300" distR="114300" simplePos="0" relativeHeight="251680768" behindDoc="0" locked="0" layoutInCell="1" allowOverlap="1" wp14:anchorId="3177BC03" wp14:editId="59749EFF">
+              <wp:anchor distT="45720" distB="45720" distL="114300" distR="114300" simplePos="0" relativeHeight="251680768" behindDoc="0" locked="0" layoutInCell="1" allowOverlap="1" wp14:anchorId="5F901EE5" wp14:editId="36FE178D">
                 <wp:simplePos x="0" y="0"/>
                 <wp:positionH relativeFrom="margin">
                   <wp:posOffset>5290185</wp:posOffset>
                 </wp:positionH>
                 <wp:positionV relativeFrom="paragraph">
-                  <wp:posOffset>2139315</wp:posOffset>
+                  <wp:posOffset>1200150</wp:posOffset>
                 </wp:positionV>
                 <wp:extent cx="421005" cy="1404620"/>
                 <wp:effectExtent l="0" t="0" r="0" b="3810"/>
@@ -2768,7 +3003,7 @@
           </mc:Choice>
           <mc:Fallback>
             <w:pict>
-              <v:shape w14:anchorId="3177BC03" id="_x0000_s1039" type="#_x0000_t202" style="position:absolute;left:0;text-align:left;margin-left:416.55pt;margin-top:168.45pt;width:33.15pt;height:110.6pt;z-index:251680768;visibility:visible;mso-wrap-style:square;mso-width-percent:0;mso-height-percent:200;mso-wrap-distance-left:9pt;mso-wrap-distance-top:3.6pt;mso-wrap-distance-right:9pt;mso-wrap-distance-bottom:3.6pt;mso-position-horizontal:absolute;mso-position-horizontal-relative:margin;mso-position-vertical:absolute;mso-position-vertical-relative:text;mso-width-percent:0;mso-height-percent:200;mso-width-relative:margin;mso-height-relative:margin;v-text-anchor:top" o:gfxdata="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" filled="f" stroked="f">
+              <v:shape w14:anchorId="5F901EE5" id="_x0000_s1039" type="#_x0000_t202" style="position:absolute;margin-left:416.55pt;margin-top:94.5pt;width:33.15pt;height:110.6pt;z-index:251680768;visibility:visible;mso-wrap-style:square;mso-width-percent:0;mso-height-percent:200;mso-wrap-distance-left:9pt;mso-wrap-distance-top:3.6pt;mso-wrap-distance-right:9pt;mso-wrap-distance-bottom:3.6pt;mso-position-horizontal:absolute;mso-position-horizontal-relative:margin;mso-position-vertical:absolute;mso-position-vertical-relative:text;mso-width-percent:0;mso-height-percent:200;mso-width-relative:margin;mso-height-relative:margin;v-text-anchor:top" o:gfxdata="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" filled="f" stroked="f">
                 <v:textbox style="mso-fit-shape-to-text:t">
                   <w:txbxContent>
                     <w:p>
@@ -2822,13 +3057,13 @@
         <mc:AlternateContent>
           <mc:Choice Requires="wps">
             <w:drawing>
-              <wp:anchor distT="45720" distB="45720" distL="114300" distR="114300" simplePos="0" relativeHeight="251679744" behindDoc="0" locked="0" layoutInCell="1" allowOverlap="1" wp14:anchorId="6A0489A8" wp14:editId="4B21D6E2">
+              <wp:anchor distT="45720" distB="45720" distL="114300" distR="114300" simplePos="0" relativeHeight="251679744" behindDoc="0" locked="0" layoutInCell="1" allowOverlap="1" wp14:anchorId="4CDA4654" wp14:editId="6CC8D0A4">
                 <wp:simplePos x="0" y="0"/>
                 <wp:positionH relativeFrom="margin">
                   <wp:posOffset>3344545</wp:posOffset>
                 </wp:positionH>
                 <wp:positionV relativeFrom="paragraph">
-                  <wp:posOffset>1791335</wp:posOffset>
+                  <wp:posOffset>852170</wp:posOffset>
                 </wp:positionV>
                 <wp:extent cx="429260" cy="1404620"/>
                 <wp:effectExtent l="0" t="0" r="0" b="0"/>
@@ -2904,7 +3139,7 @@
           </mc:Choice>
           <mc:Fallback>
             <w:pict>
-              <v:shape w14:anchorId="6A0489A8" id="_x0000_s1040" type="#_x0000_t202" style="position:absolute;left:0;text-align:left;margin-left:263.35pt;margin-top:141.05pt;width:33.8pt;height:110.6pt;z-index:251679744;visibility:visible;mso-wrap-style:square;mso-width-percent:0;mso-height-percent:200;mso-wrap-distance-left:9pt;mso-wrap-distance-top:3.6pt;mso-wrap-distance-right:9pt;mso-wrap-distance-bottom:3.6pt;mso-position-horizontal:absolute;mso-position-horizontal-relative:margin;mso-position-vertical:absolute;mso-position-vertical-relative:text;mso-width-percent:0;mso-height-percent:200;mso-width-relative:margin;mso-height-relative:margin;v-text-anchor:top" o:gfxdata="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" filled="f" stroked="f">
+              <v:shape w14:anchorId="4CDA4654" id="_x0000_s1040" type="#_x0000_t202" style="position:absolute;margin-left:263.35pt;margin-top:67.1pt;width:33.8pt;height:110.6pt;z-index:251679744;visibility:visible;mso-wrap-style:square;mso-width-percent:0;mso-height-percent:200;mso-wrap-distance-left:9pt;mso-wrap-distance-top:3.6pt;mso-wrap-distance-right:9pt;mso-wrap-distance-bottom:3.6pt;mso-position-horizontal:absolute;mso-position-horizontal-relative:margin;mso-position-vertical:absolute;mso-position-vertical-relative:text;mso-width-percent:0;mso-height-percent:200;mso-width-relative:margin;mso-height-relative:margin;v-text-anchor:top" o:gfxdata="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" filled="f" stroked="f">
                 <v:textbox style="mso-fit-shape-to-text:t">
                   <w:txbxContent>
                     <w:p>
@@ -2950,13 +3185,13 @@
         <mc:AlternateContent>
           <mc:Choice Requires="wps">
             <w:drawing>
-              <wp:anchor distT="45720" distB="45720" distL="114300" distR="114300" simplePos="0" relativeHeight="251677696" behindDoc="0" locked="0" layoutInCell="1" allowOverlap="1" wp14:anchorId="6C3D88AC" wp14:editId="0FB10FE5">
+              <wp:anchor distT="45720" distB="45720" distL="114300" distR="114300" simplePos="0" relativeHeight="251677696" behindDoc="0" locked="0" layoutInCell="1" allowOverlap="1" wp14:anchorId="6EF91265" wp14:editId="64439F68">
                 <wp:simplePos x="0" y="0"/>
                 <wp:positionH relativeFrom="margin">
                   <wp:posOffset>4676140</wp:posOffset>
                 </wp:positionH>
                 <wp:positionV relativeFrom="paragraph">
-                  <wp:posOffset>2692400</wp:posOffset>
+                  <wp:posOffset>1753235</wp:posOffset>
                 </wp:positionV>
                 <wp:extent cx="278130" cy="1404620"/>
                 <wp:effectExtent l="0" t="0" r="0" b="0"/>
@@ -3025,7 +3260,7 @@
           </mc:Choice>
           <mc:Fallback>
             <w:pict>
-              <v:shape w14:anchorId="6C3D88AC" id="_x0000_s1041" type="#_x0000_t202" style="position:absolute;left:0;text-align:left;margin-left:368.2pt;margin-top:212pt;width:21.9pt;height:110.6pt;z-index:251677696;visibility:visible;mso-wrap-style:square;mso-width-percent:0;mso-height-percent:200;mso-wrap-distance-left:9pt;mso-wrap-distance-top:3.6pt;mso-wrap-distance-right:9pt;mso-wrap-distance-bottom:3.6pt;mso-position-horizontal:absolute;mso-position-horizontal-relative:margin;mso-position-vertical:absolute;mso-position-vertical-relative:text;mso-width-percent:0;mso-height-percent:200;mso-width-relative:margin;mso-height-relative:margin;v-text-anchor:top" o:gfxdata="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" filled="f" stroked="f">
+              <v:shape w14:anchorId="6EF91265" id="_x0000_s1041" type="#_x0000_t202" style="position:absolute;margin-left:368.2pt;margin-top:138.05pt;width:21.9pt;height:110.6pt;z-index:251677696;visibility:visible;mso-wrap-style:square;mso-width-percent:0;mso-height-percent:200;mso-wrap-distance-left:9pt;mso-wrap-distance-top:3.6pt;mso-wrap-distance-right:9pt;mso-wrap-distance-bottom:3.6pt;mso-position-horizontal:absolute;mso-position-horizontal-relative:margin;mso-position-vertical:absolute;mso-position-vertical-relative:text;mso-width-percent:0;mso-height-percent:200;mso-width-relative:margin;mso-height-relative:margin;v-text-anchor:top" o:gfxdata="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" filled="f" stroked="f">
                 <v:textbox style="mso-fit-shape-to-text:t">
                   <w:txbxContent>
                     <w:p>
@@ -3064,13 +3299,13 @@
         <mc:AlternateContent>
           <mc:Choice Requires="wps">
             <w:drawing>
-              <wp:anchor distT="45720" distB="45720" distL="114300" distR="114300" simplePos="0" relativeHeight="251678720" behindDoc="0" locked="0" layoutInCell="1" allowOverlap="1" wp14:anchorId="16BB7CC4" wp14:editId="31AE2400">
+              <wp:anchor distT="45720" distB="45720" distL="114300" distR="114300" simplePos="0" relativeHeight="251678720" behindDoc="0" locked="0" layoutInCell="1" allowOverlap="1" wp14:anchorId="11473638" wp14:editId="73F7C939">
                 <wp:simplePos x="0" y="0"/>
                 <wp:positionH relativeFrom="margin">
                   <wp:posOffset>5777230</wp:posOffset>
                 </wp:positionH>
                 <wp:positionV relativeFrom="paragraph">
-                  <wp:posOffset>3008630</wp:posOffset>
+                  <wp:posOffset>2069465</wp:posOffset>
                 </wp:positionV>
                 <wp:extent cx="278130" cy="1404620"/>
                 <wp:effectExtent l="0" t="0" r="0" b="0"/>
@@ -3139,7 +3374,7 @@
           </mc:Choice>
           <mc:Fallback>
             <w:pict>
-              <v:shape w14:anchorId="16BB7CC4" id="_x0000_s1042" type="#_x0000_t202" style="position:absolute;left:0;text-align:left;margin-left:454.9pt;margin-top:236.9pt;width:21.9pt;height:110.6pt;z-index:251678720;visibility:visible;mso-wrap-style:square;mso-width-percent:0;mso-height-percent:200;mso-wrap-distance-left:9pt;mso-wrap-distance-top:3.6pt;mso-wrap-distance-right:9pt;mso-wrap-distance-bottom:3.6pt;mso-position-horizontal:absolute;mso-position-horizontal-relative:margin;mso-position-vertical:absolute;mso-position-vertical-relative:text;mso-width-percent:0;mso-height-percent:200;mso-width-relative:margin;mso-height-relative:margin;v-text-anchor:top" o:gfxdata="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" filled="f" stroked="f">
+              <v:shape w14:anchorId="11473638" id="_x0000_s1042" type="#_x0000_t202" style="position:absolute;margin-left:454.9pt;margin-top:162.95pt;width:21.9pt;height:110.6pt;z-index:251678720;visibility:visible;mso-wrap-style:square;mso-width-percent:0;mso-height-percent:200;mso-wrap-distance-left:9pt;mso-wrap-distance-top:3.6pt;mso-wrap-distance-right:9pt;mso-wrap-distance-bottom:3.6pt;mso-position-horizontal:absolute;mso-position-horizontal-relative:margin;mso-position-vertical:absolute;mso-position-vertical-relative:text;mso-width-percent:0;mso-height-percent:200;mso-width-relative:margin;mso-height-relative:margin;v-text-anchor:top" o:gfxdata="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" filled="f" stroked="f">
                 <v:textbox style="mso-fit-shape-to-text:t">
                   <w:txbxContent>
                     <w:p>
@@ -3178,13 +3413,13 @@
         <mc:AlternateContent>
           <mc:Choice Requires="wps">
             <w:drawing>
-              <wp:anchor distT="45720" distB="45720" distL="114300" distR="114300" simplePos="0" relativeHeight="251675648" behindDoc="0" locked="0" layoutInCell="1" allowOverlap="1" wp14:anchorId="00A7E1B4" wp14:editId="438A77BA">
+              <wp:anchor distT="45720" distB="45720" distL="114300" distR="114300" simplePos="0" relativeHeight="251675648" behindDoc="0" locked="0" layoutInCell="1" allowOverlap="1" wp14:anchorId="03EF8978" wp14:editId="17797A84">
                 <wp:simplePos x="0" y="0"/>
                 <wp:positionH relativeFrom="margin">
                   <wp:posOffset>3774440</wp:posOffset>
                 </wp:positionH>
                 <wp:positionV relativeFrom="paragraph">
-                  <wp:posOffset>3247390</wp:posOffset>
+                  <wp:posOffset>2308225</wp:posOffset>
                 </wp:positionV>
                 <wp:extent cx="278130" cy="1404620"/>
                 <wp:effectExtent l="0" t="0" r="0" b="0"/>
@@ -3253,7 +3488,7 @@
           </mc:Choice>
           <mc:Fallback>
             <w:pict>
-              <v:shape w14:anchorId="00A7E1B4" id="_x0000_s1043" type="#_x0000_t202" style="position:absolute;left:0;text-align:left;margin-left:297.2pt;margin-top:255.7pt;width:21.9pt;height:110.6pt;z-index:251675648;visibility:visible;mso-wrap-style:square;mso-width-percent:0;mso-height-percent:200;mso-wrap-distance-left:9pt;mso-wrap-distance-top:3.6pt;mso-wrap-distance-right:9pt;mso-wrap-distance-bottom:3.6pt;mso-position-horizontal:absolute;mso-position-horizontal-relative:margin;mso-position-vertical:absolute;mso-position-vertical-relative:text;mso-width-percent:0;mso-height-percent:200;mso-width-relative:margin;mso-height-relative:margin;v-text-anchor:top" o:gfxdata="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" filled="f" stroked="f">
+              <v:shape w14:anchorId="03EF8978" id="_x0000_s1043" type="#_x0000_t202" style="position:absolute;margin-left:297.2pt;margin-top:181.75pt;width:21.9pt;height:110.6pt;z-index:251675648;visibility:visible;mso-wrap-style:square;mso-width-percent:0;mso-height-percent:200;mso-wrap-distance-left:9pt;mso-wrap-distance-top:3.6pt;mso-wrap-distance-right:9pt;mso-wrap-distance-bottom:3.6pt;mso-position-horizontal:absolute;mso-position-horizontal-relative:margin;mso-position-vertical:absolute;mso-position-vertical-relative:text;mso-width-percent:0;mso-height-percent:200;mso-width-relative:margin;mso-height-relative:margin;v-text-anchor:top" o:gfxdata="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" filled="f" stroked="f">
                 <v:textbox style="mso-fit-shape-to-text:t">
                   <w:txbxContent>
                     <w:p>
@@ -3290,13 +3525,13 @@
           <w:lang w:eastAsia="en-US"/>
         </w:rPr>
         <w:drawing>
-          <wp:anchor distT="0" distB="0" distL="114300" distR="114300" simplePos="0" relativeHeight="251673600" behindDoc="0" locked="0" layoutInCell="1" allowOverlap="1" wp14:anchorId="32200366" wp14:editId="112F236B">
+          <wp:anchor distT="0" distB="0" distL="114300" distR="114300" simplePos="0" relativeHeight="251673600" behindDoc="0" locked="0" layoutInCell="1" allowOverlap="1" wp14:anchorId="2A5DDD17" wp14:editId="6DF78B9A">
             <wp:simplePos x="0" y="0"/>
             <wp:positionH relativeFrom="column">
               <wp:posOffset>3395345</wp:posOffset>
             </wp:positionH>
             <wp:positionV relativeFrom="paragraph">
-              <wp:posOffset>1417955</wp:posOffset>
+              <wp:posOffset>479054</wp:posOffset>
             </wp:positionV>
             <wp:extent cx="2898140" cy="2898140"/>
             <wp:effectExtent l="0" t="0" r="0" b="0"/>
@@ -3313,7 +3548,7 @@
                     <pic:cNvPicPr/>
                   </pic:nvPicPr>
                   <pic:blipFill>
-                    <a:blip r:embed="rId8">
+                    <a:blip r:embed="rId9">
                       <a:extLst>
                         <a:ext uri="{28A0092B-C50C-407E-A947-70E740481C1C}">
                           <a14:useLocalDpi xmlns:a14="http://schemas.microsoft.com/office/drawing/2010/main" val="0"/>
@@ -3348,141 +3583,6 @@
       <w:r>
         <w:rPr>
           <w:rFonts w:asciiTheme="majorHAnsi" w:hAnsiTheme="majorHAnsi" w:cstheme="majorHAnsi"/>
-          <w:noProof/>
-          <w:sz w:val="28"/>
-          <w:szCs w:val="28"/>
-          <w:lang w:eastAsia="en-US"/>
-        </w:rPr>
-        <w:drawing>
-          <wp:anchor distT="0" distB="0" distL="114300" distR="114300" simplePos="0" relativeHeight="251658240" behindDoc="0" locked="0" layoutInCell="1" allowOverlap="1" wp14:anchorId="586E7EA9" wp14:editId="21FDFB7A">
-            <wp:simplePos x="0" y="0"/>
-            <wp:positionH relativeFrom="margin">
-              <wp:posOffset>-255270</wp:posOffset>
-            </wp:positionH>
-            <wp:positionV relativeFrom="paragraph">
-              <wp:posOffset>1318428</wp:posOffset>
-            </wp:positionV>
-            <wp:extent cx="3001010" cy="3001010"/>
-            <wp:effectExtent l="0" t="0" r="8890" b="8890"/>
-            <wp:wrapSquare wrapText="bothSides"/>
-            <wp:docPr id="16" name="Picture 16"/>
-            <wp:cNvGraphicFramePr>
-              <a:graphicFrameLocks xmlns:a="http://schemas.openxmlformats.org/drawingml/2006/main" noChangeAspect="1"/>
-            </wp:cNvGraphicFramePr>
-            <a:graphic xmlns:a="http://schemas.openxmlformats.org/drawingml/2006/main">
-              <a:graphicData uri="http://schemas.openxmlformats.org/drawingml/2006/picture">
-                <pic:pic xmlns:pic="http://schemas.openxmlformats.org/drawingml/2006/picture">
-                  <pic:nvPicPr>
-                    <pic:cNvPr id="1" name=""/>
-                    <pic:cNvPicPr/>
-                  </pic:nvPicPr>
-                  <pic:blipFill>
-                    <a:blip r:embed="rId9" cstate="print">
-                      <a:extLst>
-                        <a:ext uri="{28A0092B-C50C-407E-A947-70E740481C1C}">
-                          <a14:useLocalDpi xmlns:a14="http://schemas.microsoft.com/office/drawing/2010/main" val="0"/>
-                        </a:ext>
-                      </a:extLst>
-                    </a:blip>
-                    <a:stretch>
-                      <a:fillRect/>
-                    </a:stretch>
-                  </pic:blipFill>
-                  <pic:spPr>
-                    <a:xfrm>
-                      <a:off x="0" y="0"/>
-                      <a:ext cx="3001010" cy="3001010"/>
-                    </a:xfrm>
-                    <a:prstGeom prst="rect">
-                      <a:avLst/>
-                    </a:prstGeom>
-                  </pic:spPr>
-                </pic:pic>
-              </a:graphicData>
-            </a:graphic>
-            <wp14:sizeRelH relativeFrom="page">
-              <wp14:pctWidth>0</wp14:pctWidth>
-            </wp14:sizeRelH>
-            <wp14:sizeRelV relativeFrom="page">
-              <wp14:pctHeight>0</wp14:pctHeight>
-            </wp14:sizeRelV>
-          </wp:anchor>
-        </w:drawing>
-      </w:r>
-      <w:r>
-        <w:rPr>
-          <w:rFonts w:asciiTheme="majorHAnsi" w:hAnsiTheme="majorHAnsi" w:cstheme="majorHAnsi"/>
-          <w:b/>
-          <w:sz w:val="28"/>
-          <w:szCs w:val="28"/>
-          <w:lang w:val="bg-BG"/>
-        </w:rPr>
-        <w:t>Пример:</w:t>
-      </w:r>
-      <w:r>
-        <w:rPr>
-          <w:rFonts w:asciiTheme="majorHAnsi" w:hAnsiTheme="majorHAnsi" w:cstheme="majorHAnsi"/>
-          <w:b/>
-          <w:sz w:val="28"/>
-          <w:szCs w:val="28"/>
-          <w:lang w:val="bg-BG"/>
-        </w:rPr>
-        <w:t xml:space="preserve"> </w:t>
-      </w:r>
-      <w:r>
-        <w:rPr>
-          <w:rFonts w:asciiTheme="majorHAnsi" w:hAnsiTheme="majorHAnsi" w:cstheme="majorHAnsi"/>
-          <w:sz w:val="28"/>
-          <w:szCs w:val="28"/>
-          <w:lang w:val="bg-BG"/>
-        </w:rPr>
-        <w:t>В следния чертеж на вписана пирамида в куб, независимо от проекцията с</w:t>
-      </w:r>
-      <w:r>
-        <w:rPr>
-          <w:rFonts w:asciiTheme="majorHAnsi" w:hAnsiTheme="majorHAnsi" w:cstheme="majorHAnsi"/>
-          <w:sz w:val="28"/>
-          <w:szCs w:val="28"/>
-          <w:lang w:val="bg-BG"/>
-        </w:rPr>
-        <w:t>а</w:t>
-      </w:r>
-      <w:r>
-        <w:rPr>
-          <w:rFonts w:asciiTheme="majorHAnsi" w:hAnsiTheme="majorHAnsi" w:cstheme="majorHAnsi"/>
-          <w:sz w:val="28"/>
-          <w:szCs w:val="28"/>
-          <w:lang w:val="bg-BG"/>
-        </w:rPr>
-        <w:t xml:space="preserve"> нужни поне няколко секунди</w:t>
-      </w:r>
-      <w:r>
-        <w:rPr>
-          <w:rFonts w:asciiTheme="majorHAnsi" w:hAnsiTheme="majorHAnsi" w:cstheme="majorHAnsi"/>
-          <w:sz w:val="28"/>
-          <w:szCs w:val="28"/>
-          <w:lang w:val="bg-BG"/>
-        </w:rPr>
-        <w:t xml:space="preserve"> фокусиране и пространствено визуализиране докато успеем да си представим изкривената форма на пирамидата.</w:t>
-      </w:r>
-    </w:p>
-    <w:p>
-      <w:pPr>
-        <w:suppressAutoHyphens w:val="0"/>
-        <w:overflowPunct/>
-        <w:autoSpaceDE/>
-        <w:spacing w:after="160" w:line="259" w:lineRule="auto"/>
-        <w:textAlignment w:val="auto"/>
-        <w:rPr>
-          <w:rFonts w:asciiTheme="majorHAnsi" w:hAnsiTheme="majorHAnsi" w:cstheme="majorHAnsi"/>
-          <w:sz w:val="28"/>
-          <w:szCs w:val="28"/>
-          <w:lang w:val="bg-BG"/>
-        </w:rPr>
-      </w:pPr>
-      <w:r>
-        <w:rPr>
-          <w:rFonts w:asciiTheme="majorHAnsi" w:hAnsiTheme="majorHAnsi" w:cstheme="majorHAnsi"/>
           <w:sz w:val="28"/>
           <w:szCs w:val="28"/>
           <w:lang w:val="bg-BG"/>
@@ -3522,7 +3622,43 @@
           <w:szCs w:val="28"/>
           <w:lang w:val="bg-BG"/>
         </w:rPr>
-        <w:t xml:space="preserve"> е единственото приложение на пазара, което представлява опростен редактор на триизмерни обекти, създаден специално за използване със смартфон във виртуална среда. </w:t>
+        <w:t xml:space="preserve"> е </w:t>
+      </w:r>
+      <w:r>
+        <w:rPr>
+          <w:rFonts w:asciiTheme="majorHAnsi" w:hAnsiTheme="majorHAnsi" w:cstheme="majorHAnsi"/>
+          <w:sz w:val="28"/>
+          <w:szCs w:val="28"/>
+          <w:lang w:val="bg-BG"/>
+        </w:rPr>
+        <w:t>единственото приложение</w:t>
+      </w:r>
+      <w:r>
+        <w:rPr>
+          <w:rFonts w:asciiTheme="majorHAnsi" w:hAnsiTheme="majorHAnsi" w:cstheme="majorHAnsi"/>
+          <w:sz w:val="28"/>
+          <w:szCs w:val="28"/>
+          <w:lang w:val="bg-BG"/>
+        </w:rPr>
+        <w:t xml:space="preserve"> </w:t>
+      </w:r>
+      <w:r>
+        <w:rPr>
+          <w:rFonts w:asciiTheme="majorHAnsi" w:hAnsiTheme="majorHAnsi" w:cstheme="majorHAnsi"/>
+          <w:sz w:val="28"/>
+          <w:szCs w:val="28"/>
+          <w:lang w:val="bg-BG"/>
+        </w:rPr>
+        <w:t xml:space="preserve">към момента </w:t>
+      </w:r>
+      <w:r>
+        <w:rPr>
+          <w:rFonts w:asciiTheme="majorHAnsi" w:hAnsiTheme="majorHAnsi" w:cstheme="majorHAnsi"/>
+          <w:sz w:val="28"/>
+          <w:szCs w:val="28"/>
+          <w:lang w:val="bg-BG"/>
+        </w:rPr>
+        <w:t xml:space="preserve">на пазара, което представлява опростен редактор на триизмерни обекти, създаден специално за използване със смартфон във виртуална среда. </w:t>
       </w:r>
       <w:r>
         <w:rPr>
@@ -3721,7 +3857,27 @@
           <w:szCs w:val="28"/>
           <w:lang w:val="bg-BG"/>
         </w:rPr>
-        <w:t>ойни среди за реализация</w:t>
+        <w:t xml:space="preserve">ойни среди, използвани при </w:t>
+      </w:r>
+      <w:r>
+        <w:rPr>
+          <w:rFonts w:asciiTheme="majorHAnsi" w:hAnsiTheme="majorHAnsi" w:cstheme="majorHAnsi"/>
+          <w:b/>
+          <w:sz w:val="28"/>
+          <w:szCs w:val="28"/>
+          <w:lang w:val="bg-BG"/>
+        </w:rPr>
+        <w:t>реализация</w:t>
+      </w:r>
+      <w:r>
+        <w:rPr>
+          <w:rFonts w:asciiTheme="majorHAnsi" w:hAnsiTheme="majorHAnsi" w:cstheme="majorHAnsi"/>
+          <w:b/>
+          <w:sz w:val="28"/>
+          <w:szCs w:val="28"/>
+          <w:lang w:val="bg-BG"/>
+        </w:rPr>
+        <w:t>та</w:t>
       </w:r>
     </w:p>
     <w:p>
@@ -4698,6 +4854,15 @@
           <w:rFonts w:asciiTheme="majorHAnsi" w:hAnsiTheme="majorHAnsi" w:cstheme="majorHAnsi"/>
           <w:sz w:val="28"/>
           <w:szCs w:val="28"/>
+          <w:lang w:val="bg-BG"/>
+        </w:rPr>
+        <w:t xml:space="preserve"> -</w:t>
+      </w:r>
+      <w:r>
+        <w:rPr>
+          <w:rFonts w:asciiTheme="majorHAnsi" w:hAnsiTheme="majorHAnsi" w:cstheme="majorHAnsi"/>
+          <w:sz w:val="28"/>
+          <w:szCs w:val="28"/>
         </w:rPr>
         <w:t xml:space="preserve"> Unity </w:t>
       </w:r>
@@ -4837,7 +5002,15 @@
           <w:sz w:val="28"/>
           <w:szCs w:val="28"/>
         </w:rPr>
-        <w:t xml:space="preserve">Unity </w:t>
+        <w:t>Unity</w:t>
+      </w:r>
+      <w:r>
+        <w:rPr>
+          <w:rFonts w:asciiTheme="majorHAnsi" w:hAnsiTheme="majorHAnsi" w:cstheme="majorHAnsi"/>
+          <w:sz w:val="28"/>
+          <w:szCs w:val="28"/>
+        </w:rPr>
+        <w:t xml:space="preserve"> </w:t>
       </w:r>
       <w:r>
         <w:rPr>
@@ -4896,6 +5069,15 @@
         </w:rPr>
         <w:t>Опростен и удобен потребителски интерфейс за работа с триизмерни обекти както и възможност за тестване във всеки един момент</w:t>
       </w:r>
+      <w:r>
+        <w:rPr>
+          <w:rFonts w:asciiTheme="majorHAnsi" w:hAnsiTheme="majorHAnsi" w:cstheme="majorHAnsi"/>
+          <w:sz w:val="28"/>
+          <w:szCs w:val="28"/>
+          <w:lang w:val="bg-BG"/>
+        </w:rPr>
+        <w:t>;</w:t>
+      </w:r>
     </w:p>
     <w:p>
       <w:pPr>
@@ -4924,19 +5106,7 @@
           <w:szCs w:val="28"/>
           <w:lang w:val="bg-BG"/>
         </w:rPr>
-        <w:t>Приложението се о</w:t>
-      </w:r>
-      <w:r>
-        <w:t xml:space="preserve"> </w:t>
-      </w:r>
-      <w:r>
-        <w:rPr>
-          <w:rFonts w:asciiTheme="majorHAnsi" w:hAnsiTheme="majorHAnsi" w:cstheme="majorHAnsi"/>
-          <w:sz w:val="28"/>
-          <w:szCs w:val="28"/>
-          <w:lang w:val="bg-BG"/>
-        </w:rPr>
-        <w:t>птимизира спрямо платформата</w:t>
+        <w:t>Приложението се оптимизира спрямо платформата</w:t>
       </w:r>
       <w:r>
         <w:rPr>
@@ -4946,6 +5116,15 @@
           <w:lang w:val="bg-BG"/>
         </w:rPr>
         <w:t xml:space="preserve"> от самия енджин</w:t>
+      </w:r>
+      <w:r>
+        <w:rPr>
+          <w:rFonts w:asciiTheme="majorHAnsi" w:hAnsiTheme="majorHAnsi" w:cstheme="majorHAnsi"/>
+          <w:sz w:val="28"/>
+          <w:szCs w:val="28"/>
+          <w:lang w:val="bg-BG"/>
+        </w:rPr>
+        <w:t>;</w:t>
       </w:r>
     </w:p>
     <w:p>
@@ -4977,6 +5156,15 @@
         </w:rPr>
         <w:t>Графиките са приспособими за всеки екран и устройство без никаква деформация или компромис с качеството</w:t>
       </w:r>
+      <w:r>
+        <w:rPr>
+          <w:rFonts w:asciiTheme="majorHAnsi" w:hAnsiTheme="majorHAnsi" w:cstheme="majorHAnsi"/>
+          <w:sz w:val="28"/>
+          <w:szCs w:val="28"/>
+          <w:lang w:val="bg-BG"/>
+        </w:rPr>
+        <w:t>;</w:t>
+      </w:r>
     </w:p>
     <w:p>
       <w:pPr>
@@ -5014,7 +5202,43 @@
           <w:szCs w:val="28"/>
           <w:lang w:val="bg-BG"/>
         </w:rPr>
-        <w:t xml:space="preserve"> на поддръжка за виртуална реалност</w:t>
+        <w:t>/вграждане</w:t>
+      </w:r>
+      <w:r>
+        <w:rPr>
+          <w:rFonts w:asciiTheme="majorHAnsi" w:hAnsiTheme="majorHAnsi" w:cstheme="majorHAnsi"/>
+          <w:sz w:val="28"/>
+          <w:szCs w:val="28"/>
+          <w:lang w:val="bg-BG"/>
+        </w:rPr>
+        <w:t xml:space="preserve"> на </w:t>
+      </w:r>
+      <w:r>
+        <w:rPr>
+          <w:rFonts w:asciiTheme="majorHAnsi" w:hAnsiTheme="majorHAnsi" w:cstheme="majorHAnsi"/>
+          <w:sz w:val="28"/>
+          <w:szCs w:val="28"/>
+          <w:lang w:val="bg-BG"/>
+        </w:rPr>
+        <w:t>поддръжка</w:t>
+      </w:r>
+      <w:r>
+        <w:rPr>
+          <w:rFonts w:asciiTheme="majorHAnsi" w:hAnsiTheme="majorHAnsi" w:cstheme="majorHAnsi"/>
+          <w:sz w:val="28"/>
+          <w:szCs w:val="28"/>
+          <w:lang w:val="bg-BG"/>
+        </w:rPr>
+        <w:t xml:space="preserve"> за виртуална реалност</w:t>
+      </w:r>
+      <w:r>
+        <w:rPr>
+          <w:rFonts w:asciiTheme="majorHAnsi" w:hAnsiTheme="majorHAnsi" w:cstheme="majorHAnsi"/>
+          <w:sz w:val="28"/>
+          <w:szCs w:val="28"/>
+          <w:lang w:val="bg-BG"/>
+        </w:rPr>
+        <w:t>.</w:t>
       </w:r>
     </w:p>
     <w:p>
@@ -5275,9 +5499,10 @@
       <w:r>
         <w:rPr>
           <w:rFonts w:asciiTheme="majorHAnsi" w:hAnsiTheme="majorHAnsi" w:cstheme="majorHAnsi"/>
-          <w:sz w:val="28"/>
-          <w:szCs w:val="28"/>
-          <w:lang w:val="bg-BG"/>
+          <w:noProof/>
+          <w:sz w:val="28"/>
+          <w:szCs w:val="28"/>
+          <w:lang w:eastAsia="en-US"/>
         </w:rPr>
         <w:drawing>
           <wp:anchor distT="0" distB="0" distL="114300" distR="114300" simplePos="0" relativeHeight="251692032" behindDoc="0" locked="0" layoutInCell="1" allowOverlap="1" wp14:anchorId="43E7FE55" wp14:editId="3614D4ED">
@@ -5338,11 +5563,21 @@
       <w:r>
         <w:rPr>
           <w:rFonts w:asciiTheme="majorHAnsi" w:hAnsiTheme="majorHAnsi" w:cstheme="majorHAnsi"/>
-          <w:sz w:val="28"/>
-          <w:szCs w:val="28"/>
-          <w:lang w:val="bg-BG"/>
-        </w:rPr>
-        <w:t>Юнити върши трудната работа по процеси като рендериране и оптимизиране, държейки ги далече от програмиста. По този начин вниманието и усилията му са насочени към програмируемата логика и естетическия вид на приложението.</w:t>
+          <w:noProof/>
+          <w:sz w:val="28"/>
+          <w:szCs w:val="28"/>
+          <w:lang w:eastAsia="en-US"/>
+        </w:rPr>
+        <w:t>Unity</w:t>
+      </w:r>
+      <w:r>
+        <w:rPr>
+          <w:rFonts w:asciiTheme="majorHAnsi" w:hAnsiTheme="majorHAnsi" w:cstheme="majorHAnsi"/>
+          <w:sz w:val="28"/>
+          <w:szCs w:val="28"/>
+          <w:lang w:val="bg-BG"/>
+        </w:rPr>
+        <w:t xml:space="preserve"> върши трудната работа по процеси като рендериране и оптимизиране, държейки ги далече от програмиста. По този начин вниманието и усилията му са насочени към програмируемата логика и естетическия вид на приложението.</w:t>
       </w:r>
     </w:p>
     <w:p>
@@ -5820,149 +6055,630 @@
         </w:rPr>
         <w:t xml:space="preserve"> или</w:t>
       </w:r>
+      <w:r>
+        <w:rPr>
+          <w:rFonts w:asciiTheme="majorHAnsi" w:hAnsiTheme="majorHAnsi" w:cstheme="majorHAnsi"/>
+          <w:sz w:val="28"/>
+          <w:szCs w:val="28"/>
+        </w:rPr>
+        <w:t xml:space="preserve"> C Sharp </w:t>
+      </w:r>
+      <w:r>
+        <w:rPr>
+          <w:rFonts w:asciiTheme="majorHAnsi" w:hAnsiTheme="majorHAnsi" w:cstheme="majorHAnsi"/>
+          <w:sz w:val="28"/>
+          <w:szCs w:val="28"/>
+          <w:lang w:val="bg-BG"/>
+        </w:rPr>
+        <w:t xml:space="preserve">(„Си </w:t>
+      </w:r>
+      <w:proofErr w:type="gramStart"/>
+      <w:r>
+        <w:rPr>
+          <w:rFonts w:asciiTheme="majorHAnsi" w:hAnsiTheme="majorHAnsi" w:cstheme="majorHAnsi"/>
+          <w:sz w:val="28"/>
+          <w:szCs w:val="28"/>
+          <w:lang w:val="bg-BG"/>
+        </w:rPr>
+        <w:t>Шарп“</w:t>
+      </w:r>
+      <w:proofErr w:type="gramEnd"/>
+      <w:r>
+        <w:rPr>
+          <w:rFonts w:asciiTheme="majorHAnsi" w:hAnsiTheme="majorHAnsi" w:cstheme="majorHAnsi"/>
+          <w:sz w:val="28"/>
+          <w:szCs w:val="28"/>
+          <w:lang w:val="bg-BG"/>
+        </w:rPr>
+        <w:t>)</w:t>
+      </w:r>
+      <w:r>
+        <w:rPr>
+          <w:rFonts w:asciiTheme="majorHAnsi" w:hAnsiTheme="majorHAnsi" w:cstheme="majorHAnsi"/>
+          <w:sz w:val="28"/>
+          <w:szCs w:val="28"/>
+        </w:rPr>
+        <w:t xml:space="preserve"> е </w:t>
+      </w:r>
+      <w:r>
+        <w:rPr>
+          <w:rFonts w:asciiTheme="majorHAnsi" w:hAnsiTheme="majorHAnsi" w:cstheme="majorHAnsi"/>
+          <w:sz w:val="28"/>
+          <w:szCs w:val="28"/>
+          <w:lang w:val="bg-BG"/>
+        </w:rPr>
+        <w:t>обектно-ориентиран език за</w:t>
+      </w:r>
+      <w:r>
+        <w:rPr>
+          <w:rFonts w:asciiTheme="majorHAnsi" w:hAnsiTheme="majorHAnsi" w:cstheme="majorHAnsi"/>
+          <w:sz w:val="28"/>
+          <w:szCs w:val="28"/>
+        </w:rPr>
+        <w:t xml:space="preserve"> </w:t>
+      </w:r>
+      <w:r>
+        <w:rPr>
+          <w:rFonts w:asciiTheme="majorHAnsi" w:hAnsiTheme="majorHAnsi" w:cstheme="majorHAnsi"/>
+          <w:sz w:val="28"/>
+          <w:szCs w:val="28"/>
+          <w:lang w:val="bg-BG"/>
+        </w:rPr>
+        <w:t>програмиране</w:t>
+      </w:r>
+      <w:r>
+        <w:rPr>
+          <w:rFonts w:asciiTheme="majorHAnsi" w:hAnsiTheme="majorHAnsi" w:cstheme="majorHAnsi"/>
+          <w:sz w:val="28"/>
+          <w:szCs w:val="28"/>
+        </w:rPr>
+        <w:t xml:space="preserve">, </w:t>
+      </w:r>
+      <w:r>
+        <w:rPr>
+          <w:rFonts w:asciiTheme="majorHAnsi" w:hAnsiTheme="majorHAnsi" w:cstheme="majorHAnsi"/>
+          <w:sz w:val="28"/>
+          <w:szCs w:val="28"/>
+          <w:lang w:val="bg-BG"/>
+        </w:rPr>
+        <w:t>разработен</w:t>
+      </w:r>
+      <w:r>
+        <w:rPr>
+          <w:rFonts w:asciiTheme="majorHAnsi" w:hAnsiTheme="majorHAnsi" w:cstheme="majorHAnsi"/>
+          <w:sz w:val="28"/>
+          <w:szCs w:val="28"/>
+        </w:rPr>
+        <w:t xml:space="preserve"> </w:t>
+      </w:r>
+      <w:r>
+        <w:rPr>
+          <w:rFonts w:asciiTheme="majorHAnsi" w:hAnsiTheme="majorHAnsi" w:cstheme="majorHAnsi"/>
+          <w:sz w:val="28"/>
+          <w:szCs w:val="28"/>
+          <w:lang w:val="bg-BG"/>
+        </w:rPr>
+        <w:t>от</w:t>
+      </w:r>
+      <w:r>
+        <w:rPr>
+          <w:rFonts w:asciiTheme="majorHAnsi" w:hAnsiTheme="majorHAnsi" w:cstheme="majorHAnsi"/>
+          <w:sz w:val="28"/>
+          <w:szCs w:val="28"/>
+        </w:rPr>
+        <w:t xml:space="preserve"> </w:t>
+      </w:r>
+      <w:r>
+        <w:rPr>
+          <w:rFonts w:asciiTheme="majorHAnsi" w:hAnsiTheme="majorHAnsi" w:cstheme="majorHAnsi"/>
+          <w:sz w:val="28"/>
+          <w:szCs w:val="28"/>
+          <w:lang w:val="bg-BG"/>
+        </w:rPr>
+        <w:t xml:space="preserve">Microsoft, като част от софтуерната платформа </w:t>
+      </w:r>
+      <w:r>
+        <w:rPr>
+          <w:rFonts w:asciiTheme="majorHAnsi" w:hAnsiTheme="majorHAnsi" w:cstheme="majorHAnsi"/>
+          <w:sz w:val="28"/>
+          <w:szCs w:val="28"/>
+          <w:lang w:val="bg-BG"/>
+        </w:rPr>
+        <w:t>„</w:t>
+      </w:r>
+      <w:r>
+        <w:rPr>
+          <w:rFonts w:asciiTheme="majorHAnsi" w:hAnsiTheme="majorHAnsi" w:cstheme="majorHAnsi"/>
+          <w:sz w:val="28"/>
+          <w:szCs w:val="28"/>
+        </w:rPr>
+        <w:t>.NET</w:t>
+      </w:r>
+      <w:r>
+        <w:rPr>
+          <w:rFonts w:asciiTheme="majorHAnsi" w:hAnsiTheme="majorHAnsi" w:cstheme="majorHAnsi"/>
+          <w:sz w:val="28"/>
+          <w:szCs w:val="28"/>
+          <w:lang w:val="bg-BG"/>
+        </w:rPr>
+        <w:t>“</w:t>
+      </w:r>
+      <w:r>
+        <w:rPr>
+          <w:rFonts w:asciiTheme="majorHAnsi" w:hAnsiTheme="majorHAnsi" w:cstheme="majorHAnsi"/>
+          <w:sz w:val="28"/>
+          <w:szCs w:val="28"/>
+          <w:lang w:val="bg-BG"/>
+        </w:rPr>
+        <w:t>.</w:t>
+      </w:r>
+      <w:r>
+        <w:rPr>
+          <w:rFonts w:asciiTheme="majorHAnsi" w:hAnsiTheme="majorHAnsi" w:cstheme="majorHAnsi"/>
+          <w:sz w:val="28"/>
+          <w:szCs w:val="28"/>
+        </w:rPr>
+        <w:t xml:space="preserve"> </w:t>
+      </w:r>
+      <w:r>
+        <w:rPr>
+          <w:rFonts w:asciiTheme="majorHAnsi" w:hAnsiTheme="majorHAnsi" w:cstheme="majorHAnsi"/>
+          <w:sz w:val="28"/>
+          <w:szCs w:val="28"/>
+        </w:rPr>
+        <w:t>Unity</w:t>
+      </w:r>
+      <w:r>
+        <w:rPr>
+          <w:rFonts w:asciiTheme="majorHAnsi" w:hAnsiTheme="majorHAnsi" w:cstheme="majorHAnsi"/>
+          <w:sz w:val="28"/>
+          <w:szCs w:val="28"/>
+        </w:rPr>
+        <w:t xml:space="preserve"> </w:t>
+      </w:r>
+      <w:r>
+        <w:rPr>
+          <w:rFonts w:asciiTheme="majorHAnsi" w:hAnsiTheme="majorHAnsi" w:cstheme="majorHAnsi"/>
+          <w:sz w:val="28"/>
+          <w:szCs w:val="28"/>
+          <w:lang w:val="bg-BG"/>
+        </w:rPr>
+        <w:t>предлага</w:t>
+      </w:r>
+      <w:r>
+        <w:rPr>
+          <w:rFonts w:asciiTheme="majorHAnsi" w:hAnsiTheme="majorHAnsi" w:cstheme="majorHAnsi"/>
+          <w:sz w:val="28"/>
+          <w:szCs w:val="28"/>
+        </w:rPr>
+        <w:t xml:space="preserve"> </w:t>
+      </w:r>
+      <w:r>
+        <w:rPr>
+          <w:rFonts w:asciiTheme="majorHAnsi" w:hAnsiTheme="majorHAnsi" w:cstheme="majorHAnsi"/>
+          <w:sz w:val="28"/>
+          <w:szCs w:val="28"/>
+          <w:lang w:val="bg-BG"/>
+        </w:rPr>
+        <w:t xml:space="preserve">първичен приложно-програмен интерфейс на </w:t>
+      </w:r>
+      <w:r>
+        <w:rPr>
+          <w:rFonts w:asciiTheme="majorHAnsi" w:hAnsiTheme="majorHAnsi" w:cstheme="majorHAnsi"/>
+          <w:sz w:val="28"/>
+          <w:szCs w:val="28"/>
+        </w:rPr>
+        <w:t xml:space="preserve">C#, както за </w:t>
+      </w:r>
+      <w:r>
+        <w:rPr>
+          <w:rFonts w:asciiTheme="majorHAnsi" w:hAnsiTheme="majorHAnsi" w:cstheme="majorHAnsi"/>
+          <w:sz w:val="28"/>
+          <w:szCs w:val="28"/>
+          <w:lang w:val="bg-BG"/>
+        </w:rPr>
+        <w:t xml:space="preserve">редактора под формата на различни плъгини, така и за самите разработвани приложения. Езикът е проектиран да балансира мощността на </w:t>
+      </w:r>
+      <w:r>
+        <w:rPr>
+          <w:rFonts w:asciiTheme="majorHAnsi" w:hAnsiTheme="majorHAnsi" w:cstheme="majorHAnsi"/>
+          <w:sz w:val="28"/>
+          <w:szCs w:val="28"/>
+        </w:rPr>
+        <w:t>C++ с</w:t>
+      </w:r>
+      <w:r>
+        <w:rPr>
+          <w:rFonts w:asciiTheme="majorHAnsi" w:hAnsiTheme="majorHAnsi" w:cstheme="majorHAnsi"/>
+          <w:sz w:val="28"/>
+          <w:szCs w:val="28"/>
+          <w:lang w:val="bg-BG"/>
+        </w:rPr>
+        <w:t xml:space="preserve"> възможностите за бърза разработка на </w:t>
+      </w:r>
+      <w:r>
+        <w:rPr>
+          <w:rFonts w:asciiTheme="majorHAnsi" w:hAnsiTheme="majorHAnsi" w:cstheme="majorHAnsi"/>
+          <w:sz w:val="28"/>
+          <w:szCs w:val="28"/>
+        </w:rPr>
+        <w:t xml:space="preserve">Visual Basic </w:t>
+      </w:r>
+      <w:r>
+        <w:rPr>
+          <w:rFonts w:asciiTheme="majorHAnsi" w:hAnsiTheme="majorHAnsi" w:cstheme="majorHAnsi"/>
+          <w:sz w:val="28"/>
+          <w:szCs w:val="28"/>
+          <w:lang w:val="bg-BG"/>
+        </w:rPr>
+        <w:t xml:space="preserve">и </w:t>
+      </w:r>
+      <w:r>
+        <w:rPr>
+          <w:rFonts w:asciiTheme="majorHAnsi" w:hAnsiTheme="majorHAnsi" w:cstheme="majorHAnsi"/>
+          <w:sz w:val="28"/>
+          <w:szCs w:val="28"/>
+        </w:rPr>
+        <w:t>Java.</w:t>
+      </w:r>
+    </w:p>
+    <w:p>
+      <w:pPr>
+        <w:suppressAutoHyphens w:val="0"/>
+        <w:overflowPunct/>
+        <w:autoSpaceDE/>
+        <w:spacing w:after="160" w:line="259" w:lineRule="auto"/>
+        <w:jc w:val="both"/>
+        <w:textAlignment w:val="auto"/>
+        <w:rPr>
+          <w:rFonts w:asciiTheme="majorHAnsi" w:hAnsiTheme="majorHAnsi" w:cstheme="majorHAnsi"/>
+          <w:sz w:val="28"/>
+          <w:szCs w:val="28"/>
+          <w:lang w:val="bg-BG"/>
+        </w:rPr>
+      </w:pPr>
+      <w:r>
+        <w:rPr>
+          <w:rFonts w:asciiTheme="majorHAnsi" w:hAnsiTheme="majorHAnsi" w:cstheme="majorHAnsi"/>
+          <w:sz w:val="28"/>
+          <w:szCs w:val="28"/>
+        </w:rPr>
+        <w:tab/>
+      </w:r>
+      <w:r>
+        <w:rPr>
+          <w:rFonts w:asciiTheme="majorHAnsi" w:hAnsiTheme="majorHAnsi" w:cstheme="majorHAnsi"/>
+          <w:sz w:val="28"/>
+          <w:szCs w:val="28"/>
+          <w:lang w:val="bg-BG"/>
+        </w:rPr>
+        <w:t xml:space="preserve">В </w:t>
+      </w:r>
+      <w:r>
+        <w:rPr>
+          <w:rFonts w:asciiTheme="majorHAnsi" w:hAnsiTheme="majorHAnsi" w:cstheme="majorHAnsi"/>
+          <w:sz w:val="28"/>
+          <w:szCs w:val="28"/>
+        </w:rPr>
+        <w:t>Unity</w:t>
+      </w:r>
+      <w:r>
+        <w:rPr>
+          <w:rFonts w:asciiTheme="majorHAnsi" w:hAnsiTheme="majorHAnsi" w:cstheme="majorHAnsi"/>
+          <w:sz w:val="28"/>
+          <w:szCs w:val="28"/>
+          <w:lang w:val="bg-BG"/>
+        </w:rPr>
+        <w:t xml:space="preserve"> поведението на определен игрален обект се управлява от закачени за него „компоненти“</w:t>
+      </w:r>
+      <w:r>
+        <w:rPr>
+          <w:rFonts w:asciiTheme="majorHAnsi" w:hAnsiTheme="majorHAnsi" w:cstheme="majorHAnsi"/>
+          <w:sz w:val="28"/>
+          <w:szCs w:val="28"/>
+          <w:lang w:val="bg-BG"/>
+        </w:rPr>
+        <w:t xml:space="preserve">. Въпреки че има широк набор от вече готови такива може да е необходимо по-персонализирано управление. В такива случаи може да бъде създаден допълнителен собствен компонент с помощта на външен </w:t>
+      </w:r>
+      <w:r>
+        <w:rPr>
+          <w:rFonts w:asciiTheme="majorHAnsi" w:hAnsiTheme="majorHAnsi" w:cstheme="majorHAnsi"/>
+          <w:sz w:val="28"/>
+          <w:szCs w:val="28"/>
+        </w:rPr>
+        <w:t xml:space="preserve">C# </w:t>
+      </w:r>
+      <w:r>
+        <w:rPr>
+          <w:rFonts w:asciiTheme="majorHAnsi" w:hAnsiTheme="majorHAnsi" w:cstheme="majorHAnsi"/>
+          <w:sz w:val="28"/>
+          <w:szCs w:val="28"/>
+          <w:lang w:val="bg-BG"/>
+        </w:rPr>
+        <w:t>скрипт</w:t>
+      </w:r>
+      <w:r>
+        <w:rPr>
+          <w:rFonts w:asciiTheme="majorHAnsi" w:hAnsiTheme="majorHAnsi" w:cstheme="majorHAnsi"/>
+          <w:sz w:val="28"/>
+          <w:szCs w:val="28"/>
+          <w:lang w:val="bg-BG"/>
+        </w:rPr>
+        <w:t xml:space="preserve">. </w:t>
+      </w:r>
+      <w:r>
+        <w:rPr>
+          <w:rFonts w:asciiTheme="majorHAnsi" w:hAnsiTheme="majorHAnsi" w:cstheme="majorHAnsi"/>
+          <w:sz w:val="28"/>
+          <w:szCs w:val="28"/>
+          <w:lang w:val="bg-BG"/>
+        </w:rPr>
+        <w:t>Скриптът</w:t>
+      </w:r>
+      <w:r>
+        <w:rPr>
+          <w:rFonts w:asciiTheme="majorHAnsi" w:hAnsiTheme="majorHAnsi" w:cstheme="majorHAnsi"/>
+          <w:sz w:val="28"/>
+          <w:szCs w:val="28"/>
+          <w:lang w:val="bg-BG"/>
+        </w:rPr>
+        <w:t xml:space="preserve"> бива изпълнен от съответния интерпретатор, който го превежда от символен на машинен </w:t>
+      </w:r>
+      <w:r>
+        <w:rPr>
+          <w:rFonts w:asciiTheme="majorHAnsi" w:hAnsiTheme="majorHAnsi" w:cstheme="majorHAnsi"/>
+          <w:sz w:val="28"/>
+          <w:szCs w:val="28"/>
+          <w:lang w:val="bg-BG"/>
+        </w:rPr>
+        <w:t>език</w:t>
+      </w:r>
+      <w:r>
+        <w:rPr>
+          <w:rFonts w:asciiTheme="majorHAnsi" w:hAnsiTheme="majorHAnsi" w:cstheme="majorHAnsi"/>
+          <w:sz w:val="28"/>
+          <w:szCs w:val="28"/>
+          <w:lang w:val="bg-BG"/>
+        </w:rPr>
+        <w:t xml:space="preserve">, пропускайки стъпката по генериране на </w:t>
+      </w:r>
+      <w:r>
+        <w:rPr>
+          <w:rFonts w:asciiTheme="majorHAnsi" w:hAnsiTheme="majorHAnsi" w:cstheme="majorHAnsi"/>
+          <w:sz w:val="28"/>
+          <w:szCs w:val="28"/>
+          <w:lang w:val="bg-BG"/>
+        </w:rPr>
+        <w:t xml:space="preserve">бинарен </w:t>
+      </w:r>
+      <w:r>
+        <w:rPr>
+          <w:rFonts w:asciiTheme="majorHAnsi" w:hAnsiTheme="majorHAnsi" w:cstheme="majorHAnsi"/>
+          <w:sz w:val="28"/>
+          <w:szCs w:val="28"/>
+          <w:lang w:val="bg-BG"/>
+        </w:rPr>
+        <w:t>файл, както правят например компилаторите.</w:t>
+      </w:r>
+    </w:p>
+    <w:p>
+      <w:pPr>
+        <w:suppressAutoHyphens w:val="0"/>
+        <w:overflowPunct/>
+        <w:autoSpaceDE/>
+        <w:spacing w:after="160" w:line="259" w:lineRule="auto"/>
+        <w:jc w:val="both"/>
+        <w:textAlignment w:val="auto"/>
+        <w:rPr>
+          <w:rFonts w:asciiTheme="majorHAnsi" w:hAnsiTheme="majorHAnsi" w:cstheme="majorHAnsi"/>
+          <w:sz w:val="28"/>
+          <w:szCs w:val="28"/>
+          <w:lang w:val="bg-BG"/>
+        </w:rPr>
+      </w:pPr>
+    </w:p>
+    <w:p>
+      <w:pPr>
+        <w:pStyle w:val="ListParagraph"/>
+        <w:numPr>
+          <w:ilvl w:val="1"/>
+          <w:numId w:val="2"/>
+        </w:numPr>
+        <w:tabs>
+          <w:tab w:val="left" w:pos="360"/>
+        </w:tabs>
+        <w:suppressAutoHyphens w:val="0"/>
+        <w:overflowPunct/>
+        <w:autoSpaceDE/>
+        <w:spacing w:after="160" w:line="259" w:lineRule="auto"/>
+        <w:jc w:val="both"/>
+        <w:textAlignment w:val="auto"/>
+        <w:rPr>
+          <w:rFonts w:asciiTheme="majorHAnsi" w:hAnsiTheme="majorHAnsi" w:cstheme="majorHAnsi"/>
+          <w:b/>
+          <w:sz w:val="28"/>
+          <w:szCs w:val="28"/>
+          <w:lang w:val="bg-BG"/>
+        </w:rPr>
+      </w:pPr>
+      <w:r>
+        <w:rPr>
+          <w:rFonts w:asciiTheme="majorHAnsi" w:hAnsiTheme="majorHAnsi" w:cstheme="majorHAnsi"/>
+          <w:b/>
+          <w:sz w:val="28"/>
+          <w:szCs w:val="28"/>
+          <w:lang w:val="bg-BG"/>
+        </w:rPr>
+        <w:t>Мобилни платформи</w:t>
+      </w:r>
+    </w:p>
+    <w:p>
+      <w:pPr>
+        <w:pStyle w:val="ListParagraph"/>
+        <w:numPr>
+          <w:ilvl w:val="2"/>
+          <w:numId w:val="2"/>
+        </w:numPr>
+        <w:tabs>
+          <w:tab w:val="left" w:pos="360"/>
+        </w:tabs>
+        <w:suppressAutoHyphens w:val="0"/>
+        <w:overflowPunct/>
+        <w:autoSpaceDE/>
+        <w:spacing w:after="160" w:line="259" w:lineRule="auto"/>
+        <w:jc w:val="both"/>
+        <w:textAlignment w:val="auto"/>
+        <w:rPr>
+          <w:rFonts w:asciiTheme="majorHAnsi" w:hAnsiTheme="majorHAnsi" w:cstheme="majorHAnsi"/>
+          <w:b/>
+          <w:sz w:val="28"/>
+          <w:szCs w:val="28"/>
+          <w:lang w:val="bg-BG"/>
+        </w:rPr>
+      </w:pPr>
+      <w:r>
+        <w:rPr>
+          <w:rFonts w:asciiTheme="majorHAnsi" w:hAnsiTheme="majorHAnsi" w:cstheme="majorHAnsi"/>
+          <w:b/>
+          <w:sz w:val="28"/>
+          <w:szCs w:val="28"/>
+        </w:rPr>
+        <w:t>Android</w:t>
+      </w:r>
+    </w:p>
+    <w:p>
+      <w:pPr>
+        <w:pStyle w:val="ListParagraph"/>
+        <w:numPr>
+          <w:ilvl w:val="2"/>
+          <w:numId w:val="2"/>
+        </w:numPr>
+        <w:tabs>
+          <w:tab w:val="left" w:pos="360"/>
+        </w:tabs>
+        <w:suppressAutoHyphens w:val="0"/>
+        <w:overflowPunct/>
+        <w:autoSpaceDE/>
+        <w:spacing w:after="160" w:line="259" w:lineRule="auto"/>
+        <w:jc w:val="both"/>
+        <w:textAlignment w:val="auto"/>
+        <w:rPr>
+          <w:rFonts w:asciiTheme="majorHAnsi" w:hAnsiTheme="majorHAnsi" w:cstheme="majorHAnsi"/>
+          <w:b/>
+          <w:sz w:val="28"/>
+          <w:szCs w:val="28"/>
+          <w:lang w:val="bg-BG"/>
+        </w:rPr>
+      </w:pPr>
+      <w:r>
+        <w:rPr>
+          <w:rFonts w:asciiTheme="majorHAnsi" w:hAnsiTheme="majorHAnsi" w:cstheme="majorHAnsi"/>
+          <w:b/>
+          <w:sz w:val="28"/>
+          <w:szCs w:val="28"/>
+        </w:rPr>
+        <w:t>iOS</w:t>
+      </w:r>
+    </w:p>
+    <w:p>
+      <w:pPr>
+        <w:tabs>
+          <w:tab w:val="left" w:pos="360"/>
+        </w:tabs>
+        <w:suppressAutoHyphens w:val="0"/>
+        <w:overflowPunct/>
+        <w:autoSpaceDE/>
+        <w:spacing w:after="160" w:line="259" w:lineRule="auto"/>
+        <w:jc w:val="both"/>
+        <w:textAlignment w:val="auto"/>
+        <w:rPr>
+          <w:rFonts w:asciiTheme="majorHAnsi" w:hAnsiTheme="majorHAnsi" w:cstheme="majorHAnsi"/>
+          <w:b/>
+          <w:sz w:val="28"/>
+          <w:szCs w:val="28"/>
+          <w:lang w:val="bg-BG"/>
+        </w:rPr>
+      </w:pPr>
       <w:bookmarkStart w:id="0" w:name="_GoBack"/>
       <w:bookmarkEnd w:id="0"/>
-      <w:r>
-        <w:rPr>
-          <w:rFonts w:asciiTheme="majorHAnsi" w:hAnsiTheme="majorHAnsi" w:cstheme="majorHAnsi"/>
-          <w:sz w:val="28"/>
-          <w:szCs w:val="28"/>
-        </w:rPr>
-        <w:t xml:space="preserve"> C Sharp </w:t>
-      </w:r>
-      <w:r>
-        <w:rPr>
-          <w:rFonts w:asciiTheme="majorHAnsi" w:hAnsiTheme="majorHAnsi" w:cstheme="majorHAnsi"/>
-          <w:sz w:val="28"/>
-          <w:szCs w:val="28"/>
-          <w:lang w:val="bg-BG"/>
-        </w:rPr>
-        <w:t xml:space="preserve">(„Си </w:t>
-      </w:r>
-      <w:proofErr w:type="gramStart"/>
-      <w:r>
-        <w:rPr>
-          <w:rFonts w:asciiTheme="majorHAnsi" w:hAnsiTheme="majorHAnsi" w:cstheme="majorHAnsi"/>
-          <w:sz w:val="28"/>
-          <w:szCs w:val="28"/>
-          <w:lang w:val="bg-BG"/>
-        </w:rPr>
-        <w:t>Шарп“</w:t>
-      </w:r>
-      <w:proofErr w:type="gramEnd"/>
-      <w:r>
-        <w:rPr>
-          <w:rFonts w:asciiTheme="majorHAnsi" w:hAnsiTheme="majorHAnsi" w:cstheme="majorHAnsi"/>
-          <w:sz w:val="28"/>
-          <w:szCs w:val="28"/>
-          <w:lang w:val="bg-BG"/>
-        </w:rPr>
-        <w:t>)</w:t>
-      </w:r>
-      <w:r>
-        <w:rPr>
-          <w:rFonts w:asciiTheme="majorHAnsi" w:hAnsiTheme="majorHAnsi" w:cstheme="majorHAnsi"/>
-          <w:sz w:val="28"/>
-          <w:szCs w:val="28"/>
-        </w:rPr>
-        <w:t xml:space="preserve"> е </w:t>
-      </w:r>
-      <w:r>
-        <w:rPr>
-          <w:rFonts w:asciiTheme="majorHAnsi" w:hAnsiTheme="majorHAnsi" w:cstheme="majorHAnsi"/>
-          <w:sz w:val="28"/>
-          <w:szCs w:val="28"/>
-          <w:lang w:val="bg-BG"/>
-        </w:rPr>
-        <w:t>обектно-ориентиран език за</w:t>
-      </w:r>
-      <w:r>
-        <w:rPr>
-          <w:rFonts w:asciiTheme="majorHAnsi" w:hAnsiTheme="majorHAnsi" w:cstheme="majorHAnsi"/>
-          <w:sz w:val="28"/>
-          <w:szCs w:val="28"/>
-        </w:rPr>
-        <w:t xml:space="preserve"> </w:t>
-      </w:r>
-      <w:proofErr w:type="spellStart"/>
-      <w:r>
-        <w:rPr>
-          <w:rFonts w:asciiTheme="majorHAnsi" w:hAnsiTheme="majorHAnsi" w:cstheme="majorHAnsi"/>
-          <w:sz w:val="28"/>
-          <w:szCs w:val="28"/>
-        </w:rPr>
-        <w:t>програмиране</w:t>
-      </w:r>
-      <w:proofErr w:type="spellEnd"/>
-      <w:r>
-        <w:rPr>
-          <w:rFonts w:asciiTheme="majorHAnsi" w:hAnsiTheme="majorHAnsi" w:cstheme="majorHAnsi"/>
-          <w:sz w:val="28"/>
-          <w:szCs w:val="28"/>
-        </w:rPr>
-        <w:t xml:space="preserve">, </w:t>
-      </w:r>
-      <w:proofErr w:type="spellStart"/>
-      <w:r>
-        <w:rPr>
-          <w:rFonts w:asciiTheme="majorHAnsi" w:hAnsiTheme="majorHAnsi" w:cstheme="majorHAnsi"/>
-          <w:sz w:val="28"/>
-          <w:szCs w:val="28"/>
-        </w:rPr>
-        <w:t>разработен</w:t>
-      </w:r>
-      <w:proofErr w:type="spellEnd"/>
-      <w:r>
-        <w:rPr>
-          <w:rFonts w:asciiTheme="majorHAnsi" w:hAnsiTheme="majorHAnsi" w:cstheme="majorHAnsi"/>
-          <w:sz w:val="28"/>
-          <w:szCs w:val="28"/>
-        </w:rPr>
-        <w:t xml:space="preserve"> </w:t>
-      </w:r>
-      <w:proofErr w:type="spellStart"/>
-      <w:r>
-        <w:rPr>
-          <w:rFonts w:asciiTheme="majorHAnsi" w:hAnsiTheme="majorHAnsi" w:cstheme="majorHAnsi"/>
-          <w:sz w:val="28"/>
-          <w:szCs w:val="28"/>
-        </w:rPr>
-        <w:t>от</w:t>
-      </w:r>
-      <w:proofErr w:type="spellEnd"/>
-      <w:r>
-        <w:rPr>
-          <w:rFonts w:asciiTheme="majorHAnsi" w:hAnsiTheme="majorHAnsi" w:cstheme="majorHAnsi"/>
-          <w:sz w:val="28"/>
-          <w:szCs w:val="28"/>
-        </w:rPr>
-        <w:t xml:space="preserve"> </w:t>
-      </w:r>
-      <w:r>
-        <w:rPr>
-          <w:rFonts w:asciiTheme="majorHAnsi" w:hAnsiTheme="majorHAnsi" w:cstheme="majorHAnsi"/>
-          <w:sz w:val="28"/>
-          <w:szCs w:val="28"/>
-          <w:lang w:val="bg-BG"/>
-        </w:rPr>
-        <w:t xml:space="preserve">Microsoft, като част от софтуерната платформа </w:t>
-      </w:r>
-      <w:r>
-        <w:rPr>
-          <w:rFonts w:asciiTheme="majorHAnsi" w:hAnsiTheme="majorHAnsi" w:cstheme="majorHAnsi"/>
-          <w:sz w:val="28"/>
-          <w:szCs w:val="28"/>
-        </w:rPr>
-        <w:t>.NET</w:t>
-      </w:r>
-      <w:r>
-        <w:rPr>
-          <w:rFonts w:asciiTheme="majorHAnsi" w:hAnsiTheme="majorHAnsi" w:cstheme="majorHAnsi"/>
-          <w:sz w:val="28"/>
-          <w:szCs w:val="28"/>
-          <w:lang w:val="bg-BG"/>
-        </w:rPr>
-        <w:t xml:space="preserve"> .</w:t>
+    </w:p>
+    <w:p>
+      <w:pPr>
+        <w:pStyle w:val="ListParagraph"/>
+        <w:numPr>
+          <w:ilvl w:val="1"/>
+          <w:numId w:val="2"/>
+        </w:numPr>
+        <w:tabs>
+          <w:tab w:val="left" w:pos="360"/>
+        </w:tabs>
+        <w:suppressAutoHyphens w:val="0"/>
+        <w:overflowPunct/>
+        <w:autoSpaceDE/>
+        <w:spacing w:after="160" w:line="259" w:lineRule="auto"/>
+        <w:jc w:val="both"/>
+        <w:textAlignment w:val="auto"/>
+        <w:rPr>
+          <w:rFonts w:asciiTheme="majorHAnsi" w:hAnsiTheme="majorHAnsi" w:cstheme="majorHAnsi"/>
+          <w:b/>
+          <w:sz w:val="28"/>
+          <w:szCs w:val="28"/>
+          <w:lang w:val="bg-BG"/>
+        </w:rPr>
+      </w:pPr>
+      <w:r>
+        <w:rPr>
+          <w:rFonts w:asciiTheme="majorHAnsi" w:hAnsiTheme="majorHAnsi" w:cstheme="majorHAnsi"/>
+          <w:b/>
+          <w:sz w:val="28"/>
+          <w:szCs w:val="28"/>
+          <w:lang w:val="bg-BG"/>
+        </w:rPr>
+        <w:t>Хардуер</w:t>
+      </w:r>
+    </w:p>
+    <w:p>
+      <w:pPr>
+        <w:pStyle w:val="ListParagraph"/>
+        <w:numPr>
+          <w:ilvl w:val="2"/>
+          <w:numId w:val="2"/>
+        </w:numPr>
+        <w:tabs>
+          <w:tab w:val="left" w:pos="360"/>
+        </w:tabs>
+        <w:suppressAutoHyphens w:val="0"/>
+        <w:overflowPunct/>
+        <w:autoSpaceDE/>
+        <w:spacing w:after="160" w:line="259" w:lineRule="auto"/>
+        <w:jc w:val="both"/>
+        <w:textAlignment w:val="auto"/>
+        <w:rPr>
+          <w:rFonts w:asciiTheme="majorHAnsi" w:hAnsiTheme="majorHAnsi" w:cstheme="majorHAnsi"/>
+          <w:b/>
+          <w:sz w:val="28"/>
+          <w:szCs w:val="28"/>
+          <w:lang w:val="bg-BG"/>
+        </w:rPr>
+      </w:pPr>
+      <w:r>
+        <w:rPr>
+          <w:rFonts w:asciiTheme="majorHAnsi" w:hAnsiTheme="majorHAnsi" w:cstheme="majorHAnsi"/>
+          <w:b/>
+          <w:sz w:val="28"/>
+          <w:szCs w:val="28"/>
+        </w:rPr>
+        <w:t>Google Cardboard</w:t>
+      </w:r>
+      <w:r>
+        <w:rPr>
+          <w:rFonts w:asciiTheme="majorHAnsi" w:hAnsiTheme="majorHAnsi" w:cstheme="majorHAnsi"/>
+          <w:b/>
+          <w:sz w:val="28"/>
+          <w:szCs w:val="28"/>
+          <w:lang w:val="bg-BG"/>
+        </w:rPr>
+        <w:tab/>
       </w:r>
     </w:p>
     <w:sectPr>
@@ -6396,7 +7112,7 @@
                                     <w:noProof/>
                                     <w:color w:val="8C8C8C" w:themeColor="background1" w:themeShade="8C"/>
                                   </w:rPr>
-                                  <w:t>5</w:t>
+                                  <w:t>7</w:t>
                                 </w:r>
                                 <w:r>
                                   <w:rPr>
@@ -6534,7 +7250,7 @@
                               <w:noProof/>
                               <w:color w:val="8C8C8C" w:themeColor="background1" w:themeShade="8C"/>
                             </w:rPr>
-                            <w:t>5</w:t>
+                            <w:t>7</w:t>
                           </w:r>
                           <w:r>
                             <w:rPr>
@@ -6999,6 +7715,119 @@
   <w:abstractNum w:abstractNumId="4" w15:restartNumberingAfterBreak="0">
     <w:nsid w:val="655C4228"/>
     <w:multiLevelType w:val="multilevel"/>
+    <w:tmpl w:val="EFBCC2F4"/>
+    <w:lvl w:ilvl="0">
+      <w:start w:val="1"/>
+      <w:numFmt w:val="decimal"/>
+      <w:lvlText w:val="%1."/>
+      <w:lvlJc w:val="left"/>
+      <w:pPr>
+        <w:ind w:left="360" w:hanging="360"/>
+      </w:pPr>
+      <w:rPr>
+        <w:rFonts w:hint="default"/>
+      </w:rPr>
+    </w:lvl>
+    <w:lvl w:ilvl="1">
+      <w:start w:val="1"/>
+      <w:numFmt w:val="decimal"/>
+      <w:lvlText w:val="%1.%2."/>
+      <w:lvlJc w:val="left"/>
+      <w:pPr>
+        <w:ind w:left="792" w:hanging="432"/>
+      </w:pPr>
+      <w:rPr>
+        <w:rFonts w:hint="default"/>
+      </w:rPr>
+    </w:lvl>
+    <w:lvl w:ilvl="2">
+      <w:start w:val="1"/>
+      <w:numFmt w:val="decimal"/>
+      <w:lvlText w:val="%1.%2.%3."/>
+      <w:lvlJc w:val="left"/>
+      <w:pPr>
+        <w:ind w:left="1224" w:hanging="504"/>
+      </w:pPr>
+      <w:rPr>
+        <w:rFonts w:hint="default"/>
+      </w:rPr>
+    </w:lvl>
+    <w:lvl w:ilvl="3">
+      <w:start w:val="1"/>
+      <w:numFmt w:val="decimal"/>
+      <w:lvlText w:val="%1.%2.%3.%4."/>
+      <w:lvlJc w:val="left"/>
+      <w:pPr>
+        <w:ind w:left="1728" w:hanging="648"/>
+      </w:pPr>
+      <w:rPr>
+        <w:rFonts w:hint="default"/>
+      </w:rPr>
+    </w:lvl>
+    <w:lvl w:ilvl="4">
+      <w:start w:val="1"/>
+      <w:numFmt w:val="decimal"/>
+      <w:lvlText w:val="%1.%2.%3.%4.%5."/>
+      <w:lvlJc w:val="left"/>
+      <w:pPr>
+        <w:ind w:left="2232" w:hanging="792"/>
+      </w:pPr>
+      <w:rPr>
+        <w:rFonts w:hint="default"/>
+      </w:rPr>
+    </w:lvl>
+    <w:lvl w:ilvl="5">
+      <w:start w:val="1"/>
+      <w:numFmt w:val="decimal"/>
+      <w:lvlText w:val="%1.%2.%3.%4.%5.%6."/>
+      <w:lvlJc w:val="left"/>
+      <w:pPr>
+        <w:ind w:left="2736" w:hanging="936"/>
+      </w:pPr>
+      <w:rPr>
+        <w:rFonts w:hint="default"/>
+      </w:rPr>
+    </w:lvl>
+    <w:lvl w:ilvl="6">
+      <w:start w:val="1"/>
+      <w:numFmt w:val="decimal"/>
+      <w:lvlText w:val="%1.%2.%3.%4.%5.%6.%7."/>
+      <w:lvlJc w:val="left"/>
+      <w:pPr>
+        <w:ind w:left="3240" w:hanging="1080"/>
+      </w:pPr>
+      <w:rPr>
+        <w:rFonts w:hint="default"/>
+      </w:rPr>
+    </w:lvl>
+    <w:lvl w:ilvl="7">
+      <w:start w:val="1"/>
+      <w:numFmt w:val="decimal"/>
+      <w:lvlText w:val="%1.%2.%3.%4.%5.%6.%7.%8."/>
+      <w:lvlJc w:val="left"/>
+      <w:pPr>
+        <w:ind w:left="3744" w:hanging="1224"/>
+      </w:pPr>
+      <w:rPr>
+        <w:rFonts w:hint="default"/>
+      </w:rPr>
+    </w:lvl>
+    <w:lvl w:ilvl="8">
+      <w:start w:val="1"/>
+      <w:numFmt w:val="decimal"/>
+      <w:lvlText w:val="%1.%2.%3.%4.%5.%6.%7.%8.%9."/>
+      <w:lvlJc w:val="left"/>
+      <w:pPr>
+        <w:ind w:left="4320" w:hanging="1440"/>
+      </w:pPr>
+      <w:rPr>
+        <w:rFonts w:hint="default"/>
+      </w:rPr>
+    </w:lvl>
+  </w:abstractNum>
+  <w:abstractNum w:abstractNumId="5" w15:restartNumberingAfterBreak="0">
+    <w:nsid w:val="73A72A2F"/>
+    <w:multiLevelType w:val="multilevel"/>
     <w:tmpl w:val="0409001F"/>
     <w:lvl w:ilvl="0">
       <w:start w:val="1"/>
@@ -7096,6 +7925,9 @@
   </w:num>
   <w:num w:numId="5">
     <w:abstractNumId w:val="1"/>
+  </w:num>
+  <w:num w:numId="6">
+    <w:abstractNumId w:val="5"/>
   </w:num>
 </w:numbering>
 </file>
@@ -7944,7 +8776,7 @@
 </file>
 
 <file path=customXml/itemProps1.xml><?xml version="1.0" encoding="utf-8"?>
-<ds:datastoreItem xmlns:ds="http://schemas.openxmlformats.org/officeDocument/2006/customXml" ds:itemID="{0270107C-7A8F-4106-A868-EEA5AD980BFE}">
+<ds:datastoreItem xmlns:ds="http://schemas.openxmlformats.org/officeDocument/2006/customXml" ds:itemID="{2578C649-D6E7-48C9-BE13-DB3F62C12051}">
   <ds:schemaRefs>
     <ds:schemaRef ds:uri="http://schemas.openxmlformats.org/officeDocument/2006/bibliography"/>
   </ds:schemaRefs>

</xml_diff>

<commit_message>
Added move tool and keyboard
For moving selected objects in 3d space;
For naming points with unique identifiable names;
</commit_message>
<xml_diff>
--- a/README/Documentation.docx
+++ b/README/Documentation.docx
@@ -2566,16 +2566,7 @@
                           <w:sz w:val="20"/>
                           <w:lang w:val="bg-BG"/>
                         </w:rPr>
-                        <w:t xml:space="preserve"> </w:t>
-                      </w:r>
-                      <w:r>
-                        <w:rPr>
-                          <w:rFonts w:asciiTheme="minorHAnsi" w:hAnsiTheme="minorHAnsi"/>
-                          <w:i/>
-                          <w:sz w:val="20"/>
-                          <w:lang w:val="bg-BG"/>
-                        </w:rPr>
-                        <w:t>Чертеж</w:t>
+                        <w:t xml:space="preserve"> Чертеж</w:t>
                       </w:r>
                       <w:r>
                         <w:rPr>
@@ -10195,15 +10186,7 @@
           <w:sz w:val="28"/>
           <w:lang w:val="bg-BG"/>
         </w:rPr>
-        <w:t>са били правени ползвайки него</w:t>
-      </w:r>
-      <w:r>
-        <w:rPr>
-          <w:rFonts w:asciiTheme="majorHAnsi" w:hAnsiTheme="majorHAnsi" w:cstheme="majorHAnsi"/>
-          <w:sz w:val="28"/>
-          <w:lang w:val="bg-BG"/>
-        </w:rPr>
-        <w:t xml:space="preserve"> </w:t>
+        <w:t xml:space="preserve">са били правени ползвайки него </w:t>
       </w:r>
       <w:r>
         <w:rPr>
@@ -10883,15 +10866,7 @@
                                 <w:i/>
                                 <w:sz w:val="20"/>
                               </w:rPr>
-                              <w:t xml:space="preserve"> </w:t>
-                            </w:r>
-                            <w:r>
-                              <w:rPr>
-                                <w:rFonts w:asciiTheme="minorHAnsi" w:hAnsiTheme="minorHAnsi"/>
-                                <w:i/>
-                                <w:sz w:val="20"/>
-                              </w:rPr>
-                              <w:t xml:space="preserve">GitHub </w:t>
+                              <w:t xml:space="preserve"> GitHub </w:t>
                             </w:r>
                             <w:r>
                               <w:rPr>
@@ -10922,11 +10897,7 @@
           </mc:Choice>
           <mc:Fallback>
             <w:pict>
-              <v:shapetype w14:anchorId="2F0CD5CE" id="_x0000_t202" coordsize="21600,21600" o:spt="202" path="m,l,21600r21600,l21600,xe">
-                <v:stroke joinstyle="miter"/>
-                <v:path gradientshapeok="t" o:connecttype="rect"/>
-              </v:shapetype>
-              <v:shape id="_x0000_s1052" type="#_x0000_t202" style="position:absolute;margin-left:110.05pt;margin-top:97.2pt;width:247.9pt;height:110.6pt;z-index:251712512;visibility:visible;mso-wrap-style:square;mso-width-percent:0;mso-height-percent:200;mso-wrap-distance-left:9pt;mso-wrap-distance-top:3.6pt;mso-wrap-distance-right:9pt;mso-wrap-distance-bottom:3.6pt;mso-position-horizontal:absolute;mso-position-horizontal-relative:margin;mso-position-vertical:absolute;mso-position-vertical-relative:text;mso-width-percent:0;mso-height-percent:200;mso-width-relative:margin;mso-height-relative:margin;v-text-anchor:top" o:gfxdata="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" filled="f" stroked="f">
+              <v:shape w14:anchorId="2F0CD5CE" id="_x0000_s1052" type="#_x0000_t202" style="position:absolute;margin-left:110.05pt;margin-top:97.2pt;width:247.9pt;height:110.6pt;z-index:251712512;visibility:visible;mso-wrap-style:square;mso-width-percent:0;mso-height-percent:200;mso-wrap-distance-left:9pt;mso-wrap-distance-top:3.6pt;mso-wrap-distance-right:9pt;mso-wrap-distance-bottom:3.6pt;mso-position-horizontal:absolute;mso-position-horizontal-relative:margin;mso-position-vertical:absolute;mso-position-vertical-relative:text;mso-width-percent:0;mso-height-percent:200;mso-width-relative:margin;mso-height-relative:margin;v-text-anchor:top" o:gfxdata="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" filled="f" stroked="f">
                 <v:textbox style="mso-fit-shape-to-text:t">
                   <w:txbxContent>
                     <w:p>
@@ -10981,15 +10952,7 @@
                           <w:i/>
                           <w:sz w:val="20"/>
                         </w:rPr>
-                        <w:t xml:space="preserve"> </w:t>
-                      </w:r>
-                      <w:r>
-                        <w:rPr>
-                          <w:rFonts w:asciiTheme="minorHAnsi" w:hAnsiTheme="minorHAnsi"/>
-                          <w:i/>
-                          <w:sz w:val="20"/>
-                        </w:rPr>
-                        <w:t xml:space="preserve">GitHub </w:t>
+                        <w:t xml:space="preserve"> GitHub </w:t>
                       </w:r>
                       <w:r>
                         <w:rPr>
@@ -11128,21 +11091,12 @@
         </w:rPr>
         <w:t xml:space="preserve"> е на </w:t>
       </w:r>
-      <w:proofErr w:type="spellStart"/>
-      <w:r>
-        <w:rPr>
-          <w:rFonts w:asciiTheme="majorHAnsi" w:hAnsiTheme="majorHAnsi" w:cstheme="majorHAnsi"/>
-          <w:sz w:val="28"/>
-        </w:rPr>
-        <w:t>Git</w:t>
-      </w:r>
-      <w:proofErr w:type="spellEnd"/>
-      <w:r>
-        <w:rPr>
-          <w:rFonts w:asciiTheme="majorHAnsi" w:hAnsiTheme="majorHAnsi" w:cstheme="majorHAnsi"/>
-          <w:sz w:val="28"/>
-        </w:rPr>
-        <w:t xml:space="preserve"> </w:t>
+      <w:r>
+        <w:rPr>
+          <w:rFonts w:asciiTheme="majorHAnsi" w:hAnsiTheme="majorHAnsi" w:cstheme="majorHAnsi"/>
+          <w:sz w:val="28"/>
+        </w:rPr>
+        <w:t xml:space="preserve">Git </w:t>
       </w:r>
       <w:r>
         <w:rPr>
@@ -11755,7 +11709,7 @@
         <mc:AlternateContent>
           <mc:Choice Requires="wps">
             <w:drawing>
-              <wp:anchor distT="45720" distB="45720" distL="114300" distR="114300" simplePos="0" relativeHeight="251719680" behindDoc="0" locked="0" layoutInCell="1" allowOverlap="1" wp14:anchorId="770B175E" wp14:editId="7F8C7B63">
+              <wp:anchor distT="45720" distB="45720" distL="114300" distR="114300" simplePos="0" relativeHeight="251719680" behindDoc="0" locked="0" layoutInCell="1" allowOverlap="1" wp14:anchorId="05892EF2" wp14:editId="7ADAAE83">
                 <wp:simplePos x="0" y="0"/>
                 <wp:positionH relativeFrom="margin">
                   <wp:align>center</wp:align>
@@ -11837,31 +11791,7 @@
                                 <w:i/>
                                 <w:sz w:val="20"/>
                               </w:rPr>
-                              <w:t>3</w:t>
-                            </w:r>
-                            <w:r>
-                              <w:rPr>
-                                <w:rFonts w:asciiTheme="minorHAnsi" w:hAnsiTheme="minorHAnsi"/>
-                                <w:i/>
-                                <w:sz w:val="20"/>
-                              </w:rPr>
-                              <w:t xml:space="preserve"> </w:t>
-                            </w:r>
-                            <w:r>
-                              <w:rPr>
-                                <w:rFonts w:asciiTheme="minorHAnsi" w:hAnsiTheme="minorHAnsi"/>
-                                <w:i/>
-                                <w:sz w:val="20"/>
-                              </w:rPr>
-                              <w:t>Notepad++</w:t>
-                            </w:r>
-                            <w:r>
-                              <w:rPr>
-                                <w:rFonts w:asciiTheme="minorHAnsi" w:hAnsiTheme="minorHAnsi"/>
-                                <w:i/>
-                                <w:sz w:val="20"/>
-                              </w:rPr>
-                              <w:t xml:space="preserve"> </w:t>
+                              <w:t xml:space="preserve">3 Notepad++ </w:t>
                             </w:r>
                             <w:r>
                               <w:rPr>
@@ -11892,7 +11822,7 @@
           </mc:Choice>
           <mc:Fallback>
             <w:pict>
-              <v:shape w14:anchorId="770B175E" id="_x0000_s1054" type="#_x0000_t202" style="position:absolute;margin-left:0;margin-top:7.95pt;width:247.9pt;height:110.6pt;z-index:251719680;visibility:visible;mso-wrap-style:square;mso-width-percent:0;mso-height-percent:200;mso-wrap-distance-left:9pt;mso-wrap-distance-top:3.6pt;mso-wrap-distance-right:9pt;mso-wrap-distance-bottom:3.6pt;mso-position-horizontal:center;mso-position-horizontal-relative:margin;mso-position-vertical:absolute;mso-position-vertical-relative:text;mso-width-percent:0;mso-height-percent:200;mso-width-relative:margin;mso-height-relative:margin;v-text-anchor:top" o:gfxdata="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" filled="f" stroked="f">
+              <v:shape w14:anchorId="05892EF2" id="_x0000_s1054" type="#_x0000_t202" style="position:absolute;margin-left:0;margin-top:7.95pt;width:247.9pt;height:110.6pt;z-index:251719680;visibility:visible;mso-wrap-style:square;mso-width-percent:0;mso-height-percent:200;mso-wrap-distance-left:9pt;mso-wrap-distance-top:3.6pt;mso-wrap-distance-right:9pt;mso-wrap-distance-bottom:3.6pt;mso-position-horizontal:center;mso-position-horizontal-relative:margin;mso-position-vertical:absolute;mso-position-vertical-relative:text;mso-width-percent:0;mso-height-percent:200;mso-width-relative:margin;mso-height-relative:margin;v-text-anchor:top" o:gfxdata="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" filled="f" stroked="f">
                 <v:textbox style="mso-fit-shape-to-text:t">
                   <w:txbxContent>
                     <w:p>
@@ -11938,31 +11868,7 @@
                           <w:i/>
                           <w:sz w:val="20"/>
                         </w:rPr>
-                        <w:t>3</w:t>
-                      </w:r>
-                      <w:r>
-                        <w:rPr>
-                          <w:rFonts w:asciiTheme="minorHAnsi" w:hAnsiTheme="minorHAnsi"/>
-                          <w:i/>
-                          <w:sz w:val="20"/>
-                        </w:rPr>
-                        <w:t xml:space="preserve"> </w:t>
-                      </w:r>
-                      <w:r>
-                        <w:rPr>
-                          <w:rFonts w:asciiTheme="minorHAnsi" w:hAnsiTheme="minorHAnsi"/>
-                          <w:i/>
-                          <w:sz w:val="20"/>
-                        </w:rPr>
-                        <w:t>Notepad++</w:t>
-                      </w:r>
-                      <w:r>
-                        <w:rPr>
-                          <w:rFonts w:asciiTheme="minorHAnsi" w:hAnsiTheme="minorHAnsi"/>
-                          <w:i/>
-                          <w:sz w:val="20"/>
-                        </w:rPr>
-                        <w:t xml:space="preserve"> </w:t>
+                        <w:t xml:space="preserve">3 Notepad++ </w:t>
                       </w:r>
                       <w:r>
                         <w:rPr>
@@ -11995,7 +11901,6 @@
     </w:p>
     <w:p>
       <w:pPr>
-        <w:ind w:firstLine="360"/>
         <w:jc w:val="both"/>
         <w:rPr>
           <w:rFonts w:asciiTheme="majorHAnsi" w:hAnsiTheme="majorHAnsi" w:cstheme="majorHAnsi"/>
@@ -12055,17 +11960,7 @@
           <w:sz w:val="28"/>
           <w:lang w:val="bg-BG"/>
         </w:rPr>
-        <w:t>Главното му предимст</w:t>
-      </w:r>
-      <w:bookmarkStart w:id="0" w:name="_GoBack"/>
-      <w:bookmarkEnd w:id="0"/>
-      <w:r>
-        <w:rPr>
-          <w:rFonts w:asciiTheme="majorHAnsi" w:hAnsiTheme="majorHAnsi" w:cstheme="majorHAnsi"/>
-          <w:sz w:val="28"/>
-          <w:lang w:val="bg-BG"/>
-        </w:rPr>
-        <w:t>во е малкия му размер – почти 23</w:t>
+        <w:t>Главното му предимство е малкия му размер – почти 23</w:t>
       </w:r>
       <w:r>
         <w:rPr>
@@ -12080,7 +11975,15 @@
           <w:sz w:val="28"/>
           <w:lang w:val="bg-BG"/>
         </w:rPr>
-        <w:t xml:space="preserve"> след инсталация, както и оппростения му интерфейс и оцветяване на синтаксиса за над 50 програмни езика. </w:t>
+        <w:t xml:space="preserve"> след инсталация, както и о</w:t>
+      </w:r>
+      <w:r>
+        <w:rPr>
+          <w:rFonts w:asciiTheme="majorHAnsi" w:hAnsiTheme="majorHAnsi" w:cstheme="majorHAnsi"/>
+          <w:sz w:val="28"/>
+          <w:lang w:val="bg-BG"/>
+        </w:rPr>
+        <w:t xml:space="preserve">простения му интерфейс и оцветяване на синтаксиса за над 50 програмни езика. </w:t>
       </w:r>
     </w:p>
     <w:p>
@@ -12109,9 +12012,78 @@
       </w:pPr>
       <w:r>
         <w:rPr>
-          <w:rFonts w:asciiTheme="majorHAnsi" w:hAnsiTheme="majorHAnsi" w:cstheme="majorHAnsi"/>
-          <w:b/>
-          <w:sz w:val="28"/>
+          <w:noProof/>
+          <w:lang w:eastAsia="en-US"/>
+        </w:rPr>
+        <w:drawing>
+          <wp:anchor distT="0" distB="0" distL="114300" distR="114300" simplePos="0" relativeHeight="251720704" behindDoc="0" locked="0" layoutInCell="1" allowOverlap="1" wp14:anchorId="4B3AC236" wp14:editId="283965EA">
+            <wp:simplePos x="0" y="0"/>
+            <wp:positionH relativeFrom="margin">
+              <wp:posOffset>1748790</wp:posOffset>
+            </wp:positionH>
+            <wp:positionV relativeFrom="paragraph">
+              <wp:posOffset>369147</wp:posOffset>
+            </wp:positionV>
+            <wp:extent cx="2446655" cy="614045"/>
+            <wp:effectExtent l="0" t="0" r="0" b="0"/>
+            <wp:wrapTopAndBottom/>
+            <wp:docPr id="48" name="Picture 48" descr="Ð ÐµÐ·ÑÐ»ÑÐ°Ñ Ñ Ð¸Ð·Ð¾Ð±ÑÐ°Ð¶ÐµÐ½Ð¸Ðµ Ð·Ð° paint net logo"/>
+            <wp:cNvGraphicFramePr>
+              <a:graphicFrameLocks xmlns:a="http://schemas.openxmlformats.org/drawingml/2006/main" noChangeAspect="1"/>
+            </wp:cNvGraphicFramePr>
+            <a:graphic xmlns:a="http://schemas.openxmlformats.org/drawingml/2006/main">
+              <a:graphicData uri="http://schemas.openxmlformats.org/drawingml/2006/picture">
+                <pic:pic xmlns:pic="http://schemas.openxmlformats.org/drawingml/2006/picture">
+                  <pic:nvPicPr>
+                    <pic:cNvPr id="0" name="Picture 1" descr="Ð ÐµÐ·ÑÐ»ÑÐ°Ñ Ñ Ð¸Ð·Ð¾Ð±ÑÐ°Ð¶ÐµÐ½Ð¸Ðµ Ð·Ð° paint net logo"/>
+                    <pic:cNvPicPr>
+                      <a:picLocks noChangeAspect="1" noChangeArrowheads="1"/>
+                    </pic:cNvPicPr>
+                  </pic:nvPicPr>
+                  <pic:blipFill>
+                    <a:blip r:embed="rId21" cstate="print">
+                      <a:extLst>
+                        <a:ext uri="{28A0092B-C50C-407E-A947-70E740481C1C}">
+                          <a14:useLocalDpi xmlns:a14="http://schemas.microsoft.com/office/drawing/2010/main" val="0"/>
+                        </a:ext>
+                      </a:extLst>
+                    </a:blip>
+                    <a:srcRect/>
+                    <a:stretch>
+                      <a:fillRect/>
+                    </a:stretch>
+                  </pic:blipFill>
+                  <pic:spPr bwMode="auto">
+                    <a:xfrm>
+                      <a:off x="0" y="0"/>
+                      <a:ext cx="2446655" cy="614045"/>
+                    </a:xfrm>
+                    <a:prstGeom prst="rect">
+                      <a:avLst/>
+                    </a:prstGeom>
+                    <a:noFill/>
+                    <a:ln>
+                      <a:noFill/>
+                    </a:ln>
+                  </pic:spPr>
+                </pic:pic>
+              </a:graphicData>
+            </a:graphic>
+            <wp14:sizeRelH relativeFrom="margin">
+              <wp14:pctWidth>0</wp14:pctWidth>
+            </wp14:sizeRelH>
+            <wp14:sizeRelV relativeFrom="margin">
+              <wp14:pctHeight>0</wp14:pctHeight>
+            </wp14:sizeRelV>
+          </wp:anchor>
+        </w:drawing>
+      </w:r>
+      <w:r>
+        <w:rPr>
+          <w:rFonts w:asciiTheme="majorHAnsi" w:hAnsiTheme="majorHAnsi" w:cstheme="majorHAnsi"/>
+          <w:b/>
+          <w:sz w:val="28"/>
+          <w:lang w:val="bg-BG"/>
         </w:rPr>
         <w:t xml:space="preserve"> </w:t>
       </w:r>
@@ -12121,24 +12093,422 @@
           <w:b/>
           <w:sz w:val="28"/>
         </w:rPr>
-        <w:t>b</w:t>
-      </w:r>
-      <w:r>
-        <w:rPr>
-          <w:rFonts w:asciiTheme="majorHAnsi" w:hAnsiTheme="majorHAnsi" w:cstheme="majorHAnsi"/>
-          <w:b/>
-          <w:sz w:val="28"/>
-        </w:rPr>
-        <w:t>lender</w:t>
-      </w:r>
-      <w:r>
-        <w:rPr>
-          <w:rFonts w:asciiTheme="majorHAnsi" w:hAnsiTheme="majorHAnsi" w:cstheme="majorHAnsi"/>
-          <w:b/>
-          <w:sz w:val="28"/>
-          <w:lang w:val="bg-BG"/>
-        </w:rPr>
-        <w:t xml:space="preserve"> моделиращ софтуер</w:t>
+        <w:t xml:space="preserve">Paint.net </w:t>
+      </w:r>
+      <w:r>
+        <w:rPr>
+          <w:rFonts w:asciiTheme="majorHAnsi" w:hAnsiTheme="majorHAnsi" w:cstheme="majorHAnsi"/>
+          <w:b/>
+          <w:sz w:val="28"/>
+          <w:lang w:val="bg-BG"/>
+        </w:rPr>
+        <w:t xml:space="preserve">графичен редактор </w:t>
+      </w:r>
+    </w:p>
+    <w:p>
+      <w:pPr>
+        <w:rPr>
+          <w:rFonts w:asciiTheme="majorHAnsi" w:hAnsiTheme="majorHAnsi" w:cstheme="majorHAnsi"/>
+          <w:b/>
+          <w:sz w:val="28"/>
+          <w:lang w:val="bg-BG"/>
+        </w:rPr>
+      </w:pPr>
+      <w:r>
+        <w:rPr>
+          <w:rFonts w:asciiTheme="majorHAnsi" w:hAnsiTheme="majorHAnsi" w:cstheme="majorHAnsi"/>
+          <w:noProof/>
+          <w:sz w:val="28"/>
+          <w:szCs w:val="28"/>
+          <w:lang w:eastAsia="en-US"/>
+        </w:rPr>
+        <mc:AlternateContent>
+          <mc:Choice Requires="wps">
+            <w:drawing>
+              <wp:anchor distT="45720" distB="45720" distL="114300" distR="114300" simplePos="0" relativeHeight="251722752" behindDoc="0" locked="0" layoutInCell="1" allowOverlap="1" wp14:anchorId="491EF294" wp14:editId="434CF427">
+                <wp:simplePos x="0" y="0"/>
+                <wp:positionH relativeFrom="margin">
+                  <wp:posOffset>1353820</wp:posOffset>
+                </wp:positionH>
+                <wp:positionV relativeFrom="paragraph">
+                  <wp:posOffset>797772</wp:posOffset>
+                </wp:positionV>
+                <wp:extent cx="3148330" cy="1404620"/>
+                <wp:effectExtent l="0" t="0" r="0" b="0"/>
+                <wp:wrapSquare wrapText="bothSides"/>
+                <wp:docPr id="53" name="Text Box 2"/>
+                <wp:cNvGraphicFramePr>
+                  <a:graphicFrameLocks xmlns:a="http://schemas.openxmlformats.org/drawingml/2006/main"/>
+                </wp:cNvGraphicFramePr>
+                <a:graphic xmlns:a="http://schemas.openxmlformats.org/drawingml/2006/main">
+                  <a:graphicData uri="http://schemas.microsoft.com/office/word/2010/wordprocessingShape">
+                    <wps:wsp>
+                      <wps:cNvSpPr txBox="1">
+                        <a:spLocks noChangeArrowheads="1"/>
+                      </wps:cNvSpPr>
+                      <wps:spPr bwMode="auto">
+                        <a:xfrm>
+                          <a:off x="0" y="0"/>
+                          <a:ext cx="3148330" cy="1404620"/>
+                        </a:xfrm>
+                        <a:prstGeom prst="rect">
+                          <a:avLst/>
+                        </a:prstGeom>
+                        <a:noFill/>
+                        <a:ln w="9525">
+                          <a:noFill/>
+                          <a:miter lim="800000"/>
+                          <a:headEnd/>
+                          <a:tailEnd/>
+                        </a:ln>
+                      </wps:spPr>
+                      <wps:txbx>
+                        <w:txbxContent>
+                          <w:p>
+                            <w:pPr>
+                              <w:jc w:val="center"/>
+                              <w:rPr>
+                                <w:rFonts w:asciiTheme="minorHAnsi" w:hAnsiTheme="minorHAnsi"/>
+                                <w:i/>
+                                <w:sz w:val="20"/>
+                                <w:lang w:val="bg-BG"/>
+                              </w:rPr>
+                            </w:pPr>
+                            <w:r>
+                              <w:rPr>
+                                <w:rFonts w:asciiTheme="minorHAnsi" w:hAnsiTheme="minorHAnsi"/>
+                                <w:i/>
+                                <w:sz w:val="20"/>
+                                <w:lang w:val="bg-BG"/>
+                              </w:rPr>
+                              <w:t xml:space="preserve">Фиг </w:t>
+                            </w:r>
+                            <w:r>
+                              <w:rPr>
+                                <w:rFonts w:asciiTheme="minorHAnsi" w:hAnsiTheme="minorHAnsi"/>
+                                <w:i/>
+                                <w:sz w:val="20"/>
+                                <w:lang w:val="bg-BG"/>
+                              </w:rPr>
+                              <w:t>2</w:t>
+                            </w:r>
+                            <w:r>
+                              <w:rPr>
+                                <w:rFonts w:asciiTheme="minorHAnsi" w:hAnsiTheme="minorHAnsi"/>
+                                <w:i/>
+                                <w:sz w:val="20"/>
+                                <w:lang w:val="bg-BG"/>
+                              </w:rPr>
+                              <w:t>.</w:t>
+                            </w:r>
+                            <w:r>
+                              <w:rPr>
+                                <w:rFonts w:asciiTheme="minorHAnsi" w:hAnsiTheme="minorHAnsi"/>
+                                <w:i/>
+                                <w:sz w:val="20"/>
+                              </w:rPr>
+                              <w:t xml:space="preserve">4 Paint.net </w:t>
+                            </w:r>
+                            <w:r>
+                              <w:rPr>
+                                <w:rFonts w:asciiTheme="minorHAnsi" w:hAnsiTheme="minorHAnsi"/>
+                                <w:i/>
+                                <w:sz w:val="20"/>
+                                <w:lang w:val="bg-BG"/>
+                              </w:rPr>
+                              <w:t>лого</w:t>
+                            </w:r>
+                          </w:p>
+                        </w:txbxContent>
+                      </wps:txbx>
+                      <wps:bodyPr rot="0" vert="horz" wrap="square" lIns="91440" tIns="45720" rIns="91440" bIns="45720" anchor="t" anchorCtr="0">
+                        <a:spAutoFit/>
+                      </wps:bodyPr>
+                    </wps:wsp>
+                  </a:graphicData>
+                </a:graphic>
+                <wp14:sizeRelH relativeFrom="margin">
+                  <wp14:pctWidth>0</wp14:pctWidth>
+                </wp14:sizeRelH>
+                <wp14:sizeRelV relativeFrom="margin">
+                  <wp14:pctHeight>20000</wp14:pctHeight>
+                </wp14:sizeRelV>
+              </wp:anchor>
+            </w:drawing>
+          </mc:Choice>
+          <mc:Fallback>
+            <w:pict>
+              <v:shape w14:anchorId="491EF294" id="_x0000_s1055" type="#_x0000_t202" style="position:absolute;margin-left:106.6pt;margin-top:62.8pt;width:247.9pt;height:110.6pt;z-index:251722752;visibility:visible;mso-wrap-style:square;mso-width-percent:0;mso-height-percent:200;mso-wrap-distance-left:9pt;mso-wrap-distance-top:3.6pt;mso-wrap-distance-right:9pt;mso-wrap-distance-bottom:3.6pt;mso-position-horizontal:absolute;mso-position-horizontal-relative:margin;mso-position-vertical:absolute;mso-position-vertical-relative:text;mso-width-percent:0;mso-height-percent:200;mso-width-relative:margin;mso-height-relative:margin;v-text-anchor:top" o:gfxdata="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" filled="f" stroked="f">
+                <v:textbox style="mso-fit-shape-to-text:t">
+                  <w:txbxContent>
+                    <w:p>
+                      <w:pPr>
+                        <w:jc w:val="center"/>
+                        <w:rPr>
+                          <w:rFonts w:asciiTheme="minorHAnsi" w:hAnsiTheme="minorHAnsi"/>
+                          <w:i/>
+                          <w:sz w:val="20"/>
+                          <w:lang w:val="bg-BG"/>
+                        </w:rPr>
+                      </w:pPr>
+                      <w:r>
+                        <w:rPr>
+                          <w:rFonts w:asciiTheme="minorHAnsi" w:hAnsiTheme="minorHAnsi"/>
+                          <w:i/>
+                          <w:sz w:val="20"/>
+                          <w:lang w:val="bg-BG"/>
+                        </w:rPr>
+                        <w:t xml:space="preserve">Фиг </w:t>
+                      </w:r>
+                      <w:r>
+                        <w:rPr>
+                          <w:rFonts w:asciiTheme="minorHAnsi" w:hAnsiTheme="minorHAnsi"/>
+                          <w:i/>
+                          <w:sz w:val="20"/>
+                          <w:lang w:val="bg-BG"/>
+                        </w:rPr>
+                        <w:t>2</w:t>
+                      </w:r>
+                      <w:r>
+                        <w:rPr>
+                          <w:rFonts w:asciiTheme="minorHAnsi" w:hAnsiTheme="minorHAnsi"/>
+                          <w:i/>
+                          <w:sz w:val="20"/>
+                          <w:lang w:val="bg-BG"/>
+                        </w:rPr>
+                        <w:t>.</w:t>
+                      </w:r>
+                      <w:r>
+                        <w:rPr>
+                          <w:rFonts w:asciiTheme="minorHAnsi" w:hAnsiTheme="minorHAnsi"/>
+                          <w:i/>
+                          <w:sz w:val="20"/>
+                        </w:rPr>
+                        <w:t xml:space="preserve">4 Paint.net </w:t>
+                      </w:r>
+                      <w:r>
+                        <w:rPr>
+                          <w:rFonts w:asciiTheme="minorHAnsi" w:hAnsiTheme="minorHAnsi"/>
+                          <w:i/>
+                          <w:sz w:val="20"/>
+                          <w:lang w:val="bg-BG"/>
+                        </w:rPr>
+                        <w:t>лого</w:t>
+                      </w:r>
+                    </w:p>
+                  </w:txbxContent>
+                </v:textbox>
+                <w10:wrap type="square" anchorx="margin"/>
+              </v:shape>
+            </w:pict>
+          </mc:Fallback>
+        </mc:AlternateContent>
+      </w:r>
+    </w:p>
+    <w:p>
+      <w:pPr>
+        <w:rPr>
+          <w:rFonts w:asciiTheme="majorHAnsi" w:hAnsiTheme="majorHAnsi" w:cstheme="majorHAnsi"/>
+          <w:b/>
+          <w:sz w:val="28"/>
+          <w:lang w:val="bg-BG"/>
+        </w:rPr>
+      </w:pPr>
+    </w:p>
+    <w:p>
+      <w:pPr>
+        <w:ind w:firstLine="360"/>
+        <w:jc w:val="both"/>
+        <w:rPr>
+          <w:rFonts w:asciiTheme="majorHAnsi" w:hAnsiTheme="majorHAnsi" w:cstheme="majorHAnsi"/>
+          <w:sz w:val="28"/>
+          <w:lang w:val="bg-BG"/>
+        </w:rPr>
+      </w:pPr>
+      <w:r>
+        <w:rPr>
+          <w:rFonts w:asciiTheme="majorHAnsi" w:hAnsiTheme="majorHAnsi" w:cstheme="majorHAnsi"/>
+          <w:sz w:val="28"/>
+        </w:rPr>
+        <w:t xml:space="preserve">Paint.net </w:t>
+      </w:r>
+      <w:r>
+        <w:rPr>
+          <w:rFonts w:asciiTheme="majorHAnsi" w:hAnsiTheme="majorHAnsi" w:cstheme="majorHAnsi"/>
+          <w:sz w:val="28"/>
+          <w:lang w:val="bg-BG"/>
+        </w:rPr>
+        <w:t xml:space="preserve">е безплатен редактор на растерна графика, разработен на </w:t>
+      </w:r>
+      <w:r>
+        <w:rPr>
+          <w:rFonts w:asciiTheme="majorHAnsi" w:hAnsiTheme="majorHAnsi" w:cstheme="majorHAnsi"/>
+          <w:sz w:val="28"/>
+        </w:rPr>
+        <w:t xml:space="preserve">.NET </w:t>
+      </w:r>
+      <w:r>
+        <w:rPr>
+          <w:rFonts w:asciiTheme="majorHAnsi" w:hAnsiTheme="majorHAnsi" w:cstheme="majorHAnsi"/>
+          <w:sz w:val="28"/>
+          <w:lang w:val="bg-BG"/>
+        </w:rPr>
+        <w:t xml:space="preserve">платформата. От функционална гледна точка той предоставя много повече инструменти от редактора на изображения по подразбиране в </w:t>
+      </w:r>
+      <w:r>
+        <w:rPr>
+          <w:rFonts w:asciiTheme="majorHAnsi" w:hAnsiTheme="majorHAnsi" w:cstheme="majorHAnsi"/>
+          <w:sz w:val="28"/>
+        </w:rPr>
+        <w:t>Windows – “Paint</w:t>
+      </w:r>
+      <w:r>
+        <w:rPr>
+          <w:rFonts w:asciiTheme="majorHAnsi" w:hAnsiTheme="majorHAnsi" w:cstheme="majorHAnsi"/>
+          <w:sz w:val="28"/>
+          <w:lang w:val="bg-BG"/>
+        </w:rPr>
+        <w:t>“</w:t>
+      </w:r>
+      <w:r>
+        <w:rPr>
+          <w:rFonts w:asciiTheme="majorHAnsi" w:hAnsiTheme="majorHAnsi" w:cstheme="majorHAnsi"/>
+          <w:sz w:val="28"/>
+          <w:lang w:val="bg-BG"/>
+        </w:rPr>
+        <w:t>. Това, заедно с малкия му размер и високата производителност, го прави изключително добър за работа с малки и средни проекти.</w:t>
+      </w:r>
+    </w:p>
+    <w:p>
+      <w:pPr>
+        <w:ind w:firstLine="720"/>
+        <w:rPr>
+          <w:rFonts w:asciiTheme="majorHAnsi" w:hAnsiTheme="majorHAnsi" w:cstheme="majorHAnsi"/>
+          <w:sz w:val="28"/>
+          <w:lang w:val="bg-BG"/>
+        </w:rPr>
+      </w:pPr>
+    </w:p>
+    <w:p>
+      <w:pPr>
+        <w:rPr>
+          <w:rFonts w:asciiTheme="majorHAnsi" w:hAnsiTheme="majorHAnsi" w:cstheme="majorHAnsi"/>
+          <w:b/>
+          <w:sz w:val="28"/>
+        </w:rPr>
+      </w:pPr>
+      <w:r>
+        <w:rPr>
+          <w:rFonts w:asciiTheme="majorHAnsi" w:hAnsiTheme="majorHAnsi" w:cstheme="majorHAnsi"/>
+          <w:b/>
+          <w:sz w:val="28"/>
+        </w:rPr>
+        <w:t>(</w:t>
+      </w:r>
+      <w:r>
+        <w:rPr>
+          <w:rFonts w:asciiTheme="majorHAnsi" w:hAnsiTheme="majorHAnsi" w:cstheme="majorHAnsi"/>
+          <w:b/>
+          <w:sz w:val="28"/>
+        </w:rPr>
+        <w:t xml:space="preserve">blender </w:t>
+      </w:r>
+      <w:r>
+        <w:rPr>
+          <w:rFonts w:asciiTheme="majorHAnsi" w:hAnsiTheme="majorHAnsi" w:cstheme="majorHAnsi"/>
+          <w:b/>
+          <w:sz w:val="28"/>
+        </w:rPr>
+        <w:t>if used at all when design comes to place)</w:t>
+      </w:r>
+    </w:p>
+    <w:p>
+      <w:pPr>
+        <w:suppressAutoHyphens w:val="0"/>
+        <w:overflowPunct/>
+        <w:autoSpaceDE/>
+        <w:spacing w:after="160" w:line="259" w:lineRule="auto"/>
+        <w:textAlignment w:val="auto"/>
+        <w:rPr>
+          <w:rFonts w:asciiTheme="majorHAnsi" w:hAnsiTheme="majorHAnsi" w:cstheme="majorHAnsi"/>
+          <w:b/>
+          <w:sz w:val="28"/>
+        </w:rPr>
+      </w:pPr>
+      <w:r>
+        <w:rPr>
+          <w:rFonts w:asciiTheme="majorHAnsi" w:hAnsiTheme="majorHAnsi" w:cstheme="majorHAnsi"/>
+          <w:b/>
+          <w:sz w:val="28"/>
+        </w:rPr>
+        <w:br w:type="page"/>
+      </w:r>
+    </w:p>
+    <w:p>
+      <w:pPr>
+        <w:pStyle w:val="IntenseQuote"/>
+        <w:rPr>
+          <w:rFonts w:asciiTheme="minorHAnsi" w:hAnsiTheme="minorHAnsi"/>
+          <w:b/>
+          <w:sz w:val="32"/>
+          <w:lang w:val="bg-BG"/>
+        </w:rPr>
+      </w:pPr>
+      <w:r>
+        <w:rPr>
+          <w:rFonts w:asciiTheme="minorHAnsi" w:hAnsiTheme="minorHAnsi"/>
+          <w:b/>
+          <w:sz w:val="32"/>
+          <w:lang w:val="bg-BG"/>
+        </w:rPr>
+        <w:lastRenderedPageBreak/>
+        <w:t>ТРЕТА</w:t>
+      </w:r>
+      <w:r>
+        <w:rPr>
+          <w:rFonts w:asciiTheme="minorHAnsi" w:hAnsiTheme="minorHAnsi"/>
+          <w:b/>
+          <w:sz w:val="32"/>
+          <w:lang w:val="bg-BG"/>
+        </w:rPr>
+        <w:t xml:space="preserve"> ГЛАВА</w:t>
+      </w:r>
+    </w:p>
+    <w:p>
+      <w:pPr>
+        <w:pStyle w:val="IntenseQuote"/>
+      </w:pPr>
+      <w:r>
+        <w:rPr>
+          <w:lang w:val="bg-BG"/>
+        </w:rPr>
+        <w:t xml:space="preserve">Програмна реализация на </w:t>
+      </w:r>
+      <w:r>
+        <w:t>“Axyno”</w:t>
+      </w:r>
+    </w:p>
+    <w:p>
+      <w:pPr>
+        <w:pStyle w:val="ListParagraph"/>
+        <w:numPr>
+          <w:ilvl w:val="0"/>
+          <w:numId w:val="10"/>
+        </w:numPr>
+        <w:rPr>
+          <w:rFonts w:asciiTheme="majorHAnsi" w:hAnsiTheme="majorHAnsi" w:cstheme="majorHAnsi"/>
+          <w:b/>
+          <w:sz w:val="28"/>
+        </w:rPr>
+      </w:pPr>
+      <w:r>
+        <w:rPr>
+          <w:rFonts w:asciiTheme="majorHAnsi" w:hAnsiTheme="majorHAnsi" w:cstheme="majorHAnsi"/>
+          <w:b/>
+          <w:sz w:val="28"/>
+          <w:lang w:val="bg-BG"/>
+        </w:rPr>
+        <w:t>Архитектура на приложението</w:t>
       </w:r>
     </w:p>
     <w:p>
@@ -12146,45 +12516,2752 @@
         <w:pStyle w:val="ListParagraph"/>
         <w:numPr>
           <w:ilvl w:val="1"/>
-          <w:numId w:val="7"/>
+          <w:numId w:val="10"/>
         </w:numPr>
         <w:rPr>
           <w:rFonts w:asciiTheme="majorHAnsi" w:hAnsiTheme="majorHAnsi" w:cstheme="majorHAnsi"/>
           <w:b/>
           <w:sz w:val="28"/>
-          <w:lang w:val="bg-BG"/>
-        </w:rPr>
-      </w:pPr>
-      <w:r>
-        <w:rPr>
-          <w:rFonts w:asciiTheme="majorHAnsi" w:hAnsiTheme="majorHAnsi" w:cstheme="majorHAnsi"/>
-          <w:b/>
-          <w:sz w:val="28"/>
-          <w:lang w:val="bg-BG"/>
+        </w:rPr>
+      </w:pPr>
+      <w:r>
+        <w:rPr>
+          <w:rFonts w:asciiTheme="majorHAnsi" w:hAnsiTheme="majorHAnsi" w:cstheme="majorHAnsi"/>
+          <w:b/>
+          <w:sz w:val="28"/>
+          <w:lang w:val="bg-BG"/>
+        </w:rPr>
+        <w:t xml:space="preserve"> Типове обекти за построяване</w:t>
+      </w:r>
+    </w:p>
+    <w:p>
+      <w:pPr>
+        <w:rPr>
+          <w:rFonts w:asciiTheme="majorHAnsi" w:hAnsiTheme="majorHAnsi" w:cstheme="majorHAnsi"/>
+          <w:b/>
+          <w:sz w:val="28"/>
+        </w:rPr>
+      </w:pPr>
+    </w:p>
+    <w:p>
+      <w:pPr>
+        <w:ind w:firstLine="360"/>
+        <w:jc w:val="both"/>
+        <w:rPr>
+          <w:rFonts w:asciiTheme="majorHAnsi" w:hAnsiTheme="majorHAnsi" w:cstheme="majorHAnsi"/>
+          <w:sz w:val="28"/>
+          <w:lang w:val="bg-BG"/>
+        </w:rPr>
+      </w:pPr>
+      <w:r>
+        <w:rPr>
+          <w:rFonts w:asciiTheme="majorHAnsi" w:hAnsiTheme="majorHAnsi" w:cstheme="majorHAnsi"/>
+          <w:sz w:val="28"/>
+          <w:lang w:val="bg-BG"/>
+        </w:rPr>
+        <w:t>Чертежът бива построен чрез три основни обекта, свързващи се помежду си. Той може да съдържа неограничен брой съставляващи го части.</w:t>
+      </w:r>
+    </w:p>
+    <w:p>
+      <w:pPr>
+        <w:rPr>
+          <w:rFonts w:asciiTheme="majorHAnsi" w:hAnsiTheme="majorHAnsi" w:cstheme="majorHAnsi"/>
+          <w:b/>
+          <w:sz w:val="28"/>
+        </w:rPr>
+      </w:pPr>
+    </w:p>
+    <w:p>
+      <w:pPr>
+        <w:pStyle w:val="ListParagraph"/>
+        <w:numPr>
+          <w:ilvl w:val="2"/>
+          <w:numId w:val="10"/>
+        </w:numPr>
+        <w:rPr>
+          <w:rFonts w:asciiTheme="majorHAnsi" w:hAnsiTheme="majorHAnsi" w:cstheme="majorHAnsi"/>
+          <w:b/>
+          <w:sz w:val="28"/>
+        </w:rPr>
+      </w:pPr>
+      <w:r>
+        <w:rPr>
+          <w:rFonts w:asciiTheme="majorHAnsi" w:hAnsiTheme="majorHAnsi" w:cstheme="majorHAnsi"/>
+          <w:b/>
+          <w:sz w:val="28"/>
+          <w:lang w:val="bg-BG"/>
+        </w:rPr>
+        <w:t>Точка</w:t>
+      </w:r>
+    </w:p>
+    <w:p>
+      <w:pPr>
+        <w:ind w:firstLine="720"/>
+        <w:jc w:val="both"/>
+        <w:rPr>
+          <w:rFonts w:asciiTheme="majorHAnsi" w:hAnsiTheme="majorHAnsi" w:cstheme="majorHAnsi"/>
+          <w:sz w:val="28"/>
+          <w:lang w:val="bg-BG"/>
+        </w:rPr>
+      </w:pPr>
+      <w:r>
+        <w:rPr>
+          <w:rFonts w:asciiTheme="majorHAnsi" w:hAnsiTheme="majorHAnsi" w:cstheme="majorHAnsi"/>
+          <w:sz w:val="28"/>
+          <w:lang w:val="bg-BG"/>
+        </w:rPr>
+        <w:t>Точката</w:t>
+      </w:r>
+      <w:r>
+        <w:rPr>
+          <w:rFonts w:asciiTheme="majorHAnsi" w:hAnsiTheme="majorHAnsi" w:cstheme="majorHAnsi"/>
+          <w:sz w:val="28"/>
         </w:rPr>
         <w:t xml:space="preserve"> </w:t>
       </w:r>
       <w:r>
         <w:rPr>
           <w:rFonts w:asciiTheme="majorHAnsi" w:hAnsiTheme="majorHAnsi" w:cstheme="majorHAnsi"/>
-          <w:b/>
-          <w:sz w:val="28"/>
-        </w:rPr>
-        <w:t xml:space="preserve">Paint.net </w:t>
-      </w:r>
-      <w:r>
-        <w:rPr>
-          <w:rFonts w:asciiTheme="majorHAnsi" w:hAnsiTheme="majorHAnsi" w:cstheme="majorHAnsi"/>
-          <w:b/>
-          <w:sz w:val="28"/>
-          <w:lang w:val="bg-BG"/>
-        </w:rPr>
-        <w:t xml:space="preserve">графичен редактор </w:t>
-      </w:r>
+          <w:sz w:val="28"/>
+          <w:lang w:val="bg-BG"/>
+        </w:rPr>
+        <w:t xml:space="preserve">представлява единична позиция в триизмерното пространство. Тя съдържа информация за съответните си координати по трите оси и </w:t>
+      </w:r>
+      <w:r>
+        <w:rPr>
+          <w:rFonts w:asciiTheme="majorHAnsi" w:hAnsiTheme="majorHAnsi" w:cstheme="majorHAnsi"/>
+          <w:sz w:val="28"/>
+          <w:lang w:val="bg-BG"/>
+        </w:rPr>
+        <w:t xml:space="preserve">в приложението </w:t>
+      </w:r>
+      <w:r>
+        <w:rPr>
+          <w:rFonts w:asciiTheme="majorHAnsi" w:hAnsiTheme="majorHAnsi" w:cstheme="majorHAnsi"/>
+          <w:sz w:val="28"/>
+          <w:lang w:val="bg-BG"/>
+        </w:rPr>
+        <w:t xml:space="preserve">бива репрезентирана </w:t>
+      </w:r>
+      <w:r>
+        <w:rPr>
+          <w:rFonts w:asciiTheme="majorHAnsi" w:hAnsiTheme="majorHAnsi" w:cstheme="majorHAnsi"/>
+          <w:sz w:val="28"/>
+          <w:lang w:val="bg-BG"/>
+        </w:rPr>
+        <w:t>като сфера.</w:t>
+      </w:r>
+    </w:p>
+    <w:p>
+      <w:pPr>
+        <w:ind w:firstLine="720"/>
+        <w:jc w:val="both"/>
+        <w:rPr>
+          <w:rFonts w:asciiTheme="majorHAnsi" w:hAnsiTheme="majorHAnsi" w:cstheme="majorHAnsi"/>
+          <w:sz w:val="28"/>
+          <w:lang w:val="bg-BG"/>
+        </w:rPr>
+      </w:pPr>
+      <w:r>
+        <w:rPr>
+          <w:rFonts w:asciiTheme="majorHAnsi" w:hAnsiTheme="majorHAnsi" w:cstheme="majorHAnsi"/>
+          <w:sz w:val="28"/>
+          <w:lang w:val="bg-BG"/>
+        </w:rPr>
+        <w:t>Използва се за да обуславя определена линия. Към една точка могат да бъдат свързани безброй много прави.</w:t>
+      </w:r>
+    </w:p>
+    <w:p>
+      <w:pPr>
+        <w:rPr>
+          <w:rFonts w:asciiTheme="majorHAnsi" w:hAnsiTheme="majorHAnsi" w:cstheme="majorHAnsi"/>
+          <w:b/>
+          <w:sz w:val="28"/>
+        </w:rPr>
+      </w:pPr>
+    </w:p>
+    <w:p>
+      <w:pPr>
+        <w:pStyle w:val="ListParagraph"/>
+        <w:numPr>
+          <w:ilvl w:val="2"/>
+          <w:numId w:val="10"/>
+        </w:numPr>
+        <w:rPr>
+          <w:rFonts w:asciiTheme="majorHAnsi" w:hAnsiTheme="majorHAnsi" w:cstheme="majorHAnsi"/>
+          <w:b/>
+          <w:sz w:val="28"/>
+        </w:rPr>
+      </w:pPr>
+      <w:r>
+        <w:rPr>
+          <w:rFonts w:asciiTheme="majorHAnsi" w:hAnsiTheme="majorHAnsi" w:cstheme="majorHAnsi"/>
+          <w:b/>
+          <w:sz w:val="28"/>
+          <w:lang w:val="bg-BG"/>
+        </w:rPr>
+        <w:t>Линия</w:t>
+      </w:r>
+    </w:p>
+    <w:p>
+      <w:pPr>
+        <w:ind w:firstLine="720"/>
+        <w:rPr>
+          <w:rFonts w:asciiTheme="majorHAnsi" w:hAnsiTheme="majorHAnsi" w:cstheme="majorHAnsi"/>
+          <w:sz w:val="28"/>
+          <w:lang w:val="bg-BG"/>
+        </w:rPr>
+      </w:pPr>
+      <w:r>
+        <w:rPr>
+          <w:rFonts w:asciiTheme="majorHAnsi" w:hAnsiTheme="majorHAnsi" w:cstheme="majorHAnsi"/>
+          <w:sz w:val="28"/>
+          <w:lang w:val="bg-BG"/>
+        </w:rPr>
+        <w:t>Линията е права, ограничена от две точки. Тя съдържа информация за двете си точки и бива визуализирана като дълъг цилиндър, свързващ ги.</w:t>
+      </w:r>
+    </w:p>
+    <w:p>
+      <w:pPr>
+        <w:ind w:firstLine="720"/>
+        <w:rPr>
+          <w:rFonts w:asciiTheme="majorHAnsi" w:hAnsiTheme="majorHAnsi" w:cstheme="majorHAnsi"/>
+          <w:sz w:val="28"/>
+          <w:lang w:val="bg-BG"/>
+        </w:rPr>
+      </w:pPr>
+      <w:r>
+        <w:rPr>
+          <w:rFonts w:asciiTheme="majorHAnsi" w:hAnsiTheme="majorHAnsi" w:cstheme="majorHAnsi"/>
+          <w:sz w:val="28"/>
+          <w:lang w:val="bg-BG"/>
+        </w:rPr>
+        <w:t>Линията репрезентира определен ръб или права в чертежа, като между две точки може да съществува само една линия.</w:t>
+      </w:r>
+    </w:p>
+    <w:p>
+      <w:pPr>
+        <w:ind w:firstLine="720"/>
+        <w:rPr>
+          <w:rFonts w:asciiTheme="majorHAnsi" w:hAnsiTheme="majorHAnsi" w:cstheme="majorHAnsi"/>
+          <w:sz w:val="28"/>
+          <w:lang w:val="bg-BG"/>
+        </w:rPr>
+      </w:pPr>
+    </w:p>
+    <w:p>
+      <w:pPr>
+        <w:pStyle w:val="ListParagraph"/>
+        <w:numPr>
+          <w:ilvl w:val="2"/>
+          <w:numId w:val="10"/>
+        </w:numPr>
+        <w:rPr>
+          <w:rFonts w:asciiTheme="majorHAnsi" w:hAnsiTheme="majorHAnsi" w:cstheme="majorHAnsi"/>
+          <w:b/>
+          <w:sz w:val="28"/>
+        </w:rPr>
+      </w:pPr>
+      <w:r>
+        <w:rPr>
+          <w:rFonts w:asciiTheme="majorHAnsi" w:hAnsiTheme="majorHAnsi" w:cstheme="majorHAnsi"/>
+          <w:b/>
+          <w:sz w:val="28"/>
+          <w:lang w:val="bg-BG"/>
+        </w:rPr>
+        <w:t>Ъгъл</w:t>
+      </w:r>
+    </w:p>
+    <w:p>
+      <w:pPr>
+        <w:ind w:firstLine="360"/>
+        <w:rPr>
+          <w:rFonts w:asciiTheme="majorHAnsi" w:hAnsiTheme="majorHAnsi" w:cstheme="majorHAnsi"/>
+          <w:sz w:val="28"/>
+          <w:lang w:val="bg-BG"/>
+        </w:rPr>
+      </w:pPr>
+      <w:r>
+        <w:rPr>
+          <w:rFonts w:asciiTheme="majorHAnsi" w:hAnsiTheme="majorHAnsi" w:cstheme="majorHAnsi"/>
+          <w:sz w:val="28"/>
+          <w:lang w:val="bg-BG"/>
+        </w:rPr>
+        <w:t>Ъгълът е геометричен обект, съста</w:t>
+      </w:r>
+      <w:r>
+        <w:rPr>
+          <w:rFonts w:asciiTheme="majorHAnsi" w:hAnsiTheme="majorHAnsi" w:cstheme="majorHAnsi"/>
+          <w:sz w:val="28"/>
+          <w:lang w:val="bg-BG"/>
+        </w:rPr>
+        <w:t>в</w:t>
+      </w:r>
+      <w:r>
+        <w:rPr>
+          <w:rFonts w:asciiTheme="majorHAnsi" w:hAnsiTheme="majorHAnsi" w:cstheme="majorHAnsi"/>
+          <w:sz w:val="28"/>
+          <w:lang w:val="bg-BG"/>
+        </w:rPr>
+        <w:t>ен от две прави с обща начална точка, наричана връх на ъгъла.</w:t>
+      </w:r>
+      <w:r>
+        <w:rPr>
+          <w:rFonts w:asciiTheme="majorHAnsi" w:hAnsiTheme="majorHAnsi" w:cstheme="majorHAnsi"/>
+          <w:sz w:val="28"/>
+          <w:lang w:val="bg-BG"/>
+        </w:rPr>
+        <w:t xml:space="preserve"> Съхранява инфо за двете линии, съставляващи го и в приложението се представя като дъга от едната линия до другата.</w:t>
+      </w:r>
+    </w:p>
+    <w:p>
+      <w:pPr>
+        <w:ind w:firstLine="360"/>
+        <w:rPr>
+          <w:rFonts w:asciiTheme="majorHAnsi" w:hAnsiTheme="majorHAnsi" w:cstheme="majorHAnsi"/>
+          <w:sz w:val="28"/>
+          <w:lang w:val="bg-BG"/>
+        </w:rPr>
+      </w:pPr>
+      <w:r>
+        <w:rPr>
+          <w:rFonts w:asciiTheme="majorHAnsi" w:hAnsiTheme="majorHAnsi" w:cstheme="majorHAnsi"/>
+          <w:sz w:val="28"/>
+          <w:lang w:val="bg-BG"/>
+        </w:rPr>
+        <w:t>Обектът се използва за да се визуализира числената големина на ъгъла, отразяващ степента на завъртане на едната линия около върха, така че тя да съвпадне с другата.</w:t>
+      </w:r>
+    </w:p>
+    <w:p>
+      <w:pPr>
+        <w:ind w:firstLine="360"/>
+        <w:rPr>
+          <w:rFonts w:asciiTheme="majorHAnsi" w:hAnsiTheme="majorHAnsi" w:cstheme="majorHAnsi"/>
+          <w:sz w:val="28"/>
+          <w:lang w:val="bg-BG"/>
+        </w:rPr>
+      </w:pPr>
+    </w:p>
+    <w:p>
+      <w:pPr>
+        <w:pStyle w:val="ListParagraph"/>
+        <w:numPr>
+          <w:ilvl w:val="1"/>
+          <w:numId w:val="10"/>
+        </w:numPr>
+        <w:rPr>
+          <w:rFonts w:asciiTheme="majorHAnsi" w:hAnsiTheme="majorHAnsi" w:cstheme="majorHAnsi"/>
+          <w:b/>
+          <w:sz w:val="28"/>
+        </w:rPr>
+      </w:pPr>
+      <w:r>
+        <w:rPr>
+          <w:rFonts w:asciiTheme="majorHAnsi" w:hAnsiTheme="majorHAnsi" w:cstheme="majorHAnsi"/>
+          <w:b/>
+          <w:sz w:val="28"/>
+          <w:lang w:val="bg-BG"/>
+        </w:rPr>
+        <w:t xml:space="preserve"> Разделение на класовете</w:t>
+      </w:r>
+    </w:p>
+    <w:p>
+      <w:pPr>
+        <w:rPr>
+          <w:rFonts w:asciiTheme="majorHAnsi" w:hAnsiTheme="majorHAnsi" w:cstheme="majorHAnsi"/>
+          <w:b/>
+          <w:sz w:val="28"/>
+        </w:rPr>
+      </w:pPr>
+    </w:p>
+    <w:p>
+      <w:pPr>
+        <w:ind w:firstLine="360"/>
+        <w:rPr>
+          <w:rFonts w:asciiTheme="majorHAnsi" w:hAnsiTheme="majorHAnsi" w:cstheme="majorHAnsi"/>
+          <w:sz w:val="28"/>
+          <w:lang w:val="bg-BG"/>
+        </w:rPr>
+      </w:pPr>
+      <w:r>
+        <w:rPr>
+          <w:rFonts w:asciiTheme="majorHAnsi" w:hAnsiTheme="majorHAnsi" w:cstheme="majorHAnsi"/>
+          <w:sz w:val="28"/>
+          <w:lang w:val="bg-BG"/>
+        </w:rPr>
+        <w:t>Всеки инструмент или действие в програмата си има отделен клас, определящ функциалността им.</w:t>
+      </w:r>
+    </w:p>
+    <w:p>
+      <w:pPr>
+        <w:rPr>
+          <w:rFonts w:asciiTheme="majorHAnsi" w:hAnsiTheme="majorHAnsi" w:cstheme="majorHAnsi"/>
+          <w:b/>
+          <w:sz w:val="28"/>
+        </w:rPr>
+      </w:pPr>
+    </w:p>
+    <w:tbl>
+      <w:tblPr>
+        <w:tblStyle w:val="GridTable2-Accent3"/>
+        <w:tblW w:w="0" w:type="auto"/>
+        <w:tblLook w:val="04A0" w:firstRow="1" w:lastRow="0" w:firstColumn="1" w:lastColumn="0" w:noHBand="0" w:noVBand="1"/>
+      </w:tblPr>
+      <w:tblGrid>
+        <w:gridCol w:w="4675"/>
+        <w:gridCol w:w="4675"/>
+      </w:tblGrid>
+      <w:tr>
+        <w:trPr>
+          <w:cnfStyle w:val="100000000000" w:firstRow="1" w:lastRow="0" w:firstColumn="0" w:lastColumn="0" w:oddVBand="0" w:evenVBand="0" w:oddHBand="0" w:evenHBand="0" w:firstRowFirstColumn="0" w:firstRowLastColumn="0" w:lastRowFirstColumn="0" w:lastRowLastColumn="0"/>
+        </w:trPr>
+        <w:tc>
+          <w:tcPr>
+            <w:cnfStyle w:val="001000000000" w:firstRow="0" w:lastRow="0" w:firstColumn="1" w:lastColumn="0" w:oddVBand="0" w:evenVBand="0" w:oddHBand="0" w:evenHBand="0" w:firstRowFirstColumn="0" w:firstRowLastColumn="0" w:lastRowFirstColumn="0" w:lastRowLastColumn="0"/>
+            <w:tcW w:w="4675" w:type="dxa"/>
+          </w:tcPr>
+          <w:p>
+            <w:pPr>
+              <w:jc w:val="center"/>
+              <w:rPr>
+                <w:rFonts w:asciiTheme="majorHAnsi" w:hAnsiTheme="majorHAnsi" w:cstheme="majorHAnsi"/>
+                <w:sz w:val="28"/>
+                <w:lang w:val="bg-BG"/>
+              </w:rPr>
+            </w:pPr>
+            <w:r>
+              <w:rPr>
+                <w:rFonts w:asciiTheme="majorHAnsi" w:hAnsiTheme="majorHAnsi" w:cstheme="majorHAnsi"/>
+                <w:sz w:val="28"/>
+                <w:lang w:val="bg-BG"/>
+              </w:rPr>
+              <w:lastRenderedPageBreak/>
+              <w:t>Инструмент/Действие</w:t>
+            </w:r>
+          </w:p>
+        </w:tc>
+        <w:tc>
+          <w:tcPr>
+            <w:tcW w:w="4675" w:type="dxa"/>
+          </w:tcPr>
+          <w:p>
+            <w:pPr>
+              <w:jc w:val="center"/>
+              <w:cnfStyle w:val="100000000000" w:firstRow="1" w:lastRow="0" w:firstColumn="0" w:lastColumn="0" w:oddVBand="0" w:evenVBand="0" w:oddHBand="0" w:evenHBand="0" w:firstRowFirstColumn="0" w:firstRowLastColumn="0" w:lastRowFirstColumn="0" w:lastRowLastColumn="0"/>
+              <w:rPr>
+                <w:rFonts w:asciiTheme="majorHAnsi" w:hAnsiTheme="majorHAnsi" w:cstheme="majorHAnsi"/>
+                <w:sz w:val="28"/>
+                <w:lang w:val="bg-BG"/>
+              </w:rPr>
+            </w:pPr>
+            <w:r>
+              <w:rPr>
+                <w:rFonts w:asciiTheme="majorHAnsi" w:hAnsiTheme="majorHAnsi" w:cstheme="majorHAnsi"/>
+                <w:sz w:val="28"/>
+                <w:lang w:val="bg-BG"/>
+              </w:rPr>
+              <w:t>Съответстващ клас</w:t>
+            </w:r>
+          </w:p>
+        </w:tc>
+      </w:tr>
+      <w:tr>
+        <w:trPr>
+          <w:cnfStyle w:val="000000100000" w:firstRow="0" w:lastRow="0" w:firstColumn="0" w:lastColumn="0" w:oddVBand="0" w:evenVBand="0" w:oddHBand="1" w:evenHBand="0" w:firstRowFirstColumn="0" w:firstRowLastColumn="0" w:lastRowFirstColumn="0" w:lastRowLastColumn="0"/>
+        </w:trPr>
+        <w:tc>
+          <w:tcPr>
+            <w:cnfStyle w:val="001000000000" w:firstRow="0" w:lastRow="0" w:firstColumn="1" w:lastColumn="0" w:oddVBand="0" w:evenVBand="0" w:oddHBand="0" w:evenHBand="0" w:firstRowFirstColumn="0" w:firstRowLastColumn="0" w:lastRowFirstColumn="0" w:lastRowLastColumn="0"/>
+            <w:tcW w:w="4675" w:type="dxa"/>
+          </w:tcPr>
+          <w:p>
+            <w:pPr>
+              <w:jc w:val="center"/>
+              <w:rPr>
+                <w:rFonts w:asciiTheme="majorHAnsi" w:hAnsiTheme="majorHAnsi" w:cstheme="majorHAnsi"/>
+                <w:b w:val="0"/>
+                <w:sz w:val="28"/>
+                <w:lang w:val="bg-BG"/>
+              </w:rPr>
+            </w:pPr>
+            <w:r>
+              <w:rPr>
+                <w:rFonts w:asciiTheme="majorHAnsi" w:hAnsiTheme="majorHAnsi" w:cstheme="majorHAnsi"/>
+                <w:b w:val="0"/>
+                <w:sz w:val="28"/>
+                <w:lang w:val="bg-BG"/>
+              </w:rPr>
+              <w:t>Инструменти</w:t>
+            </w:r>
+          </w:p>
+        </w:tc>
+        <w:tc>
+          <w:tcPr>
+            <w:tcW w:w="4675" w:type="dxa"/>
+          </w:tcPr>
+          <w:p>
+            <w:pPr>
+              <w:jc w:val="center"/>
+              <w:cnfStyle w:val="000000100000" w:firstRow="0" w:lastRow="0" w:firstColumn="0" w:lastColumn="0" w:oddVBand="0" w:evenVBand="0" w:oddHBand="1" w:evenHBand="0" w:firstRowFirstColumn="0" w:firstRowLastColumn="0" w:lastRowFirstColumn="0" w:lastRowLastColumn="0"/>
+              <w:rPr>
+                <w:rFonts w:asciiTheme="majorHAnsi" w:hAnsiTheme="majorHAnsi" w:cstheme="majorHAnsi"/>
+                <w:sz w:val="28"/>
+              </w:rPr>
+            </w:pPr>
+            <w:r>
+              <w:rPr>
+                <w:rFonts w:asciiTheme="majorHAnsi" w:hAnsiTheme="majorHAnsi" w:cstheme="majorHAnsi"/>
+                <w:sz w:val="28"/>
+              </w:rPr>
+              <w:t>ToolButton.cs</w:t>
+            </w:r>
+          </w:p>
+        </w:tc>
+      </w:tr>
+      <w:tr>
+        <w:tc>
+          <w:tcPr>
+            <w:cnfStyle w:val="001000000000" w:firstRow="0" w:lastRow="0" w:firstColumn="1" w:lastColumn="0" w:oddVBand="0" w:evenVBand="0" w:oddHBand="0" w:evenHBand="0" w:firstRowFirstColumn="0" w:firstRowLastColumn="0" w:lastRowFirstColumn="0" w:lastRowLastColumn="0"/>
+            <w:tcW w:w="4675" w:type="dxa"/>
+          </w:tcPr>
+          <w:p>
+            <w:pPr>
+              <w:jc w:val="center"/>
+              <w:rPr>
+                <w:rFonts w:asciiTheme="majorHAnsi" w:hAnsiTheme="majorHAnsi" w:cstheme="majorHAnsi"/>
+                <w:b w:val="0"/>
+                <w:sz w:val="28"/>
+                <w:lang w:val="bg-BG"/>
+              </w:rPr>
+            </w:pPr>
+            <w:r>
+              <w:rPr>
+                <w:rFonts w:asciiTheme="majorHAnsi" w:hAnsiTheme="majorHAnsi" w:cstheme="majorHAnsi"/>
+                <w:b w:val="0"/>
+                <w:sz w:val="28"/>
+                <w:lang w:val="bg-BG"/>
+              </w:rPr>
+              <w:t>Построяване на линия</w:t>
+            </w:r>
+          </w:p>
+        </w:tc>
+        <w:tc>
+          <w:tcPr>
+            <w:tcW w:w="4675" w:type="dxa"/>
+          </w:tcPr>
+          <w:p>
+            <w:pPr>
+              <w:jc w:val="center"/>
+              <w:cnfStyle w:val="000000000000" w:firstRow="0" w:lastRow="0" w:firstColumn="0" w:lastColumn="0" w:oddVBand="0" w:evenVBand="0" w:oddHBand="0" w:evenHBand="0" w:firstRowFirstColumn="0" w:firstRowLastColumn="0" w:lastRowFirstColumn="0" w:lastRowLastColumn="0"/>
+              <w:rPr>
+                <w:rFonts w:asciiTheme="majorHAnsi" w:hAnsiTheme="majorHAnsi" w:cstheme="majorHAnsi"/>
+                <w:sz w:val="28"/>
+              </w:rPr>
+            </w:pPr>
+            <w:r>
+              <w:rPr>
+                <w:rFonts w:asciiTheme="majorHAnsi" w:hAnsiTheme="majorHAnsi" w:cstheme="majorHAnsi"/>
+                <w:sz w:val="28"/>
+              </w:rPr>
+              <w:t>CreateLine.cs</w:t>
+            </w:r>
+          </w:p>
+        </w:tc>
+      </w:tr>
+      <w:tr>
+        <w:trPr>
+          <w:cnfStyle w:val="000000100000" w:firstRow="0" w:lastRow="0" w:firstColumn="0" w:lastColumn="0" w:oddVBand="0" w:evenVBand="0" w:oddHBand="1" w:evenHBand="0" w:firstRowFirstColumn="0" w:firstRowLastColumn="0" w:lastRowFirstColumn="0" w:lastRowLastColumn="0"/>
+        </w:trPr>
+        <w:tc>
+          <w:tcPr>
+            <w:cnfStyle w:val="001000000000" w:firstRow="0" w:lastRow="0" w:firstColumn="1" w:lastColumn="0" w:oddVBand="0" w:evenVBand="0" w:oddHBand="0" w:evenHBand="0" w:firstRowFirstColumn="0" w:firstRowLastColumn="0" w:lastRowFirstColumn="0" w:lastRowLastColumn="0"/>
+            <w:tcW w:w="4675" w:type="dxa"/>
+          </w:tcPr>
+          <w:p>
+            <w:pPr>
+              <w:jc w:val="center"/>
+              <w:rPr>
+                <w:rFonts w:asciiTheme="majorHAnsi" w:hAnsiTheme="majorHAnsi" w:cstheme="majorHAnsi"/>
+                <w:b w:val="0"/>
+                <w:sz w:val="28"/>
+                <w:lang w:val="bg-BG"/>
+              </w:rPr>
+            </w:pPr>
+            <w:r>
+              <w:rPr>
+                <w:rFonts w:asciiTheme="majorHAnsi" w:hAnsiTheme="majorHAnsi" w:cstheme="majorHAnsi"/>
+                <w:b w:val="0"/>
+                <w:sz w:val="28"/>
+                <w:lang w:val="bg-BG"/>
+              </w:rPr>
+              <w:t>Смяна на цвета</w:t>
+            </w:r>
+          </w:p>
+        </w:tc>
+        <w:tc>
+          <w:tcPr>
+            <w:tcW w:w="4675" w:type="dxa"/>
+          </w:tcPr>
+          <w:p>
+            <w:pPr>
+              <w:jc w:val="center"/>
+              <w:cnfStyle w:val="000000100000" w:firstRow="0" w:lastRow="0" w:firstColumn="0" w:lastColumn="0" w:oddVBand="0" w:evenVBand="0" w:oddHBand="1" w:evenHBand="0" w:firstRowFirstColumn="0" w:firstRowLastColumn="0" w:lastRowFirstColumn="0" w:lastRowLastColumn="0"/>
+              <w:rPr>
+                <w:rFonts w:asciiTheme="majorHAnsi" w:hAnsiTheme="majorHAnsi" w:cstheme="majorHAnsi"/>
+                <w:sz w:val="28"/>
+              </w:rPr>
+            </w:pPr>
+            <w:r>
+              <w:rPr>
+                <w:rFonts w:asciiTheme="majorHAnsi" w:hAnsiTheme="majorHAnsi" w:cstheme="majorHAnsi"/>
+                <w:sz w:val="28"/>
+              </w:rPr>
+              <w:t>ChangeColor</w:t>
+            </w:r>
+            <w:r>
+              <w:rPr>
+                <w:rFonts w:asciiTheme="majorHAnsi" w:hAnsiTheme="majorHAnsi" w:cstheme="majorHAnsi"/>
+                <w:sz w:val="28"/>
+              </w:rPr>
+              <w:t>.cs</w:t>
+            </w:r>
+          </w:p>
+        </w:tc>
+      </w:tr>
+      <w:tr>
+        <w:tc>
+          <w:tcPr>
+            <w:cnfStyle w:val="001000000000" w:firstRow="0" w:lastRow="0" w:firstColumn="1" w:lastColumn="0" w:oddVBand="0" w:evenVBand="0" w:oddHBand="0" w:evenHBand="0" w:firstRowFirstColumn="0" w:firstRowLastColumn="0" w:lastRowFirstColumn="0" w:lastRowLastColumn="0"/>
+            <w:tcW w:w="4675" w:type="dxa"/>
+          </w:tcPr>
+          <w:p>
+            <w:pPr>
+              <w:jc w:val="center"/>
+              <w:rPr>
+                <w:rFonts w:asciiTheme="majorHAnsi" w:hAnsiTheme="majorHAnsi" w:cstheme="majorHAnsi"/>
+                <w:b w:val="0"/>
+                <w:sz w:val="28"/>
+                <w:lang w:val="bg-BG"/>
+              </w:rPr>
+            </w:pPr>
+            <w:r>
+              <w:rPr>
+                <w:rFonts w:asciiTheme="majorHAnsi" w:hAnsiTheme="majorHAnsi" w:cstheme="majorHAnsi"/>
+                <w:b w:val="0"/>
+                <w:sz w:val="28"/>
+                <w:lang w:val="bg-BG"/>
+              </w:rPr>
+              <w:t>Смяна на типа на линията</w:t>
+            </w:r>
+          </w:p>
+        </w:tc>
+        <w:tc>
+          <w:tcPr>
+            <w:tcW w:w="4675" w:type="dxa"/>
+          </w:tcPr>
+          <w:p>
+            <w:pPr>
+              <w:jc w:val="center"/>
+              <w:cnfStyle w:val="000000000000" w:firstRow="0" w:lastRow="0" w:firstColumn="0" w:lastColumn="0" w:oddVBand="0" w:evenVBand="0" w:oddHBand="0" w:evenHBand="0" w:firstRowFirstColumn="0" w:firstRowLastColumn="0" w:lastRowFirstColumn="0" w:lastRowLastColumn="0"/>
+              <w:rPr>
+                <w:rFonts w:asciiTheme="majorHAnsi" w:hAnsiTheme="majorHAnsi" w:cstheme="majorHAnsi"/>
+                <w:sz w:val="28"/>
+              </w:rPr>
+            </w:pPr>
+            <w:r>
+              <w:rPr>
+                <w:rFonts w:asciiTheme="majorHAnsi" w:hAnsiTheme="majorHAnsi" w:cstheme="majorHAnsi"/>
+                <w:sz w:val="28"/>
+              </w:rPr>
+              <w:t>Chang</w:t>
+            </w:r>
+            <w:r>
+              <w:rPr>
+                <w:rFonts w:asciiTheme="majorHAnsi" w:hAnsiTheme="majorHAnsi" w:cstheme="majorHAnsi"/>
+                <w:sz w:val="28"/>
+              </w:rPr>
+              <w:t>eLineType</w:t>
+            </w:r>
+            <w:r>
+              <w:rPr>
+                <w:rFonts w:asciiTheme="majorHAnsi" w:hAnsiTheme="majorHAnsi" w:cstheme="majorHAnsi"/>
+                <w:sz w:val="28"/>
+              </w:rPr>
+              <w:t>.cs</w:t>
+            </w:r>
+          </w:p>
+        </w:tc>
+      </w:tr>
+      <w:tr>
+        <w:trPr>
+          <w:cnfStyle w:val="000000100000" w:firstRow="0" w:lastRow="0" w:firstColumn="0" w:lastColumn="0" w:oddVBand="0" w:evenVBand="0" w:oddHBand="1" w:evenHBand="0" w:firstRowFirstColumn="0" w:firstRowLastColumn="0" w:lastRowFirstColumn="0" w:lastRowLastColumn="0"/>
+        </w:trPr>
+        <w:tc>
+          <w:tcPr>
+            <w:cnfStyle w:val="001000000000" w:firstRow="0" w:lastRow="0" w:firstColumn="1" w:lastColumn="0" w:oddVBand="0" w:evenVBand="0" w:oddHBand="0" w:evenHBand="0" w:firstRowFirstColumn="0" w:firstRowLastColumn="0" w:lastRowFirstColumn="0" w:lastRowLastColumn="0"/>
+            <w:tcW w:w="4675" w:type="dxa"/>
+          </w:tcPr>
+          <w:p>
+            <w:pPr>
+              <w:jc w:val="center"/>
+              <w:rPr>
+                <w:rFonts w:asciiTheme="majorHAnsi" w:hAnsiTheme="majorHAnsi" w:cstheme="majorHAnsi"/>
+                <w:b w:val="0"/>
+                <w:sz w:val="28"/>
+                <w:lang w:val="bg-BG"/>
+              </w:rPr>
+            </w:pPr>
+            <w:r>
+              <w:rPr>
+                <w:rFonts w:asciiTheme="majorHAnsi" w:hAnsiTheme="majorHAnsi" w:cstheme="majorHAnsi"/>
+                <w:b w:val="0"/>
+                <w:sz w:val="28"/>
+                <w:lang w:val="bg-BG"/>
+              </w:rPr>
+              <w:t>Делене на линия</w:t>
+            </w:r>
+          </w:p>
+        </w:tc>
+        <w:tc>
+          <w:tcPr>
+            <w:tcW w:w="4675" w:type="dxa"/>
+          </w:tcPr>
+          <w:p>
+            <w:pPr>
+              <w:jc w:val="center"/>
+              <w:cnfStyle w:val="000000100000" w:firstRow="0" w:lastRow="0" w:firstColumn="0" w:lastColumn="0" w:oddVBand="0" w:evenVBand="0" w:oddHBand="1" w:evenHBand="0" w:firstRowFirstColumn="0" w:firstRowLastColumn="0" w:lastRowFirstColumn="0" w:lastRowLastColumn="0"/>
+              <w:rPr>
+                <w:rFonts w:asciiTheme="majorHAnsi" w:hAnsiTheme="majorHAnsi" w:cstheme="majorHAnsi"/>
+                <w:sz w:val="28"/>
+              </w:rPr>
+            </w:pPr>
+            <w:r>
+              <w:rPr>
+                <w:rFonts w:asciiTheme="majorHAnsi" w:hAnsiTheme="majorHAnsi" w:cstheme="majorHAnsi"/>
+                <w:sz w:val="28"/>
+              </w:rPr>
+              <w:t>Subdi</w:t>
+            </w:r>
+            <w:r>
+              <w:rPr>
+                <w:rFonts w:asciiTheme="majorHAnsi" w:hAnsiTheme="majorHAnsi" w:cstheme="majorHAnsi"/>
+                <w:sz w:val="28"/>
+              </w:rPr>
+              <w:t>videLine.cs</w:t>
+            </w:r>
+          </w:p>
+        </w:tc>
+      </w:tr>
+      <w:tr>
+        <w:tc>
+          <w:tcPr>
+            <w:cnfStyle w:val="001000000000" w:firstRow="0" w:lastRow="0" w:firstColumn="1" w:lastColumn="0" w:oddVBand="0" w:evenVBand="0" w:oddHBand="0" w:evenHBand="0" w:firstRowFirstColumn="0" w:firstRowLastColumn="0" w:lastRowFirstColumn="0" w:lastRowLastColumn="0"/>
+            <w:tcW w:w="4675" w:type="dxa"/>
+          </w:tcPr>
+          <w:p>
+            <w:pPr>
+              <w:jc w:val="center"/>
+              <w:rPr>
+                <w:rFonts w:asciiTheme="majorHAnsi" w:hAnsiTheme="majorHAnsi" w:cstheme="majorHAnsi"/>
+                <w:b w:val="0"/>
+                <w:sz w:val="28"/>
+                <w:lang w:val="bg-BG"/>
+              </w:rPr>
+            </w:pPr>
+            <w:r>
+              <w:rPr>
+                <w:rFonts w:asciiTheme="majorHAnsi" w:hAnsiTheme="majorHAnsi" w:cstheme="majorHAnsi"/>
+                <w:b w:val="0"/>
+                <w:sz w:val="28"/>
+                <w:lang w:val="bg-BG"/>
+              </w:rPr>
+              <w:t>Построяване на перпендикуляр</w:t>
+            </w:r>
+          </w:p>
+        </w:tc>
+        <w:tc>
+          <w:tcPr>
+            <w:tcW w:w="4675" w:type="dxa"/>
+          </w:tcPr>
+          <w:p>
+            <w:pPr>
+              <w:jc w:val="center"/>
+              <w:cnfStyle w:val="000000000000" w:firstRow="0" w:lastRow="0" w:firstColumn="0" w:lastColumn="0" w:oddVBand="0" w:evenVBand="0" w:oddHBand="0" w:evenHBand="0" w:firstRowFirstColumn="0" w:firstRowLastColumn="0" w:lastRowFirstColumn="0" w:lastRowLastColumn="0"/>
+              <w:rPr>
+                <w:rFonts w:asciiTheme="majorHAnsi" w:hAnsiTheme="majorHAnsi" w:cstheme="majorHAnsi"/>
+                <w:sz w:val="28"/>
+              </w:rPr>
+            </w:pPr>
+            <w:r>
+              <w:rPr>
+                <w:rFonts w:asciiTheme="majorHAnsi" w:hAnsiTheme="majorHAnsi" w:cstheme="majorHAnsi"/>
+                <w:sz w:val="28"/>
+              </w:rPr>
+              <w:t>CreatePerpendicular.cs</w:t>
+            </w:r>
+          </w:p>
+        </w:tc>
+      </w:tr>
+      <w:tr>
+        <w:trPr>
+          <w:cnfStyle w:val="000000100000" w:firstRow="0" w:lastRow="0" w:firstColumn="0" w:lastColumn="0" w:oddVBand="0" w:evenVBand="0" w:oddHBand="1" w:evenHBand="0" w:firstRowFirstColumn="0" w:firstRowLastColumn="0" w:lastRowFirstColumn="0" w:lastRowLastColumn="0"/>
+        </w:trPr>
+        <w:tc>
+          <w:tcPr>
+            <w:cnfStyle w:val="001000000000" w:firstRow="0" w:lastRow="0" w:firstColumn="1" w:lastColumn="0" w:oddVBand="0" w:evenVBand="0" w:oddHBand="0" w:evenHBand="0" w:firstRowFirstColumn="0" w:firstRowLastColumn="0" w:lastRowFirstColumn="0" w:lastRowLastColumn="0"/>
+            <w:tcW w:w="4675" w:type="dxa"/>
+          </w:tcPr>
+          <w:p>
+            <w:pPr>
+              <w:jc w:val="center"/>
+              <w:rPr>
+                <w:rFonts w:asciiTheme="majorHAnsi" w:hAnsiTheme="majorHAnsi" w:cstheme="majorHAnsi"/>
+                <w:b w:val="0"/>
+                <w:sz w:val="28"/>
+                <w:lang w:val="bg-BG"/>
+              </w:rPr>
+            </w:pPr>
+            <w:r>
+              <w:rPr>
+                <w:rFonts w:asciiTheme="majorHAnsi" w:hAnsiTheme="majorHAnsi" w:cstheme="majorHAnsi"/>
+                <w:b w:val="0"/>
+                <w:sz w:val="28"/>
+                <w:lang w:val="bg-BG"/>
+              </w:rPr>
+              <w:t>Построяване на ъгъл</w:t>
+            </w:r>
+          </w:p>
+        </w:tc>
+        <w:tc>
+          <w:tcPr>
+            <w:tcW w:w="4675" w:type="dxa"/>
+          </w:tcPr>
+          <w:p>
+            <w:pPr>
+              <w:jc w:val="center"/>
+              <w:cnfStyle w:val="000000100000" w:firstRow="0" w:lastRow="0" w:firstColumn="0" w:lastColumn="0" w:oddVBand="0" w:evenVBand="0" w:oddHBand="1" w:evenHBand="0" w:firstRowFirstColumn="0" w:firstRowLastColumn="0" w:lastRowFirstColumn="0" w:lastRowLastColumn="0"/>
+              <w:rPr>
+                <w:rFonts w:asciiTheme="majorHAnsi" w:hAnsiTheme="majorHAnsi" w:cstheme="majorHAnsi"/>
+                <w:sz w:val="28"/>
+              </w:rPr>
+            </w:pPr>
+            <w:r>
+              <w:rPr>
+                <w:rFonts w:asciiTheme="majorHAnsi" w:hAnsiTheme="majorHAnsi" w:cstheme="majorHAnsi"/>
+                <w:sz w:val="28"/>
+              </w:rPr>
+              <w:t>CreateAngle.cs</w:t>
+            </w:r>
+          </w:p>
+        </w:tc>
+      </w:tr>
+      <w:tr>
+        <w:tc>
+          <w:tcPr>
+            <w:cnfStyle w:val="001000000000" w:firstRow="0" w:lastRow="0" w:firstColumn="1" w:lastColumn="0" w:oddVBand="0" w:evenVBand="0" w:oddHBand="0" w:evenHBand="0" w:firstRowFirstColumn="0" w:firstRowLastColumn="0" w:lastRowFirstColumn="0" w:lastRowLastColumn="0"/>
+            <w:tcW w:w="4675" w:type="dxa"/>
+          </w:tcPr>
+          <w:p>
+            <w:pPr>
+              <w:jc w:val="center"/>
+              <w:rPr>
+                <w:rFonts w:asciiTheme="majorHAnsi" w:hAnsiTheme="majorHAnsi" w:cstheme="majorHAnsi"/>
+                <w:b w:val="0"/>
+                <w:sz w:val="28"/>
+                <w:lang w:val="bg-BG"/>
+              </w:rPr>
+            </w:pPr>
+            <w:r>
+              <w:rPr>
+                <w:rFonts w:asciiTheme="majorHAnsi" w:hAnsiTheme="majorHAnsi" w:cstheme="majorHAnsi"/>
+                <w:b w:val="0"/>
+                <w:sz w:val="28"/>
+                <w:lang w:val="bg-BG"/>
+              </w:rPr>
+              <w:t>Разширение на линия</w:t>
+            </w:r>
+          </w:p>
+        </w:tc>
+        <w:tc>
+          <w:tcPr>
+            <w:tcW w:w="4675" w:type="dxa"/>
+          </w:tcPr>
+          <w:p>
+            <w:pPr>
+              <w:jc w:val="center"/>
+              <w:cnfStyle w:val="000000000000" w:firstRow="0" w:lastRow="0" w:firstColumn="0" w:lastColumn="0" w:oddVBand="0" w:evenVBand="0" w:oddHBand="0" w:evenHBand="0" w:firstRowFirstColumn="0" w:firstRowLastColumn="0" w:lastRowFirstColumn="0" w:lastRowLastColumn="0"/>
+              <w:rPr>
+                <w:rFonts w:asciiTheme="majorHAnsi" w:hAnsiTheme="majorHAnsi" w:cstheme="majorHAnsi"/>
+                <w:sz w:val="28"/>
+              </w:rPr>
+            </w:pPr>
+            <w:r>
+              <w:rPr>
+                <w:rFonts w:asciiTheme="majorHAnsi" w:hAnsiTheme="majorHAnsi" w:cstheme="majorHAnsi"/>
+                <w:sz w:val="28"/>
+              </w:rPr>
+              <w:t>ExpandLine.cs</w:t>
+            </w:r>
+          </w:p>
+        </w:tc>
+      </w:tr>
+      <w:tr>
+        <w:trPr>
+          <w:cnfStyle w:val="000000100000" w:firstRow="0" w:lastRow="0" w:firstColumn="0" w:lastColumn="0" w:oddVBand="0" w:evenVBand="0" w:oddHBand="1" w:evenHBand="0" w:firstRowFirstColumn="0" w:firstRowLastColumn="0" w:lastRowFirstColumn="0" w:lastRowLastColumn="0"/>
+        </w:trPr>
+        <w:tc>
+          <w:tcPr>
+            <w:cnfStyle w:val="001000000000" w:firstRow="0" w:lastRow="0" w:firstColumn="1" w:lastColumn="0" w:oddVBand="0" w:evenVBand="0" w:oddHBand="0" w:evenHBand="0" w:firstRowFirstColumn="0" w:firstRowLastColumn="0" w:lastRowFirstColumn="0" w:lastRowLastColumn="0"/>
+            <w:tcW w:w="4675" w:type="dxa"/>
+          </w:tcPr>
+          <w:p>
+            <w:pPr>
+              <w:jc w:val="center"/>
+              <w:rPr>
+                <w:rFonts w:asciiTheme="majorHAnsi" w:hAnsiTheme="majorHAnsi" w:cstheme="majorHAnsi"/>
+                <w:b w:val="0"/>
+                <w:sz w:val="28"/>
+                <w:lang w:val="bg-BG"/>
+              </w:rPr>
+            </w:pPr>
+            <w:r>
+              <w:rPr>
+                <w:rFonts w:asciiTheme="majorHAnsi" w:hAnsiTheme="majorHAnsi" w:cstheme="majorHAnsi"/>
+                <w:b w:val="0"/>
+                <w:sz w:val="28"/>
+                <w:lang w:val="bg-BG"/>
+              </w:rPr>
+              <w:t>Изтриване на обект</w:t>
+            </w:r>
+          </w:p>
+        </w:tc>
+        <w:tc>
+          <w:tcPr>
+            <w:tcW w:w="4675" w:type="dxa"/>
+          </w:tcPr>
+          <w:p>
+            <w:pPr>
+              <w:jc w:val="center"/>
+              <w:cnfStyle w:val="000000100000" w:firstRow="0" w:lastRow="0" w:firstColumn="0" w:lastColumn="0" w:oddVBand="0" w:evenVBand="0" w:oddHBand="1" w:evenHBand="0" w:firstRowFirstColumn="0" w:firstRowLastColumn="0" w:lastRowFirstColumn="0" w:lastRowLastColumn="0"/>
+              <w:rPr>
+                <w:rFonts w:asciiTheme="majorHAnsi" w:hAnsiTheme="majorHAnsi" w:cstheme="majorHAnsi"/>
+                <w:sz w:val="28"/>
+              </w:rPr>
+            </w:pPr>
+            <w:r>
+              <w:rPr>
+                <w:rFonts w:asciiTheme="majorHAnsi" w:hAnsiTheme="majorHAnsi" w:cstheme="majorHAnsi"/>
+                <w:sz w:val="28"/>
+              </w:rPr>
+              <w:t>Delete.cs</w:t>
+            </w:r>
+          </w:p>
+        </w:tc>
+      </w:tr>
+      <w:tr>
+        <w:tc>
+          <w:tcPr>
+            <w:cnfStyle w:val="001000000000" w:firstRow="0" w:lastRow="0" w:firstColumn="1" w:lastColumn="0" w:oddVBand="0" w:evenVBand="0" w:oddHBand="0" w:evenHBand="0" w:firstRowFirstColumn="0" w:firstRowLastColumn="0" w:lastRowFirstColumn="0" w:lastRowLastColumn="0"/>
+            <w:tcW w:w="4675" w:type="dxa"/>
+          </w:tcPr>
+          <w:p>
+            <w:pPr>
+              <w:jc w:val="center"/>
+              <w:rPr>
+                <w:rFonts w:asciiTheme="majorHAnsi" w:hAnsiTheme="majorHAnsi" w:cstheme="majorHAnsi"/>
+                <w:b w:val="0"/>
+                <w:sz w:val="28"/>
+                <w:lang w:val="bg-BG"/>
+              </w:rPr>
+            </w:pPr>
+            <w:r>
+              <w:rPr>
+                <w:rFonts w:asciiTheme="majorHAnsi" w:hAnsiTheme="majorHAnsi" w:cstheme="majorHAnsi"/>
+                <w:b w:val="0"/>
+                <w:sz w:val="28"/>
+                <w:lang w:val="bg-BG"/>
+              </w:rPr>
+              <w:t>Избутване на фигура (и сливането ѝ)</w:t>
+            </w:r>
+          </w:p>
+        </w:tc>
+        <w:tc>
+          <w:tcPr>
+            <w:tcW w:w="4675" w:type="dxa"/>
+          </w:tcPr>
+          <w:p>
+            <w:pPr>
+              <w:jc w:val="center"/>
+              <w:cnfStyle w:val="000000000000" w:firstRow="0" w:lastRow="0" w:firstColumn="0" w:lastColumn="0" w:oddVBand="0" w:evenVBand="0" w:oddHBand="0" w:evenHBand="0" w:firstRowFirstColumn="0" w:firstRowLastColumn="0" w:lastRowFirstColumn="0" w:lastRowLastColumn="0"/>
+              <w:rPr>
+                <w:rFonts w:asciiTheme="majorHAnsi" w:hAnsiTheme="majorHAnsi" w:cstheme="majorHAnsi"/>
+                <w:sz w:val="28"/>
+              </w:rPr>
+            </w:pPr>
+            <w:r>
+              <w:rPr>
+                <w:rFonts w:asciiTheme="majorHAnsi" w:hAnsiTheme="majorHAnsi" w:cstheme="majorHAnsi"/>
+                <w:sz w:val="28"/>
+              </w:rPr>
+              <w:t>ExtrudeFace.cs</w:t>
+            </w:r>
+          </w:p>
+        </w:tc>
+      </w:tr>
+    </w:tbl>
+    <w:p>
+      <w:pPr>
+        <w:rPr>
+          <w:rFonts w:asciiTheme="majorHAnsi" w:hAnsiTheme="majorHAnsi" w:cstheme="majorHAnsi"/>
+          <w:b/>
+          <w:sz w:val="28"/>
+        </w:rPr>
+      </w:pPr>
+    </w:p>
+    <w:p>
+      <w:pPr>
+        <w:rPr>
+          <w:rFonts w:asciiTheme="majorHAnsi" w:hAnsiTheme="majorHAnsi" w:cstheme="majorHAnsi"/>
+          <w:b/>
+          <w:sz w:val="28"/>
+        </w:rPr>
+      </w:pPr>
+    </w:p>
+    <w:p>
+      <w:pPr>
+        <w:pStyle w:val="ListParagraph"/>
+        <w:numPr>
+          <w:ilvl w:val="1"/>
+          <w:numId w:val="10"/>
+        </w:numPr>
+        <w:rPr>
+          <w:rFonts w:asciiTheme="majorHAnsi" w:hAnsiTheme="majorHAnsi" w:cstheme="majorHAnsi"/>
+          <w:b/>
+          <w:sz w:val="28"/>
+        </w:rPr>
+      </w:pPr>
+      <w:r>
+        <w:rPr>
+          <w:rFonts w:asciiTheme="majorHAnsi" w:hAnsiTheme="majorHAnsi" w:cstheme="majorHAnsi"/>
+          <w:b/>
+          <w:sz w:val="28"/>
+          <w:lang w:val="bg-BG"/>
+        </w:rPr>
+        <w:t xml:space="preserve"> Главни класове на приложението</w:t>
+      </w:r>
+    </w:p>
+    <w:p>
+      <w:pPr>
+        <w:pStyle w:val="ListParagraph"/>
+        <w:numPr>
+          <w:ilvl w:val="2"/>
+          <w:numId w:val="10"/>
+        </w:numPr>
+        <w:rPr>
+          <w:rFonts w:asciiTheme="majorHAnsi" w:hAnsiTheme="majorHAnsi" w:cstheme="majorHAnsi"/>
+          <w:b/>
+          <w:sz w:val="28"/>
+        </w:rPr>
+      </w:pPr>
+      <w:r>
+        <w:rPr>
+          <w:rFonts w:asciiTheme="majorHAnsi" w:hAnsiTheme="majorHAnsi" w:cstheme="majorHAnsi"/>
+          <w:b/>
+          <w:sz w:val="28"/>
+        </w:rPr>
+        <w:t>Tool.cs</w:t>
+      </w:r>
+    </w:p>
+    <w:p>
+      <w:pPr>
+        <w:rPr>
+          <w:rFonts w:asciiTheme="majorHAnsi" w:hAnsiTheme="majorHAnsi" w:cstheme="majorHAnsi"/>
+          <w:b/>
+          <w:sz w:val="28"/>
+        </w:rPr>
+      </w:pPr>
+    </w:p>
+    <w:p>
+      <w:pPr>
+        <w:rPr>
+          <w:rFonts w:asciiTheme="majorHAnsi" w:hAnsiTheme="majorHAnsi" w:cstheme="majorHAnsi"/>
+          <w:sz w:val="28"/>
+        </w:rPr>
+      </w:pPr>
+      <w:r>
+        <w:rPr>
+          <w:rFonts w:asciiTheme="majorHAnsi" w:hAnsiTheme="majorHAnsi" w:cstheme="majorHAnsi"/>
+          <w:sz w:val="28"/>
+          <w:lang w:val="bg-BG"/>
+        </w:rPr>
+        <w:t xml:space="preserve">Основният клас за всички действия с обекти е </w:t>
+      </w:r>
+      <w:r>
+        <w:rPr>
+          <w:rFonts w:asciiTheme="majorHAnsi" w:hAnsiTheme="majorHAnsi" w:cstheme="majorHAnsi"/>
+          <w:sz w:val="28"/>
+        </w:rPr>
+        <w:t>Tool.cs</w:t>
+      </w:r>
+    </w:p>
+    <w:p>
+      <w:pPr>
+        <w:rPr>
+          <w:rFonts w:asciiTheme="majorHAnsi" w:hAnsiTheme="majorHAnsi" w:cstheme="majorHAnsi"/>
+          <w:b/>
+          <w:sz w:val="28"/>
+        </w:rPr>
+      </w:pPr>
+    </w:p>
+    <w:p>
+      <w:pPr>
+        <w:pStyle w:val="ListParagraph"/>
+        <w:numPr>
+          <w:ilvl w:val="2"/>
+          <w:numId w:val="10"/>
+        </w:numPr>
+        <w:rPr>
+          <w:rFonts w:asciiTheme="majorHAnsi" w:hAnsiTheme="majorHAnsi" w:cstheme="majorHAnsi"/>
+          <w:b/>
+          <w:sz w:val="28"/>
+        </w:rPr>
+      </w:pPr>
+      <w:r>
+        <w:rPr>
+          <w:rFonts w:asciiTheme="majorHAnsi" w:hAnsiTheme="majorHAnsi" w:cstheme="majorHAnsi"/>
+          <w:b/>
+          <w:sz w:val="28"/>
+        </w:rPr>
+        <w:t>CreatedObject.cs</w:t>
+      </w:r>
+    </w:p>
+    <w:p>
+      <w:pPr>
+        <w:pStyle w:val="ListParagraph"/>
+        <w:numPr>
+          <w:ilvl w:val="1"/>
+          <w:numId w:val="10"/>
+        </w:numPr>
+        <w:rPr>
+          <w:rFonts w:asciiTheme="majorHAnsi" w:hAnsiTheme="majorHAnsi" w:cstheme="majorHAnsi"/>
+          <w:b/>
+          <w:sz w:val="28"/>
+        </w:rPr>
+      </w:pPr>
+      <w:r>
+        <w:rPr>
+          <w:rFonts w:asciiTheme="majorHAnsi" w:hAnsiTheme="majorHAnsi" w:cstheme="majorHAnsi"/>
+          <w:b/>
+          <w:sz w:val="28"/>
+          <w:lang w:val="bg-BG"/>
+        </w:rPr>
+        <w:t xml:space="preserve"> Карта на всички класове</w:t>
+      </w:r>
+    </w:p>
+    <w:p>
+      <w:pPr>
+        <w:pStyle w:val="ListParagraph"/>
+        <w:numPr>
+          <w:ilvl w:val="1"/>
+          <w:numId w:val="10"/>
+        </w:numPr>
+        <w:rPr>
+          <w:rFonts w:asciiTheme="majorHAnsi" w:hAnsiTheme="majorHAnsi" w:cstheme="majorHAnsi"/>
+          <w:b/>
+          <w:sz w:val="28"/>
+        </w:rPr>
+      </w:pPr>
+      <w:r>
+        <w:rPr>
+          <w:rFonts w:asciiTheme="majorHAnsi" w:hAnsiTheme="majorHAnsi" w:cstheme="majorHAnsi"/>
+          <w:b/>
+          <w:sz w:val="28"/>
+        </w:rPr>
+        <w:t xml:space="preserve"> </w:t>
+      </w:r>
+      <w:r>
+        <w:rPr>
+          <w:rFonts w:asciiTheme="majorHAnsi" w:hAnsiTheme="majorHAnsi" w:cstheme="majorHAnsi"/>
+          <w:b/>
+          <w:sz w:val="28"/>
+          <w:lang w:val="bg-BG"/>
+        </w:rPr>
+        <w:t xml:space="preserve">Интеграция с </w:t>
+      </w:r>
+      <w:r>
+        <w:rPr>
+          <w:rFonts w:asciiTheme="majorHAnsi" w:hAnsiTheme="majorHAnsi" w:cstheme="majorHAnsi"/>
+          <w:b/>
+          <w:sz w:val="28"/>
+        </w:rPr>
+        <w:t>Cardboard SDK</w:t>
+      </w:r>
+    </w:p>
+    <w:p>
+      <w:pPr>
+        <w:pStyle w:val="ListParagraph"/>
+        <w:numPr>
+          <w:ilvl w:val="0"/>
+          <w:numId w:val="10"/>
+        </w:numPr>
+        <w:rPr>
+          <w:rFonts w:asciiTheme="majorHAnsi" w:hAnsiTheme="majorHAnsi" w:cstheme="majorHAnsi"/>
+          <w:b/>
+          <w:sz w:val="28"/>
+        </w:rPr>
+      </w:pPr>
+      <w:r>
+        <w:rPr>
+          <w:rFonts w:asciiTheme="majorHAnsi" w:hAnsiTheme="majorHAnsi" w:cstheme="majorHAnsi"/>
+          <w:b/>
+          <w:sz w:val="28"/>
+          <w:lang w:val="bg-BG"/>
+        </w:rPr>
+        <w:t>Графика на приложението</w:t>
+      </w:r>
+    </w:p>
+    <w:p>
+      <w:pPr>
+        <w:pStyle w:val="ListParagraph"/>
+        <w:numPr>
+          <w:ilvl w:val="1"/>
+          <w:numId w:val="10"/>
+        </w:numPr>
+        <w:rPr>
+          <w:rFonts w:asciiTheme="majorHAnsi" w:hAnsiTheme="majorHAnsi" w:cstheme="majorHAnsi"/>
+          <w:b/>
+          <w:sz w:val="28"/>
+        </w:rPr>
+      </w:pPr>
+      <w:r>
+        <w:rPr>
+          <w:rFonts w:asciiTheme="majorHAnsi" w:hAnsiTheme="majorHAnsi" w:cstheme="majorHAnsi"/>
+          <w:b/>
+          <w:sz w:val="28"/>
+          <w:lang w:val="bg-BG"/>
+        </w:rPr>
+        <w:t xml:space="preserve"> Потребителски интерфейс</w:t>
+      </w:r>
+    </w:p>
+    <w:p>
+      <w:pPr>
+        <w:pStyle w:val="ListParagraph"/>
+        <w:numPr>
+          <w:ilvl w:val="1"/>
+          <w:numId w:val="10"/>
+        </w:numPr>
+        <w:rPr>
+          <w:rFonts w:asciiTheme="majorHAnsi" w:hAnsiTheme="majorHAnsi" w:cstheme="majorHAnsi"/>
+          <w:b/>
+          <w:sz w:val="28"/>
+        </w:rPr>
+      </w:pPr>
+      <w:r>
+        <w:rPr>
+          <w:rFonts w:asciiTheme="majorHAnsi" w:hAnsiTheme="majorHAnsi" w:cstheme="majorHAnsi"/>
+          <w:b/>
+          <w:sz w:val="28"/>
+          <w:lang w:val="bg-BG"/>
+        </w:rPr>
+        <w:t xml:space="preserve"> Графично представяне на елементите (</w:t>
+      </w:r>
+      <w:r>
+        <w:rPr>
+          <w:rFonts w:asciiTheme="majorHAnsi" w:hAnsiTheme="majorHAnsi" w:cstheme="majorHAnsi"/>
+          <w:b/>
+          <w:sz w:val="28"/>
+        </w:rPr>
+        <w:t>shaders n such</w:t>
+      </w:r>
+      <w:r>
+        <w:rPr>
+          <w:rFonts w:asciiTheme="majorHAnsi" w:hAnsiTheme="majorHAnsi" w:cstheme="majorHAnsi"/>
+          <w:b/>
+          <w:sz w:val="28"/>
+          <w:lang w:val="bg-BG"/>
+        </w:rPr>
+        <w:t>)</w:t>
+      </w:r>
+    </w:p>
+    <w:p>
+      <w:pPr>
+        <w:pStyle w:val="ListParagraph"/>
+        <w:numPr>
+          <w:ilvl w:val="0"/>
+          <w:numId w:val="10"/>
+        </w:numPr>
+        <w:rPr>
+          <w:rFonts w:asciiTheme="majorHAnsi" w:hAnsiTheme="majorHAnsi" w:cstheme="majorHAnsi"/>
+          <w:b/>
+          <w:sz w:val="28"/>
+        </w:rPr>
+      </w:pPr>
+      <w:r>
+        <w:rPr>
+          <w:rFonts w:asciiTheme="majorHAnsi" w:hAnsiTheme="majorHAnsi" w:cstheme="majorHAnsi"/>
+          <w:b/>
+          <w:sz w:val="28"/>
+          <w:lang w:val="bg-BG"/>
+        </w:rPr>
+        <w:t>Реализация на инструментите</w:t>
+      </w:r>
+      <w:r>
+        <w:rPr>
+          <w:rFonts w:asciiTheme="majorHAnsi" w:hAnsiTheme="majorHAnsi" w:cstheme="majorHAnsi"/>
+          <w:b/>
+          <w:sz w:val="28"/>
+          <w:lang w:val="bg-BG"/>
+        </w:rPr>
+        <w:t xml:space="preserve"> и действията</w:t>
+      </w:r>
+    </w:p>
+    <w:p>
+      <w:pPr>
+        <w:pStyle w:val="ListParagraph"/>
+        <w:numPr>
+          <w:ilvl w:val="1"/>
+          <w:numId w:val="10"/>
+        </w:numPr>
+        <w:rPr>
+          <w:rFonts w:asciiTheme="majorHAnsi" w:hAnsiTheme="majorHAnsi" w:cstheme="majorHAnsi"/>
+          <w:b/>
+          <w:sz w:val="28"/>
+        </w:rPr>
+      </w:pPr>
+      <w:r>
+        <w:rPr>
+          <w:rFonts w:asciiTheme="majorHAnsi" w:hAnsiTheme="majorHAnsi" w:cstheme="majorHAnsi"/>
+          <w:b/>
+          <w:sz w:val="28"/>
+        </w:rPr>
+        <w:t xml:space="preserve"> On-screen buttons</w:t>
+      </w:r>
+    </w:p>
+    <w:p>
+      <w:pPr>
+        <w:pStyle w:val="ListParagraph"/>
+        <w:numPr>
+          <w:ilvl w:val="2"/>
+          <w:numId w:val="10"/>
+        </w:numPr>
+        <w:rPr>
+          <w:rFonts w:asciiTheme="majorHAnsi" w:hAnsiTheme="majorHAnsi" w:cstheme="majorHAnsi"/>
+          <w:b/>
+          <w:sz w:val="28"/>
+        </w:rPr>
+      </w:pPr>
+      <w:r>
+        <w:rPr>
+          <w:rFonts w:asciiTheme="majorHAnsi" w:hAnsiTheme="majorHAnsi" w:cstheme="majorHAnsi"/>
+          <w:b/>
+          <w:sz w:val="28"/>
+          <w:lang w:val="bg-BG"/>
+        </w:rPr>
+        <w:t>Отваряне на меню</w:t>
+      </w:r>
+    </w:p>
+    <w:p>
+      <w:pPr>
+        <w:pStyle w:val="ListParagraph"/>
+        <w:numPr>
+          <w:ilvl w:val="2"/>
+          <w:numId w:val="10"/>
+        </w:numPr>
+        <w:rPr>
+          <w:rFonts w:asciiTheme="majorHAnsi" w:hAnsiTheme="majorHAnsi" w:cstheme="majorHAnsi"/>
+          <w:b/>
+          <w:sz w:val="28"/>
+        </w:rPr>
+      </w:pPr>
+      <w:r>
+        <w:rPr>
+          <w:rFonts w:asciiTheme="majorHAnsi" w:hAnsiTheme="majorHAnsi" w:cstheme="majorHAnsi"/>
+          <w:b/>
+          <w:sz w:val="28"/>
+          <w:lang w:val="bg-BG"/>
+        </w:rPr>
+        <w:t>Избор на инструмент</w:t>
+      </w:r>
+    </w:p>
+    <w:p>
+      <w:pPr>
+        <w:pStyle w:val="ListParagraph"/>
+        <w:numPr>
+          <w:ilvl w:val="2"/>
+          <w:numId w:val="10"/>
+        </w:numPr>
+        <w:rPr>
+          <w:rFonts w:asciiTheme="majorHAnsi" w:hAnsiTheme="majorHAnsi" w:cstheme="majorHAnsi"/>
+          <w:b/>
+          <w:sz w:val="28"/>
+        </w:rPr>
+      </w:pPr>
+      <w:r>
+        <w:rPr>
+          <w:rFonts w:asciiTheme="majorHAnsi" w:hAnsiTheme="majorHAnsi" w:cstheme="majorHAnsi"/>
+          <w:b/>
+          <w:sz w:val="28"/>
+          <w:lang w:val="bg-BG"/>
+        </w:rPr>
+        <w:t>Завъртане на чертежа</w:t>
+      </w:r>
+    </w:p>
+    <w:p>
+      <w:pPr>
+        <w:pStyle w:val="ListParagraph"/>
+        <w:numPr>
+          <w:ilvl w:val="2"/>
+          <w:numId w:val="10"/>
+        </w:numPr>
+        <w:rPr>
+          <w:rFonts w:asciiTheme="majorHAnsi" w:hAnsiTheme="majorHAnsi" w:cstheme="majorHAnsi"/>
+          <w:b/>
+          <w:sz w:val="28"/>
+        </w:rPr>
+      </w:pPr>
+      <w:r>
+        <w:rPr>
+          <w:rFonts w:asciiTheme="majorHAnsi" w:hAnsiTheme="majorHAnsi" w:cstheme="majorHAnsi"/>
+          <w:b/>
+          <w:sz w:val="28"/>
+          <w:lang w:val="bg-BG"/>
+        </w:rPr>
+        <w:t>Клавиатура (</w:t>
+      </w:r>
+      <w:r>
+        <w:rPr>
+          <w:rFonts w:asciiTheme="majorHAnsi" w:hAnsiTheme="majorHAnsi" w:cstheme="majorHAnsi"/>
+          <w:b/>
+          <w:sz w:val="28"/>
+        </w:rPr>
+        <w:t>when ready</w:t>
+      </w:r>
+      <w:r>
+        <w:rPr>
+          <w:rFonts w:asciiTheme="majorHAnsi" w:hAnsiTheme="majorHAnsi" w:cstheme="majorHAnsi"/>
+          <w:b/>
+          <w:sz w:val="28"/>
+          <w:lang w:val="bg-BG"/>
+        </w:rPr>
+        <w:t>)</w:t>
+      </w:r>
+    </w:p>
+    <w:p>
+      <w:pPr>
+        <w:pStyle w:val="ListParagraph"/>
+        <w:numPr>
+          <w:ilvl w:val="1"/>
+          <w:numId w:val="10"/>
+        </w:numPr>
+        <w:rPr>
+          <w:rFonts w:asciiTheme="majorHAnsi" w:hAnsiTheme="majorHAnsi" w:cstheme="majorHAnsi"/>
+          <w:b/>
+          <w:sz w:val="28"/>
+        </w:rPr>
+      </w:pPr>
+      <w:r>
+        <w:rPr>
+          <w:rFonts w:asciiTheme="majorHAnsi" w:hAnsiTheme="majorHAnsi" w:cstheme="majorHAnsi"/>
+          <w:b/>
+          <w:sz w:val="28"/>
+          <w:lang w:val="bg-BG"/>
+        </w:rPr>
+        <w:t xml:space="preserve"> </w:t>
+      </w:r>
+      <w:r>
+        <w:rPr>
+          <w:rFonts w:asciiTheme="majorHAnsi" w:hAnsiTheme="majorHAnsi" w:cstheme="majorHAnsi"/>
+          <w:b/>
+          <w:sz w:val="28"/>
+          <w:lang w:val="bg-BG"/>
+        </w:rPr>
+        <w:t>Инструменти</w:t>
+      </w:r>
+    </w:p>
+    <w:p>
+      <w:pPr>
+        <w:pStyle w:val="ListParagraph"/>
+        <w:numPr>
+          <w:ilvl w:val="2"/>
+          <w:numId w:val="10"/>
+        </w:numPr>
+        <w:rPr>
+          <w:rFonts w:asciiTheme="majorHAnsi" w:hAnsiTheme="majorHAnsi" w:cstheme="majorHAnsi"/>
+          <w:b/>
+          <w:sz w:val="28"/>
+        </w:rPr>
+      </w:pPr>
+      <w:r>
+        <w:rPr>
+          <w:rFonts w:asciiTheme="majorHAnsi" w:hAnsiTheme="majorHAnsi" w:cstheme="majorHAnsi"/>
+          <w:b/>
+          <w:sz w:val="28"/>
+        </w:rPr>
+        <w:t>Select Tool</w:t>
+      </w:r>
+    </w:p>
+    <w:p>
+      <w:pPr>
+        <w:pStyle w:val="ListParagraph"/>
+        <w:numPr>
+          <w:ilvl w:val="2"/>
+          <w:numId w:val="10"/>
+        </w:numPr>
+        <w:rPr>
+          <w:rFonts w:asciiTheme="majorHAnsi" w:hAnsiTheme="majorHAnsi" w:cstheme="majorHAnsi"/>
+          <w:b/>
+          <w:sz w:val="28"/>
+        </w:rPr>
+      </w:pPr>
+      <w:r>
+        <w:rPr>
+          <w:rFonts w:asciiTheme="majorHAnsi" w:hAnsiTheme="majorHAnsi" w:cstheme="majorHAnsi"/>
+          <w:b/>
+          <w:sz w:val="28"/>
+        </w:rPr>
+        <w:t>Rotate Tool</w:t>
+      </w:r>
+    </w:p>
+    <w:p>
+      <w:pPr>
+        <w:pStyle w:val="ListParagraph"/>
+        <w:numPr>
+          <w:ilvl w:val="1"/>
+          <w:numId w:val="10"/>
+        </w:numPr>
+        <w:rPr>
+          <w:rFonts w:asciiTheme="majorHAnsi" w:hAnsiTheme="majorHAnsi" w:cstheme="majorHAnsi"/>
+          <w:b/>
+          <w:sz w:val="28"/>
+        </w:rPr>
+      </w:pPr>
+      <w:r>
+        <w:rPr>
+          <w:rFonts w:asciiTheme="majorHAnsi" w:hAnsiTheme="majorHAnsi" w:cstheme="majorHAnsi"/>
+          <w:b/>
+          <w:sz w:val="28"/>
+          <w:lang w:val="bg-BG"/>
+        </w:rPr>
+        <w:t xml:space="preserve"> </w:t>
+      </w:r>
+      <w:r>
+        <w:rPr>
+          <w:rFonts w:asciiTheme="majorHAnsi" w:hAnsiTheme="majorHAnsi" w:cstheme="majorHAnsi"/>
+          <w:b/>
+          <w:sz w:val="28"/>
+          <w:lang w:val="bg-BG"/>
+        </w:rPr>
+        <w:t>Действия</w:t>
+      </w:r>
+    </w:p>
+    <w:p>
+      <w:pPr>
+        <w:pStyle w:val="ListParagraph"/>
+        <w:numPr>
+          <w:ilvl w:val="2"/>
+          <w:numId w:val="10"/>
+        </w:numPr>
+        <w:rPr>
+          <w:rFonts w:asciiTheme="majorHAnsi" w:hAnsiTheme="majorHAnsi" w:cstheme="majorHAnsi"/>
+          <w:b/>
+          <w:sz w:val="28"/>
+        </w:rPr>
+      </w:pPr>
+      <w:r>
+        <w:rPr>
+          <w:rFonts w:asciiTheme="majorHAnsi" w:hAnsiTheme="majorHAnsi" w:cstheme="majorHAnsi"/>
+          <w:b/>
+          <w:sz w:val="28"/>
+        </w:rPr>
+        <w:t>Build Line</w:t>
+      </w:r>
+      <w:r>
+        <w:rPr>
+          <w:rFonts w:asciiTheme="majorHAnsi" w:hAnsiTheme="majorHAnsi" w:cstheme="majorHAnsi"/>
+          <w:b/>
+          <w:sz w:val="28"/>
+        </w:rPr>
+        <w:t xml:space="preserve"> / </w:t>
+      </w:r>
+      <w:r>
+        <w:rPr>
+          <w:rFonts w:asciiTheme="majorHAnsi" w:hAnsiTheme="majorHAnsi" w:cstheme="majorHAnsi"/>
+          <w:b/>
+          <w:sz w:val="28"/>
+          <w:lang w:val="bg-BG"/>
+        </w:rPr>
+        <w:t>Постояване на линия</w:t>
+      </w:r>
+    </w:p>
+    <w:p>
+      <w:pPr>
+        <w:pStyle w:val="ListParagraph"/>
+        <w:numPr>
+          <w:ilvl w:val="2"/>
+          <w:numId w:val="10"/>
+        </w:numPr>
+        <w:rPr>
+          <w:rFonts w:asciiTheme="majorHAnsi" w:hAnsiTheme="majorHAnsi" w:cstheme="majorHAnsi"/>
+          <w:b/>
+          <w:sz w:val="28"/>
+        </w:rPr>
+      </w:pPr>
+      <w:r>
+        <w:rPr>
+          <w:rFonts w:asciiTheme="majorHAnsi" w:hAnsiTheme="majorHAnsi" w:cstheme="majorHAnsi"/>
+          <w:b/>
+          <w:sz w:val="28"/>
+        </w:rPr>
+        <w:t>Change Color</w:t>
+      </w:r>
+      <w:r>
+        <w:rPr>
+          <w:rFonts w:asciiTheme="majorHAnsi" w:hAnsiTheme="majorHAnsi" w:cstheme="majorHAnsi"/>
+          <w:b/>
+          <w:sz w:val="28"/>
+          <w:lang w:val="bg-BG"/>
+        </w:rPr>
+        <w:t xml:space="preserve"> / Смяна на цвета</w:t>
+      </w:r>
+    </w:p>
+    <w:p>
+      <w:pPr>
+        <w:pStyle w:val="ListParagraph"/>
+        <w:numPr>
+          <w:ilvl w:val="2"/>
+          <w:numId w:val="10"/>
+        </w:numPr>
+        <w:rPr>
+          <w:rFonts w:asciiTheme="majorHAnsi" w:hAnsiTheme="majorHAnsi" w:cstheme="majorHAnsi"/>
+          <w:b/>
+          <w:sz w:val="28"/>
+        </w:rPr>
+      </w:pPr>
+      <w:r>
+        <w:rPr>
+          <w:rFonts w:asciiTheme="majorHAnsi" w:hAnsiTheme="majorHAnsi" w:cstheme="majorHAnsi"/>
+          <w:b/>
+          <w:sz w:val="28"/>
+        </w:rPr>
+        <w:t>Change Line type</w:t>
+      </w:r>
+      <w:r>
+        <w:rPr>
+          <w:rFonts w:asciiTheme="majorHAnsi" w:hAnsiTheme="majorHAnsi" w:cstheme="majorHAnsi"/>
+          <w:b/>
+          <w:sz w:val="28"/>
+          <w:lang w:val="bg-BG"/>
+        </w:rPr>
+        <w:t xml:space="preserve"> / Смяна на типа линия</w:t>
+      </w:r>
+    </w:p>
+    <w:p>
+      <w:pPr>
+        <w:pStyle w:val="ListParagraph"/>
+        <w:numPr>
+          <w:ilvl w:val="2"/>
+          <w:numId w:val="10"/>
+        </w:numPr>
+        <w:rPr>
+          <w:rFonts w:asciiTheme="majorHAnsi" w:hAnsiTheme="majorHAnsi" w:cstheme="majorHAnsi"/>
+          <w:b/>
+          <w:sz w:val="28"/>
+        </w:rPr>
+      </w:pPr>
+      <w:r>
+        <w:rPr>
+          <w:rFonts w:asciiTheme="majorHAnsi" w:hAnsiTheme="majorHAnsi" w:cstheme="majorHAnsi"/>
+          <w:b/>
+          <w:sz w:val="28"/>
+        </w:rPr>
+        <w:lastRenderedPageBreak/>
+        <w:t>Subdivide</w:t>
+      </w:r>
+      <w:r>
+        <w:rPr>
+          <w:rFonts w:asciiTheme="majorHAnsi" w:hAnsiTheme="majorHAnsi" w:cstheme="majorHAnsi"/>
+          <w:b/>
+          <w:sz w:val="28"/>
+          <w:lang w:val="bg-BG"/>
+        </w:rPr>
+        <w:t xml:space="preserve"> / Деление на линия</w:t>
+      </w:r>
+    </w:p>
+    <w:p>
+      <w:pPr>
+        <w:pStyle w:val="ListParagraph"/>
+        <w:numPr>
+          <w:ilvl w:val="2"/>
+          <w:numId w:val="10"/>
+        </w:numPr>
+        <w:rPr>
+          <w:rFonts w:asciiTheme="majorHAnsi" w:hAnsiTheme="majorHAnsi" w:cstheme="majorHAnsi"/>
+          <w:b/>
+          <w:sz w:val="28"/>
+        </w:rPr>
+      </w:pPr>
+      <w:r>
+        <w:rPr>
+          <w:rFonts w:asciiTheme="majorHAnsi" w:hAnsiTheme="majorHAnsi" w:cstheme="majorHAnsi"/>
+          <w:b/>
+          <w:sz w:val="28"/>
+        </w:rPr>
+        <w:t>Build Perpendicular</w:t>
+      </w:r>
+      <w:r>
+        <w:rPr>
+          <w:rFonts w:asciiTheme="majorHAnsi" w:hAnsiTheme="majorHAnsi" w:cstheme="majorHAnsi"/>
+          <w:b/>
+          <w:sz w:val="28"/>
+          <w:lang w:val="bg-BG"/>
+        </w:rPr>
+        <w:t xml:space="preserve"> / Строене на перпендикуляр</w:t>
+      </w:r>
+    </w:p>
+    <w:p>
+      <w:pPr>
+        <w:pStyle w:val="ListParagraph"/>
+        <w:numPr>
+          <w:ilvl w:val="2"/>
+          <w:numId w:val="10"/>
+        </w:numPr>
+        <w:rPr>
+          <w:rFonts w:asciiTheme="majorHAnsi" w:hAnsiTheme="majorHAnsi" w:cstheme="majorHAnsi"/>
+          <w:b/>
+          <w:sz w:val="28"/>
+        </w:rPr>
+      </w:pPr>
+      <w:r>
+        <w:rPr>
+          <w:rFonts w:asciiTheme="majorHAnsi" w:hAnsiTheme="majorHAnsi" w:cstheme="majorHAnsi"/>
+          <w:b/>
+          <w:sz w:val="28"/>
+        </w:rPr>
+        <w:t>Create Angle</w:t>
+      </w:r>
+      <w:r>
+        <w:rPr>
+          <w:rFonts w:asciiTheme="majorHAnsi" w:hAnsiTheme="majorHAnsi" w:cstheme="majorHAnsi"/>
+          <w:b/>
+          <w:sz w:val="28"/>
+          <w:lang w:val="bg-BG"/>
+        </w:rPr>
+        <w:t xml:space="preserve"> / Построяване на ъгъл</w:t>
+      </w:r>
+    </w:p>
+    <w:p>
+      <w:pPr>
+        <w:pStyle w:val="ListParagraph"/>
+        <w:numPr>
+          <w:ilvl w:val="2"/>
+          <w:numId w:val="10"/>
+        </w:numPr>
+        <w:rPr>
+          <w:rFonts w:asciiTheme="majorHAnsi" w:hAnsiTheme="majorHAnsi" w:cstheme="majorHAnsi"/>
+          <w:b/>
+          <w:sz w:val="28"/>
+        </w:rPr>
+      </w:pPr>
+      <w:r>
+        <w:rPr>
+          <w:rFonts w:asciiTheme="majorHAnsi" w:hAnsiTheme="majorHAnsi" w:cstheme="majorHAnsi"/>
+          <w:b/>
+          <w:sz w:val="28"/>
+        </w:rPr>
+        <w:t>Expand Line</w:t>
+      </w:r>
+      <w:r>
+        <w:rPr>
+          <w:rFonts w:asciiTheme="majorHAnsi" w:hAnsiTheme="majorHAnsi" w:cstheme="majorHAnsi"/>
+          <w:b/>
+          <w:sz w:val="28"/>
+        </w:rPr>
+        <w:t xml:space="preserve"> / </w:t>
+      </w:r>
+      <w:r>
+        <w:rPr>
+          <w:rFonts w:asciiTheme="majorHAnsi" w:hAnsiTheme="majorHAnsi" w:cstheme="majorHAnsi"/>
+          <w:b/>
+          <w:sz w:val="28"/>
+          <w:lang w:val="bg-BG"/>
+        </w:rPr>
+        <w:t>Разширение на линия</w:t>
+      </w:r>
+    </w:p>
+    <w:p>
+      <w:pPr>
+        <w:pStyle w:val="ListParagraph"/>
+        <w:numPr>
+          <w:ilvl w:val="2"/>
+          <w:numId w:val="10"/>
+        </w:numPr>
+        <w:rPr>
+          <w:rFonts w:asciiTheme="majorHAnsi" w:hAnsiTheme="majorHAnsi" w:cstheme="majorHAnsi"/>
+          <w:b/>
+          <w:sz w:val="28"/>
+        </w:rPr>
+      </w:pPr>
+      <w:r>
+        <w:rPr>
+          <w:rFonts w:asciiTheme="majorHAnsi" w:hAnsiTheme="majorHAnsi" w:cstheme="majorHAnsi"/>
+          <w:b/>
+          <w:sz w:val="28"/>
+        </w:rPr>
+        <w:t>Delete Object</w:t>
+      </w:r>
+      <w:r>
+        <w:rPr>
+          <w:rFonts w:asciiTheme="majorHAnsi" w:hAnsiTheme="majorHAnsi" w:cstheme="majorHAnsi"/>
+          <w:b/>
+          <w:sz w:val="28"/>
+          <w:lang w:val="bg-BG"/>
+        </w:rPr>
+        <w:t xml:space="preserve"> / Изтриване на обект</w:t>
+      </w:r>
+    </w:p>
+    <w:p>
+      <w:pPr>
+        <w:pStyle w:val="ListParagraph"/>
+        <w:numPr>
+          <w:ilvl w:val="2"/>
+          <w:numId w:val="10"/>
+        </w:numPr>
+        <w:rPr>
+          <w:rFonts w:asciiTheme="majorHAnsi" w:hAnsiTheme="majorHAnsi" w:cstheme="majorHAnsi"/>
+          <w:b/>
+          <w:sz w:val="28"/>
+        </w:rPr>
+      </w:pPr>
+      <w:r>
+        <w:rPr>
+          <w:rFonts w:asciiTheme="majorHAnsi" w:hAnsiTheme="majorHAnsi" w:cstheme="majorHAnsi"/>
+          <w:b/>
+          <w:sz w:val="28"/>
+        </w:rPr>
+        <w:t>Extrude (and merge to a point)</w:t>
+      </w:r>
+      <w:r>
+        <w:rPr>
+          <w:rFonts w:asciiTheme="majorHAnsi" w:hAnsiTheme="majorHAnsi" w:cstheme="majorHAnsi"/>
+          <w:b/>
+          <w:sz w:val="28"/>
+          <w:lang w:val="bg-BG"/>
+        </w:rPr>
+        <w:t xml:space="preserve"> / Избутване на форма (и сливането ѝ в точка)</w:t>
+      </w:r>
+    </w:p>
+    <w:p>
+      <w:pPr>
+        <w:rPr>
+          <w:rFonts w:asciiTheme="majorHAnsi" w:hAnsiTheme="majorHAnsi" w:cstheme="majorHAnsi"/>
+          <w:b/>
+          <w:sz w:val="28"/>
+        </w:rPr>
+      </w:pPr>
+    </w:p>
+    <w:p>
+      <w:pPr>
+        <w:rPr>
+          <w:rFonts w:asciiTheme="majorHAnsi" w:hAnsiTheme="majorHAnsi" w:cstheme="majorHAnsi"/>
+          <w:b/>
+          <w:sz w:val="28"/>
+        </w:rPr>
+      </w:pPr>
+    </w:p>
+    <w:p>
+      <w:pPr>
+        <w:rPr>
+          <w:rFonts w:asciiTheme="majorHAnsi" w:hAnsiTheme="majorHAnsi" w:cstheme="majorHAnsi"/>
+          <w:b/>
+          <w:sz w:val="28"/>
+        </w:rPr>
+      </w:pPr>
+    </w:p>
+    <w:p>
+      <w:pPr>
+        <w:pStyle w:val="IntenseQuote"/>
+        <w:rPr>
+          <w:rFonts w:asciiTheme="minorHAnsi" w:hAnsiTheme="minorHAnsi"/>
+          <w:b/>
+          <w:sz w:val="32"/>
+          <w:lang w:val="bg-BG"/>
+        </w:rPr>
+      </w:pPr>
+      <w:r>
+        <w:rPr>
+          <w:rFonts w:asciiTheme="minorHAnsi" w:hAnsiTheme="minorHAnsi"/>
+          <w:b/>
+          <w:sz w:val="32"/>
+          <w:lang w:val="bg-BG"/>
+        </w:rPr>
+        <w:t>ЧЕТВЪРТА</w:t>
+      </w:r>
+      <w:r>
+        <w:rPr>
+          <w:rFonts w:asciiTheme="minorHAnsi" w:hAnsiTheme="minorHAnsi"/>
+          <w:b/>
+          <w:sz w:val="32"/>
+          <w:lang w:val="bg-BG"/>
+        </w:rPr>
+        <w:t xml:space="preserve"> ГЛАВА</w:t>
+      </w:r>
+    </w:p>
+    <w:p>
+      <w:pPr>
+        <w:pStyle w:val="IntenseQuote"/>
+        <w:rPr>
+          <w:rFonts w:asciiTheme="minorHAnsi" w:hAnsiTheme="minorHAnsi"/>
+          <w:lang w:val="bg-BG"/>
+        </w:rPr>
+      </w:pPr>
+      <w:r>
+        <w:rPr>
+          <w:lang w:val="bg-BG"/>
+        </w:rPr>
+        <w:t>Ръководство на потребителя</w:t>
+      </w:r>
+    </w:p>
+    <w:p>
+      <w:pPr>
+        <w:pStyle w:val="ListParagraph"/>
+        <w:numPr>
+          <w:ilvl w:val="0"/>
+          <w:numId w:val="15"/>
+        </w:numPr>
+        <w:rPr>
+          <w:rFonts w:asciiTheme="majorHAnsi" w:hAnsiTheme="majorHAnsi" w:cstheme="majorHAnsi"/>
+          <w:b/>
+          <w:sz w:val="28"/>
+          <w:lang w:val="bg-BG"/>
+        </w:rPr>
+      </w:pPr>
+      <w:r>
+        <w:rPr>
+          <w:rFonts w:asciiTheme="majorHAnsi" w:hAnsiTheme="majorHAnsi" w:cstheme="majorHAnsi"/>
+          <w:b/>
+          <w:sz w:val="28"/>
+          <w:lang w:val="bg-BG"/>
+        </w:rPr>
+        <w:t>Инсталиране</w:t>
+      </w:r>
+    </w:p>
+    <w:p>
+      <w:pPr>
+        <w:ind w:firstLine="360"/>
+        <w:jc w:val="both"/>
+        <w:rPr>
+          <w:rFonts w:asciiTheme="majorHAnsi" w:hAnsiTheme="majorHAnsi" w:cstheme="majorHAnsi"/>
+          <w:sz w:val="28"/>
+        </w:rPr>
+      </w:pPr>
+      <w:r>
+        <w:rPr>
+          <w:rFonts w:asciiTheme="majorHAnsi" w:hAnsiTheme="majorHAnsi" w:cstheme="majorHAnsi"/>
+          <w:sz w:val="28"/>
+          <w:lang w:val="bg-BG"/>
+        </w:rPr>
+        <w:t>Инсталирането може да се осъществи по два начина</w:t>
+      </w:r>
+      <w:r>
+        <w:rPr>
+          <w:rFonts w:asciiTheme="majorHAnsi" w:hAnsiTheme="majorHAnsi" w:cstheme="majorHAnsi"/>
+          <w:sz w:val="28"/>
+          <w:lang w:val="bg-BG"/>
+        </w:rPr>
+        <w:t xml:space="preserve">: Първият начин е през </w:t>
+      </w:r>
+      <w:r>
+        <w:rPr>
+          <w:rFonts w:asciiTheme="majorHAnsi" w:hAnsiTheme="majorHAnsi" w:cstheme="majorHAnsi"/>
+          <w:sz w:val="28"/>
+        </w:rPr>
+        <w:t xml:space="preserve">Google Play </w:t>
+      </w:r>
+      <w:r>
+        <w:rPr>
+          <w:rFonts w:asciiTheme="majorHAnsi" w:hAnsiTheme="majorHAnsi" w:cstheme="majorHAnsi"/>
+          <w:sz w:val="28"/>
+          <w:lang w:val="bg-BG"/>
+        </w:rPr>
+        <w:t xml:space="preserve">приложението или уебсайта, а втория – чрез файл с разширение </w:t>
+      </w:r>
+      <w:r>
+        <w:rPr>
+          <w:rFonts w:asciiTheme="majorHAnsi" w:hAnsiTheme="majorHAnsi" w:cstheme="majorHAnsi"/>
+          <w:sz w:val="28"/>
+        </w:rPr>
+        <w:t>apk.</w:t>
+      </w:r>
+    </w:p>
+    <w:p>
+      <w:pPr>
+        <w:rPr>
+          <w:rFonts w:asciiTheme="majorHAnsi" w:hAnsiTheme="majorHAnsi" w:cstheme="majorHAnsi"/>
+          <w:sz w:val="28"/>
+        </w:rPr>
+      </w:pPr>
+    </w:p>
+    <w:p>
+      <w:pPr>
+        <w:pStyle w:val="ListParagraph"/>
+        <w:numPr>
+          <w:ilvl w:val="1"/>
+          <w:numId w:val="15"/>
+        </w:numPr>
+        <w:rPr>
+          <w:rFonts w:asciiTheme="majorHAnsi" w:hAnsiTheme="majorHAnsi" w:cstheme="majorHAnsi"/>
+          <w:b/>
+          <w:sz w:val="28"/>
+          <w:lang w:val="bg-BG"/>
+        </w:rPr>
+      </w:pPr>
+      <w:r>
+        <w:rPr>
+          <w:rFonts w:asciiTheme="majorHAnsi" w:hAnsiTheme="majorHAnsi" w:cstheme="majorHAnsi"/>
+          <w:b/>
+          <w:sz w:val="28"/>
+        </w:rPr>
+        <w:t xml:space="preserve"> </w:t>
+      </w:r>
+      <w:r>
+        <w:rPr>
+          <w:rFonts w:asciiTheme="majorHAnsi" w:hAnsiTheme="majorHAnsi" w:cstheme="majorHAnsi"/>
+          <w:b/>
+          <w:sz w:val="28"/>
+          <w:lang w:val="bg-BG"/>
+        </w:rPr>
+        <w:t xml:space="preserve">През </w:t>
+      </w:r>
+      <w:r>
+        <w:rPr>
+          <w:rFonts w:asciiTheme="majorHAnsi" w:hAnsiTheme="majorHAnsi" w:cstheme="majorHAnsi"/>
+          <w:b/>
+          <w:sz w:val="28"/>
+        </w:rPr>
+        <w:t>Google Play</w:t>
+      </w:r>
+    </w:p>
+    <w:p>
+      <w:pPr>
+        <w:ind w:firstLine="360"/>
+        <w:jc w:val="both"/>
+        <w:rPr>
+          <w:rFonts w:asciiTheme="majorHAnsi" w:hAnsiTheme="majorHAnsi" w:cstheme="majorHAnsi"/>
+          <w:sz w:val="28"/>
+          <w:lang w:val="bg-BG"/>
+        </w:rPr>
+      </w:pPr>
+      <w:r>
+        <w:rPr>
+          <w:rFonts w:asciiTheme="majorHAnsi" w:hAnsiTheme="majorHAnsi" w:cstheme="majorHAnsi"/>
+          <w:sz w:val="28"/>
+          <w:lang w:val="bg-BG"/>
+        </w:rPr>
+        <w:t xml:space="preserve">След влизане в </w:t>
+      </w:r>
+      <w:r>
+        <w:rPr>
+          <w:rFonts w:asciiTheme="majorHAnsi" w:hAnsiTheme="majorHAnsi" w:cstheme="majorHAnsi"/>
+          <w:sz w:val="28"/>
+        </w:rPr>
+        <w:t xml:space="preserve">Google Play </w:t>
+      </w:r>
+      <w:r>
+        <w:rPr>
+          <w:rFonts w:asciiTheme="majorHAnsi" w:hAnsiTheme="majorHAnsi" w:cstheme="majorHAnsi"/>
+          <w:sz w:val="28"/>
+          <w:lang w:val="bg-BG"/>
+        </w:rPr>
+        <w:t xml:space="preserve">приложението, което е инсталирано на всеки телефон с операционна система </w:t>
+      </w:r>
+      <w:r>
+        <w:rPr>
+          <w:rFonts w:asciiTheme="majorHAnsi" w:hAnsiTheme="majorHAnsi" w:cstheme="majorHAnsi"/>
+          <w:sz w:val="28"/>
+        </w:rPr>
+        <w:t>Android</w:t>
+      </w:r>
+      <w:r>
+        <w:rPr>
+          <w:rFonts w:asciiTheme="majorHAnsi" w:hAnsiTheme="majorHAnsi" w:cstheme="majorHAnsi"/>
+          <w:sz w:val="28"/>
+          <w:lang w:val="bg-BG"/>
+        </w:rPr>
+        <w:t>, се търси приложението по име или по производител. След откриването му може да бъде видяно описание на приложението, снимки и последни актуализации.</w:t>
+      </w:r>
+    </w:p>
+    <w:p>
+      <w:pPr>
+        <w:ind w:firstLine="360"/>
+        <w:jc w:val="both"/>
+        <w:rPr>
+          <w:rFonts w:asciiTheme="majorHAnsi" w:hAnsiTheme="majorHAnsi" w:cstheme="majorHAnsi"/>
+          <w:sz w:val="28"/>
+          <w:lang w:val="bg-BG"/>
+        </w:rPr>
+      </w:pPr>
+      <w:r>
+        <w:rPr>
+          <w:rFonts w:asciiTheme="majorHAnsi" w:hAnsiTheme="majorHAnsi" w:cstheme="majorHAnsi"/>
+          <w:sz w:val="28"/>
+          <w:lang w:val="bg-BG"/>
+        </w:rPr>
+        <w:t>При натискане на бутона за инсталиране от страницата, приложението ще започне да се сваля, а след това и ще бъде инсталирано автоматично от системата.</w:t>
+      </w:r>
+    </w:p>
+    <w:p>
+      <w:pPr>
+        <w:ind w:firstLine="360"/>
+        <w:jc w:val="both"/>
+        <w:rPr>
+          <w:rFonts w:asciiTheme="majorHAnsi" w:hAnsiTheme="majorHAnsi" w:cstheme="majorHAnsi"/>
+          <w:sz w:val="28"/>
+          <w:lang w:val="bg-BG"/>
+        </w:rPr>
+      </w:pPr>
+    </w:p>
+    <w:p>
+      <w:pPr>
+        <w:ind w:firstLine="360"/>
+        <w:jc w:val="both"/>
+        <w:rPr>
+          <w:rFonts w:asciiTheme="majorHAnsi" w:hAnsiTheme="majorHAnsi" w:cstheme="majorHAnsi"/>
+          <w:sz w:val="28"/>
+          <w:lang w:val="bg-BG"/>
+        </w:rPr>
+      </w:pPr>
+      <w:r>
+        <w:rPr>
+          <w:rFonts w:asciiTheme="majorHAnsi" w:hAnsiTheme="majorHAnsi" w:cstheme="majorHAnsi"/>
+          <w:sz w:val="28"/>
+          <w:lang w:val="bg-BG"/>
+        </w:rPr>
+        <w:t xml:space="preserve">Ако инсталирането трябва да бъде осъществено от уеб портала на </w:t>
+      </w:r>
+      <w:r>
+        <w:rPr>
+          <w:rFonts w:asciiTheme="majorHAnsi" w:hAnsiTheme="majorHAnsi" w:cstheme="majorHAnsi"/>
+          <w:sz w:val="28"/>
+        </w:rPr>
+        <w:t>Google Play</w:t>
+      </w:r>
+      <w:r>
+        <w:rPr>
+          <w:rFonts w:asciiTheme="majorHAnsi" w:hAnsiTheme="majorHAnsi" w:cstheme="majorHAnsi"/>
+          <w:sz w:val="28"/>
+          <w:lang w:val="bg-BG"/>
+        </w:rPr>
+        <w:t>, то е необходимо да се намери страницата на приложението по същия начин и да се натисне бутона за инсталация (трябва да е влязъл резистриран профил). Веднага щом телефонът получи достъп до интернет, приложението ще започне да се сваля и ще бъде инсталирано отново от системата.</w:t>
+      </w:r>
+    </w:p>
+    <w:p>
+      <w:pPr>
+        <w:rPr>
+          <w:rFonts w:asciiTheme="majorHAnsi" w:hAnsiTheme="majorHAnsi" w:cstheme="majorHAnsi"/>
+          <w:b/>
+          <w:sz w:val="28"/>
+          <w:lang w:val="bg-BG"/>
+        </w:rPr>
+      </w:pPr>
+    </w:p>
+    <w:p>
+      <w:pPr>
+        <w:rPr>
+          <w:rFonts w:asciiTheme="majorHAnsi" w:hAnsiTheme="majorHAnsi" w:cstheme="majorHAnsi"/>
+          <w:b/>
+          <w:sz w:val="28"/>
+          <w:lang w:val="bg-BG"/>
+        </w:rPr>
+      </w:pPr>
+    </w:p>
+    <w:p>
+      <w:pPr>
+        <w:pStyle w:val="ListParagraph"/>
+        <w:numPr>
+          <w:ilvl w:val="1"/>
+          <w:numId w:val="15"/>
+        </w:numPr>
+        <w:rPr>
+          <w:rFonts w:asciiTheme="majorHAnsi" w:hAnsiTheme="majorHAnsi" w:cstheme="majorHAnsi"/>
+          <w:b/>
+          <w:sz w:val="28"/>
+          <w:lang w:val="bg-BG"/>
+        </w:rPr>
+      </w:pPr>
+      <w:r>
+        <w:rPr>
+          <w:rFonts w:asciiTheme="majorHAnsi" w:hAnsiTheme="majorHAnsi" w:cstheme="majorHAnsi"/>
+          <w:b/>
+          <w:sz w:val="28"/>
+        </w:rPr>
+        <w:lastRenderedPageBreak/>
+        <w:t xml:space="preserve"> </w:t>
+      </w:r>
+      <w:r>
+        <w:rPr>
+          <w:rFonts w:asciiTheme="majorHAnsi" w:hAnsiTheme="majorHAnsi" w:cstheme="majorHAnsi"/>
+          <w:b/>
+          <w:sz w:val="28"/>
+          <w:lang w:val="bg-BG"/>
+        </w:rPr>
+        <w:t xml:space="preserve">Чрез </w:t>
+      </w:r>
+      <w:r>
+        <w:rPr>
+          <w:rFonts w:asciiTheme="majorHAnsi" w:hAnsiTheme="majorHAnsi" w:cstheme="majorHAnsi"/>
+          <w:b/>
+          <w:sz w:val="28"/>
+        </w:rPr>
+        <w:t xml:space="preserve">apk </w:t>
+      </w:r>
+      <w:r>
+        <w:rPr>
+          <w:rFonts w:asciiTheme="majorHAnsi" w:hAnsiTheme="majorHAnsi" w:cstheme="majorHAnsi"/>
+          <w:b/>
+          <w:sz w:val="28"/>
+          <w:lang w:val="bg-BG"/>
+        </w:rPr>
+        <w:t>файл</w:t>
+      </w:r>
+    </w:p>
+    <w:p>
+      <w:pPr>
+        <w:ind w:firstLine="360"/>
+        <w:jc w:val="both"/>
+        <w:rPr>
+          <w:rFonts w:asciiTheme="majorHAnsi" w:hAnsiTheme="majorHAnsi" w:cstheme="majorHAnsi"/>
+          <w:sz w:val="28"/>
+          <w:lang w:val="bg-BG"/>
+        </w:rPr>
+      </w:pPr>
+      <w:r>
+        <w:rPr>
+          <w:rFonts w:asciiTheme="majorHAnsi" w:hAnsiTheme="majorHAnsi" w:cstheme="majorHAnsi"/>
+          <w:sz w:val="28"/>
+          <w:lang w:val="bg-BG"/>
+        </w:rPr>
+        <w:t xml:space="preserve">За да бъде инсталирано от </w:t>
+      </w:r>
+      <w:r>
+        <w:rPr>
+          <w:rFonts w:asciiTheme="majorHAnsi" w:hAnsiTheme="majorHAnsi" w:cstheme="majorHAnsi"/>
+          <w:sz w:val="28"/>
+        </w:rPr>
+        <w:t>apk</w:t>
+      </w:r>
+      <w:r>
+        <w:rPr>
+          <w:rFonts w:asciiTheme="majorHAnsi" w:hAnsiTheme="majorHAnsi" w:cstheme="majorHAnsi"/>
+          <w:sz w:val="28"/>
+          <w:lang w:val="bg-BG"/>
+        </w:rPr>
+        <w:t xml:space="preserve"> файл, най-напред е необходимо да бъде разрешено инсталирането на неоторизирани приложения от:</w:t>
+      </w:r>
+    </w:p>
+    <w:p>
+      <w:pPr>
+        <w:ind w:firstLine="360"/>
+        <w:jc w:val="both"/>
+        <w:rPr>
+          <w:rFonts w:asciiTheme="majorHAnsi" w:hAnsiTheme="majorHAnsi" w:cstheme="majorHAnsi"/>
+          <w:sz w:val="28"/>
+          <w:lang w:val="bg-BG"/>
+        </w:rPr>
+      </w:pPr>
+    </w:p>
+    <w:p>
+      <w:pPr>
+        <w:ind w:firstLine="360"/>
+        <w:jc w:val="both"/>
+        <w:rPr>
+          <w:rFonts w:asciiTheme="majorHAnsi" w:hAnsiTheme="majorHAnsi" w:cstheme="majorHAnsi"/>
+          <w:sz w:val="28"/>
+        </w:rPr>
+      </w:pPr>
+      <w:r>
+        <w:rPr>
+          <w:rFonts w:asciiTheme="majorHAnsi" w:hAnsiTheme="majorHAnsi" w:cstheme="majorHAnsi"/>
+          <w:sz w:val="28"/>
+        </w:rPr>
+        <w:t>Settings &gt; Security &amp; Privacy &gt; Install unknown apps</w:t>
+      </w:r>
+    </w:p>
+    <w:p>
+      <w:pPr>
+        <w:ind w:firstLine="360"/>
+        <w:jc w:val="both"/>
+        <w:rPr>
+          <w:rFonts w:asciiTheme="majorHAnsi" w:hAnsiTheme="majorHAnsi" w:cstheme="majorHAnsi"/>
+          <w:sz w:val="28"/>
+        </w:rPr>
+      </w:pPr>
+    </w:p>
+    <w:p>
+      <w:pPr>
+        <w:ind w:firstLine="360"/>
+        <w:jc w:val="both"/>
+        <w:rPr>
+          <w:rFonts w:asciiTheme="majorHAnsi" w:hAnsiTheme="majorHAnsi" w:cstheme="majorHAnsi"/>
+          <w:sz w:val="28"/>
+        </w:rPr>
+      </w:pPr>
+      <w:r>
+        <w:rPr>
+          <w:rFonts w:asciiTheme="majorHAnsi" w:hAnsiTheme="majorHAnsi" w:cstheme="majorHAnsi"/>
+          <w:sz w:val="28"/>
+          <w:lang w:val="bg-BG"/>
+        </w:rPr>
+        <w:t xml:space="preserve">След това </w:t>
+      </w:r>
+      <w:r>
+        <w:rPr>
+          <w:rFonts w:asciiTheme="majorHAnsi" w:hAnsiTheme="majorHAnsi" w:cstheme="majorHAnsi"/>
+          <w:sz w:val="28"/>
+        </w:rPr>
+        <w:t>apk</w:t>
+      </w:r>
+      <w:r>
+        <w:rPr>
+          <w:rFonts w:asciiTheme="majorHAnsi" w:hAnsiTheme="majorHAnsi" w:cstheme="majorHAnsi"/>
+          <w:sz w:val="28"/>
+          <w:lang w:val="bg-BG"/>
+        </w:rPr>
+        <w:t xml:space="preserve"> файла трябва да бъде качен на мобилното устройство посредством </w:t>
+      </w:r>
+      <w:r>
+        <w:rPr>
+          <w:rFonts w:asciiTheme="majorHAnsi" w:hAnsiTheme="majorHAnsi" w:cstheme="majorHAnsi"/>
+          <w:sz w:val="28"/>
+        </w:rPr>
+        <w:t>USB, Bluetooth</w:t>
+      </w:r>
+      <w:r>
+        <w:rPr>
+          <w:rFonts w:asciiTheme="majorHAnsi" w:hAnsiTheme="majorHAnsi" w:cstheme="majorHAnsi"/>
+          <w:sz w:val="28"/>
+          <w:lang w:val="bg-BG"/>
+        </w:rPr>
+        <w:t xml:space="preserve"> или по друг начин. Откриването на прехвърления файл става посредством файлов мениджър</w:t>
+      </w:r>
+      <w:r>
+        <w:rPr>
+          <w:rFonts w:asciiTheme="majorHAnsi" w:hAnsiTheme="majorHAnsi" w:cstheme="majorHAnsi"/>
+          <w:sz w:val="28"/>
+          <w:lang w:val="bg-BG"/>
+        </w:rPr>
+        <w:t xml:space="preserve"> като след стартирането му системата ще попита за потвърждение дали приложението да бъде инсталирано. След преглед на исканите права и разрешаване на инсталацията приложението ще бъде инсталирано, като след това иконата му ще с епояви в менюто.</w:t>
+      </w:r>
+    </w:p>
+    <w:p>
+      <w:pPr>
+        <w:ind w:firstLine="360"/>
+        <w:rPr>
+          <w:rFonts w:asciiTheme="majorHAnsi" w:hAnsiTheme="majorHAnsi" w:cstheme="majorHAnsi"/>
+          <w:sz w:val="28"/>
+          <w:lang w:val="bg-BG"/>
+        </w:rPr>
+      </w:pPr>
+    </w:p>
+    <w:p>
+      <w:pPr>
+        <w:pStyle w:val="ListParagraph"/>
+        <w:numPr>
+          <w:ilvl w:val="0"/>
+          <w:numId w:val="15"/>
+        </w:numPr>
+        <w:rPr>
+          <w:rFonts w:asciiTheme="majorHAnsi" w:hAnsiTheme="majorHAnsi" w:cstheme="majorHAnsi"/>
+          <w:b/>
+          <w:sz w:val="28"/>
+          <w:lang w:val="bg-BG"/>
+        </w:rPr>
+      </w:pPr>
+      <w:r>
+        <w:rPr>
+          <w:rFonts w:asciiTheme="majorHAnsi" w:hAnsiTheme="majorHAnsi" w:cstheme="majorHAnsi"/>
+          <w:b/>
+          <w:sz w:val="28"/>
+          <w:lang w:val="bg-BG"/>
+        </w:rPr>
+        <w:t>Стартиране</w:t>
+      </w:r>
+    </w:p>
+    <w:p>
+      <w:pPr>
+        <w:pStyle w:val="ListParagraph"/>
+        <w:numPr>
+          <w:ilvl w:val="0"/>
+          <w:numId w:val="15"/>
+        </w:numPr>
+        <w:rPr>
+          <w:rFonts w:asciiTheme="majorHAnsi" w:hAnsiTheme="majorHAnsi" w:cstheme="majorHAnsi"/>
+          <w:b/>
+          <w:sz w:val="28"/>
+          <w:lang w:val="bg-BG"/>
+        </w:rPr>
+      </w:pPr>
+      <w:r>
+        <w:rPr>
+          <w:rFonts w:asciiTheme="majorHAnsi" w:hAnsiTheme="majorHAnsi" w:cstheme="majorHAnsi"/>
+          <w:b/>
+          <w:sz w:val="28"/>
+          <w:lang w:val="bg-BG"/>
+        </w:rPr>
+        <w:t>Използване</w:t>
+      </w:r>
+    </w:p>
+    <w:p>
+      <w:pPr>
+        <w:pStyle w:val="ListParagraph"/>
+        <w:numPr>
+          <w:ilvl w:val="1"/>
+          <w:numId w:val="15"/>
+        </w:numPr>
+        <w:rPr>
+          <w:rFonts w:asciiTheme="majorHAnsi" w:hAnsiTheme="majorHAnsi" w:cstheme="majorHAnsi"/>
+          <w:b/>
+          <w:sz w:val="28"/>
+          <w:lang w:val="bg-BG"/>
+        </w:rPr>
+      </w:pPr>
+      <w:r>
+        <w:rPr>
+          <w:rFonts w:asciiTheme="majorHAnsi" w:hAnsiTheme="majorHAnsi" w:cstheme="majorHAnsi"/>
+          <w:b/>
+          <w:sz w:val="28"/>
+          <w:lang w:val="bg-BG"/>
+        </w:rPr>
+        <w:t xml:space="preserve"> </w:t>
+      </w:r>
+      <w:r>
+        <w:rPr>
+          <w:rFonts w:asciiTheme="majorHAnsi" w:hAnsiTheme="majorHAnsi" w:cstheme="majorHAnsi"/>
+          <w:b/>
+          <w:sz w:val="28"/>
+        </w:rPr>
+        <w:t>Select</w:t>
+      </w:r>
+    </w:p>
+    <w:p>
+      <w:pPr>
+        <w:pStyle w:val="ListParagraph"/>
+        <w:numPr>
+          <w:ilvl w:val="1"/>
+          <w:numId w:val="15"/>
+        </w:numPr>
+        <w:rPr>
+          <w:rFonts w:asciiTheme="majorHAnsi" w:hAnsiTheme="majorHAnsi" w:cstheme="majorHAnsi"/>
+          <w:b/>
+          <w:sz w:val="28"/>
+          <w:lang w:val="bg-BG"/>
+        </w:rPr>
+      </w:pPr>
+      <w:r>
+        <w:rPr>
+          <w:rFonts w:asciiTheme="majorHAnsi" w:hAnsiTheme="majorHAnsi" w:cstheme="majorHAnsi"/>
+          <w:b/>
+          <w:sz w:val="28"/>
+          <w:lang w:val="bg-BG"/>
+        </w:rPr>
+        <w:t>Ц.</w:t>
+      </w:r>
+    </w:p>
+    <w:p>
+      <w:pPr>
+        <w:pStyle w:val="ListParagraph"/>
+        <w:numPr>
+          <w:ilvl w:val="1"/>
+          <w:numId w:val="15"/>
+        </w:numPr>
+        <w:rPr>
+          <w:rFonts w:asciiTheme="majorHAnsi" w:hAnsiTheme="majorHAnsi" w:cstheme="majorHAnsi"/>
+          <w:b/>
+          <w:sz w:val="28"/>
+          <w:lang w:val="bg-BG"/>
+        </w:rPr>
+      </w:pPr>
+      <w:r>
+        <w:rPr>
+          <w:rFonts w:asciiTheme="majorHAnsi" w:hAnsiTheme="majorHAnsi" w:cstheme="majorHAnsi"/>
+          <w:b/>
+          <w:sz w:val="28"/>
+          <w:lang w:val="bg-BG"/>
+        </w:rPr>
+        <w:t>Етц.</w:t>
+      </w:r>
+    </w:p>
+    <w:p>
+      <w:pPr>
+        <w:rPr>
+          <w:rFonts w:asciiTheme="majorHAnsi" w:hAnsiTheme="majorHAnsi" w:cstheme="majorHAnsi"/>
+          <w:b/>
+          <w:sz w:val="28"/>
+          <w:lang w:val="bg-BG"/>
+        </w:rPr>
+      </w:pPr>
+    </w:p>
+    <w:p>
+      <w:pPr>
+        <w:rPr>
+          <w:rFonts w:asciiTheme="majorHAnsi" w:hAnsiTheme="majorHAnsi" w:cstheme="majorHAnsi"/>
+          <w:b/>
+          <w:sz w:val="28"/>
+          <w:lang w:val="bg-BG"/>
+        </w:rPr>
+      </w:pPr>
+    </w:p>
+    <w:p>
+      <w:pPr>
+        <w:pStyle w:val="ListParagraph"/>
+        <w:numPr>
+          <w:ilvl w:val="0"/>
+          <w:numId w:val="15"/>
+        </w:numPr>
+        <w:rPr>
+          <w:rFonts w:asciiTheme="majorHAnsi" w:hAnsiTheme="majorHAnsi" w:cstheme="majorHAnsi"/>
+          <w:b/>
+          <w:sz w:val="28"/>
+          <w:lang w:val="bg-BG"/>
+        </w:rPr>
+      </w:pPr>
+      <w:r>
+        <w:rPr>
+          <w:rFonts w:asciiTheme="majorHAnsi" w:hAnsiTheme="majorHAnsi" w:cstheme="majorHAnsi"/>
+          <w:b/>
+          <w:sz w:val="28"/>
+          <w:lang w:val="bg-BG"/>
+        </w:rPr>
+        <w:t>Деинсталиране</w:t>
+      </w:r>
+    </w:p>
+    <w:p>
+      <w:pPr>
+        <w:rPr>
+          <w:rFonts w:asciiTheme="majorHAnsi" w:hAnsiTheme="majorHAnsi" w:cstheme="majorHAnsi"/>
+          <w:b/>
+          <w:sz w:val="28"/>
+          <w:lang w:val="bg-BG"/>
+        </w:rPr>
+      </w:pPr>
+    </w:p>
+    <w:p>
+      <w:pPr>
+        <w:ind w:firstLine="360"/>
+        <w:jc w:val="both"/>
+        <w:rPr>
+          <w:rFonts w:asciiTheme="majorHAnsi" w:hAnsiTheme="majorHAnsi" w:cstheme="majorHAnsi"/>
+          <w:sz w:val="28"/>
+          <w:lang w:val="bg-BG"/>
+        </w:rPr>
+      </w:pPr>
+      <w:r>
+        <w:rPr>
+          <w:rFonts w:asciiTheme="majorHAnsi" w:hAnsiTheme="majorHAnsi" w:cstheme="majorHAnsi"/>
+          <w:sz w:val="28"/>
+          <w:lang w:val="bg-BG"/>
+        </w:rPr>
+        <w:t>Премахването на приложе</w:t>
+      </w:r>
+      <w:bookmarkStart w:id="0" w:name="_GoBack"/>
+      <w:bookmarkEnd w:id="0"/>
+      <w:r>
+        <w:rPr>
+          <w:rFonts w:asciiTheme="majorHAnsi" w:hAnsiTheme="majorHAnsi" w:cstheme="majorHAnsi"/>
+          <w:sz w:val="28"/>
+          <w:lang w:val="bg-BG"/>
+        </w:rPr>
+        <w:t xml:space="preserve">нието става по стандартния за </w:t>
+      </w:r>
+      <w:r>
+        <w:rPr>
+          <w:rFonts w:asciiTheme="majorHAnsi" w:hAnsiTheme="majorHAnsi" w:cstheme="majorHAnsi"/>
+          <w:sz w:val="28"/>
+        </w:rPr>
+        <w:t xml:space="preserve">Android </w:t>
+      </w:r>
+      <w:r>
+        <w:rPr>
+          <w:rFonts w:asciiTheme="majorHAnsi" w:hAnsiTheme="majorHAnsi" w:cstheme="majorHAnsi"/>
+          <w:sz w:val="28"/>
+          <w:lang w:val="bg-BG"/>
+        </w:rPr>
+        <w:t>платформата начин – от менюто „Приложения“ в настройките на устройството.</w:t>
+      </w:r>
+    </w:p>
+    <w:p>
+      <w:pPr>
+        <w:rPr>
+          <w:rFonts w:asciiTheme="majorHAnsi" w:hAnsiTheme="majorHAnsi" w:cstheme="majorHAnsi"/>
+          <w:b/>
+          <w:sz w:val="28"/>
+          <w:lang w:val="bg-BG"/>
+        </w:rPr>
+      </w:pPr>
+    </w:p>
+    <w:p>
+      <w:pPr>
+        <w:pStyle w:val="ListParagraph"/>
+        <w:numPr>
+          <w:ilvl w:val="0"/>
+          <w:numId w:val="15"/>
+        </w:numPr>
+        <w:rPr>
+          <w:rFonts w:asciiTheme="majorHAnsi" w:hAnsiTheme="majorHAnsi" w:cstheme="majorHAnsi"/>
+          <w:b/>
+          <w:sz w:val="28"/>
+          <w:lang w:val="bg-BG"/>
+        </w:rPr>
+      </w:pPr>
+      <w:r>
+        <w:rPr>
+          <w:rFonts w:asciiTheme="majorHAnsi" w:hAnsiTheme="majorHAnsi" w:cstheme="majorHAnsi"/>
+          <w:b/>
+          <w:sz w:val="28"/>
+          <w:lang w:val="bg-BG"/>
+        </w:rPr>
+        <w:t>Поддръжка</w:t>
+      </w:r>
+    </w:p>
+    <w:p>
+      <w:pPr>
+        <w:pStyle w:val="ListParagraph"/>
+        <w:numPr>
+          <w:ilvl w:val="1"/>
+          <w:numId w:val="15"/>
+        </w:numPr>
+        <w:rPr>
+          <w:rFonts w:asciiTheme="majorHAnsi" w:hAnsiTheme="majorHAnsi" w:cstheme="majorHAnsi"/>
+          <w:b/>
+          <w:sz w:val="28"/>
+          <w:lang w:val="bg-BG"/>
+        </w:rPr>
+      </w:pPr>
+      <w:r>
+        <w:rPr>
+          <w:rFonts w:asciiTheme="majorHAnsi" w:hAnsiTheme="majorHAnsi" w:cstheme="majorHAnsi"/>
+          <w:b/>
+          <w:sz w:val="28"/>
+          <w:lang w:val="bg-BG"/>
+        </w:rPr>
+        <w:t xml:space="preserve"> Актуализации</w:t>
+      </w:r>
+    </w:p>
+    <w:p>
+      <w:pPr>
+        <w:ind w:firstLine="360"/>
+        <w:jc w:val="both"/>
+        <w:rPr>
+          <w:rFonts w:asciiTheme="majorHAnsi" w:hAnsiTheme="majorHAnsi" w:cstheme="majorHAnsi"/>
+          <w:sz w:val="28"/>
+          <w:lang w:val="bg-BG"/>
+        </w:rPr>
+      </w:pPr>
+      <w:r>
+        <w:rPr>
+          <w:rFonts w:asciiTheme="majorHAnsi" w:hAnsiTheme="majorHAnsi" w:cstheme="majorHAnsi"/>
+          <w:sz w:val="28"/>
+          <w:lang w:val="bg-BG"/>
+        </w:rPr>
+        <w:t xml:space="preserve">Актуализациите (или ъпдейтите) се предоставят от </w:t>
+      </w:r>
+      <w:r>
+        <w:rPr>
+          <w:rFonts w:asciiTheme="majorHAnsi" w:hAnsiTheme="majorHAnsi" w:cstheme="majorHAnsi"/>
+          <w:sz w:val="28"/>
+        </w:rPr>
+        <w:t xml:space="preserve">Google Play </w:t>
+      </w:r>
+      <w:r>
+        <w:rPr>
+          <w:rFonts w:asciiTheme="majorHAnsi" w:hAnsiTheme="majorHAnsi" w:cstheme="majorHAnsi"/>
+          <w:sz w:val="28"/>
+          <w:lang w:val="bg-BG"/>
+        </w:rPr>
+        <w:t>приложението в момента в който такава е налична и телефона има интернет връзка</w:t>
+      </w:r>
+    </w:p>
+    <w:p>
+      <w:pPr>
+        <w:rPr>
+          <w:rFonts w:asciiTheme="majorHAnsi" w:hAnsiTheme="majorHAnsi" w:cstheme="majorHAnsi"/>
+          <w:b/>
+          <w:sz w:val="28"/>
+          <w:lang w:val="bg-BG"/>
+        </w:rPr>
+      </w:pPr>
+    </w:p>
+    <w:p>
+      <w:pPr>
+        <w:pStyle w:val="ListParagraph"/>
+        <w:numPr>
+          <w:ilvl w:val="1"/>
+          <w:numId w:val="15"/>
+        </w:numPr>
+        <w:rPr>
+          <w:rFonts w:asciiTheme="majorHAnsi" w:hAnsiTheme="majorHAnsi" w:cstheme="majorHAnsi"/>
+          <w:b/>
+          <w:sz w:val="28"/>
+          <w:lang w:val="bg-BG"/>
+        </w:rPr>
+      </w:pPr>
+      <w:r>
+        <w:rPr>
+          <w:rFonts w:asciiTheme="majorHAnsi" w:hAnsiTheme="majorHAnsi" w:cstheme="majorHAnsi"/>
+          <w:b/>
+          <w:sz w:val="28"/>
+          <w:lang w:val="bg-BG"/>
+        </w:rPr>
+        <w:t xml:space="preserve"> Докладване за грешки</w:t>
+      </w:r>
+    </w:p>
+    <w:p>
+      <w:pPr>
+        <w:ind w:firstLine="360"/>
+        <w:jc w:val="both"/>
+        <w:rPr>
+          <w:rFonts w:asciiTheme="majorHAnsi" w:hAnsiTheme="majorHAnsi" w:cstheme="majorHAnsi"/>
+          <w:sz w:val="28"/>
+          <w:lang w:val="bg-BG"/>
+        </w:rPr>
+      </w:pPr>
+      <w:r>
+        <w:rPr>
+          <w:rFonts w:asciiTheme="majorHAnsi" w:hAnsiTheme="majorHAnsi" w:cstheme="majorHAnsi"/>
+          <w:sz w:val="28"/>
+          <w:lang w:val="bg-BG"/>
+        </w:rPr>
+        <w:t xml:space="preserve">Предоставя се от </w:t>
+      </w:r>
+      <w:r>
+        <w:rPr>
+          <w:rFonts w:asciiTheme="majorHAnsi" w:hAnsiTheme="majorHAnsi" w:cstheme="majorHAnsi"/>
+          <w:sz w:val="28"/>
+        </w:rPr>
+        <w:t xml:space="preserve">Android </w:t>
+      </w:r>
+      <w:r>
+        <w:rPr>
+          <w:rFonts w:asciiTheme="majorHAnsi" w:hAnsiTheme="majorHAnsi" w:cstheme="majorHAnsi"/>
+          <w:sz w:val="28"/>
+          <w:lang w:val="bg-BG"/>
+        </w:rPr>
+        <w:t>платформата. Когато приложението неочаквано се изключи или блокира поради някаква причина, ще се появи диалогов прозорец, в който може да се избере да се докладва грешката.</w:t>
+      </w:r>
+    </w:p>
+    <w:p>
+      <w:pPr>
+        <w:ind w:firstLine="360"/>
+        <w:jc w:val="both"/>
+        <w:rPr>
+          <w:rFonts w:asciiTheme="majorHAnsi" w:hAnsiTheme="majorHAnsi" w:cstheme="majorHAnsi"/>
+          <w:sz w:val="28"/>
+          <w:lang w:val="bg-BG"/>
+        </w:rPr>
+      </w:pPr>
     </w:p>
     <w:sectPr>
-      <w:footerReference w:type="even" r:id="rId21"/>
-      <w:footerReference w:type="default" r:id="rId22"/>
+      <w:footerReference w:type="even" r:id="rId22"/>
+      <w:footerReference w:type="default" r:id="rId23"/>
       <w:pgSz w:w="12240" w:h="15840"/>
       <w:pgMar w:top="1440" w:right="1440" w:bottom="1440" w:left="1440" w:header="720" w:footer="720" w:gutter="0"/>
       <w:pgNumType w:start="1"/>
@@ -12325,7 +15402,7 @@
                                     <w:noProof/>
                                     <w:color w:val="8C8C8C" w:themeColor="background1" w:themeShade="8C"/>
                                   </w:rPr>
-                                  <w:t>12</w:t>
+                                  <w:t>16</w:t>
                                 </w:r>
                                 <w:r>
                                   <w:rPr>
@@ -12437,12 +15514,12 @@
             </mc:Choice>
             <mc:Fallback>
               <w:pict>
-                <v:group id="Group 11" o:spid="_x0000_s1055" style="position:absolute;margin-left:0;margin-top:0;width:610.5pt;height:15pt;z-index:251661312;mso-width-percent:1000;mso-position-horizontal:center;mso-position-horizontal-relative:page;mso-position-vertical:center;mso-position-vertical-relative:bottom-margin-area;mso-width-percent:1000" coordorigin="-8,14978" coordsize="12255,300" o:gfxdata="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">
+                <v:group id="Group 11" o:spid="_x0000_s1056" style="position:absolute;margin-left:0;margin-top:0;width:610.5pt;height:15pt;z-index:251661312;mso-width-percent:1000;mso-position-horizontal:center;mso-position-horizontal-relative:page;mso-position-vertical:center;mso-position-vertical-relative:bottom-margin-area;mso-width-percent:1000" coordorigin="-8,14978" coordsize="12255,300" o:gfxdata="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">
                   <v:shapetype id="_x0000_t202" coordsize="21600,21600" o:spt="202" path="m,l,21600r21600,l21600,xe">
                     <v:stroke joinstyle="miter"/>
                     <v:path gradientshapeok="t" o:connecttype="rect"/>
                   </v:shapetype>
-                  <v:shape id="Text Box 25" o:spid="_x0000_s1056" type="#_x0000_t202" style="position:absolute;left:782;top:14990;width:659;height:288;visibility:visible;mso-wrap-style:square;v-text-anchor:top" o:gfxdata="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" filled="f" stroked="f">
+                  <v:shape id="Text Box 25" o:spid="_x0000_s1057" type="#_x0000_t202" style="position:absolute;left:782;top:14990;width:659;height:288;visibility:visible;mso-wrap-style:square;v-text-anchor:top" o:gfxdata="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" filled="f" stroked="f">
                     <v:textbox inset="0,0,0,0">
                       <w:txbxContent>
                         <w:p>
@@ -12463,7 +15540,7 @@
                               <w:noProof/>
                               <w:color w:val="8C8C8C" w:themeColor="background1" w:themeShade="8C"/>
                             </w:rPr>
-                            <w:t>12</w:t>
+                            <w:t>16</w:t>
                           </w:r>
                           <w:r>
                             <w:rPr>
@@ -12476,7 +15553,7 @@
                       </w:txbxContent>
                     </v:textbox>
                   </v:shape>
-                  <v:group id="Group 31" o:spid="_x0000_s1057" style="position:absolute;left:-8;top:14978;width:12255;height:230" coordorigin="-8,14978" coordsize="12255,230" o:gfxdata="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">
+                  <v:group id="Group 31" o:spid="_x0000_s1058" style="position:absolute;left:-8;top:14978;width:12255;height:230" coordorigin="-8,14978" coordsize="12255,230" o:gfxdata="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">
                     <v:shapetype id="_x0000_t34" coordsize="21600,21600" o:spt="34" o:oned="t" adj="10800" path="m,l@0,0@0,21600,21600,21600e" filled="f">
                       <v:stroke joinstyle="miter"/>
                       <v:formulas>
@@ -12488,8 +15565,8 @@
                       </v:handles>
                       <o:lock v:ext="edit" shapetype="t"/>
                     </v:shapetype>
-                    <v:shape id="AutoShape 27" o:spid="_x0000_s1058" type="#_x0000_t34" style="position:absolute;left:-8;top:14978;width:1260;height:230;flip:y;visibility:visible;mso-wrap-style:square" o:connectortype="elbow" o:gfxdata="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" strokecolor="#a5a5a5"/>
-                    <v:shape id="AutoShape 28" o:spid="_x0000_s1059" type="#_x0000_t34" style="position:absolute;left:1252;top:14978;width:10995;height:230;rotation:180;visibility:visible;mso-wrap-style:square" o:connectortype="elbow" o:gfxdata="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" adj="20904" strokecolor="#a5a5a5"/>
+                    <v:shape id="AutoShape 27" o:spid="_x0000_s1059" type="#_x0000_t34" style="position:absolute;left:-8;top:14978;width:1260;height:230;flip:y;visibility:visible;mso-wrap-style:square" o:connectortype="elbow" o:gfxdata="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" strokecolor="#a5a5a5"/>
+                    <v:shape id="AutoShape 28" o:spid="_x0000_s1060" type="#_x0000_t34" style="position:absolute;left:1252;top:14978;width:10995;height:230;rotation:180;visibility:visible;mso-wrap-style:square" o:connectortype="elbow" o:gfxdata="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" adj="20904" strokecolor="#a5a5a5"/>
                   </v:group>
                   <w10:wrap anchorx="page" anchory="margin"/>
                 </v:group>
@@ -12613,7 +15690,7 @@
                                     <w:noProof/>
                                     <w:color w:val="8C8C8C" w:themeColor="background1" w:themeShade="8C"/>
                                   </w:rPr>
-                                  <w:t>13</w:t>
+                                  <w:t>17</w:t>
                                 </w:r>
                                 <w:r>
                                   <w:rPr>
@@ -12725,12 +15802,12 @@
             </mc:Choice>
             <mc:Fallback>
               <w:pict>
-                <v:group id="Group 1" o:spid="_x0000_s1060" style="position:absolute;margin-left:0;margin-top:0;width:610.5pt;height:15pt;z-index:251659264;mso-width-percent:1000;mso-position-horizontal:center;mso-position-horizontal-relative:page;mso-position-vertical:center;mso-position-vertical-relative:bottom-margin-area;mso-width-percent:1000" coordorigin=",14970" coordsize="12255,300" o:gfxdata="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">
+                <v:group id="Group 1" o:spid="_x0000_s1061" style="position:absolute;margin-left:0;margin-top:0;width:610.5pt;height:15pt;z-index:251659264;mso-width-percent:1000;mso-position-horizontal:center;mso-position-horizontal-relative:page;mso-position-vertical:center;mso-position-vertical-relative:bottom-margin-area;mso-width-percent:1000" coordorigin=",14970" coordsize="12255,300" o:gfxdata="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">
                   <v:shapetype id="_x0000_t202" coordsize="21600,21600" o:spt="202" path="m,l,21600r21600,l21600,xe">
                     <v:stroke joinstyle="miter"/>
                     <v:path gradientshapeok="t" o:connecttype="rect"/>
                   </v:shapetype>
-                  <v:shape id="Text Box 25" o:spid="_x0000_s1061" type="#_x0000_t202" style="position:absolute;left:10803;top:14982;width:659;height:288;visibility:visible;mso-wrap-style:square;v-text-anchor:top" o:gfxdata="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" filled="f" stroked="f">
+                  <v:shape id="Text Box 25" o:spid="_x0000_s1062" type="#_x0000_t202" style="position:absolute;left:10803;top:14982;width:659;height:288;visibility:visible;mso-wrap-style:square;v-text-anchor:top" o:gfxdata="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" filled="f" stroked="f">
                     <v:textbox inset="0,0,0,0">
                       <w:txbxContent>
                         <w:p>
@@ -12751,7 +15828,7 @@
                               <w:noProof/>
                               <w:color w:val="8C8C8C" w:themeColor="background1" w:themeShade="8C"/>
                             </w:rPr>
-                            <w:t>13</w:t>
+                            <w:t>17</w:t>
                           </w:r>
                           <w:r>
                             <w:rPr>
@@ -12764,7 +15841,7 @@
                       </w:txbxContent>
                     </v:textbox>
                   </v:shape>
-                  <v:group id="Group 31" o:spid="_x0000_s1062" style="position:absolute;top:14970;width:12255;height:230;flip:x" coordorigin="-8,14978" coordsize="12255,230" o:gfxdata="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">
+                  <v:group id="Group 31" o:spid="_x0000_s1063" style="position:absolute;top:14970;width:12255;height:230;flip:x" coordorigin="-8,14978" coordsize="12255,230" o:gfxdata="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">
                     <v:shapetype id="_x0000_t34" coordsize="21600,21600" o:spt="34" o:oned="t" adj="10800" path="m,l@0,0@0,21600,21600,21600e" filled="f">
                       <v:stroke joinstyle="miter"/>
                       <v:formulas>
@@ -12776,8 +15853,8 @@
                       </v:handles>
                       <o:lock v:ext="edit" shapetype="t"/>
                     </v:shapetype>
-                    <v:shape id="AutoShape 27" o:spid="_x0000_s1063" type="#_x0000_t34" style="position:absolute;left:-8;top:14978;width:1260;height:230;flip:y;visibility:visible;mso-wrap-style:square" o:connectortype="elbow" o:gfxdata="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" strokecolor="#a5a5a5"/>
-                    <v:shape id="AutoShape 28" o:spid="_x0000_s1064" type="#_x0000_t34" style="position:absolute;left:1252;top:14978;width:10995;height:230;rotation:180;visibility:visible;mso-wrap-style:square" o:connectortype="elbow" o:gfxdata="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" adj="20904" strokecolor="#a5a5a5"/>
+                    <v:shape id="AutoShape 27" o:spid="_x0000_s1064" type="#_x0000_t34" style="position:absolute;left:-8;top:14978;width:1260;height:230;flip:y;visibility:visible;mso-wrap-style:square" o:connectortype="elbow" o:gfxdata="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" strokecolor="#a5a5a5"/>
+                    <v:shape id="AutoShape 28" o:spid="_x0000_s1065" type="#_x0000_t34" style="position:absolute;left:1252;top:14978;width:10995;height:230;rotation:180;visibility:visible;mso-wrap-style:square" o:connectortype="elbow" o:gfxdata="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" adj="20904" strokecolor="#a5a5a5"/>
                   </v:group>
                   <w10:wrap anchorx="page" anchory="margin"/>
                 </v:group>
@@ -12813,6 +15890,92 @@
 <file path=word/numbering.xml><?xml version="1.0" encoding="utf-8"?>
 <w:numbering xmlns:wpc="http://schemas.microsoft.com/office/word/2010/wordprocessingCanvas" xmlns:cx="http://schemas.microsoft.com/office/drawing/2014/chartex" xmlns:mc="http://schemas.openxmlformats.org/markup-compatibility/2006" xmlns:o="urn:schemas-microsoft-com:office:office" xmlns:r="http://schemas.openxmlformats.org/officeDocument/2006/relationships" xmlns:m="http://schemas.openxmlformats.org/officeDocument/2006/math" xmlns:v="urn:schemas-microsoft-com:vml" xmlns:wp14="http://schemas.microsoft.com/office/word/2010/wordprocessingDrawing" xmlns:wp="http://schemas.openxmlformats.org/drawingml/2006/wordprocessingDrawing" xmlns:w10="urn:schemas-microsoft-com:office:word" xmlns:w="http://schemas.openxmlformats.org/wordprocessingml/2006/main" xmlns:w14="http://schemas.microsoft.com/office/word/2010/wordml" xmlns:w15="http://schemas.microsoft.com/office/word/2012/wordml" xmlns:w16se="http://schemas.microsoft.com/office/word/2015/wordml/symex" xmlns:wpg="http://schemas.microsoft.com/office/word/2010/wordprocessingGroup" xmlns:wpi="http://schemas.microsoft.com/office/word/2010/wordprocessingInk" xmlns:wne="http://schemas.microsoft.com/office/word/2006/wordml" xmlns:wps="http://schemas.microsoft.com/office/word/2010/wordprocessingShape" mc:Ignorable="w14 w15 w16se wp14">
   <w:abstractNum w:abstractNumId="0" w15:restartNumberingAfterBreak="0">
+    <w:nsid w:val="15ED5CD0"/>
+    <w:multiLevelType w:val="multilevel"/>
+    <w:tmpl w:val="0409001F"/>
+    <w:lvl w:ilvl="0">
+      <w:start w:val="1"/>
+      <w:numFmt w:val="decimal"/>
+      <w:lvlText w:val="%1."/>
+      <w:lvlJc w:val="left"/>
+      <w:pPr>
+        <w:ind w:left="360" w:hanging="360"/>
+      </w:pPr>
+    </w:lvl>
+    <w:lvl w:ilvl="1">
+      <w:start w:val="1"/>
+      <w:numFmt w:val="decimal"/>
+      <w:lvlText w:val="%1.%2."/>
+      <w:lvlJc w:val="left"/>
+      <w:pPr>
+        <w:ind w:left="792" w:hanging="432"/>
+      </w:pPr>
+    </w:lvl>
+    <w:lvl w:ilvl="2">
+      <w:start w:val="1"/>
+      <w:numFmt w:val="decimal"/>
+      <w:lvlText w:val="%1.%2.%3."/>
+      <w:lvlJc w:val="left"/>
+      <w:pPr>
+        <w:ind w:left="1224" w:hanging="504"/>
+      </w:pPr>
+    </w:lvl>
+    <w:lvl w:ilvl="3">
+      <w:start w:val="1"/>
+      <w:numFmt w:val="decimal"/>
+      <w:lvlText w:val="%1.%2.%3.%4."/>
+      <w:lvlJc w:val="left"/>
+      <w:pPr>
+        <w:ind w:left="1728" w:hanging="648"/>
+      </w:pPr>
+    </w:lvl>
+    <w:lvl w:ilvl="4">
+      <w:start w:val="1"/>
+      <w:numFmt w:val="decimal"/>
+      <w:lvlText w:val="%1.%2.%3.%4.%5."/>
+      <w:lvlJc w:val="left"/>
+      <w:pPr>
+        <w:ind w:left="2232" w:hanging="792"/>
+      </w:pPr>
+    </w:lvl>
+    <w:lvl w:ilvl="5">
+      <w:start w:val="1"/>
+      <w:numFmt w:val="decimal"/>
+      <w:lvlText w:val="%1.%2.%3.%4.%5.%6."/>
+      <w:lvlJc w:val="left"/>
+      <w:pPr>
+        <w:ind w:left="2736" w:hanging="936"/>
+      </w:pPr>
+    </w:lvl>
+    <w:lvl w:ilvl="6">
+      <w:start w:val="1"/>
+      <w:numFmt w:val="decimal"/>
+      <w:lvlText w:val="%1.%2.%3.%4.%5.%6.%7."/>
+      <w:lvlJc w:val="left"/>
+      <w:pPr>
+        <w:ind w:left="3240" w:hanging="1080"/>
+      </w:pPr>
+    </w:lvl>
+    <w:lvl w:ilvl="7">
+      <w:start w:val="1"/>
+      <w:numFmt w:val="decimal"/>
+      <w:lvlText w:val="%1.%2.%3.%4.%5.%6.%7.%8."/>
+      <w:lvlJc w:val="left"/>
+      <w:pPr>
+        <w:ind w:left="3744" w:hanging="1224"/>
+      </w:pPr>
+    </w:lvl>
+    <w:lvl w:ilvl="8">
+      <w:start w:val="1"/>
+      <w:numFmt w:val="decimal"/>
+      <w:lvlText w:val="%1.%2.%3.%4.%5.%6.%7.%8.%9."/>
+      <w:lvlJc w:val="left"/>
+      <w:pPr>
+        <w:ind w:left="4320" w:hanging="1440"/>
+      </w:pPr>
+    </w:lvl>
+  </w:abstractNum>
+  <w:abstractNum w:abstractNumId="1" w15:restartNumberingAfterBreak="0">
     <w:nsid w:val="1C866460"/>
     <w:multiLevelType w:val="hybridMultilevel"/>
     <w:tmpl w:val="19868CE4"/>
@@ -12925,7 +16088,93 @@
       </w:rPr>
     </w:lvl>
   </w:abstractNum>
-  <w:abstractNum w:abstractNumId="1" w15:restartNumberingAfterBreak="0">
+  <w:abstractNum w:abstractNumId="2" w15:restartNumberingAfterBreak="0">
+    <w:nsid w:val="26E261D0"/>
+    <w:multiLevelType w:val="multilevel"/>
+    <w:tmpl w:val="0409001F"/>
+    <w:lvl w:ilvl="0">
+      <w:start w:val="1"/>
+      <w:numFmt w:val="decimal"/>
+      <w:lvlText w:val="%1."/>
+      <w:lvlJc w:val="left"/>
+      <w:pPr>
+        <w:ind w:left="360" w:hanging="360"/>
+      </w:pPr>
+    </w:lvl>
+    <w:lvl w:ilvl="1">
+      <w:start w:val="1"/>
+      <w:numFmt w:val="decimal"/>
+      <w:lvlText w:val="%1.%2."/>
+      <w:lvlJc w:val="left"/>
+      <w:pPr>
+        <w:ind w:left="792" w:hanging="432"/>
+      </w:pPr>
+    </w:lvl>
+    <w:lvl w:ilvl="2">
+      <w:start w:val="1"/>
+      <w:numFmt w:val="decimal"/>
+      <w:lvlText w:val="%1.%2.%3."/>
+      <w:lvlJc w:val="left"/>
+      <w:pPr>
+        <w:ind w:left="1224" w:hanging="504"/>
+      </w:pPr>
+    </w:lvl>
+    <w:lvl w:ilvl="3">
+      <w:start w:val="1"/>
+      <w:numFmt w:val="decimal"/>
+      <w:lvlText w:val="%1.%2.%3.%4."/>
+      <w:lvlJc w:val="left"/>
+      <w:pPr>
+        <w:ind w:left="1728" w:hanging="648"/>
+      </w:pPr>
+    </w:lvl>
+    <w:lvl w:ilvl="4">
+      <w:start w:val="1"/>
+      <w:numFmt w:val="decimal"/>
+      <w:lvlText w:val="%1.%2.%3.%4.%5."/>
+      <w:lvlJc w:val="left"/>
+      <w:pPr>
+        <w:ind w:left="2232" w:hanging="792"/>
+      </w:pPr>
+    </w:lvl>
+    <w:lvl w:ilvl="5">
+      <w:start w:val="1"/>
+      <w:numFmt w:val="decimal"/>
+      <w:lvlText w:val="%1.%2.%3.%4.%5.%6."/>
+      <w:lvlJc w:val="left"/>
+      <w:pPr>
+        <w:ind w:left="2736" w:hanging="936"/>
+      </w:pPr>
+    </w:lvl>
+    <w:lvl w:ilvl="6">
+      <w:start w:val="1"/>
+      <w:numFmt w:val="decimal"/>
+      <w:lvlText w:val="%1.%2.%3.%4.%5.%6.%7."/>
+      <w:lvlJc w:val="left"/>
+      <w:pPr>
+        <w:ind w:left="3240" w:hanging="1080"/>
+      </w:pPr>
+    </w:lvl>
+    <w:lvl w:ilvl="7">
+      <w:start w:val="1"/>
+      <w:numFmt w:val="decimal"/>
+      <w:lvlText w:val="%1.%2.%3.%4.%5.%6.%7.%8."/>
+      <w:lvlJc w:val="left"/>
+      <w:pPr>
+        <w:ind w:left="3744" w:hanging="1224"/>
+      </w:pPr>
+    </w:lvl>
+    <w:lvl w:ilvl="8">
+      <w:start w:val="1"/>
+      <w:numFmt w:val="decimal"/>
+      <w:lvlText w:val="%1.%2.%3.%4.%5.%6.%7.%8.%9."/>
+      <w:lvlJc w:val="left"/>
+      <w:pPr>
+        <w:ind w:left="4320" w:hanging="1440"/>
+      </w:pPr>
+    </w:lvl>
+  </w:abstractNum>
+  <w:abstractNum w:abstractNumId="3" w15:restartNumberingAfterBreak="0">
     <w:nsid w:val="2985105D"/>
     <w:multiLevelType w:val="hybridMultilevel"/>
     <w:tmpl w:val="F438CDC8"/>
@@ -13011,7 +16260,7 @@
       </w:pPr>
     </w:lvl>
   </w:abstractNum>
-  <w:abstractNum w:abstractNumId="2" w15:restartNumberingAfterBreak="0">
+  <w:abstractNum w:abstractNumId="4" w15:restartNumberingAfterBreak="0">
     <w:nsid w:val="2A3C052B"/>
     <w:multiLevelType w:val="multilevel"/>
     <w:tmpl w:val="28AA78D0"/>
@@ -13124,7 +16373,93 @@
       </w:rPr>
     </w:lvl>
   </w:abstractNum>
-  <w:abstractNum w:abstractNumId="3" w15:restartNumberingAfterBreak="0">
+  <w:abstractNum w:abstractNumId="5" w15:restartNumberingAfterBreak="0">
+    <w:nsid w:val="2F0E5E42"/>
+    <w:multiLevelType w:val="multilevel"/>
+    <w:tmpl w:val="0409001F"/>
+    <w:lvl w:ilvl="0">
+      <w:start w:val="1"/>
+      <w:numFmt w:val="decimal"/>
+      <w:lvlText w:val="%1."/>
+      <w:lvlJc w:val="left"/>
+      <w:pPr>
+        <w:ind w:left="360" w:hanging="360"/>
+      </w:pPr>
+    </w:lvl>
+    <w:lvl w:ilvl="1">
+      <w:start w:val="1"/>
+      <w:numFmt w:val="decimal"/>
+      <w:lvlText w:val="%1.%2."/>
+      <w:lvlJc w:val="left"/>
+      <w:pPr>
+        <w:ind w:left="792" w:hanging="432"/>
+      </w:pPr>
+    </w:lvl>
+    <w:lvl w:ilvl="2">
+      <w:start w:val="1"/>
+      <w:numFmt w:val="decimal"/>
+      <w:lvlText w:val="%1.%2.%3."/>
+      <w:lvlJc w:val="left"/>
+      <w:pPr>
+        <w:ind w:left="1224" w:hanging="504"/>
+      </w:pPr>
+    </w:lvl>
+    <w:lvl w:ilvl="3">
+      <w:start w:val="1"/>
+      <w:numFmt w:val="decimal"/>
+      <w:lvlText w:val="%1.%2.%3.%4."/>
+      <w:lvlJc w:val="left"/>
+      <w:pPr>
+        <w:ind w:left="1728" w:hanging="648"/>
+      </w:pPr>
+    </w:lvl>
+    <w:lvl w:ilvl="4">
+      <w:start w:val="1"/>
+      <w:numFmt w:val="decimal"/>
+      <w:lvlText w:val="%1.%2.%3.%4.%5."/>
+      <w:lvlJc w:val="left"/>
+      <w:pPr>
+        <w:ind w:left="2232" w:hanging="792"/>
+      </w:pPr>
+    </w:lvl>
+    <w:lvl w:ilvl="5">
+      <w:start w:val="1"/>
+      <w:numFmt w:val="decimal"/>
+      <w:lvlText w:val="%1.%2.%3.%4.%5.%6."/>
+      <w:lvlJc w:val="left"/>
+      <w:pPr>
+        <w:ind w:left="2736" w:hanging="936"/>
+      </w:pPr>
+    </w:lvl>
+    <w:lvl w:ilvl="6">
+      <w:start w:val="1"/>
+      <w:numFmt w:val="decimal"/>
+      <w:lvlText w:val="%1.%2.%3.%4.%5.%6.%7."/>
+      <w:lvlJc w:val="left"/>
+      <w:pPr>
+        <w:ind w:left="3240" w:hanging="1080"/>
+      </w:pPr>
+    </w:lvl>
+    <w:lvl w:ilvl="7">
+      <w:start w:val="1"/>
+      <w:numFmt w:val="decimal"/>
+      <w:lvlText w:val="%1.%2.%3.%4.%5.%6.%7.%8."/>
+      <w:lvlJc w:val="left"/>
+      <w:pPr>
+        <w:ind w:left="3744" w:hanging="1224"/>
+      </w:pPr>
+    </w:lvl>
+    <w:lvl w:ilvl="8">
+      <w:start w:val="1"/>
+      <w:numFmt w:val="decimal"/>
+      <w:lvlText w:val="%1.%2.%3.%4.%5.%6.%7.%8.%9."/>
+      <w:lvlJc w:val="left"/>
+      <w:pPr>
+        <w:ind w:left="4320" w:hanging="1440"/>
+      </w:pPr>
+    </w:lvl>
+  </w:abstractNum>
+  <w:abstractNum w:abstractNumId="6" w15:restartNumberingAfterBreak="0">
     <w:nsid w:val="30B00108"/>
     <w:multiLevelType w:val="multilevel"/>
     <w:tmpl w:val="BFDE3BC8"/>
@@ -13237,7 +16572,179 @@
       </w:rPr>
     </w:lvl>
   </w:abstractNum>
-  <w:abstractNum w:abstractNumId="4" w15:restartNumberingAfterBreak="0">
+  <w:abstractNum w:abstractNumId="7" w15:restartNumberingAfterBreak="0">
+    <w:nsid w:val="35621EEB"/>
+    <w:multiLevelType w:val="multilevel"/>
+    <w:tmpl w:val="0409001F"/>
+    <w:lvl w:ilvl="0">
+      <w:start w:val="1"/>
+      <w:numFmt w:val="decimal"/>
+      <w:lvlText w:val="%1."/>
+      <w:lvlJc w:val="left"/>
+      <w:pPr>
+        <w:ind w:left="360" w:hanging="360"/>
+      </w:pPr>
+    </w:lvl>
+    <w:lvl w:ilvl="1">
+      <w:start w:val="1"/>
+      <w:numFmt w:val="decimal"/>
+      <w:lvlText w:val="%1.%2."/>
+      <w:lvlJc w:val="left"/>
+      <w:pPr>
+        <w:ind w:left="792" w:hanging="432"/>
+      </w:pPr>
+    </w:lvl>
+    <w:lvl w:ilvl="2">
+      <w:start w:val="1"/>
+      <w:numFmt w:val="decimal"/>
+      <w:lvlText w:val="%1.%2.%3."/>
+      <w:lvlJc w:val="left"/>
+      <w:pPr>
+        <w:ind w:left="1224" w:hanging="504"/>
+      </w:pPr>
+    </w:lvl>
+    <w:lvl w:ilvl="3">
+      <w:start w:val="1"/>
+      <w:numFmt w:val="decimal"/>
+      <w:lvlText w:val="%1.%2.%3.%4."/>
+      <w:lvlJc w:val="left"/>
+      <w:pPr>
+        <w:ind w:left="1728" w:hanging="648"/>
+      </w:pPr>
+    </w:lvl>
+    <w:lvl w:ilvl="4">
+      <w:start w:val="1"/>
+      <w:numFmt w:val="decimal"/>
+      <w:lvlText w:val="%1.%2.%3.%4.%5."/>
+      <w:lvlJc w:val="left"/>
+      <w:pPr>
+        <w:ind w:left="2232" w:hanging="792"/>
+      </w:pPr>
+    </w:lvl>
+    <w:lvl w:ilvl="5">
+      <w:start w:val="1"/>
+      <w:numFmt w:val="decimal"/>
+      <w:lvlText w:val="%1.%2.%3.%4.%5.%6."/>
+      <w:lvlJc w:val="left"/>
+      <w:pPr>
+        <w:ind w:left="2736" w:hanging="936"/>
+      </w:pPr>
+    </w:lvl>
+    <w:lvl w:ilvl="6">
+      <w:start w:val="1"/>
+      <w:numFmt w:val="decimal"/>
+      <w:lvlText w:val="%1.%2.%3.%4.%5.%6.%7."/>
+      <w:lvlJc w:val="left"/>
+      <w:pPr>
+        <w:ind w:left="3240" w:hanging="1080"/>
+      </w:pPr>
+    </w:lvl>
+    <w:lvl w:ilvl="7">
+      <w:start w:val="1"/>
+      <w:numFmt w:val="decimal"/>
+      <w:lvlText w:val="%1.%2.%3.%4.%5.%6.%7.%8."/>
+      <w:lvlJc w:val="left"/>
+      <w:pPr>
+        <w:ind w:left="3744" w:hanging="1224"/>
+      </w:pPr>
+    </w:lvl>
+    <w:lvl w:ilvl="8">
+      <w:start w:val="1"/>
+      <w:numFmt w:val="decimal"/>
+      <w:lvlText w:val="%1.%2.%3.%4.%5.%6.%7.%8.%9."/>
+      <w:lvlJc w:val="left"/>
+      <w:pPr>
+        <w:ind w:left="4320" w:hanging="1440"/>
+      </w:pPr>
+    </w:lvl>
+  </w:abstractNum>
+  <w:abstractNum w:abstractNumId="8" w15:restartNumberingAfterBreak="0">
+    <w:nsid w:val="3AF332B9"/>
+    <w:multiLevelType w:val="multilevel"/>
+    <w:tmpl w:val="0409001F"/>
+    <w:lvl w:ilvl="0">
+      <w:start w:val="1"/>
+      <w:numFmt w:val="decimal"/>
+      <w:lvlText w:val="%1."/>
+      <w:lvlJc w:val="left"/>
+      <w:pPr>
+        <w:ind w:left="360" w:hanging="360"/>
+      </w:pPr>
+    </w:lvl>
+    <w:lvl w:ilvl="1">
+      <w:start w:val="1"/>
+      <w:numFmt w:val="decimal"/>
+      <w:lvlText w:val="%1.%2."/>
+      <w:lvlJc w:val="left"/>
+      <w:pPr>
+        <w:ind w:left="792" w:hanging="432"/>
+      </w:pPr>
+    </w:lvl>
+    <w:lvl w:ilvl="2">
+      <w:start w:val="1"/>
+      <w:numFmt w:val="decimal"/>
+      <w:lvlText w:val="%1.%2.%3."/>
+      <w:lvlJc w:val="left"/>
+      <w:pPr>
+        <w:ind w:left="1224" w:hanging="504"/>
+      </w:pPr>
+    </w:lvl>
+    <w:lvl w:ilvl="3">
+      <w:start w:val="1"/>
+      <w:numFmt w:val="decimal"/>
+      <w:lvlText w:val="%1.%2.%3.%4."/>
+      <w:lvlJc w:val="left"/>
+      <w:pPr>
+        <w:ind w:left="1728" w:hanging="648"/>
+      </w:pPr>
+    </w:lvl>
+    <w:lvl w:ilvl="4">
+      <w:start w:val="1"/>
+      <w:numFmt w:val="decimal"/>
+      <w:lvlText w:val="%1.%2.%3.%4.%5."/>
+      <w:lvlJc w:val="left"/>
+      <w:pPr>
+        <w:ind w:left="2232" w:hanging="792"/>
+      </w:pPr>
+    </w:lvl>
+    <w:lvl w:ilvl="5">
+      <w:start w:val="1"/>
+      <w:numFmt w:val="decimal"/>
+      <w:lvlText w:val="%1.%2.%3.%4.%5.%6."/>
+      <w:lvlJc w:val="left"/>
+      <w:pPr>
+        <w:ind w:left="2736" w:hanging="936"/>
+      </w:pPr>
+    </w:lvl>
+    <w:lvl w:ilvl="6">
+      <w:start w:val="1"/>
+      <w:numFmt w:val="decimal"/>
+      <w:lvlText w:val="%1.%2.%3.%4.%5.%6.%7."/>
+      <w:lvlJc w:val="left"/>
+      <w:pPr>
+        <w:ind w:left="3240" w:hanging="1080"/>
+      </w:pPr>
+    </w:lvl>
+    <w:lvl w:ilvl="7">
+      <w:start w:val="1"/>
+      <w:numFmt w:val="decimal"/>
+      <w:lvlText w:val="%1.%2.%3.%4.%5.%6.%7.%8."/>
+      <w:lvlJc w:val="left"/>
+      <w:pPr>
+        <w:ind w:left="3744" w:hanging="1224"/>
+      </w:pPr>
+    </w:lvl>
+    <w:lvl w:ilvl="8">
+      <w:start w:val="1"/>
+      <w:numFmt w:val="decimal"/>
+      <w:lvlText w:val="%1.%2.%3.%4.%5.%6.%7.%8.%9."/>
+      <w:lvlJc w:val="left"/>
+      <w:pPr>
+        <w:ind w:left="4320" w:hanging="1440"/>
+      </w:pPr>
+    </w:lvl>
+  </w:abstractNum>
+  <w:abstractNum w:abstractNumId="9" w15:restartNumberingAfterBreak="0">
     <w:nsid w:val="52FF427B"/>
     <w:multiLevelType w:val="hybridMultilevel"/>
     <w:tmpl w:val="0DB65D0C"/>
@@ -13350,7 +16857,7 @@
       </w:rPr>
     </w:lvl>
   </w:abstractNum>
-  <w:abstractNum w:abstractNumId="5" w15:restartNumberingAfterBreak="0">
+  <w:abstractNum w:abstractNumId="10" w15:restartNumberingAfterBreak="0">
     <w:nsid w:val="59FD150A"/>
     <w:multiLevelType w:val="hybridMultilevel"/>
     <w:tmpl w:val="91F871C8"/>
@@ -13463,7 +16970,7 @@
       </w:rPr>
     </w:lvl>
   </w:abstractNum>
-  <w:abstractNum w:abstractNumId="6" w15:restartNumberingAfterBreak="0">
+  <w:abstractNum w:abstractNumId="11" w15:restartNumberingAfterBreak="0">
     <w:nsid w:val="613A3587"/>
     <w:multiLevelType w:val="hybridMultilevel"/>
     <w:tmpl w:val="2BBE6E3A"/>
@@ -13552,7 +17059,7 @@
       </w:pPr>
     </w:lvl>
   </w:abstractNum>
-  <w:abstractNum w:abstractNumId="7" w15:restartNumberingAfterBreak="0">
+  <w:abstractNum w:abstractNumId="12" w15:restartNumberingAfterBreak="0">
     <w:nsid w:val="655C4228"/>
     <w:multiLevelType w:val="multilevel"/>
     <w:tmpl w:val="EFBCC2F4"/>
@@ -13665,7 +17172,120 @@
       </w:rPr>
     </w:lvl>
   </w:abstractNum>
-  <w:abstractNum w:abstractNumId="8" w15:restartNumberingAfterBreak="0">
+  <w:abstractNum w:abstractNumId="13" w15:restartNumberingAfterBreak="0">
+    <w:nsid w:val="71C26B7D"/>
+    <w:multiLevelType w:val="hybridMultilevel"/>
+    <w:tmpl w:val="C39E06A6"/>
+    <w:lvl w:ilvl="0" w:tplc="04090001">
+      <w:start w:val="1"/>
+      <w:numFmt w:val="bullet"/>
+      <w:lvlText w:val=""/>
+      <w:lvlJc w:val="left"/>
+      <w:pPr>
+        <w:ind w:left="1440" w:hanging="360"/>
+      </w:pPr>
+      <w:rPr>
+        <w:rFonts w:ascii="Symbol" w:hAnsi="Symbol" w:hint="default"/>
+      </w:rPr>
+    </w:lvl>
+    <w:lvl w:ilvl="1" w:tplc="04090003" w:tentative="1">
+      <w:start w:val="1"/>
+      <w:numFmt w:val="bullet"/>
+      <w:lvlText w:val="o"/>
+      <w:lvlJc w:val="left"/>
+      <w:pPr>
+        <w:ind w:left="2160" w:hanging="360"/>
+      </w:pPr>
+      <w:rPr>
+        <w:rFonts w:ascii="Courier New" w:hAnsi="Courier New" w:cs="Courier New" w:hint="default"/>
+      </w:rPr>
+    </w:lvl>
+    <w:lvl w:ilvl="2" w:tplc="04090005" w:tentative="1">
+      <w:start w:val="1"/>
+      <w:numFmt w:val="bullet"/>
+      <w:lvlText w:val=""/>
+      <w:lvlJc w:val="left"/>
+      <w:pPr>
+        <w:ind w:left="2880" w:hanging="360"/>
+      </w:pPr>
+      <w:rPr>
+        <w:rFonts w:ascii="Wingdings" w:hAnsi="Wingdings" w:hint="default"/>
+      </w:rPr>
+    </w:lvl>
+    <w:lvl w:ilvl="3" w:tplc="04090001" w:tentative="1">
+      <w:start w:val="1"/>
+      <w:numFmt w:val="bullet"/>
+      <w:lvlText w:val=""/>
+      <w:lvlJc w:val="left"/>
+      <w:pPr>
+        <w:ind w:left="3600" w:hanging="360"/>
+      </w:pPr>
+      <w:rPr>
+        <w:rFonts w:ascii="Symbol" w:hAnsi="Symbol" w:hint="default"/>
+      </w:rPr>
+    </w:lvl>
+    <w:lvl w:ilvl="4" w:tplc="04090003" w:tentative="1">
+      <w:start w:val="1"/>
+      <w:numFmt w:val="bullet"/>
+      <w:lvlText w:val="o"/>
+      <w:lvlJc w:val="left"/>
+      <w:pPr>
+        <w:ind w:left="4320" w:hanging="360"/>
+      </w:pPr>
+      <w:rPr>
+        <w:rFonts w:ascii="Courier New" w:hAnsi="Courier New" w:cs="Courier New" w:hint="default"/>
+      </w:rPr>
+    </w:lvl>
+    <w:lvl w:ilvl="5" w:tplc="04090005" w:tentative="1">
+      <w:start w:val="1"/>
+      <w:numFmt w:val="bullet"/>
+      <w:lvlText w:val=""/>
+      <w:lvlJc w:val="left"/>
+      <w:pPr>
+        <w:ind w:left="5040" w:hanging="360"/>
+      </w:pPr>
+      <w:rPr>
+        <w:rFonts w:ascii="Wingdings" w:hAnsi="Wingdings" w:hint="default"/>
+      </w:rPr>
+    </w:lvl>
+    <w:lvl w:ilvl="6" w:tplc="04090001" w:tentative="1">
+      <w:start w:val="1"/>
+      <w:numFmt w:val="bullet"/>
+      <w:lvlText w:val=""/>
+      <w:lvlJc w:val="left"/>
+      <w:pPr>
+        <w:ind w:left="5760" w:hanging="360"/>
+      </w:pPr>
+      <w:rPr>
+        <w:rFonts w:ascii="Symbol" w:hAnsi="Symbol" w:hint="default"/>
+      </w:rPr>
+    </w:lvl>
+    <w:lvl w:ilvl="7" w:tplc="04090003" w:tentative="1">
+      <w:start w:val="1"/>
+      <w:numFmt w:val="bullet"/>
+      <w:lvlText w:val="o"/>
+      <w:lvlJc w:val="left"/>
+      <w:pPr>
+        <w:ind w:left="6480" w:hanging="360"/>
+      </w:pPr>
+      <w:rPr>
+        <w:rFonts w:ascii="Courier New" w:hAnsi="Courier New" w:cs="Courier New" w:hint="default"/>
+      </w:rPr>
+    </w:lvl>
+    <w:lvl w:ilvl="8" w:tplc="04090005" w:tentative="1">
+      <w:start w:val="1"/>
+      <w:numFmt w:val="bullet"/>
+      <w:lvlText w:val=""/>
+      <w:lvlJc w:val="left"/>
+      <w:pPr>
+        <w:ind w:left="7200" w:hanging="360"/>
+      </w:pPr>
+      <w:rPr>
+        <w:rFonts w:ascii="Wingdings" w:hAnsi="Wingdings" w:hint="default"/>
+      </w:rPr>
+    </w:lvl>
+  </w:abstractNum>
+  <w:abstractNum w:abstractNumId="14" w15:restartNumberingAfterBreak="0">
     <w:nsid w:val="73A72A2F"/>
     <w:multiLevelType w:val="multilevel"/>
     <w:tmpl w:val="0409001F"/>
@@ -13752,31 +17372,49 @@
     </w:lvl>
   </w:abstractNum>
   <w:num w:numId="1">
+    <w:abstractNumId w:val="11"/>
+  </w:num>
+  <w:num w:numId="2">
+    <w:abstractNumId w:val="12"/>
+  </w:num>
+  <w:num w:numId="3">
+    <w:abstractNumId w:val="9"/>
+  </w:num>
+  <w:num w:numId="4">
+    <w:abstractNumId w:val="3"/>
+  </w:num>
+  <w:num w:numId="5">
     <w:abstractNumId w:val="6"/>
   </w:num>
-  <w:num w:numId="2">
+  <w:num w:numId="6">
+    <w:abstractNumId w:val="14"/>
+  </w:num>
+  <w:num w:numId="7">
+    <w:abstractNumId w:val="4"/>
+  </w:num>
+  <w:num w:numId="8">
+    <w:abstractNumId w:val="10"/>
+  </w:num>
+  <w:num w:numId="9">
+    <w:abstractNumId w:val="1"/>
+  </w:num>
+  <w:num w:numId="10">
     <w:abstractNumId w:val="7"/>
   </w:num>
-  <w:num w:numId="3">
-    <w:abstractNumId w:val="4"/>
+  <w:num w:numId="11">
+    <w:abstractNumId w:val="13"/>
   </w:num>
-  <w:num w:numId="4">
-    <w:abstractNumId w:val="1"/>
-  </w:num>
-  <w:num w:numId="5">
-    <w:abstractNumId w:val="3"/>
-  </w:num>
-  <w:num w:numId="6">
+  <w:num w:numId="12">
     <w:abstractNumId w:val="8"/>
   </w:num>
-  <w:num w:numId="7">
-    <w:abstractNumId w:val="2"/>
+  <w:num w:numId="13">
+    <w:abstractNumId w:val="0"/>
   </w:num>
-  <w:num w:numId="8">
+  <w:num w:numId="14">
     <w:abstractNumId w:val="5"/>
   </w:num>
-  <w:num w:numId="9">
-    <w:abstractNumId w:val="0"/>
+  <w:num w:numId="15">
+    <w:abstractNumId w:val="2"/>
   </w:num>
 </w:numbering>
 </file>
@@ -14356,6 +17994,157 @@
       <w:contextualSpacing/>
     </w:pPr>
   </w:style>
+  <w:style w:type="table" w:styleId="TableGrid">
+    <w:name w:val="Table Grid"/>
+    <w:basedOn w:val="TableNormal"/>
+    <w:uiPriority w:val="39"/>
+    <w:rsid w:val="00A378C6"/>
+    <w:pPr>
+      <w:spacing w:after="0" w:line="240" w:lineRule="auto"/>
+    </w:pPr>
+    <w:tblPr>
+      <w:tblBorders>
+        <w:top w:val="single" w:sz="4" w:space="0" w:color="auto"/>
+        <w:left w:val="single" w:sz="4" w:space="0" w:color="auto"/>
+        <w:bottom w:val="single" w:sz="4" w:space="0" w:color="auto"/>
+        <w:right w:val="single" w:sz="4" w:space="0" w:color="auto"/>
+        <w:insideH w:val="single" w:sz="4" w:space="0" w:color="auto"/>
+        <w:insideV w:val="single" w:sz="4" w:space="0" w:color="auto"/>
+      </w:tblBorders>
+    </w:tblPr>
+  </w:style>
+  <w:style w:type="table" w:styleId="GridTable1Light">
+    <w:name w:val="Grid Table 1 Light"/>
+    <w:basedOn w:val="TableNormal"/>
+    <w:uiPriority w:val="46"/>
+    <w:rsid w:val="00A378C6"/>
+    <w:pPr>
+      <w:spacing w:after="0" w:line="240" w:lineRule="auto"/>
+    </w:pPr>
+    <w:tblPr>
+      <w:tblStyleRowBandSize w:val="1"/>
+      <w:tblStyleColBandSize w:val="1"/>
+      <w:tblBorders>
+        <w:top w:val="single" w:sz="4" w:space="0" w:color="999999" w:themeColor="text1" w:themeTint="66"/>
+        <w:left w:val="single" w:sz="4" w:space="0" w:color="999999" w:themeColor="text1" w:themeTint="66"/>
+        <w:bottom w:val="single" w:sz="4" w:space="0" w:color="999999" w:themeColor="text1" w:themeTint="66"/>
+        <w:right w:val="single" w:sz="4" w:space="0" w:color="999999" w:themeColor="text1" w:themeTint="66"/>
+        <w:insideH w:val="single" w:sz="4" w:space="0" w:color="999999" w:themeColor="text1" w:themeTint="66"/>
+        <w:insideV w:val="single" w:sz="4" w:space="0" w:color="999999" w:themeColor="text1" w:themeTint="66"/>
+      </w:tblBorders>
+    </w:tblPr>
+    <w:tblStylePr w:type="firstRow">
+      <w:rPr>
+        <w:b/>
+        <w:bCs/>
+      </w:rPr>
+      <w:tblPr/>
+      <w:tcPr>
+        <w:tcBorders>
+          <w:bottom w:val="single" w:sz="12" w:space="0" w:color="666666" w:themeColor="text1" w:themeTint="99"/>
+        </w:tcBorders>
+      </w:tcPr>
+    </w:tblStylePr>
+    <w:tblStylePr w:type="lastRow">
+      <w:rPr>
+        <w:b/>
+        <w:bCs/>
+      </w:rPr>
+      <w:tblPr/>
+      <w:tcPr>
+        <w:tcBorders>
+          <w:top w:val="double" w:sz="2" w:space="0" w:color="666666" w:themeColor="text1" w:themeTint="99"/>
+        </w:tcBorders>
+      </w:tcPr>
+    </w:tblStylePr>
+    <w:tblStylePr w:type="firstCol">
+      <w:rPr>
+        <w:b/>
+        <w:bCs/>
+      </w:rPr>
+    </w:tblStylePr>
+    <w:tblStylePr w:type="lastCol">
+      <w:rPr>
+        <w:b/>
+        <w:bCs/>
+      </w:rPr>
+    </w:tblStylePr>
+  </w:style>
+  <w:style w:type="table" w:styleId="GridTable2-Accent3">
+    <w:name w:val="Grid Table 2 Accent 3"/>
+    <w:basedOn w:val="TableNormal"/>
+    <w:uiPriority w:val="47"/>
+    <w:rsid w:val="00A378C6"/>
+    <w:pPr>
+      <w:spacing w:after="0" w:line="240" w:lineRule="auto"/>
+    </w:pPr>
+    <w:tblPr>
+      <w:tblStyleRowBandSize w:val="1"/>
+      <w:tblStyleColBandSize w:val="1"/>
+      <w:tblBorders>
+        <w:top w:val="single" w:sz="2" w:space="0" w:color="C9C9C9" w:themeColor="accent3" w:themeTint="99"/>
+        <w:bottom w:val="single" w:sz="2" w:space="0" w:color="C9C9C9" w:themeColor="accent3" w:themeTint="99"/>
+        <w:insideH w:val="single" w:sz="2" w:space="0" w:color="C9C9C9" w:themeColor="accent3" w:themeTint="99"/>
+        <w:insideV w:val="single" w:sz="2" w:space="0" w:color="C9C9C9" w:themeColor="accent3" w:themeTint="99"/>
+      </w:tblBorders>
+    </w:tblPr>
+    <w:tblStylePr w:type="firstRow">
+      <w:rPr>
+        <w:b/>
+        <w:bCs/>
+      </w:rPr>
+      <w:tblPr/>
+      <w:tcPr>
+        <w:tcBorders>
+          <w:top w:val="nil"/>
+          <w:bottom w:val="single" w:sz="12" w:space="0" w:color="C9C9C9" w:themeColor="accent3" w:themeTint="99"/>
+          <w:insideH w:val="nil"/>
+          <w:insideV w:val="nil"/>
+        </w:tcBorders>
+        <w:shd w:val="clear" w:color="auto" w:fill="FFFFFF" w:themeFill="background1"/>
+      </w:tcPr>
+    </w:tblStylePr>
+    <w:tblStylePr w:type="lastRow">
+      <w:rPr>
+        <w:b/>
+        <w:bCs/>
+      </w:rPr>
+      <w:tblPr/>
+      <w:tcPr>
+        <w:tcBorders>
+          <w:top w:val="double" w:sz="2" w:space="0" w:color="C9C9C9" w:themeColor="accent3" w:themeTint="99"/>
+          <w:bottom w:val="nil"/>
+          <w:insideH w:val="nil"/>
+          <w:insideV w:val="nil"/>
+        </w:tcBorders>
+        <w:shd w:val="clear" w:color="auto" w:fill="FFFFFF" w:themeFill="background1"/>
+      </w:tcPr>
+    </w:tblStylePr>
+    <w:tblStylePr w:type="firstCol">
+      <w:rPr>
+        <w:b/>
+        <w:bCs/>
+      </w:rPr>
+    </w:tblStylePr>
+    <w:tblStylePr w:type="lastCol">
+      <w:rPr>
+        <w:b/>
+        <w:bCs/>
+      </w:rPr>
+    </w:tblStylePr>
+    <w:tblStylePr w:type="band1Vert">
+      <w:tblPr/>
+      <w:tcPr>
+        <w:shd w:val="clear" w:color="auto" w:fill="EDEDED" w:themeFill="accent3" w:themeFillTint="33"/>
+      </w:tcPr>
+    </w:tblStylePr>
+    <w:tblStylePr w:type="band1Horz">
+      <w:tblPr/>
+      <w:tcPr>
+        <w:shd w:val="clear" w:color="auto" w:fill="EDEDED" w:themeFill="accent3" w:themeFillTint="33"/>
+      </w:tcPr>
+    </w:tblStylePr>
+  </w:style>
 </w:styles>
 </file>
 
@@ -14625,7 +18414,7 @@
 </file>
 
 <file path=customXml/itemProps1.xml><?xml version="1.0" encoding="utf-8"?>
-<ds:datastoreItem xmlns:ds="http://schemas.openxmlformats.org/officeDocument/2006/customXml" ds:itemID="{B8E0C081-DC94-44B0-8632-8F8A6993211E}">
+<ds:datastoreItem xmlns:ds="http://schemas.openxmlformats.org/officeDocument/2006/customXml" ds:itemID="{E230CE0D-2CF5-45C8-95A0-DBCEE4DDA804}">
   <ds:schemaRefs>
     <ds:schemaRef ds:uri="http://schemas.openxmlformats.org/officeDocument/2006/bibliography"/>
   </ds:schemaRefs>

</xml_diff>

<commit_message>
Polygon creation, recursive movement and documentation update
Allows for the creation of 3-12 sided polygons;
Recursive movement allowing for moving connected objects;
Documentation update and project tidying;
</commit_message>
<xml_diff>
--- a/README/Documentation.docx
+++ b/README/Documentation.docx
@@ -13,6 +13,15 @@
           <w:lang w:val="ru-RU"/>
         </w:rPr>
       </w:pPr>
+      <w:r>
+        <w:rPr>
+          <w:rFonts w:ascii="Times New Roman" w:hAnsi="Times New Roman"/>
+          <w:b/>
+          <w:sz w:val="28"/>
+          <w:lang w:val="ru-RU"/>
+        </w:rPr>
+        <w:t>и</w:t>
+      </w:r>
       <w:r>
         <w:rPr>
           <w:rFonts w:ascii="Times New Roman" w:hAnsi="Times New Roman"/>
@@ -6231,7 +6240,43 @@
           <w:sz w:val="28"/>
           <w:szCs w:val="28"/>
         </w:rPr>
-        <w:t xml:space="preserve">C#, както за </w:t>
+        <w:t xml:space="preserve">C#, </w:t>
+      </w:r>
+      <w:proofErr w:type="spellStart"/>
+      <w:r>
+        <w:rPr>
+          <w:rFonts w:asciiTheme="majorHAnsi" w:hAnsiTheme="majorHAnsi" w:cstheme="majorHAnsi"/>
+          <w:sz w:val="28"/>
+          <w:szCs w:val="28"/>
+        </w:rPr>
+        <w:t>както</w:t>
+      </w:r>
+      <w:proofErr w:type="spellEnd"/>
+      <w:r>
+        <w:rPr>
+          <w:rFonts w:asciiTheme="majorHAnsi" w:hAnsiTheme="majorHAnsi" w:cstheme="majorHAnsi"/>
+          <w:sz w:val="28"/>
+          <w:szCs w:val="28"/>
+        </w:rPr>
+        <w:t xml:space="preserve"> </w:t>
+      </w:r>
+      <w:proofErr w:type="spellStart"/>
+      <w:r>
+        <w:rPr>
+          <w:rFonts w:asciiTheme="majorHAnsi" w:hAnsiTheme="majorHAnsi" w:cstheme="majorHAnsi"/>
+          <w:sz w:val="28"/>
+          <w:szCs w:val="28"/>
+        </w:rPr>
+        <w:t>за</w:t>
+      </w:r>
+      <w:proofErr w:type="spellEnd"/>
+      <w:r>
+        <w:rPr>
+          <w:rFonts w:asciiTheme="majorHAnsi" w:hAnsiTheme="majorHAnsi" w:cstheme="majorHAnsi"/>
+          <w:sz w:val="28"/>
+          <w:szCs w:val="28"/>
+        </w:rPr>
+        <w:t xml:space="preserve"> </w:t>
       </w:r>
       <w:r>
         <w:rPr>
@@ -9733,8 +9778,17 @@
           <w:rFonts w:asciiTheme="majorHAnsi" w:hAnsiTheme="majorHAnsi" w:cstheme="majorHAnsi"/>
           <w:sz w:val="28"/>
         </w:rPr>
-        <w:t>Google Cardboard визьора</w:t>
-      </w:r>
+        <w:t xml:space="preserve">Google Cardboard </w:t>
+      </w:r>
+      <w:proofErr w:type="spellStart"/>
+      <w:r>
+        <w:rPr>
+          <w:rFonts w:asciiTheme="majorHAnsi" w:hAnsiTheme="majorHAnsi" w:cstheme="majorHAnsi"/>
+          <w:sz w:val="28"/>
+        </w:rPr>
+        <w:t>визьора</w:t>
+      </w:r>
+      <w:proofErr w:type="spellEnd"/>
       <w:r>
         <w:rPr>
           <w:rFonts w:asciiTheme="majorHAnsi" w:hAnsiTheme="majorHAnsi" w:cstheme="majorHAnsi"/>
@@ -11091,12 +11145,21 @@
         </w:rPr>
         <w:t xml:space="preserve"> е на </w:t>
       </w:r>
-      <w:r>
-        <w:rPr>
-          <w:rFonts w:asciiTheme="majorHAnsi" w:hAnsiTheme="majorHAnsi" w:cstheme="majorHAnsi"/>
-          <w:sz w:val="28"/>
-        </w:rPr>
-        <w:t xml:space="preserve">Git </w:t>
+      <w:proofErr w:type="spellStart"/>
+      <w:r>
+        <w:rPr>
+          <w:rFonts w:asciiTheme="majorHAnsi" w:hAnsiTheme="majorHAnsi" w:cstheme="majorHAnsi"/>
+          <w:sz w:val="28"/>
+        </w:rPr>
+        <w:t>Git</w:t>
+      </w:r>
+      <w:proofErr w:type="spellEnd"/>
+      <w:r>
+        <w:rPr>
+          <w:rFonts w:asciiTheme="majorHAnsi" w:hAnsiTheme="majorHAnsi" w:cstheme="majorHAnsi"/>
+          <w:sz w:val="28"/>
+        </w:rPr>
+        <w:t xml:space="preserve"> </w:t>
       </w:r>
       <w:r>
         <w:rPr>
@@ -12903,7 +12966,7 @@
     </w:p>
     <w:tbl>
       <w:tblPr>
-        <w:tblStyle w:val="GridTable2-Accent3"/>
+        <w:tblStyle w:val="ListTable3"/>
         <w:tblW w:w="0" w:type="auto"/>
         <w:tblLook w:val="04A0" w:firstRow="1" w:lastRow="0" w:firstColumn="1" w:lastColumn="0" w:noHBand="0" w:noVBand="1"/>
       </w:tblPr>
@@ -12917,7 +12980,7 @@
         </w:trPr>
         <w:tc>
           <w:tcPr>
-            <w:cnfStyle w:val="001000000000" w:firstRow="0" w:lastRow="0" w:firstColumn="1" w:lastColumn="0" w:oddVBand="0" w:evenVBand="0" w:oddHBand="0" w:evenHBand="0" w:firstRowFirstColumn="0" w:firstRowLastColumn="0" w:lastRowFirstColumn="0" w:lastRowLastColumn="0"/>
+            <w:cnfStyle w:val="001000000100" w:firstRow="0" w:lastRow="0" w:firstColumn="1" w:lastColumn="0" w:oddVBand="0" w:evenVBand="0" w:oddHBand="0" w:evenHBand="0" w:firstRowFirstColumn="1" w:firstRowLastColumn="0" w:lastRowFirstColumn="0" w:lastRowLastColumn="0"/>
             <w:tcW w:w="4675" w:type="dxa"/>
           </w:tcPr>
           <w:p>
@@ -13008,6 +13071,7 @@
                 <w:sz w:val="28"/>
               </w:rPr>
             </w:pPr>
+            <w:proofErr w:type="spellStart"/>
             <w:r>
               <w:rPr>
                 <w:rFonts w:asciiTheme="majorHAnsi" w:hAnsiTheme="majorHAnsi" w:cstheme="majorHAnsi"/>
@@ -13015,6 +13079,7 @@
               </w:rPr>
               <w:t>ToolButton.cs</w:t>
             </w:r>
+            <w:proofErr w:type="spellEnd"/>
           </w:p>
         </w:tc>
       </w:tr>
@@ -13058,6 +13123,7 @@
                 <w:sz w:val="28"/>
               </w:rPr>
             </w:pPr>
+            <w:proofErr w:type="spellStart"/>
             <w:r>
               <w:rPr>
                 <w:rFonts w:asciiTheme="majorHAnsi" w:hAnsiTheme="majorHAnsi" w:cstheme="majorHAnsi"/>
@@ -13065,6 +13131,7 @@
               </w:rPr>
               <w:t>CreateLine.cs</w:t>
             </w:r>
+            <w:proofErr w:type="spellEnd"/>
           </w:p>
         </w:tc>
       </w:tr>
@@ -13111,6 +13178,7 @@
                 <w:sz w:val="28"/>
               </w:rPr>
             </w:pPr>
+            <w:proofErr w:type="spellStart"/>
             <w:r>
               <w:rPr>
                 <w:rFonts w:asciiTheme="majorHAnsi" w:hAnsiTheme="majorHAnsi" w:cstheme="majorHAnsi"/>
@@ -13125,6 +13193,7 @@
               </w:rPr>
               <w:t>.cs</w:t>
             </w:r>
+            <w:proofErr w:type="spellEnd"/>
           </w:p>
         </w:tc>
       </w:tr>
@@ -13168,6 +13237,7 @@
                 <w:sz w:val="28"/>
               </w:rPr>
             </w:pPr>
+            <w:proofErr w:type="spellStart"/>
             <w:r>
               <w:rPr>
                 <w:rFonts w:asciiTheme="majorHAnsi" w:hAnsiTheme="majorHAnsi" w:cstheme="majorHAnsi"/>
@@ -13189,6 +13259,7 @@
               </w:rPr>
               <w:t>.cs</w:t>
             </w:r>
+            <w:proofErr w:type="spellEnd"/>
           </w:p>
         </w:tc>
       </w:tr>
@@ -13235,6 +13306,7 @@
                 <w:sz w:val="28"/>
               </w:rPr>
             </w:pPr>
+            <w:proofErr w:type="spellStart"/>
             <w:r>
               <w:rPr>
                 <w:rFonts w:asciiTheme="majorHAnsi" w:hAnsiTheme="majorHAnsi" w:cstheme="majorHAnsi"/>
@@ -13249,6 +13321,7 @@
               </w:rPr>
               <w:t>videLine.cs</w:t>
             </w:r>
+            <w:proofErr w:type="spellEnd"/>
           </w:p>
         </w:tc>
       </w:tr>
@@ -13292,6 +13365,7 @@
                 <w:sz w:val="28"/>
               </w:rPr>
             </w:pPr>
+            <w:proofErr w:type="spellStart"/>
             <w:r>
               <w:rPr>
                 <w:rFonts w:asciiTheme="majorHAnsi" w:hAnsiTheme="majorHAnsi" w:cstheme="majorHAnsi"/>
@@ -13299,6 +13373,7 @@
               </w:rPr>
               <w:t>CreatePerpendicular.cs</w:t>
             </w:r>
+            <w:proofErr w:type="spellEnd"/>
           </w:p>
         </w:tc>
       </w:tr>
@@ -13345,6 +13420,7 @@
                 <w:sz w:val="28"/>
               </w:rPr>
             </w:pPr>
+            <w:proofErr w:type="spellStart"/>
             <w:r>
               <w:rPr>
                 <w:rFonts w:asciiTheme="majorHAnsi" w:hAnsiTheme="majorHAnsi" w:cstheme="majorHAnsi"/>
@@ -13352,6 +13428,7 @@
               </w:rPr>
               <w:t>CreateAngle.cs</w:t>
             </w:r>
+            <w:proofErr w:type="spellEnd"/>
           </w:p>
         </w:tc>
       </w:tr>
@@ -13395,6 +13472,7 @@
                 <w:sz w:val="28"/>
               </w:rPr>
             </w:pPr>
+            <w:proofErr w:type="spellStart"/>
             <w:r>
               <w:rPr>
                 <w:rFonts w:asciiTheme="majorHAnsi" w:hAnsiTheme="majorHAnsi" w:cstheme="majorHAnsi"/>
@@ -13402,6 +13480,7 @@
               </w:rPr>
               <w:t>ExpandLine.cs</w:t>
             </w:r>
+            <w:proofErr w:type="spellEnd"/>
           </w:p>
         </w:tc>
       </w:tr>
@@ -13448,6 +13527,7 @@
                 <w:sz w:val="28"/>
               </w:rPr>
             </w:pPr>
+            <w:proofErr w:type="spellStart"/>
             <w:r>
               <w:rPr>
                 <w:rFonts w:asciiTheme="majorHAnsi" w:hAnsiTheme="majorHAnsi" w:cstheme="majorHAnsi"/>
@@ -13455,6 +13535,7 @@
               </w:rPr>
               <w:t>Delete.cs</w:t>
             </w:r>
+            <w:proofErr w:type="spellEnd"/>
           </w:p>
         </w:tc>
       </w:tr>
@@ -13498,6 +13579,7 @@
                 <w:sz w:val="28"/>
               </w:rPr>
             </w:pPr>
+            <w:proofErr w:type="spellStart"/>
             <w:r>
               <w:rPr>
                 <w:rFonts w:asciiTheme="majorHAnsi" w:hAnsiTheme="majorHAnsi" w:cstheme="majorHAnsi"/>
@@ -13505,6 +13587,114 @@
               </w:rPr>
               <w:t>ExtrudeFace.cs</w:t>
             </w:r>
+            <w:proofErr w:type="spellEnd"/>
+          </w:p>
+        </w:tc>
+      </w:tr>
+      <w:tr>
+        <w:trPr>
+          <w:cnfStyle w:val="000000100000" w:firstRow="0" w:lastRow="0" w:firstColumn="0" w:lastColumn="0" w:oddVBand="0" w:evenVBand="0" w:oddHBand="1" w:evenHBand="0" w:firstRowFirstColumn="0" w:firstRowLastColumn="0" w:lastRowFirstColumn="0" w:lastRowLastColumn="0"/>
+        </w:trPr>
+        <w:tc>
+          <w:tcPr>
+            <w:cnfStyle w:val="001000000000" w:firstRow="0" w:lastRow="0" w:firstColumn="1" w:lastColumn="0" w:oddVBand="0" w:evenVBand="0" w:oddHBand="0" w:evenHBand="0" w:firstRowFirstColumn="0" w:firstRowLastColumn="0" w:lastRowFirstColumn="0" w:lastRowLastColumn="0"/>
+            <w:tcW w:w="4675" w:type="dxa"/>
+          </w:tcPr>
+          <w:p>
+            <w:pPr>
+              <w:jc w:val="center"/>
+              <w:rPr>
+                <w:rFonts w:asciiTheme="majorHAnsi" w:hAnsiTheme="majorHAnsi" w:cstheme="majorHAnsi"/>
+                <w:b w:val="0"/>
+                <w:sz w:val="28"/>
+                <w:lang w:val="bg-BG"/>
+              </w:rPr>
+            </w:pPr>
+            <w:r>
+              <w:rPr>
+                <w:rFonts w:asciiTheme="majorHAnsi" w:hAnsiTheme="majorHAnsi" w:cstheme="majorHAnsi"/>
+                <w:b w:val="0"/>
+                <w:sz w:val="28"/>
+                <w:lang w:val="bg-BG"/>
+              </w:rPr>
+              <w:t>Местене на обекти</w:t>
+            </w:r>
+          </w:p>
+        </w:tc>
+        <w:tc>
+          <w:tcPr>
+            <w:tcW w:w="4675" w:type="dxa"/>
+          </w:tcPr>
+          <w:p>
+            <w:pPr>
+              <w:jc w:val="center"/>
+              <w:cnfStyle w:val="000000100000" w:firstRow="0" w:lastRow="0" w:firstColumn="0" w:lastColumn="0" w:oddVBand="0" w:evenVBand="0" w:oddHBand="1" w:evenHBand="0" w:firstRowFirstColumn="0" w:firstRowLastColumn="0" w:lastRowFirstColumn="0" w:lastRowLastColumn="0"/>
+              <w:rPr>
+                <w:rFonts w:asciiTheme="majorHAnsi" w:hAnsiTheme="majorHAnsi" w:cstheme="majorHAnsi"/>
+                <w:sz w:val="28"/>
+              </w:rPr>
+            </w:pPr>
+            <w:proofErr w:type="spellStart"/>
+            <w:r>
+              <w:rPr>
+                <w:rFonts w:asciiTheme="majorHAnsi" w:hAnsiTheme="majorHAnsi" w:cstheme="majorHAnsi"/>
+                <w:sz w:val="28"/>
+              </w:rPr>
+              <w:t>Move.cs</w:t>
+            </w:r>
+            <w:proofErr w:type="spellEnd"/>
+          </w:p>
+        </w:tc>
+      </w:tr>
+      <w:tr>
+        <w:tc>
+          <w:tcPr>
+            <w:cnfStyle w:val="001000000000" w:firstRow="0" w:lastRow="0" w:firstColumn="1" w:lastColumn="0" w:oddVBand="0" w:evenVBand="0" w:oddHBand="0" w:evenHBand="0" w:firstRowFirstColumn="0" w:firstRowLastColumn="0" w:lastRowFirstColumn="0" w:lastRowLastColumn="0"/>
+            <w:tcW w:w="4675" w:type="dxa"/>
+          </w:tcPr>
+          <w:p>
+            <w:pPr>
+              <w:jc w:val="center"/>
+              <w:rPr>
+                <w:rFonts w:asciiTheme="majorHAnsi" w:hAnsiTheme="majorHAnsi" w:cstheme="majorHAnsi"/>
+                <w:b w:val="0"/>
+                <w:sz w:val="28"/>
+                <w:lang w:val="bg-BG"/>
+              </w:rPr>
+            </w:pPr>
+            <w:r>
+              <w:rPr>
+                <w:rFonts w:asciiTheme="majorHAnsi" w:hAnsiTheme="majorHAnsi" w:cstheme="majorHAnsi"/>
+                <w:b w:val="0"/>
+                <w:sz w:val="28"/>
+                <w:lang w:val="bg-BG"/>
+              </w:rPr>
+              <w:t>Клавиатура</w:t>
+            </w:r>
+          </w:p>
+        </w:tc>
+        <w:tc>
+          <w:tcPr>
+            <w:tcW w:w="4675" w:type="dxa"/>
+          </w:tcPr>
+          <w:p>
+            <w:pPr>
+              <w:jc w:val="center"/>
+              <w:cnfStyle w:val="000000000000" w:firstRow="0" w:lastRow="0" w:firstColumn="0" w:lastColumn="0" w:oddVBand="0" w:evenVBand="0" w:oddHBand="0" w:evenHBand="0" w:firstRowFirstColumn="0" w:firstRowLastColumn="0" w:lastRowFirstColumn="0" w:lastRowLastColumn="0"/>
+              <w:rPr>
+                <w:rFonts w:asciiTheme="majorHAnsi" w:hAnsiTheme="majorHAnsi" w:cstheme="majorHAnsi"/>
+                <w:sz w:val="28"/>
+              </w:rPr>
+            </w:pPr>
+            <w:proofErr w:type="spellStart"/>
+            <w:r>
+              <w:rPr>
+                <w:rFonts w:asciiTheme="majorHAnsi" w:hAnsiTheme="majorHAnsi" w:cstheme="majorHAnsi"/>
+                <w:sz w:val="28"/>
+              </w:rPr>
+              <w:t>Keyboard.cs</w:t>
+            </w:r>
+            <w:proofErr w:type="spellEnd"/>
           </w:p>
         </w:tc>
       </w:tr>
@@ -13563,6 +13753,7 @@
           <w:sz w:val="28"/>
         </w:rPr>
       </w:pPr>
+      <w:proofErr w:type="spellStart"/>
       <w:r>
         <w:rPr>
           <w:rFonts w:asciiTheme="majorHAnsi" w:hAnsiTheme="majorHAnsi" w:cstheme="majorHAnsi"/>
@@ -13571,31 +13762,27 @@
         </w:rPr>
         <w:t>Tool.cs</w:t>
       </w:r>
-    </w:p>
-    <w:p>
-      <w:pPr>
-        <w:rPr>
-          <w:rFonts w:asciiTheme="majorHAnsi" w:hAnsiTheme="majorHAnsi" w:cstheme="majorHAnsi"/>
-          <w:b/>
-          <w:sz w:val="28"/>
-        </w:rPr>
-      </w:pPr>
-    </w:p>
-    <w:p>
-      <w:pPr>
-        <w:rPr>
-          <w:rFonts w:asciiTheme="majorHAnsi" w:hAnsiTheme="majorHAnsi" w:cstheme="majorHAnsi"/>
-          <w:sz w:val="28"/>
-        </w:rPr>
-      </w:pPr>
-      <w:r>
-        <w:rPr>
-          <w:rFonts w:asciiTheme="majorHAnsi" w:hAnsiTheme="majorHAnsi" w:cstheme="majorHAnsi"/>
-          <w:sz w:val="28"/>
-          <w:lang w:val="bg-BG"/>
-        </w:rPr>
-        <w:t xml:space="preserve">Основният клас за всички действия с обекти е </w:t>
-      </w:r>
+      <w:proofErr w:type="spellEnd"/>
+    </w:p>
+    <w:p>
+      <w:pPr>
+        <w:ind w:firstLine="720"/>
+        <w:jc w:val="both"/>
+        <w:rPr>
+          <w:rFonts w:asciiTheme="majorHAnsi" w:hAnsiTheme="majorHAnsi" w:cstheme="majorHAnsi"/>
+          <w:sz w:val="28"/>
+          <w:lang w:val="bg-BG"/>
+        </w:rPr>
+      </w:pPr>
+      <w:r>
+        <w:rPr>
+          <w:rFonts w:asciiTheme="majorHAnsi" w:hAnsiTheme="majorHAnsi" w:cstheme="majorHAnsi"/>
+          <w:sz w:val="28"/>
+          <w:lang w:val="bg-BG"/>
+        </w:rPr>
+        <w:t xml:space="preserve">Основният клас, който всички действия наследяват е </w:t>
+      </w:r>
+      <w:proofErr w:type="spellStart"/>
       <w:r>
         <w:rPr>
           <w:rFonts w:asciiTheme="majorHAnsi" w:hAnsiTheme="majorHAnsi" w:cstheme="majorHAnsi"/>
@@ -13603,9 +13790,597 @@
         </w:rPr>
         <w:t>Tool.cs</w:t>
       </w:r>
-    </w:p>
-    <w:p>
-      <w:pPr>
+      <w:proofErr w:type="spellEnd"/>
+      <w:r>
+        <w:rPr>
+          <w:rFonts w:asciiTheme="majorHAnsi" w:hAnsiTheme="majorHAnsi" w:cstheme="majorHAnsi"/>
+          <w:sz w:val="28"/>
+        </w:rPr>
+        <w:t xml:space="preserve">. </w:t>
+      </w:r>
+      <w:r>
+        <w:rPr>
+          <w:rFonts w:asciiTheme="majorHAnsi" w:hAnsiTheme="majorHAnsi" w:cstheme="majorHAnsi"/>
+          <w:sz w:val="28"/>
+          <w:lang w:val="bg-BG"/>
+        </w:rPr>
+        <w:t>Това е абстрактен клас с няколко метода, които биват използвани от всички инструменти.</w:t>
+      </w:r>
+    </w:p>
+    <w:p>
+      <w:pPr>
+        <w:ind w:firstLine="720"/>
+        <w:jc w:val="both"/>
+        <w:rPr>
+          <w:rFonts w:asciiTheme="majorHAnsi" w:hAnsiTheme="majorHAnsi" w:cstheme="majorHAnsi"/>
+          <w:sz w:val="28"/>
+          <w:lang w:val="bg-BG"/>
+        </w:rPr>
+      </w:pPr>
+    </w:p>
+    <w:p>
+      <w:pPr>
+        <w:pStyle w:val="ListParagraph"/>
+        <w:numPr>
+          <w:ilvl w:val="3"/>
+          <w:numId w:val="10"/>
+        </w:numPr>
+        <w:ind w:left="1260" w:firstLine="0"/>
+        <w:jc w:val="both"/>
+        <w:rPr>
+          <w:rFonts w:asciiTheme="majorHAnsi" w:hAnsiTheme="majorHAnsi" w:cstheme="majorHAnsi"/>
+          <w:b/>
+          <w:sz w:val="28"/>
+        </w:rPr>
+      </w:pPr>
+      <w:r>
+        <w:rPr>
+          <w:rFonts w:asciiTheme="majorHAnsi" w:hAnsiTheme="majorHAnsi" w:cstheme="majorHAnsi"/>
+          <w:b/>
+          <w:sz w:val="28"/>
+        </w:rPr>
+        <w:t>Initiate</w:t>
+      </w:r>
+    </w:p>
+    <w:p>
+      <w:pPr>
+        <w:ind w:left="720" w:firstLine="540"/>
+        <w:jc w:val="both"/>
+        <w:rPr>
+          <w:rFonts w:asciiTheme="majorHAnsi" w:hAnsiTheme="majorHAnsi" w:cstheme="majorHAnsi"/>
+          <w:sz w:val="28"/>
+          <w:lang w:val="bg-BG"/>
+        </w:rPr>
+      </w:pPr>
+      <w:r>
+        <w:rPr>
+          <w:rFonts w:asciiTheme="majorHAnsi" w:hAnsiTheme="majorHAnsi" w:cstheme="majorHAnsi"/>
+          <w:sz w:val="28"/>
+          <w:lang w:val="bg-BG"/>
+        </w:rPr>
+        <w:t xml:space="preserve">Това е главния абстрактен метод, който бива презаписан от всеки наследяващ клас. </w:t>
+      </w:r>
+      <w:r>
+        <w:rPr>
+          <w:rFonts w:asciiTheme="majorHAnsi" w:hAnsiTheme="majorHAnsi" w:cstheme="majorHAnsi"/>
+          <w:sz w:val="28"/>
+          <w:lang w:val="bg-BG"/>
+        </w:rPr>
+        <w:t>Той бива извикван при натискането на съответния бутон за използване н</w:t>
+      </w:r>
+      <w:r>
+        <w:rPr>
+          <w:rFonts w:asciiTheme="majorHAnsi" w:hAnsiTheme="majorHAnsi" w:cstheme="majorHAnsi"/>
+          <w:sz w:val="28"/>
+          <w:lang w:val="bg-BG"/>
+        </w:rPr>
+        <w:t>а</w:t>
+      </w:r>
+      <w:r>
+        <w:rPr>
+          <w:rFonts w:asciiTheme="majorHAnsi" w:hAnsiTheme="majorHAnsi" w:cstheme="majorHAnsi"/>
+          <w:sz w:val="28"/>
+          <w:lang w:val="bg-BG"/>
+        </w:rPr>
+        <w:t xml:space="preserve"> инструмента.</w:t>
+      </w:r>
+      <w:r>
+        <w:rPr>
+          <w:rFonts w:asciiTheme="majorHAnsi" w:hAnsiTheme="majorHAnsi" w:cstheme="majorHAnsi"/>
+          <w:sz w:val="28"/>
+        </w:rPr>
+        <w:t xml:space="preserve"> </w:t>
+      </w:r>
+      <w:r>
+        <w:rPr>
+          <w:rFonts w:asciiTheme="majorHAnsi" w:hAnsiTheme="majorHAnsi" w:cstheme="majorHAnsi"/>
+          <w:sz w:val="28"/>
+          <w:lang w:val="bg-BG"/>
+        </w:rPr>
+        <w:t xml:space="preserve"> </w:t>
+      </w:r>
+    </w:p>
+    <w:p>
+      <w:pPr>
+        <w:ind w:left="720" w:firstLine="540"/>
+        <w:jc w:val="both"/>
+        <w:rPr>
+          <w:rFonts w:asciiTheme="majorHAnsi" w:hAnsiTheme="majorHAnsi" w:cstheme="majorHAnsi"/>
+          <w:sz w:val="28"/>
+        </w:rPr>
+      </w:pPr>
+    </w:p>
+    <w:p>
+      <w:pPr>
+        <w:pStyle w:val="ListParagraph"/>
+        <w:numPr>
+          <w:ilvl w:val="3"/>
+          <w:numId w:val="10"/>
+        </w:numPr>
+        <w:ind w:left="1260" w:firstLine="0"/>
+        <w:jc w:val="both"/>
+        <w:rPr>
+          <w:rFonts w:asciiTheme="majorHAnsi" w:hAnsiTheme="majorHAnsi" w:cstheme="majorHAnsi"/>
+          <w:b/>
+          <w:sz w:val="28"/>
+        </w:rPr>
+      </w:pPr>
+      <w:proofErr w:type="spellStart"/>
+      <w:r>
+        <w:rPr>
+          <w:rFonts w:asciiTheme="majorHAnsi" w:hAnsiTheme="majorHAnsi" w:cstheme="majorHAnsi"/>
+          <w:b/>
+          <w:sz w:val="28"/>
+        </w:rPr>
+        <w:t>GetObjects</w:t>
+      </w:r>
+      <w:proofErr w:type="spellEnd"/>
+    </w:p>
+    <w:p>
+      <w:pPr>
+        <w:ind w:left="720" w:firstLine="540"/>
+        <w:jc w:val="both"/>
+        <w:rPr>
+          <w:rFonts w:asciiTheme="majorHAnsi" w:hAnsiTheme="majorHAnsi" w:cstheme="majorHAnsi"/>
+          <w:sz w:val="28"/>
+          <w:lang w:val="bg-BG"/>
+        </w:rPr>
+      </w:pPr>
+      <w:r>
+        <w:rPr>
+          <w:rFonts w:asciiTheme="majorHAnsi" w:hAnsiTheme="majorHAnsi" w:cstheme="majorHAnsi"/>
+          <w:sz w:val="28"/>
+          <w:lang w:val="bg-BG"/>
+        </w:rPr>
+        <w:t>Този метод</w:t>
+      </w:r>
+      <w:r>
+        <w:rPr>
+          <w:rFonts w:asciiTheme="majorHAnsi" w:hAnsiTheme="majorHAnsi" w:cstheme="majorHAnsi"/>
+          <w:sz w:val="28"/>
+        </w:rPr>
+        <w:t xml:space="preserve"> </w:t>
+      </w:r>
+      <w:r>
+        <w:rPr>
+          <w:rFonts w:asciiTheme="majorHAnsi" w:hAnsiTheme="majorHAnsi" w:cstheme="majorHAnsi"/>
+          <w:sz w:val="28"/>
+          <w:lang w:val="bg-BG"/>
+        </w:rPr>
+        <w:t xml:space="preserve">връща </w:t>
+      </w:r>
+      <w:r>
+        <w:rPr>
+          <w:rFonts w:asciiTheme="majorHAnsi" w:hAnsiTheme="majorHAnsi" w:cstheme="majorHAnsi"/>
+          <w:sz w:val="28"/>
+          <w:lang w:val="bg-BG"/>
+        </w:rPr>
+        <w:t>списък</w:t>
+      </w:r>
+      <w:r>
+        <w:rPr>
+          <w:rFonts w:asciiTheme="majorHAnsi" w:hAnsiTheme="majorHAnsi" w:cstheme="majorHAnsi"/>
+          <w:sz w:val="28"/>
+          <w:lang w:val="bg-BG"/>
+        </w:rPr>
+        <w:t>, съдържащ</w:t>
+      </w:r>
+      <w:r>
+        <w:rPr>
+          <w:rFonts w:asciiTheme="majorHAnsi" w:hAnsiTheme="majorHAnsi" w:cstheme="majorHAnsi"/>
+          <w:sz w:val="28"/>
+          <w:lang w:val="bg-BG"/>
+        </w:rPr>
+        <w:t xml:space="preserve"> обекти от чертежа. Чрез подаваните му агрументи може да се филтрира списъка по тип (точка, права, ъгъл) и условие дали дадените обекти да са селектиран.</w:t>
+      </w:r>
+    </w:p>
+    <w:p>
+      <w:pPr>
+        <w:ind w:left="720" w:firstLine="540"/>
+        <w:jc w:val="both"/>
+        <w:rPr>
+          <w:rFonts w:asciiTheme="majorHAnsi" w:hAnsiTheme="majorHAnsi" w:cstheme="majorHAnsi"/>
+          <w:sz w:val="28"/>
+        </w:rPr>
+      </w:pPr>
+    </w:p>
+    <w:p>
+      <w:pPr>
+        <w:pStyle w:val="ListParagraph"/>
+        <w:numPr>
+          <w:ilvl w:val="3"/>
+          <w:numId w:val="10"/>
+        </w:numPr>
+        <w:ind w:left="1260" w:firstLine="0"/>
+        <w:jc w:val="both"/>
+        <w:rPr>
+          <w:rFonts w:asciiTheme="majorHAnsi" w:hAnsiTheme="majorHAnsi" w:cstheme="majorHAnsi"/>
+          <w:b/>
+          <w:sz w:val="28"/>
+        </w:rPr>
+      </w:pPr>
+      <w:proofErr w:type="spellStart"/>
+      <w:r>
+        <w:rPr>
+          <w:rFonts w:asciiTheme="majorHAnsi" w:hAnsiTheme="majorHAnsi" w:cstheme="majorHAnsi"/>
+          <w:b/>
+          <w:sz w:val="28"/>
+        </w:rPr>
+        <w:t>ReportMessage</w:t>
+      </w:r>
+      <w:proofErr w:type="spellEnd"/>
+    </w:p>
+    <w:p>
+      <w:pPr>
+        <w:ind w:left="720" w:firstLine="540"/>
+        <w:jc w:val="both"/>
+        <w:rPr>
+          <w:rFonts w:asciiTheme="majorHAnsi" w:hAnsiTheme="majorHAnsi" w:cstheme="majorHAnsi"/>
+          <w:sz w:val="28"/>
+          <w:lang w:val="bg-BG"/>
+        </w:rPr>
+      </w:pPr>
+      <w:r>
+        <w:rPr>
+          <w:rFonts w:asciiTheme="majorHAnsi" w:hAnsiTheme="majorHAnsi" w:cstheme="majorHAnsi"/>
+          <w:sz w:val="28"/>
+          <w:lang w:val="bg-BG"/>
+        </w:rPr>
+        <w:t xml:space="preserve">За извеждане на съобщение до потребителя се използва този метод. </w:t>
+      </w:r>
+      <w:r>
+        <w:rPr>
+          <w:rFonts w:asciiTheme="majorHAnsi" w:hAnsiTheme="majorHAnsi" w:cstheme="majorHAnsi"/>
+          <w:sz w:val="28"/>
+          <w:lang w:val="bg-BG"/>
+        </w:rPr>
+        <w:t xml:space="preserve">Той показва даденото в аргументите съобщение (най-често за грешка) като текст в сцената. </w:t>
+      </w:r>
+      <w:r>
+        <w:rPr>
+          <w:rFonts w:asciiTheme="majorHAnsi" w:hAnsiTheme="majorHAnsi" w:cstheme="majorHAnsi"/>
+          <w:sz w:val="28"/>
+          <w:lang w:val="bg-BG"/>
+        </w:rPr>
+        <w:t>След показването на съобщението</w:t>
+      </w:r>
+      <w:r>
+        <w:rPr>
+          <w:rFonts w:asciiTheme="majorHAnsi" w:hAnsiTheme="majorHAnsi" w:cstheme="majorHAnsi"/>
+          <w:sz w:val="28"/>
+        </w:rPr>
+        <w:t xml:space="preserve"> </w:t>
+      </w:r>
+      <w:r>
+        <w:rPr>
+          <w:rFonts w:asciiTheme="majorHAnsi" w:hAnsiTheme="majorHAnsi" w:cstheme="majorHAnsi"/>
+          <w:sz w:val="28"/>
+          <w:lang w:val="bg-BG"/>
+        </w:rPr>
+        <w:t xml:space="preserve">се извиква </w:t>
+      </w:r>
+      <w:r>
+        <w:rPr>
+          <w:rFonts w:asciiTheme="majorHAnsi" w:hAnsiTheme="majorHAnsi" w:cstheme="majorHAnsi"/>
+          <w:sz w:val="28"/>
+          <w:lang w:val="bg-BG"/>
+        </w:rPr>
+        <w:t xml:space="preserve">скрития метод </w:t>
+      </w:r>
+      <w:proofErr w:type="spellStart"/>
+      <w:r>
+        <w:rPr>
+          <w:rFonts w:asciiTheme="majorHAnsi" w:hAnsiTheme="majorHAnsi" w:cstheme="majorHAnsi"/>
+          <w:sz w:val="28"/>
+        </w:rPr>
+        <w:t>CleanMessage</w:t>
+      </w:r>
+      <w:proofErr w:type="spellEnd"/>
+      <w:r>
+        <w:rPr>
+          <w:rFonts w:asciiTheme="majorHAnsi" w:hAnsiTheme="majorHAnsi" w:cstheme="majorHAnsi"/>
+          <w:sz w:val="28"/>
+          <w:lang w:val="bg-BG"/>
+        </w:rPr>
+        <w:t>.</w:t>
+      </w:r>
+    </w:p>
+    <w:p>
+      <w:pPr>
+        <w:ind w:left="720" w:firstLine="540"/>
+        <w:rPr>
+          <w:rFonts w:asciiTheme="majorHAnsi" w:hAnsiTheme="majorHAnsi" w:cstheme="majorHAnsi"/>
+          <w:sz w:val="28"/>
+          <w:lang w:val="bg-BG"/>
+        </w:rPr>
+      </w:pPr>
+    </w:p>
+    <w:p>
+      <w:pPr>
+        <w:pStyle w:val="ListParagraph"/>
+        <w:numPr>
+          <w:ilvl w:val="3"/>
+          <w:numId w:val="10"/>
+        </w:numPr>
+        <w:ind w:left="1260" w:firstLine="0"/>
+        <w:rPr>
+          <w:rFonts w:asciiTheme="majorHAnsi" w:hAnsiTheme="majorHAnsi" w:cstheme="majorHAnsi"/>
+          <w:b/>
+          <w:sz w:val="28"/>
+        </w:rPr>
+      </w:pPr>
+      <w:proofErr w:type="spellStart"/>
+      <w:r>
+        <w:rPr>
+          <w:rFonts w:asciiTheme="majorHAnsi" w:hAnsiTheme="majorHAnsi" w:cstheme="majorHAnsi"/>
+          <w:b/>
+          <w:sz w:val="28"/>
+        </w:rPr>
+        <w:lastRenderedPageBreak/>
+        <w:t>CleanMessage</w:t>
+      </w:r>
+      <w:proofErr w:type="spellEnd"/>
+    </w:p>
+    <w:p>
+      <w:pPr>
+        <w:ind w:left="720" w:firstLine="540"/>
+        <w:jc w:val="both"/>
+        <w:rPr>
+          <w:rFonts w:asciiTheme="majorHAnsi" w:hAnsiTheme="majorHAnsi" w:cstheme="majorHAnsi"/>
+          <w:sz w:val="28"/>
+          <w:lang w:val="bg-BG"/>
+        </w:rPr>
+      </w:pPr>
+      <w:r>
+        <w:rPr>
+          <w:rFonts w:asciiTheme="majorHAnsi" w:hAnsiTheme="majorHAnsi" w:cstheme="majorHAnsi"/>
+          <w:sz w:val="28"/>
+          <w:lang w:val="bg-BG"/>
+        </w:rPr>
+        <w:t xml:space="preserve">Метод от тип </w:t>
+      </w:r>
+      <w:proofErr w:type="spellStart"/>
+      <w:r>
+        <w:rPr>
+          <w:rFonts w:asciiTheme="majorHAnsi" w:hAnsiTheme="majorHAnsi" w:cstheme="majorHAnsi"/>
+          <w:sz w:val="28"/>
+        </w:rPr>
+        <w:t>IEnumerator</w:t>
+      </w:r>
+      <w:proofErr w:type="spellEnd"/>
+      <w:r>
+        <w:rPr>
+          <w:rFonts w:asciiTheme="majorHAnsi" w:hAnsiTheme="majorHAnsi" w:cstheme="majorHAnsi"/>
+          <w:sz w:val="28"/>
+        </w:rPr>
+        <w:t xml:space="preserve"> </w:t>
+      </w:r>
+      <w:r>
+        <w:rPr>
+          <w:rFonts w:asciiTheme="majorHAnsi" w:hAnsiTheme="majorHAnsi" w:cstheme="majorHAnsi"/>
+          <w:sz w:val="28"/>
+          <w:lang w:val="bg-BG"/>
+        </w:rPr>
+        <w:t xml:space="preserve">и извикван чрез </w:t>
+      </w:r>
+      <w:proofErr w:type="spellStart"/>
+      <w:r>
+        <w:rPr>
+          <w:rFonts w:asciiTheme="majorHAnsi" w:hAnsiTheme="majorHAnsi" w:cstheme="majorHAnsi"/>
+          <w:sz w:val="28"/>
+        </w:rPr>
+        <w:t>StartCoroutine</w:t>
+      </w:r>
+      <w:proofErr w:type="spellEnd"/>
+      <w:r>
+        <w:rPr>
+          <w:rFonts w:asciiTheme="majorHAnsi" w:hAnsiTheme="majorHAnsi" w:cstheme="majorHAnsi"/>
+          <w:sz w:val="28"/>
+        </w:rPr>
+        <w:t xml:space="preserve">(). </w:t>
+      </w:r>
+      <w:r>
+        <w:rPr>
+          <w:rFonts w:asciiTheme="majorHAnsi" w:hAnsiTheme="majorHAnsi" w:cstheme="majorHAnsi"/>
+          <w:sz w:val="28"/>
+          <w:lang w:val="bg-BG"/>
+        </w:rPr>
+        <w:t>Това позволява паузирането на изпълнението му за определен брой секунди. В случая метода изчаква пет секунди преди да изчисти текста в сцената.</w:t>
+      </w:r>
+    </w:p>
+    <w:p>
+      <w:pPr>
+        <w:ind w:left="720" w:firstLine="540"/>
+        <w:jc w:val="both"/>
+        <w:rPr>
+          <w:rFonts w:asciiTheme="majorHAnsi" w:hAnsiTheme="majorHAnsi" w:cstheme="majorHAnsi"/>
+          <w:sz w:val="28"/>
+          <w:lang w:val="bg-BG"/>
+        </w:rPr>
+      </w:pPr>
+    </w:p>
+    <w:p>
+      <w:pPr>
+        <w:pStyle w:val="ListParagraph"/>
+        <w:numPr>
+          <w:ilvl w:val="3"/>
+          <w:numId w:val="10"/>
+        </w:numPr>
+        <w:ind w:left="1260" w:firstLine="0"/>
+        <w:jc w:val="both"/>
+        <w:rPr>
+          <w:rFonts w:asciiTheme="majorHAnsi" w:hAnsiTheme="majorHAnsi" w:cstheme="majorHAnsi"/>
+          <w:b/>
+          <w:sz w:val="28"/>
+        </w:rPr>
+      </w:pPr>
+      <w:proofErr w:type="spellStart"/>
+      <w:r>
+        <w:rPr>
+          <w:rFonts w:asciiTheme="majorHAnsi" w:hAnsiTheme="majorHAnsi" w:cstheme="majorHAnsi"/>
+          <w:b/>
+          <w:sz w:val="28"/>
+        </w:rPr>
+        <w:t>GetTaskTransform</w:t>
+      </w:r>
+      <w:proofErr w:type="spellEnd"/>
+    </w:p>
+    <w:p>
+      <w:pPr>
+        <w:ind w:left="720" w:firstLine="540"/>
+        <w:jc w:val="both"/>
+        <w:rPr>
+          <w:rFonts w:asciiTheme="majorHAnsi" w:hAnsiTheme="majorHAnsi" w:cstheme="majorHAnsi"/>
+          <w:sz w:val="28"/>
+          <w:lang w:val="bg-BG"/>
+        </w:rPr>
+      </w:pPr>
+      <w:r>
+        <w:rPr>
+          <w:rFonts w:asciiTheme="majorHAnsi" w:hAnsiTheme="majorHAnsi" w:cstheme="majorHAnsi"/>
+          <w:sz w:val="28"/>
+          <w:lang w:val="bg-BG"/>
+        </w:rPr>
+        <w:t>Връща трансформационния компонент на игралния обект „</w:t>
+      </w:r>
+      <w:r>
+        <w:rPr>
+          <w:rFonts w:asciiTheme="majorHAnsi" w:hAnsiTheme="majorHAnsi" w:cstheme="majorHAnsi"/>
+          <w:sz w:val="28"/>
+        </w:rPr>
+        <w:t>Task”</w:t>
+      </w:r>
+      <w:r>
+        <w:rPr>
+          <w:rFonts w:asciiTheme="majorHAnsi" w:hAnsiTheme="majorHAnsi" w:cstheme="majorHAnsi"/>
+          <w:sz w:val="28"/>
+          <w:lang w:val="bg-BG"/>
+        </w:rPr>
+        <w:t>. Това позволява на всеки нов обект да бъде прикачен като дъщерен обект към него. По този начин чрез манипулация на обекта „</w:t>
+      </w:r>
+      <w:r>
+        <w:rPr>
+          <w:rFonts w:asciiTheme="majorHAnsi" w:hAnsiTheme="majorHAnsi" w:cstheme="majorHAnsi"/>
+          <w:sz w:val="28"/>
+        </w:rPr>
+        <w:t>Task</w:t>
+      </w:r>
+      <w:r>
+        <w:rPr>
+          <w:rFonts w:asciiTheme="majorHAnsi" w:hAnsiTheme="majorHAnsi" w:cstheme="majorHAnsi"/>
+          <w:sz w:val="28"/>
+          <w:lang w:val="bg-BG"/>
+        </w:rPr>
+        <w:t>“</w:t>
+      </w:r>
+      <w:r>
+        <w:rPr>
+          <w:rFonts w:asciiTheme="majorHAnsi" w:hAnsiTheme="majorHAnsi" w:cstheme="majorHAnsi"/>
+          <w:sz w:val="28"/>
+        </w:rPr>
+        <w:t xml:space="preserve"> </w:t>
+      </w:r>
+      <w:r>
+        <w:rPr>
+          <w:rFonts w:asciiTheme="majorHAnsi" w:hAnsiTheme="majorHAnsi" w:cstheme="majorHAnsi"/>
+          <w:sz w:val="28"/>
+          <w:lang w:val="bg-BG"/>
+        </w:rPr>
+        <w:t>се осъществява манипулация на всички обекти, съставляващи чертежа.</w:t>
+      </w:r>
+    </w:p>
+    <w:p>
+      <w:pPr>
+        <w:ind w:left="720" w:firstLine="540"/>
+        <w:jc w:val="both"/>
+        <w:rPr>
+          <w:rFonts w:asciiTheme="majorHAnsi" w:hAnsiTheme="majorHAnsi" w:cstheme="majorHAnsi"/>
+          <w:sz w:val="28"/>
+          <w:lang w:val="bg-BG"/>
+        </w:rPr>
+      </w:pPr>
+    </w:p>
+    <w:p>
+      <w:pPr>
+        <w:pStyle w:val="ListParagraph"/>
+        <w:numPr>
+          <w:ilvl w:val="3"/>
+          <w:numId w:val="10"/>
+        </w:numPr>
+        <w:ind w:left="1260" w:firstLine="0"/>
+        <w:jc w:val="both"/>
+        <w:rPr>
+          <w:rFonts w:asciiTheme="majorHAnsi" w:hAnsiTheme="majorHAnsi" w:cstheme="majorHAnsi"/>
+          <w:b/>
+          <w:sz w:val="28"/>
+        </w:rPr>
+      </w:pPr>
+      <w:r>
+        <w:rPr>
+          <w:rFonts w:asciiTheme="majorHAnsi" w:hAnsiTheme="majorHAnsi" w:cstheme="majorHAnsi"/>
+          <w:b/>
+          <w:sz w:val="28"/>
+        </w:rPr>
+        <w:t>Vibrate</w:t>
+      </w:r>
+    </w:p>
+    <w:p>
+      <w:pPr>
+        <w:ind w:left="720" w:firstLine="504"/>
+        <w:jc w:val="both"/>
+        <w:rPr>
+          <w:rFonts w:asciiTheme="majorHAnsi" w:hAnsiTheme="majorHAnsi" w:cstheme="majorHAnsi"/>
+          <w:sz w:val="28"/>
+          <w:lang w:val="bg-BG"/>
+        </w:rPr>
+      </w:pPr>
+      <w:r>
+        <w:rPr>
+          <w:rFonts w:asciiTheme="majorHAnsi" w:hAnsiTheme="majorHAnsi" w:cstheme="majorHAnsi"/>
+          <w:sz w:val="28"/>
+          <w:lang w:val="bg-BG"/>
+        </w:rPr>
+        <w:t xml:space="preserve">При извикването на </w:t>
+      </w:r>
+      <w:r>
+        <w:rPr>
+          <w:rFonts w:asciiTheme="majorHAnsi" w:hAnsiTheme="majorHAnsi" w:cstheme="majorHAnsi"/>
+          <w:sz w:val="28"/>
+        </w:rPr>
+        <w:t>Vibrate()</w:t>
+      </w:r>
+      <w:r>
+        <w:rPr>
+          <w:rFonts w:asciiTheme="majorHAnsi" w:hAnsiTheme="majorHAnsi" w:cstheme="majorHAnsi"/>
+          <w:sz w:val="28"/>
+          <w:lang w:val="bg-BG"/>
+        </w:rPr>
+        <w:t xml:space="preserve"> се включва вибрацията на мобилното устройство за къс период от време. Това позволява на потребителя да получава тактилна обратна връзка от натиснати бутони, използвани действия и др.</w:t>
+      </w:r>
+    </w:p>
+    <w:p>
+      <w:pPr>
+        <w:jc w:val="both"/>
         <w:rPr>
           <w:rFonts w:asciiTheme="majorHAnsi" w:hAnsiTheme="majorHAnsi" w:cstheme="majorHAnsi"/>
           <w:b/>
@@ -13620,12 +14395,14 @@
           <w:ilvl w:val="2"/>
           <w:numId w:val="10"/>
         </w:numPr>
-        <w:rPr>
-          <w:rFonts w:asciiTheme="majorHAnsi" w:hAnsiTheme="majorHAnsi" w:cstheme="majorHAnsi"/>
-          <w:b/>
-          <w:sz w:val="28"/>
-        </w:rPr>
-      </w:pPr>
+        <w:jc w:val="both"/>
+        <w:rPr>
+          <w:rFonts w:asciiTheme="majorHAnsi" w:hAnsiTheme="majorHAnsi" w:cstheme="majorHAnsi"/>
+          <w:b/>
+          <w:sz w:val="28"/>
+        </w:rPr>
+      </w:pPr>
+      <w:proofErr w:type="spellStart"/>
       <w:r>
         <w:rPr>
           <w:rFonts w:asciiTheme="majorHAnsi" w:hAnsiTheme="majorHAnsi" w:cstheme="majorHAnsi"/>
@@ -13634,6 +14411,386 @@
         </w:rPr>
         <w:t>CreatedObject.cs</w:t>
       </w:r>
+      <w:proofErr w:type="spellEnd"/>
+    </w:p>
+    <w:p>
+      <w:pPr>
+        <w:pStyle w:val="ListParagraph"/>
+        <w:ind w:firstLine="360"/>
+        <w:jc w:val="both"/>
+        <w:rPr>
+          <w:rFonts w:asciiTheme="majorHAnsi" w:hAnsiTheme="majorHAnsi" w:cstheme="majorHAnsi"/>
+          <w:sz w:val="28"/>
+          <w:lang w:val="bg-BG"/>
+        </w:rPr>
+      </w:pPr>
+      <w:r>
+        <w:rPr>
+          <w:rFonts w:asciiTheme="majorHAnsi" w:hAnsiTheme="majorHAnsi" w:cstheme="majorHAnsi"/>
+          <w:sz w:val="28"/>
+          <w:lang w:val="bg-BG"/>
+        </w:rPr>
+        <w:t>Основен абстрактен клас за всички обекти, съставляващи чертежа (точки, линии, ъгли). Съдържа методи и променливи присъщи за всеки обект.</w:t>
+      </w:r>
+    </w:p>
+    <w:p>
+      <w:pPr>
+        <w:rPr>
+          <w:rFonts w:asciiTheme="majorHAnsi" w:hAnsiTheme="majorHAnsi" w:cstheme="majorHAnsi"/>
+          <w:b/>
+          <w:sz w:val="28"/>
+        </w:rPr>
+      </w:pPr>
+    </w:p>
+    <w:p>
+      <w:pPr>
+        <w:pStyle w:val="ListParagraph"/>
+        <w:numPr>
+          <w:ilvl w:val="3"/>
+          <w:numId w:val="10"/>
+        </w:numPr>
+        <w:rPr>
+          <w:rFonts w:asciiTheme="majorHAnsi" w:hAnsiTheme="majorHAnsi" w:cstheme="majorHAnsi"/>
+          <w:b/>
+          <w:sz w:val="28"/>
+        </w:rPr>
+      </w:pPr>
+      <w:proofErr w:type="spellStart"/>
+      <w:r>
+        <w:rPr>
+          <w:rFonts w:asciiTheme="majorHAnsi" w:hAnsiTheme="majorHAnsi" w:cstheme="majorHAnsi"/>
+          <w:b/>
+          <w:sz w:val="28"/>
+        </w:rPr>
+        <w:t>ChangeColor</w:t>
+      </w:r>
+      <w:proofErr w:type="spellEnd"/>
+    </w:p>
+    <w:p>
+      <w:pPr>
+        <w:ind w:left="720" w:firstLine="360"/>
+        <w:rPr>
+          <w:rFonts w:asciiTheme="majorHAnsi" w:hAnsiTheme="majorHAnsi" w:cstheme="majorHAnsi"/>
+          <w:sz w:val="28"/>
+          <w:lang w:val="bg-BG"/>
+        </w:rPr>
+      </w:pPr>
+      <w:r>
+        <w:rPr>
+          <w:rFonts w:asciiTheme="majorHAnsi" w:hAnsiTheme="majorHAnsi" w:cstheme="majorHAnsi"/>
+          <w:sz w:val="28"/>
+          <w:lang w:val="bg-BG"/>
+        </w:rPr>
+        <w:t>Метод, който променя цвета на материала на обекта с цвят, подаден в аргументите.</w:t>
+      </w:r>
+    </w:p>
+    <w:p>
+      <w:pPr>
+        <w:ind w:left="720" w:firstLine="360"/>
+        <w:rPr>
+          <w:rFonts w:asciiTheme="majorHAnsi" w:hAnsiTheme="majorHAnsi" w:cstheme="majorHAnsi"/>
+          <w:sz w:val="28"/>
+          <w:lang w:val="bg-BG"/>
+        </w:rPr>
+      </w:pPr>
+    </w:p>
+    <w:p>
+      <w:pPr>
+        <w:pStyle w:val="ListParagraph"/>
+        <w:numPr>
+          <w:ilvl w:val="3"/>
+          <w:numId w:val="10"/>
+        </w:numPr>
+        <w:rPr>
+          <w:rFonts w:asciiTheme="majorHAnsi" w:hAnsiTheme="majorHAnsi" w:cstheme="majorHAnsi"/>
+          <w:b/>
+          <w:sz w:val="28"/>
+        </w:rPr>
+      </w:pPr>
+      <w:proofErr w:type="spellStart"/>
+      <w:r>
+        <w:rPr>
+          <w:rFonts w:asciiTheme="majorHAnsi" w:hAnsiTheme="majorHAnsi" w:cstheme="majorHAnsi"/>
+          <w:b/>
+          <w:sz w:val="28"/>
+        </w:rPr>
+        <w:t>AddText</w:t>
+      </w:r>
+      <w:proofErr w:type="spellEnd"/>
+    </w:p>
+    <w:p>
+      <w:pPr>
+        <w:ind w:left="720"/>
+        <w:rPr>
+          <w:rFonts w:asciiTheme="majorHAnsi" w:hAnsiTheme="majorHAnsi" w:cstheme="majorHAnsi"/>
+          <w:sz w:val="28"/>
+          <w:lang w:val="bg-BG"/>
+        </w:rPr>
+      </w:pPr>
+      <w:r>
+        <w:rPr>
+          <w:rFonts w:asciiTheme="majorHAnsi" w:hAnsiTheme="majorHAnsi" w:cstheme="majorHAnsi"/>
+          <w:sz w:val="28"/>
+          <w:lang w:val="bg-BG"/>
+        </w:rPr>
+        <w:t>Метод за наименуване на обекта. (</w:t>
+      </w:r>
+      <w:r>
+        <w:rPr>
+          <w:rFonts w:asciiTheme="majorHAnsi" w:hAnsiTheme="majorHAnsi" w:cstheme="majorHAnsi"/>
+          <w:sz w:val="28"/>
+        </w:rPr>
+        <w:t xml:space="preserve">maybe only in </w:t>
+      </w:r>
+      <w:proofErr w:type="spellStart"/>
+      <w:r>
+        <w:rPr>
+          <w:rFonts w:asciiTheme="majorHAnsi" w:hAnsiTheme="majorHAnsi" w:cstheme="majorHAnsi"/>
+          <w:sz w:val="28"/>
+        </w:rPr>
+        <w:t>PointObject</w:t>
+      </w:r>
+      <w:proofErr w:type="spellEnd"/>
+      <w:r>
+        <w:rPr>
+          <w:rFonts w:asciiTheme="majorHAnsi" w:hAnsiTheme="majorHAnsi" w:cstheme="majorHAnsi"/>
+          <w:sz w:val="28"/>
+        </w:rPr>
+        <w:t>??</w:t>
+      </w:r>
+      <w:r>
+        <w:rPr>
+          <w:rFonts w:asciiTheme="majorHAnsi" w:hAnsiTheme="majorHAnsi" w:cstheme="majorHAnsi"/>
+          <w:sz w:val="28"/>
+          <w:lang w:val="bg-BG"/>
+        </w:rPr>
+        <w:t>)</w:t>
+      </w:r>
+    </w:p>
+    <w:p>
+      <w:pPr>
+        <w:pStyle w:val="ListParagraph"/>
+        <w:numPr>
+          <w:ilvl w:val="3"/>
+          <w:numId w:val="10"/>
+        </w:numPr>
+        <w:rPr>
+          <w:rFonts w:asciiTheme="majorHAnsi" w:hAnsiTheme="majorHAnsi" w:cstheme="majorHAnsi"/>
+          <w:b/>
+          <w:sz w:val="28"/>
+        </w:rPr>
+      </w:pPr>
+      <w:proofErr w:type="spellStart"/>
+      <w:r>
+        <w:rPr>
+          <w:rFonts w:asciiTheme="majorHAnsi" w:hAnsiTheme="majorHAnsi" w:cstheme="majorHAnsi"/>
+          <w:b/>
+          <w:sz w:val="28"/>
+        </w:rPr>
+        <w:t>GetText</w:t>
+      </w:r>
+      <w:proofErr w:type="spellEnd"/>
+    </w:p>
+    <w:p>
+      <w:pPr>
+        <w:pStyle w:val="ListParagraph"/>
+        <w:numPr>
+          <w:ilvl w:val="3"/>
+          <w:numId w:val="10"/>
+        </w:numPr>
+        <w:rPr>
+          <w:rFonts w:asciiTheme="majorHAnsi" w:hAnsiTheme="majorHAnsi" w:cstheme="majorHAnsi"/>
+          <w:b/>
+          <w:sz w:val="28"/>
+        </w:rPr>
+      </w:pPr>
+      <w:r>
+        <w:rPr>
+          <w:rFonts w:asciiTheme="majorHAnsi" w:hAnsiTheme="majorHAnsi" w:cstheme="majorHAnsi"/>
+          <w:b/>
+          <w:sz w:val="28"/>
+        </w:rPr>
+        <w:t>Select</w:t>
+      </w:r>
+    </w:p>
+    <w:p>
+      <w:pPr>
+        <w:ind w:left="720" w:firstLine="360"/>
+        <w:rPr>
+          <w:rFonts w:asciiTheme="majorHAnsi" w:hAnsiTheme="majorHAnsi" w:cstheme="majorHAnsi"/>
+          <w:sz w:val="28"/>
+        </w:rPr>
+      </w:pPr>
+      <w:r>
+        <w:rPr>
+          <w:rFonts w:asciiTheme="majorHAnsi" w:hAnsiTheme="majorHAnsi" w:cstheme="majorHAnsi"/>
+          <w:sz w:val="28"/>
+          <w:lang w:val="bg-BG"/>
+        </w:rPr>
+        <w:t xml:space="preserve">Скрит метод, който променя стойността на </w:t>
+      </w:r>
+      <w:proofErr w:type="spellStart"/>
+      <w:r>
+        <w:rPr>
+          <w:rFonts w:asciiTheme="majorHAnsi" w:hAnsiTheme="majorHAnsi" w:cstheme="majorHAnsi"/>
+          <w:sz w:val="28"/>
+        </w:rPr>
+        <w:t>isSelected</w:t>
+      </w:r>
+      <w:proofErr w:type="spellEnd"/>
+      <w:r>
+        <w:rPr>
+          <w:rFonts w:asciiTheme="majorHAnsi" w:hAnsiTheme="majorHAnsi" w:cstheme="majorHAnsi"/>
+          <w:sz w:val="28"/>
+        </w:rPr>
+        <w:t xml:space="preserve"> </w:t>
+      </w:r>
+      <w:r>
+        <w:rPr>
+          <w:rFonts w:asciiTheme="majorHAnsi" w:hAnsiTheme="majorHAnsi" w:cstheme="majorHAnsi"/>
+          <w:sz w:val="28"/>
+          <w:lang w:val="bg-BG"/>
+        </w:rPr>
+        <w:t xml:space="preserve">променливата на </w:t>
+      </w:r>
+      <w:r>
+        <w:rPr>
+          <w:rFonts w:asciiTheme="majorHAnsi" w:hAnsiTheme="majorHAnsi" w:cstheme="majorHAnsi"/>
+          <w:sz w:val="28"/>
+        </w:rPr>
+        <w:t xml:space="preserve">true. </w:t>
+      </w:r>
+      <w:r>
+        <w:rPr>
+          <w:rFonts w:asciiTheme="majorHAnsi" w:hAnsiTheme="majorHAnsi" w:cstheme="majorHAnsi"/>
+          <w:sz w:val="28"/>
+          <w:lang w:val="bg-BG"/>
+        </w:rPr>
+        <w:t xml:space="preserve">Освен това променя шейдъра на обекта </w:t>
+      </w:r>
+      <w:r>
+        <w:rPr>
+          <w:rFonts w:asciiTheme="majorHAnsi" w:hAnsiTheme="majorHAnsi" w:cstheme="majorHAnsi"/>
+          <w:sz w:val="28"/>
+          <w:lang w:val="bg-BG"/>
+        </w:rPr>
+        <w:t xml:space="preserve">на </w:t>
+      </w:r>
+      <w:r>
+        <w:rPr>
+          <w:rFonts w:asciiTheme="majorHAnsi" w:hAnsiTheme="majorHAnsi" w:cstheme="majorHAnsi"/>
+          <w:sz w:val="28"/>
+        </w:rPr>
+        <w:t>Silhouette-Outlined Diffuse</w:t>
+      </w:r>
+      <w:r>
+        <w:rPr>
+          <w:rFonts w:asciiTheme="majorHAnsi" w:hAnsiTheme="majorHAnsi" w:cstheme="majorHAnsi"/>
+          <w:sz w:val="28"/>
+          <w:lang w:val="bg-BG"/>
+        </w:rPr>
+        <w:t xml:space="preserve"> за визуална репрезентация на селектиран обект</w:t>
+      </w:r>
+      <w:r>
+        <w:rPr>
+          <w:rFonts w:asciiTheme="majorHAnsi" w:hAnsiTheme="majorHAnsi" w:cstheme="majorHAnsi"/>
+          <w:sz w:val="28"/>
+        </w:rPr>
+        <w:t>.</w:t>
+      </w:r>
+    </w:p>
+    <w:p>
+      <w:pPr>
+        <w:pStyle w:val="ListParagraph"/>
+        <w:numPr>
+          <w:ilvl w:val="3"/>
+          <w:numId w:val="10"/>
+        </w:numPr>
+        <w:rPr>
+          <w:rFonts w:asciiTheme="majorHAnsi" w:hAnsiTheme="majorHAnsi" w:cstheme="majorHAnsi"/>
+          <w:b/>
+          <w:sz w:val="28"/>
+        </w:rPr>
+      </w:pPr>
+      <w:r>
+        <w:rPr>
+          <w:rFonts w:asciiTheme="majorHAnsi" w:hAnsiTheme="majorHAnsi" w:cstheme="majorHAnsi"/>
+          <w:b/>
+          <w:sz w:val="28"/>
+        </w:rPr>
+        <w:t>Deselect</w:t>
+      </w:r>
+    </w:p>
+    <w:p>
+      <w:pPr>
+        <w:ind w:left="720"/>
+        <w:rPr>
+          <w:rFonts w:asciiTheme="majorHAnsi" w:hAnsiTheme="majorHAnsi" w:cstheme="majorHAnsi"/>
+          <w:sz w:val="28"/>
+          <w:lang w:val="bg-BG"/>
+        </w:rPr>
+      </w:pPr>
+      <w:r>
+        <w:rPr>
+          <w:rFonts w:asciiTheme="majorHAnsi" w:hAnsiTheme="majorHAnsi" w:cstheme="majorHAnsi"/>
+          <w:sz w:val="28"/>
+          <w:lang w:val="bg-BG"/>
+        </w:rPr>
+        <w:t>Също скрит метод, който</w:t>
+      </w:r>
+      <w:r>
+        <w:rPr>
+          <w:rFonts w:asciiTheme="majorHAnsi" w:hAnsiTheme="majorHAnsi" w:cstheme="majorHAnsi"/>
+          <w:sz w:val="28"/>
+          <w:lang w:val="bg-BG"/>
+        </w:rPr>
+        <w:t xml:space="preserve"> променя стойността</w:t>
+      </w:r>
+      <w:bookmarkStart w:id="0" w:name="_GoBack"/>
+      <w:bookmarkEnd w:id="0"/>
+    </w:p>
+    <w:p>
+      <w:pPr>
+        <w:pStyle w:val="ListParagraph"/>
+        <w:numPr>
+          <w:ilvl w:val="3"/>
+          <w:numId w:val="10"/>
+        </w:numPr>
+        <w:rPr>
+          <w:rFonts w:asciiTheme="majorHAnsi" w:hAnsiTheme="majorHAnsi" w:cstheme="majorHAnsi"/>
+          <w:b/>
+          <w:sz w:val="28"/>
+        </w:rPr>
+      </w:pPr>
+      <w:proofErr w:type="spellStart"/>
+      <w:r>
+        <w:rPr>
+          <w:rFonts w:asciiTheme="majorHAnsi" w:hAnsiTheme="majorHAnsi" w:cstheme="majorHAnsi"/>
+          <w:b/>
+          <w:sz w:val="28"/>
+        </w:rPr>
+        <w:t>SelectClick</w:t>
+      </w:r>
+      <w:proofErr w:type="spellEnd"/>
+    </w:p>
+    <w:p>
+      <w:pPr>
+        <w:ind w:left="360" w:firstLine="360"/>
+        <w:rPr>
+          <w:rFonts w:asciiTheme="majorHAnsi" w:hAnsiTheme="majorHAnsi" w:cstheme="majorHAnsi"/>
+          <w:sz w:val="28"/>
+          <w:lang w:val="bg-BG"/>
+        </w:rPr>
+      </w:pPr>
+    </w:p>
+    <w:p>
+      <w:pPr>
+        <w:rPr>
+          <w:rFonts w:asciiTheme="majorHAnsi" w:hAnsiTheme="majorHAnsi" w:cstheme="majorHAnsi"/>
+          <w:b/>
+          <w:sz w:val="28"/>
+        </w:rPr>
+      </w:pPr>
     </w:p>
     <w:p>
       <w:pPr>
@@ -13765,13 +14922,23 @@
         </w:rPr>
         <w:t xml:space="preserve"> Графично представяне на елементите (</w:t>
       </w:r>
-      <w:r>
-        <w:rPr>
-          <w:rFonts w:asciiTheme="majorHAnsi" w:hAnsiTheme="majorHAnsi" w:cstheme="majorHAnsi"/>
-          <w:b/>
-          <w:sz w:val="28"/>
-        </w:rPr>
-        <w:t>shaders n such</w:t>
+      <w:proofErr w:type="spellStart"/>
+      <w:r>
+        <w:rPr>
+          <w:rFonts w:asciiTheme="majorHAnsi" w:hAnsiTheme="majorHAnsi" w:cstheme="majorHAnsi"/>
+          <w:b/>
+          <w:sz w:val="28"/>
+        </w:rPr>
+        <w:t>shaders</w:t>
+      </w:r>
+      <w:proofErr w:type="spellEnd"/>
+      <w:r>
+        <w:rPr>
+          <w:rFonts w:asciiTheme="majorHAnsi" w:hAnsiTheme="majorHAnsi" w:cstheme="majorHAnsi"/>
+          <w:b/>
+          <w:sz w:val="28"/>
+        </w:rPr>
+        <w:t xml:space="preserve"> n such</w:t>
       </w:r>
       <w:r>
         <w:rPr>
@@ -14131,6 +15298,7 @@
           <w:ilvl w:val="2"/>
           <w:numId w:val="10"/>
         </w:numPr>
+        <w:ind w:left="720" w:firstLine="0"/>
         <w:rPr>
           <w:rFonts w:asciiTheme="majorHAnsi" w:hAnsiTheme="majorHAnsi" w:cstheme="majorHAnsi"/>
           <w:b/>
@@ -14174,7 +15342,6 @@
           <w:b/>
           <w:sz w:val="28"/>
         </w:rPr>
-        <w:lastRenderedPageBreak/>
         <w:t>Subdivide</w:t>
       </w:r>
       <w:r>
@@ -14326,6 +15493,7 @@
           <w:ilvl w:val="2"/>
           <w:numId w:val="10"/>
         </w:numPr>
+        <w:ind w:left="720" w:firstLine="0"/>
         <w:rPr>
           <w:rFonts w:asciiTheme="majorHAnsi" w:hAnsiTheme="majorHAnsi" w:cstheme="majorHAnsi"/>
           <w:b/>
@@ -14347,8 +15515,96 @@
           <w:sz w:val="28"/>
           <w:lang w:val="bg-BG"/>
         </w:rPr>
-        <w:t xml:space="preserve"> / Избутване на форма (и сливането ѝ в точка)</w:t>
-      </w:r>
+        <w:t xml:space="preserve"> / Избутване на формa</w:t>
+      </w:r>
+    </w:p>
+    <w:p>
+      <w:pPr>
+        <w:pStyle w:val="ListParagraph"/>
+        <w:numPr>
+          <w:ilvl w:val="2"/>
+          <w:numId w:val="10"/>
+        </w:numPr>
+        <w:tabs>
+          <w:tab w:val="left" w:pos="1530"/>
+        </w:tabs>
+        <w:ind w:left="720" w:firstLine="0"/>
+        <w:rPr>
+          <w:rFonts w:asciiTheme="majorHAnsi" w:hAnsiTheme="majorHAnsi" w:cstheme="majorHAnsi"/>
+          <w:b/>
+          <w:sz w:val="28"/>
+        </w:rPr>
+      </w:pPr>
+      <w:r>
+        <w:rPr>
+          <w:rFonts w:asciiTheme="majorHAnsi" w:hAnsiTheme="majorHAnsi" w:cstheme="majorHAnsi"/>
+          <w:b/>
+          <w:sz w:val="28"/>
+          <w:lang w:val="bg-BG"/>
+        </w:rPr>
+        <w:t xml:space="preserve"> </w:t>
+      </w:r>
+      <w:r>
+        <w:rPr>
+          <w:rFonts w:asciiTheme="majorHAnsi" w:hAnsiTheme="majorHAnsi" w:cstheme="majorHAnsi"/>
+          <w:b/>
+          <w:sz w:val="28"/>
+        </w:rPr>
+        <w:t>Move</w:t>
+      </w:r>
+      <w:r>
+        <w:rPr>
+          <w:rFonts w:asciiTheme="majorHAnsi" w:hAnsiTheme="majorHAnsi" w:cstheme="majorHAnsi"/>
+          <w:b/>
+          <w:sz w:val="28"/>
+          <w:lang w:val="bg-BG"/>
+        </w:rPr>
+        <w:t xml:space="preserve"> </w:t>
+      </w:r>
+      <w:r>
+        <w:rPr>
+          <w:rFonts w:asciiTheme="majorHAnsi" w:hAnsiTheme="majorHAnsi" w:cstheme="majorHAnsi"/>
+          <w:b/>
+          <w:sz w:val="28"/>
+        </w:rPr>
+        <w:t xml:space="preserve">Object / </w:t>
+      </w:r>
+      <w:r>
+        <w:rPr>
+          <w:rFonts w:asciiTheme="majorHAnsi" w:hAnsiTheme="majorHAnsi" w:cstheme="majorHAnsi"/>
+          <w:b/>
+          <w:sz w:val="28"/>
+          <w:lang w:val="bg-BG"/>
+        </w:rPr>
+        <w:t>Местене на обект</w:t>
+      </w:r>
+      <w:r>
+        <w:rPr>
+          <w:rFonts w:asciiTheme="majorHAnsi" w:hAnsiTheme="majorHAnsi" w:cstheme="majorHAnsi"/>
+          <w:b/>
+          <w:sz w:val="28"/>
+          <w:lang w:val="bg-BG"/>
+        </w:rPr>
+        <w:br/>
+      </w:r>
+    </w:p>
+    <w:p>
+      <w:pPr>
+        <w:rPr>
+          <w:rFonts w:asciiTheme="majorHAnsi" w:hAnsiTheme="majorHAnsi" w:cstheme="majorHAnsi"/>
+          <w:b/>
+          <w:sz w:val="28"/>
+        </w:rPr>
+      </w:pPr>
+    </w:p>
+    <w:p>
+      <w:pPr>
+        <w:rPr>
+          <w:rFonts w:asciiTheme="majorHAnsi" w:hAnsiTheme="majorHAnsi" w:cstheme="majorHAnsi"/>
+          <w:b/>
+          <w:sz w:val="28"/>
+        </w:rPr>
+      </w:pPr>
     </w:p>
     <w:p>
       <w:pPr>
@@ -14442,6 +15698,7 @@
           <w:sz w:val="28"/>
           <w:lang w:val="bg-BG"/>
         </w:rPr>
+        <w:lastRenderedPageBreak/>
         <w:t>Инсталиране</w:t>
       </w:r>
     </w:p>
@@ -14694,7 +15951,6 @@
           <w:b/>
           <w:sz w:val="28"/>
         </w:rPr>
-        <w:lastRenderedPageBreak/>
         <w:t xml:space="preserve"> </w:t>
       </w:r>
       <w:r>
@@ -14931,6 +16187,7 @@
           <w:sz w:val="28"/>
           <w:lang w:val="bg-BG"/>
         </w:rPr>
+        <w:lastRenderedPageBreak/>
         <w:t xml:space="preserve"> </w:t>
       </w:r>
       <w:r>
@@ -15060,17 +16317,7 @@
           <w:sz w:val="28"/>
           <w:lang w:val="bg-BG"/>
         </w:rPr>
-        <w:t>Премахването на приложе</w:t>
-      </w:r>
-      <w:bookmarkStart w:id="0" w:name="_GoBack"/>
-      <w:bookmarkEnd w:id="0"/>
-      <w:r>
-        <w:rPr>
-          <w:rFonts w:asciiTheme="majorHAnsi" w:hAnsiTheme="majorHAnsi" w:cstheme="majorHAnsi"/>
-          <w:sz w:val="28"/>
-          <w:lang w:val="bg-BG"/>
-        </w:rPr>
-        <w:t xml:space="preserve">нието става по стандартния за </w:t>
+        <w:t xml:space="preserve">Премахването на приложението става по стандартния за </w:t>
       </w:r>
       <w:r>
         <w:rPr>
@@ -15402,7 +16649,7 @@
                                     <w:noProof/>
                                     <w:color w:val="8C8C8C" w:themeColor="background1" w:themeShade="8C"/>
                                   </w:rPr>
-                                  <w:t>16</w:t>
+                                  <w:t>18</w:t>
                                 </w:r>
                                 <w:r>
                                   <w:rPr>
@@ -15540,7 +16787,7 @@
                               <w:noProof/>
                               <w:color w:val="8C8C8C" w:themeColor="background1" w:themeShade="8C"/>
                             </w:rPr>
-                            <w:t>16</w:t>
+                            <w:t>18</w:t>
                           </w:r>
                           <w:r>
                             <w:rPr>
@@ -17827,6 +19074,27 @@
       <w:lang w:eastAsia="ar-SA"/>
     </w:rPr>
   </w:style>
+  <w:style w:type="paragraph" w:styleId="Heading1">
+    <w:name w:val="heading 1"/>
+    <w:basedOn w:val="Normal"/>
+    <w:next w:val="Normal"/>
+    <w:link w:val="Heading1Char"/>
+    <w:uiPriority w:val="9"/>
+    <w:qFormat/>
+    <w:rsid w:val="001F4EF4"/>
+    <w:pPr>
+      <w:keepNext/>
+      <w:keepLines/>
+      <w:spacing w:before="240"/>
+      <w:outlineLvl w:val="0"/>
+    </w:pPr>
+    <w:rPr>
+      <w:rFonts w:asciiTheme="majorHAnsi" w:eastAsiaTheme="majorEastAsia" w:hAnsiTheme="majorHAnsi" w:cstheme="majorBidi"/>
+      <w:color w:val="2E74B5" w:themeColor="accent1" w:themeShade="BF"/>
+      <w:sz w:val="32"/>
+      <w:szCs w:val="32"/>
+    </w:rPr>
+  </w:style>
   <w:style w:type="paragraph" w:styleId="Heading2">
     <w:name w:val="heading 2"/>
     <w:basedOn w:val="Normal"/>
@@ -18145,6 +19413,144 @@
       </w:tcPr>
     </w:tblStylePr>
   </w:style>
+  <w:style w:type="table" w:styleId="ListTable3">
+    <w:name w:val="List Table 3"/>
+    <w:basedOn w:val="TableNormal"/>
+    <w:uiPriority w:val="48"/>
+    <w:rsid w:val="00D02524"/>
+    <w:pPr>
+      <w:spacing w:after="0" w:line="240" w:lineRule="auto"/>
+    </w:pPr>
+    <w:tblPr>
+      <w:tblStyleRowBandSize w:val="1"/>
+      <w:tblStyleColBandSize w:val="1"/>
+      <w:tblBorders>
+        <w:top w:val="single" w:sz="4" w:space="0" w:color="000000" w:themeColor="text1"/>
+        <w:left w:val="single" w:sz="4" w:space="0" w:color="000000" w:themeColor="text1"/>
+        <w:bottom w:val="single" w:sz="4" w:space="0" w:color="000000" w:themeColor="text1"/>
+        <w:right w:val="single" w:sz="4" w:space="0" w:color="000000" w:themeColor="text1"/>
+      </w:tblBorders>
+    </w:tblPr>
+    <w:tblStylePr w:type="firstRow">
+      <w:rPr>
+        <w:b/>
+        <w:bCs/>
+        <w:color w:val="FFFFFF" w:themeColor="background1"/>
+      </w:rPr>
+      <w:tblPr/>
+      <w:tcPr>
+        <w:shd w:val="clear" w:color="auto" w:fill="000000" w:themeFill="text1"/>
+      </w:tcPr>
+    </w:tblStylePr>
+    <w:tblStylePr w:type="lastRow">
+      <w:rPr>
+        <w:b/>
+        <w:bCs/>
+      </w:rPr>
+      <w:tblPr/>
+      <w:tcPr>
+        <w:tcBorders>
+          <w:top w:val="double" w:sz="4" w:space="0" w:color="000000" w:themeColor="text1"/>
+        </w:tcBorders>
+        <w:shd w:val="clear" w:color="auto" w:fill="FFFFFF" w:themeFill="background1"/>
+      </w:tcPr>
+    </w:tblStylePr>
+    <w:tblStylePr w:type="firstCol">
+      <w:rPr>
+        <w:b/>
+        <w:bCs/>
+      </w:rPr>
+      <w:tblPr/>
+      <w:tcPr>
+        <w:tcBorders>
+          <w:right w:val="nil"/>
+        </w:tcBorders>
+        <w:shd w:val="clear" w:color="auto" w:fill="FFFFFF" w:themeFill="background1"/>
+      </w:tcPr>
+    </w:tblStylePr>
+    <w:tblStylePr w:type="lastCol">
+      <w:rPr>
+        <w:b/>
+        <w:bCs/>
+      </w:rPr>
+      <w:tblPr/>
+      <w:tcPr>
+        <w:tcBorders>
+          <w:left w:val="nil"/>
+        </w:tcBorders>
+        <w:shd w:val="clear" w:color="auto" w:fill="FFFFFF" w:themeFill="background1"/>
+      </w:tcPr>
+    </w:tblStylePr>
+    <w:tblStylePr w:type="band1Vert">
+      <w:tblPr/>
+      <w:tcPr>
+        <w:tcBorders>
+          <w:left w:val="single" w:sz="4" w:space="0" w:color="000000" w:themeColor="text1"/>
+          <w:right w:val="single" w:sz="4" w:space="0" w:color="000000" w:themeColor="text1"/>
+        </w:tcBorders>
+      </w:tcPr>
+    </w:tblStylePr>
+    <w:tblStylePr w:type="band1Horz">
+      <w:tblPr/>
+      <w:tcPr>
+        <w:tcBorders>
+          <w:top w:val="single" w:sz="4" w:space="0" w:color="000000" w:themeColor="text1"/>
+          <w:bottom w:val="single" w:sz="4" w:space="0" w:color="000000" w:themeColor="text1"/>
+          <w:insideH w:val="nil"/>
+        </w:tcBorders>
+      </w:tcPr>
+    </w:tblStylePr>
+    <w:tblStylePr w:type="neCell">
+      <w:tblPr/>
+      <w:tcPr>
+        <w:tcBorders>
+          <w:left w:val="nil"/>
+          <w:bottom w:val="nil"/>
+        </w:tcBorders>
+      </w:tcPr>
+    </w:tblStylePr>
+    <w:tblStylePr w:type="nwCell">
+      <w:tblPr/>
+      <w:tcPr>
+        <w:tcBorders>
+          <w:bottom w:val="nil"/>
+          <w:right w:val="nil"/>
+        </w:tcBorders>
+      </w:tcPr>
+    </w:tblStylePr>
+    <w:tblStylePr w:type="seCell">
+      <w:tblPr/>
+      <w:tcPr>
+        <w:tcBorders>
+          <w:top w:val="double" w:sz="4" w:space="0" w:color="000000" w:themeColor="text1"/>
+          <w:left w:val="nil"/>
+        </w:tcBorders>
+      </w:tcPr>
+    </w:tblStylePr>
+    <w:tblStylePr w:type="swCell">
+      <w:tblPr/>
+      <w:tcPr>
+        <w:tcBorders>
+          <w:top w:val="double" w:sz="4" w:space="0" w:color="000000" w:themeColor="text1"/>
+          <w:right w:val="nil"/>
+        </w:tcBorders>
+      </w:tcPr>
+    </w:tblStylePr>
+  </w:style>
+  <w:style w:type="character" w:customStyle="1" w:styleId="Heading1Char">
+    <w:name w:val="Heading 1 Char"/>
+    <w:basedOn w:val="DefaultParagraphFont"/>
+    <w:link w:val="Heading1"/>
+    <w:uiPriority w:val="9"/>
+    <w:rsid w:val="001F4EF4"/>
+    <w:rPr>
+      <w:rFonts w:asciiTheme="majorHAnsi" w:eastAsiaTheme="majorEastAsia" w:hAnsiTheme="majorHAnsi" w:cstheme="majorBidi"/>
+      <w:color w:val="2E74B5" w:themeColor="accent1" w:themeShade="BF"/>
+      <w:sz w:val="32"/>
+      <w:szCs w:val="32"/>
+      <w:lang w:eastAsia="ar-SA"/>
+    </w:rPr>
+  </w:style>
 </w:styles>
 </file>
 
@@ -18414,7 +19820,7 @@
 </file>
 
 <file path=customXml/itemProps1.xml><?xml version="1.0" encoding="utf-8"?>
-<ds:datastoreItem xmlns:ds="http://schemas.openxmlformats.org/officeDocument/2006/customXml" ds:itemID="{E230CE0D-2CF5-45C8-95A0-DBCEE4DDA804}">
+<ds:datastoreItem xmlns:ds="http://schemas.openxmlformats.org/officeDocument/2006/customXml" ds:itemID="{D8E6444D-A3A5-4894-BD83-57BFD24D51C1}">
   <ds:schemaRefs>
     <ds:schemaRef ds:uri="http://schemas.openxmlformats.org/officeDocument/2006/bibliography"/>
   </ds:schemaRefs>

</xml_diff>